<commit_message>
Modification rapport partie Reconnaissance
</commit_message>
<xml_diff>
--- a/conception/Rapport de projet tuteuré.docx
+++ b/conception/Rapport de projet tuteuré.docx
@@ -19175,115 +19175,424 @@
         <w:rPr>
           <w:rFonts w:eastAsiaTheme="minorEastAsia"/>
         </w:rPr>
-        <w:t xml:space="preserve">. Pour </w:t>
+        <w:t xml:space="preserve">. </w:t>
+      </w:r>
+      <w:r>
+        <w:rPr>
+          <w:rFonts w:eastAsiaTheme="minorEastAsia"/>
+        </w:rPr>
+        <w:t>Pour généraliser, on peut dire que si on cherche l’élément</w:t>
       </w:r>
       <m:oMath>
         <m:r>
           <w:rPr>
             <w:rFonts w:ascii="Cambria Math" w:eastAsiaTheme="minorEastAsia" w:hAnsi="Cambria Math"/>
           </w:rPr>
-          <m:t>(2,1)</m:t>
+          <m:t xml:space="preserve"> </m:t>
         </m:r>
-      </m:oMath>
-      <w:r>
-        <w:rPr>
-          <w:rFonts w:eastAsiaTheme="minorEastAsia"/>
-        </w:rPr>
-        <w:t xml:space="preserve"> ce sera la somme de </w:t>
-      </w:r>
-      <m:oMath>
-        <m:sSub>
-          <m:sSubPr>
-            <m:ctrlPr>
-              <w:rPr>
-                <w:rFonts w:ascii="Cambria Math" w:eastAsiaTheme="minorEastAsia" w:hAnsi="Cambria Math"/>
-                <w:i/>
-              </w:rPr>
-            </m:ctrlPr>
-          </m:sSubPr>
-          <m:e>
-            <m:r>
-              <w:rPr>
-                <w:rFonts w:ascii="Cambria Math" w:eastAsiaTheme="minorEastAsia" w:hAnsi="Cambria Math"/>
-              </w:rPr>
-              <m:t>a</m:t>
-            </m:r>
-          </m:e>
-          <m:sub>
-            <m:r>
-              <w:rPr>
-                <w:rFonts w:ascii="Cambria Math" w:eastAsiaTheme="minorEastAsia" w:hAnsi="Cambria Math"/>
-              </w:rPr>
-              <m:t>2,x</m:t>
-            </m:r>
-          </m:sub>
-        </m:sSub>
         <m:r>
           <w:rPr>
             <w:rFonts w:ascii="Cambria Math" w:eastAsiaTheme="minorEastAsia" w:hAnsi="Cambria Math"/>
           </w:rPr>
-          <m:t>*</m:t>
+          <m:t>(</m:t>
         </m:r>
-        <m:sSub>
-          <m:sSubPr>
-            <m:ctrlPr>
-              <w:rPr>
-                <w:rFonts w:ascii="Cambria Math" w:eastAsiaTheme="minorEastAsia" w:hAnsi="Cambria Math"/>
-                <w:i/>
-              </w:rPr>
-            </m:ctrlPr>
-          </m:sSubPr>
-          <m:e>
-            <m:r>
-              <w:rPr>
-                <w:rFonts w:ascii="Cambria Math" w:eastAsiaTheme="minorEastAsia" w:hAnsi="Cambria Math"/>
-              </w:rPr>
-              <m:t>b</m:t>
-            </m:r>
-          </m:e>
-          <m:sub>
-            <m:r>
-              <w:rPr>
-                <w:rFonts w:ascii="Cambria Math" w:eastAsiaTheme="minorEastAsia" w:hAnsi="Cambria Math"/>
-              </w:rPr>
-              <m:t>x,1</m:t>
-            </m:r>
-          </m:sub>
-        </m:sSub>
+        <m:r>
+          <w:rPr>
+            <w:rFonts w:ascii="Cambria Math" w:eastAsiaTheme="minorEastAsia" w:hAnsi="Cambria Math"/>
+          </w:rPr>
+          <m:t>i</m:t>
+        </m:r>
+        <m:r>
+          <w:rPr>
+            <w:rFonts w:ascii="Cambria Math" w:eastAsiaTheme="minorEastAsia" w:hAnsi="Cambria Math"/>
+          </w:rPr>
+          <m:t>,</m:t>
+        </m:r>
+        <m:r>
+          <w:rPr>
+            <w:rFonts w:ascii="Cambria Math" w:eastAsiaTheme="minorEastAsia" w:hAnsi="Cambria Math"/>
+          </w:rPr>
+          <m:t>j</m:t>
+        </m:r>
+        <m:r>
+          <w:rPr>
+            <w:rFonts w:ascii="Cambria Math" w:eastAsiaTheme="minorEastAsia" w:hAnsi="Cambria Math"/>
+          </w:rPr>
+          <m:t>)</m:t>
+        </m:r>
       </m:oMath>
       <w:r>
         <w:rPr>
           <w:rFonts w:eastAsiaTheme="minorEastAsia"/>
         </w:rPr>
-        <w:t xml:space="preserve"> encore pour x allant de </w:t>
+        <w:t xml:space="preserve"> du produit matriciel,</w:t>
+      </w:r>
+      <w:r>
+        <w:rPr>
+          <w:rFonts w:eastAsiaTheme="minorEastAsia"/>
+        </w:rPr>
+        <w:t xml:space="preserve"> </w:t>
+      </w:r>
+      <w:r>
+        <w:rPr>
+          <w:rFonts w:eastAsiaTheme="minorEastAsia"/>
+        </w:rPr>
+        <w:t xml:space="preserve">on </w:t>
+      </w:r>
+      <w:r>
+        <w:rPr>
+          <w:rFonts w:eastAsiaTheme="minorEastAsia"/>
+        </w:rPr>
+        <w:t>peut le trouver</w:t>
+      </w:r>
+      <w:r>
+        <w:rPr>
+          <w:rFonts w:eastAsiaTheme="minorEastAsia"/>
+        </w:rPr>
+        <w:t xml:space="preserve"> en faisant</w:t>
+      </w:r>
+      <w:r>
+        <w:rPr>
+          <w:rFonts w:eastAsiaTheme="minorEastAsia"/>
+        </w:rPr>
+        <w:t> :</w:t>
+      </w:r>
+    </w:p>
+    <w:p>
+      <w:pPr>
+        <w:jc w:val="both"/>
+        <w:rPr>
+          <w:rFonts w:eastAsiaTheme="minorEastAsia"/>
+        </w:rPr>
+      </w:pPr>
+      <m:oMathPara>
+        <m:oMath>
+          <m:sSub>
+            <m:sSubPr>
+              <m:ctrlPr>
+                <w:rPr>
+                  <w:rFonts w:ascii="Cambria Math" w:eastAsiaTheme="minorEastAsia" w:hAnsi="Cambria Math"/>
+                  <w:i/>
+                </w:rPr>
+              </m:ctrlPr>
+            </m:sSubPr>
+            <m:e>
+              <m:r>
+                <w:rPr>
+                  <w:rFonts w:ascii="Cambria Math" w:eastAsiaTheme="minorEastAsia" w:hAnsi="Cambria Math"/>
+                </w:rPr>
+                <m:t>c</m:t>
+              </m:r>
+            </m:e>
+            <m:sub>
+              <m:r>
+                <w:rPr>
+                  <w:rFonts w:ascii="Cambria Math" w:eastAsiaTheme="minorEastAsia" w:hAnsi="Cambria Math"/>
+                </w:rPr>
+                <m:t>i,j</m:t>
+              </m:r>
+            </m:sub>
+          </m:sSub>
+          <m:r>
+            <w:rPr>
+              <w:rFonts w:ascii="Cambria Math" w:eastAsiaTheme="minorEastAsia" w:hAnsi="Cambria Math"/>
+            </w:rPr>
+            <m:t>=</m:t>
+          </m:r>
+          <m:sSub>
+            <m:sSubPr>
+              <m:ctrlPr>
+                <w:rPr>
+                  <w:rFonts w:ascii="Cambria Math" w:eastAsiaTheme="minorEastAsia" w:hAnsi="Cambria Math"/>
+                  <w:i/>
+                </w:rPr>
+              </m:ctrlPr>
+            </m:sSubPr>
+            <m:e>
+              <m:r>
+                <w:rPr>
+                  <w:rFonts w:ascii="Cambria Math" w:eastAsiaTheme="minorEastAsia" w:hAnsi="Cambria Math"/>
+                </w:rPr>
+                <m:t>a</m:t>
+              </m:r>
+            </m:e>
+            <m:sub>
+              <m:r>
+                <w:rPr>
+                  <w:rFonts w:ascii="Cambria Math" w:eastAsiaTheme="minorEastAsia" w:hAnsi="Cambria Math"/>
+                </w:rPr>
+                <m:t>i</m:t>
+              </m:r>
+              <m:r>
+                <w:rPr>
+                  <w:rFonts w:ascii="Cambria Math" w:eastAsiaTheme="minorEastAsia" w:hAnsi="Cambria Math"/>
+                </w:rPr>
+                <m:t>,</m:t>
+              </m:r>
+              <m:r>
+                <w:rPr>
+                  <w:rFonts w:ascii="Cambria Math" w:eastAsiaTheme="minorEastAsia" w:hAnsi="Cambria Math"/>
+                </w:rPr>
+                <m:t>1</m:t>
+              </m:r>
+            </m:sub>
+          </m:sSub>
+          <m:r>
+            <w:rPr>
+              <w:rFonts w:ascii="Cambria Math" w:eastAsiaTheme="minorEastAsia" w:hAnsi="Cambria Math"/>
+            </w:rPr>
+            <m:t>*</m:t>
+          </m:r>
+          <m:sSub>
+            <m:sSubPr>
+              <m:ctrlPr>
+                <w:rPr>
+                  <w:rFonts w:ascii="Cambria Math" w:eastAsiaTheme="minorEastAsia" w:hAnsi="Cambria Math"/>
+                  <w:i/>
+                </w:rPr>
+              </m:ctrlPr>
+            </m:sSubPr>
+            <m:e>
+              <m:r>
+                <w:rPr>
+                  <w:rFonts w:ascii="Cambria Math" w:eastAsiaTheme="minorEastAsia" w:hAnsi="Cambria Math"/>
+                </w:rPr>
+                <m:t>b</m:t>
+              </m:r>
+            </m:e>
+            <m:sub>
+              <m:r>
+                <w:rPr>
+                  <w:rFonts w:ascii="Cambria Math" w:eastAsiaTheme="minorEastAsia" w:hAnsi="Cambria Math"/>
+                </w:rPr>
+                <m:t>1</m:t>
+              </m:r>
+              <m:r>
+                <w:rPr>
+                  <w:rFonts w:ascii="Cambria Math" w:eastAsiaTheme="minorEastAsia" w:hAnsi="Cambria Math"/>
+                </w:rPr>
+                <m:t>,</m:t>
+              </m:r>
+              <m:r>
+                <w:rPr>
+                  <w:rFonts w:ascii="Cambria Math" w:eastAsiaTheme="minorEastAsia" w:hAnsi="Cambria Math"/>
+                </w:rPr>
+                <m:t>j</m:t>
+              </m:r>
+            </m:sub>
+          </m:sSub>
+          <m:r>
+            <w:rPr>
+              <w:rFonts w:ascii="Cambria Math" w:eastAsiaTheme="minorEastAsia" w:hAnsi="Cambria Math"/>
+            </w:rPr>
+            <m:t>+</m:t>
+          </m:r>
+          <m:r>
+            <w:rPr>
+              <w:rFonts w:ascii="Cambria Math" w:hAnsi="Cambria Math"/>
+            </w:rPr>
+            <m:t>⋯</m:t>
+          </m:r>
+          <m:r>
+            <w:rPr>
+              <w:rFonts w:ascii="Cambria Math" w:eastAsiaTheme="minorEastAsia" w:hAnsi="Cambria Math"/>
+            </w:rPr>
+            <m:t>+</m:t>
+          </m:r>
+          <m:sSub>
+            <m:sSubPr>
+              <m:ctrlPr>
+                <w:rPr>
+                  <w:rFonts w:ascii="Cambria Math" w:eastAsiaTheme="minorEastAsia" w:hAnsi="Cambria Math"/>
+                  <w:i/>
+                </w:rPr>
+              </m:ctrlPr>
+            </m:sSubPr>
+            <m:e>
+              <m:r>
+                <w:rPr>
+                  <w:rFonts w:ascii="Cambria Math" w:eastAsiaTheme="minorEastAsia" w:hAnsi="Cambria Math"/>
+                </w:rPr>
+                <m:t>a</m:t>
+              </m:r>
+            </m:e>
+            <m:sub>
+              <m:r>
+                <w:rPr>
+                  <w:rFonts w:ascii="Cambria Math" w:eastAsiaTheme="minorEastAsia" w:hAnsi="Cambria Math"/>
+                </w:rPr>
+                <m:t>i,</m:t>
+              </m:r>
+              <m:r>
+                <w:rPr>
+                  <w:rFonts w:ascii="Cambria Math" w:eastAsiaTheme="minorEastAsia" w:hAnsi="Cambria Math"/>
+                </w:rPr>
+                <m:t>x</m:t>
+              </m:r>
+            </m:sub>
+          </m:sSub>
+          <m:r>
+            <w:rPr>
+              <w:rFonts w:ascii="Cambria Math" w:eastAsiaTheme="minorEastAsia" w:hAnsi="Cambria Math"/>
+            </w:rPr>
+            <m:t>*</m:t>
+          </m:r>
+          <m:sSub>
+            <m:sSubPr>
+              <m:ctrlPr>
+                <w:rPr>
+                  <w:rFonts w:ascii="Cambria Math" w:eastAsiaTheme="minorEastAsia" w:hAnsi="Cambria Math"/>
+                  <w:i/>
+                </w:rPr>
+              </m:ctrlPr>
+            </m:sSubPr>
+            <m:e>
+              <m:r>
+                <w:rPr>
+                  <w:rFonts w:ascii="Cambria Math" w:eastAsiaTheme="minorEastAsia" w:hAnsi="Cambria Math"/>
+                </w:rPr>
+                <m:t>b</m:t>
+              </m:r>
+            </m:e>
+            <m:sub>
+              <m:r>
+                <w:rPr>
+                  <w:rFonts w:ascii="Cambria Math" w:eastAsiaTheme="minorEastAsia" w:hAnsi="Cambria Math"/>
+                </w:rPr>
+                <m:t>x</m:t>
+              </m:r>
+              <m:r>
+                <w:rPr>
+                  <w:rFonts w:ascii="Cambria Math" w:eastAsiaTheme="minorEastAsia" w:hAnsi="Cambria Math"/>
+                </w:rPr>
+                <m:t>,j</m:t>
+              </m:r>
+            </m:sub>
+          </m:sSub>
+        </m:oMath>
+      </m:oMathPara>
+    </w:p>
+    <w:p>
+      <w:pPr>
+        <w:jc w:val="both"/>
+        <w:rPr>
+          <w:rFonts w:eastAsiaTheme="minorEastAsia"/>
+        </w:rPr>
+      </w:pPr>
+      <w:r>
+        <w:rPr>
+          <w:rFonts w:eastAsiaTheme="minorEastAsia"/>
+        </w:rPr>
+        <w:tab/>
+        <w:t xml:space="preserve">Où là aussi </w:t>
       </w:r>
       <m:oMath>
         <m:r>
           <w:rPr>
             <w:rFonts w:ascii="Cambria Math" w:eastAsiaTheme="minorEastAsia" w:hAnsi="Cambria Math"/>
           </w:rPr>
-          <m:t>1</m:t>
+          <m:t>x=na=mb</m:t>
         </m:r>
       </m:oMath>
       <w:r>
         <w:rPr>
           <w:rFonts w:eastAsiaTheme="minorEastAsia"/>
         </w:rPr>
-        <w:t xml:space="preserve"> à </w:t>
+        <w:t xml:space="preserve">, </w:t>
+      </w:r>
+      <w:r>
+        <w:rPr>
+          <w:rFonts w:eastAsiaTheme="minorEastAsia"/>
+        </w:rPr>
+        <w:t>soit</w:t>
+      </w:r>
+      <w:r>
+        <w:rPr>
+          <w:rFonts w:eastAsiaTheme="minorEastAsia"/>
+        </w:rPr>
+        <w:t xml:space="preserve"> </w:t>
       </w:r>
       <m:oMath>
         <m:r>
           <w:rPr>
             <w:rFonts w:ascii="Cambria Math" w:eastAsiaTheme="minorEastAsia" w:hAnsi="Cambria Math"/>
           </w:rPr>
-          <m:t>na=mb</m:t>
+          <m:t>x</m:t>
         </m:r>
       </m:oMath>
       <w:r>
         <w:rPr>
           <w:rFonts w:eastAsiaTheme="minorEastAsia"/>
         </w:rPr>
-        <w:t>. Ainsi de suite.</w:t>
+        <w:t xml:space="preserve"> correspond au nombre de </w:t>
+      </w:r>
+      <w:r>
+        <w:rPr>
+          <w:rFonts w:eastAsiaTheme="minorEastAsia"/>
+        </w:rPr>
+        <w:t>colonnes</w:t>
+      </w:r>
+      <w:r>
+        <w:rPr>
+          <w:rFonts w:eastAsiaTheme="minorEastAsia"/>
+        </w:rPr>
+        <w:t xml:space="preserve"> de la matrice </w:t>
+      </w:r>
+      <m:oMath>
+        <m:r>
+          <w:rPr>
+            <w:rFonts w:ascii="Cambria Math" w:eastAsiaTheme="minorEastAsia" w:hAnsi="Cambria Math"/>
+          </w:rPr>
+          <m:t>A</m:t>
+        </m:r>
+      </m:oMath>
+      <w:r>
+        <w:rPr>
+          <w:rFonts w:eastAsiaTheme="minorEastAsia"/>
+        </w:rPr>
+        <w:t xml:space="preserve">, et au nombre de </w:t>
+      </w:r>
+      <w:r>
+        <w:rPr>
+          <w:rFonts w:eastAsiaTheme="minorEastAsia"/>
+        </w:rPr>
+        <w:t xml:space="preserve">lignes </w:t>
+      </w:r>
+      <w:r>
+        <w:rPr>
+          <w:rFonts w:eastAsiaTheme="minorEastAsia"/>
+        </w:rPr>
+        <w:t xml:space="preserve">de la matrice </w:t>
+      </w:r>
+      <m:oMath>
+        <m:r>
+          <w:rPr>
+            <w:rFonts w:ascii="Cambria Math" w:eastAsiaTheme="minorEastAsia" w:hAnsi="Cambria Math"/>
+          </w:rPr>
+          <m:t>B</m:t>
+        </m:r>
+      </m:oMath>
+      <w:r>
+        <w:rPr>
+          <w:rFonts w:eastAsiaTheme="minorEastAsia"/>
+        </w:rPr>
+        <w:t>.</w:t>
+      </w:r>
+    </w:p>
+    <w:p>
+      <w:pPr>
+        <w:jc w:val="both"/>
+        <w:rPr>
+          <w:rFonts w:eastAsiaTheme="minorEastAsia"/>
+          <w:color w:val="FF0000"/>
+        </w:rPr>
+      </w:pPr>
+      <w:r>
+        <w:rPr>
+          <w:rFonts w:eastAsiaTheme="minorEastAsia"/>
+          <w:color w:val="FF0000"/>
+        </w:rPr>
+        <w:t>Rajouter un schéma pour plus de compréhension</w:t>
       </w:r>
     </w:p>
     <w:p>
@@ -19372,14 +19681,7 @@
         <w:rPr>
           <w:rFonts w:eastAsiaTheme="minorEastAsia"/>
         </w:rPr>
-        <w:t xml:space="preserve">Comme vous pouvez vous en douter, pour qu’un vecteur et une matrice puissent être multipliables entre eux (matrice fois vecteur, par l’autre sens), il faut que la taille du vecteur soit égale au nombre </w:t>
-      </w:r>
-      <w:r>
-        <w:rPr>
-          <w:rFonts w:eastAsiaTheme="minorEastAsia"/>
-        </w:rPr>
-        <w:lastRenderedPageBreak/>
-        <w:t>de colonne de la matrice. Cependant dans note cas, nous allons rendre le vecteur homogène. Ceci signifie qu’il possèdera une ligne en plus, et donc la matrice devra avoir une colonne supplémentaire.</w:t>
+        <w:t>Comme vous pouvez vous en douter, pour qu’un vecteur et une matrice puissent être multipliables entre eux (matrice fois vecteur, par l’autre sens), il faut que la taille du vecteur soit égale au nombre de colonne de la matrice. Cependant dans note cas, nous allons rendre le vecteur homogène. Ceci signifie qu’il possèdera une ligne en plus, et donc la matrice devra avoir une colonne supplémentaire.</w:t>
       </w:r>
     </w:p>
     <w:p>
@@ -21084,6 +21386,7 @@
         <w:rPr>
           <w:rFonts w:eastAsiaTheme="minorEastAsia"/>
         </w:rPr>
+        <w:lastRenderedPageBreak/>
         <w:t xml:space="preserve">Par la suite, nous voulons faire une mise à l’échelle. Ceci revient à multiplier chaque valeur de chaque vecteur par un même nombre. Par exemple, si nous voulons que la main soit deux fois plus grande, on la multiplie par 2, et si on veut qu’elle soit deux fois plus petite, on la multiplie par </w:t>
       </w:r>
       <m:oMath>
@@ -21124,14 +21427,7 @@
         <w:rPr>
           <w:rFonts w:eastAsiaTheme="minorEastAsia"/>
         </w:rPr>
-        <w:t xml:space="preserve">. Pour faire cela, on reprend tout simplement notre matrice identité que l’on multiplie par notre valeur (ou on </w:t>
-      </w:r>
-      <w:r>
-        <w:rPr>
-          <w:rFonts w:eastAsiaTheme="minorEastAsia"/>
-        </w:rPr>
-        <w:lastRenderedPageBreak/>
-        <w:t xml:space="preserve">remplace les </w:t>
+        <w:t xml:space="preserve">. Pour faire cela, on reprend tout simplement notre matrice identité que l’on multiplie par notre valeur (ou on remplace les </w:t>
       </w:r>
       <m:oMath>
         <m:r>
@@ -23915,9 +24211,22 @@
           <w:rFonts w:eastAsiaTheme="minorEastAsia"/>
           <w:color w:val="FF0000"/>
         </w:rPr>
-        <w:lastRenderedPageBreak/>
         <w:t>Insérer une suite d’image pour montrer qu’elle tourne ?</w:t>
       </w:r>
+    </w:p>
+    <w:p>
+      <w:pPr>
+        <w:rPr>
+          <w:rFonts w:eastAsiaTheme="minorEastAsia"/>
+        </w:rPr>
+      </w:pPr>
+    </w:p>
+    <w:p>
+      <w:pPr>
+        <w:rPr>
+          <w:rFonts w:eastAsiaTheme="minorEastAsia"/>
+        </w:rPr>
+      </w:pPr>
     </w:p>
     <w:p>
       <w:pPr>
@@ -25240,6 +25549,7 @@
           <w:szCs w:val="24"/>
           <w:lang w:eastAsia="fr-FR"/>
         </w:rPr>
+        <w:lastRenderedPageBreak/>
         <w:t xml:space="preserve">Le projet étant clôturé dans le cadre du DUT nous avons tout de même des idées pour le complété. Nous pensons que la plus grosse amélioration serait de supprimer </w:t>
       </w:r>
       <w:r>
@@ -25347,17 +25657,7 @@
           <w:szCs w:val="24"/>
           <w:lang w:eastAsia="fr-FR"/>
         </w:rPr>
-        <w:t xml:space="preserve"> Motion et à exécuter le script lorsqu’un des gestes est reconnu. Cette idée, a été proposé par </w:t>
-      </w:r>
-      <w:r>
-        <w:rPr>
-          <w:rFonts w:asciiTheme="majorHAnsi" w:hAnsiTheme="majorHAnsi" w:cstheme="majorHAnsi"/>
-          <w:sz w:val="24"/>
-          <w:szCs w:val="24"/>
-          <w:lang w:eastAsia="fr-FR"/>
-        </w:rPr>
-        <w:lastRenderedPageBreak/>
-        <w:t xml:space="preserve">Mr Bouhours et c’est dans cette ambition que nous avons choisi de faire communiquer le </w:t>
+        <w:t xml:space="preserve"> Motion et à exécuter le script lorsqu’un des gestes est reconnu. Cette idée, a été proposé par Mr Bouhours et c’est dans cette ambition que nous avons choisi de faire communiquer le </w:t>
       </w:r>
       <w:proofErr w:type="spellStart"/>
       <w:r>

</xml_diff>

<commit_message>
[DOC] Travail sur le rapport de projet
</commit_message>
<xml_diff>
--- a/conception/Rapport de projet tuteuré.docx
+++ b/conception/Rapport de projet tuteuré.docx
@@ -226,7 +226,33 @@
           <w:szCs w:val="28"/>
           <w:lang w:eastAsia="fr-FR"/>
         </w:rPr>
-        <w:t>Réalisation d'un logiciel permettant d'utiliser l'appareil LeapMotion pour lancer des scripts à partir de gestes prédéfinis reconnus par l'appareil.</w:t>
+        <w:t xml:space="preserve">Réalisation d'un logiciel permettant d'utiliser l'appareil </w:t>
+      </w:r>
+      <w:proofErr w:type="spellStart"/>
+      <w:r>
+        <w:rPr>
+          <w:rFonts w:asciiTheme="majorHAnsi" w:eastAsia="Times New Roman" w:hAnsiTheme="majorHAnsi" w:cstheme="majorHAnsi"/>
+          <w:b/>
+          <w:bCs/>
+          <w:color w:val="000000"/>
+          <w:sz w:val="28"/>
+          <w:szCs w:val="28"/>
+          <w:lang w:eastAsia="fr-FR"/>
+        </w:rPr>
+        <w:t>LeapMotion</w:t>
+      </w:r>
+      <w:proofErr w:type="spellEnd"/>
+      <w:r>
+        <w:rPr>
+          <w:rFonts w:asciiTheme="majorHAnsi" w:eastAsia="Times New Roman" w:hAnsiTheme="majorHAnsi" w:cstheme="majorHAnsi"/>
+          <w:b/>
+          <w:bCs/>
+          <w:color w:val="000000"/>
+          <w:sz w:val="28"/>
+          <w:szCs w:val="28"/>
+          <w:lang w:eastAsia="fr-FR"/>
+        </w:rPr>
+        <w:t xml:space="preserve"> pour lancer des scripts à partir de gestes prédéfinis reconnus par l'appareil.</w:t>
       </w:r>
     </w:p>
     <w:p>
@@ -387,13 +413,23 @@
           <w:lang w:eastAsia="fr-FR"/>
         </w:rPr>
       </w:pPr>
+      <w:proofErr w:type="spellStart"/>
       <w:r>
         <w:rPr>
           <w:rFonts w:asciiTheme="majorHAnsi" w:eastAsia="Times New Roman" w:hAnsiTheme="majorHAnsi" w:cstheme="majorHAnsi"/>
           <w:color w:val="000000"/>
           <w:lang w:eastAsia="fr-FR"/>
         </w:rPr>
-        <w:t>Emrick PESCE, Romain Olivier, Augustin LABORIE</w:t>
+        <w:t>Emrick</w:t>
+      </w:r>
+      <w:proofErr w:type="spellEnd"/>
+      <w:r>
+        <w:rPr>
+          <w:rFonts w:asciiTheme="majorHAnsi" w:eastAsia="Times New Roman" w:hAnsiTheme="majorHAnsi" w:cstheme="majorHAnsi"/>
+          <w:color w:val="000000"/>
+          <w:lang w:eastAsia="fr-FR"/>
+        </w:rPr>
+        <w:t xml:space="preserve"> PESCE, Romain Olivier, Augustin LABORIE</w:t>
       </w:r>
       <w:r>
         <w:rPr>
@@ -892,8 +928,9 @@
           <w:szCs w:val="24"/>
           <w:lang w:eastAsia="fr-FR"/>
         </w:rPr>
-        <w:t>composé de Romain OLIVIER, Thomas BLANC, Yoann PERIQUOI, Emrick PESCE, Augustin LABORIE autorise le DUT Informatique de Clermont-Ferrand à diffuser ce rapport sur l’intranet de L’IUT de Clermont-Ferrand</w:t>
-      </w:r>
+        <w:t xml:space="preserve">composé de Romain OLIVIER, Thomas BLANC, Yoann PERIQUOI, </w:t>
+      </w:r>
+      <w:proofErr w:type="spellStart"/>
       <w:r>
         <w:rPr>
           <w:rFonts w:asciiTheme="majorHAnsi" w:eastAsia="Times New Roman" w:hAnsiTheme="majorHAnsi" w:cstheme="majorHAnsi"/>
@@ -902,6 +939,27 @@
           <w:szCs w:val="24"/>
           <w:lang w:eastAsia="fr-FR"/>
         </w:rPr>
+        <w:t>Emrick</w:t>
+      </w:r>
+      <w:proofErr w:type="spellEnd"/>
+      <w:r>
+        <w:rPr>
+          <w:rFonts w:asciiTheme="majorHAnsi" w:eastAsia="Times New Roman" w:hAnsiTheme="majorHAnsi" w:cstheme="majorHAnsi"/>
+          <w:color w:val="000000"/>
+          <w:sz w:val="24"/>
+          <w:szCs w:val="24"/>
+          <w:lang w:eastAsia="fr-FR"/>
+        </w:rPr>
+        <w:t xml:space="preserve"> PESCE, Augustin LABORIE autorise le DUT Informatique de Clermont-Ferrand à diffuser ce rapport sur l’intranet de L’IUT de Clermont-Ferrand</w:t>
+      </w:r>
+      <w:r>
+        <w:rPr>
+          <w:rFonts w:asciiTheme="majorHAnsi" w:eastAsia="Times New Roman" w:hAnsiTheme="majorHAnsi" w:cstheme="majorHAnsi"/>
+          <w:color w:val="000000"/>
+          <w:sz w:val="24"/>
+          <w:szCs w:val="24"/>
+          <w:lang w:eastAsia="fr-FR"/>
+        </w:rPr>
         <w:t>.</w:t>
       </w:r>
     </w:p>
@@ -1168,7 +1226,6 @@
           <w:lang w:eastAsia="fr-FR"/>
         </w:rPr>
       </w:pPr>
-      <w:proofErr w:type="spellStart"/>
       <w:r>
         <w:rPr>
           <w:rFonts w:asciiTheme="majorHAnsi" w:hAnsiTheme="majorHAnsi" w:cstheme="majorHAnsi"/>
@@ -1176,17 +1233,7 @@
           <w:szCs w:val="24"/>
           <w:lang w:eastAsia="fr-FR"/>
         </w:rPr>
-        <w:t>Leap</w:t>
-      </w:r>
-      <w:proofErr w:type="spellEnd"/>
-      <w:r>
-        <w:rPr>
-          <w:rFonts w:asciiTheme="majorHAnsi" w:hAnsiTheme="majorHAnsi" w:cstheme="majorHAnsi"/>
-          <w:sz w:val="24"/>
-          <w:szCs w:val="24"/>
-          <w:lang w:eastAsia="fr-FR"/>
-        </w:rPr>
-        <w:t xml:space="preserve"> Motion : </w:t>
+        <w:t xml:space="preserve">Leap Motion : </w:t>
       </w:r>
       <w:r>
         <w:rPr>
@@ -1551,7 +1598,6 @@
           <w:docPartUnique/>
         </w:docPartObj>
       </w:sdtPr>
-      <w:sdtEndPr/>
       <w:sdtContent>
         <w:p>
           <w:pPr>
@@ -4149,9 +4195,8 @@
           <w:szCs w:val="24"/>
           <w:lang w:eastAsia="fr-FR"/>
         </w:rPr>
-        <w:t xml:space="preserve">e </w:t>
-      </w:r>
-      <w:proofErr w:type="spellStart"/>
+        <w:t xml:space="preserve">e Leap Motion qui est un capteur du mouvement de la main et des doigts comme entrée, à l’instar d’une souris. </w:t>
+      </w:r>
       <w:r>
         <w:rPr>
           <w:rFonts w:asciiTheme="majorHAnsi" w:eastAsia="Times New Roman" w:hAnsiTheme="majorHAnsi" w:cstheme="majorHAnsi"/>
@@ -4160,9 +4205,9 @@
           <w:szCs w:val="24"/>
           <w:lang w:eastAsia="fr-FR"/>
         </w:rPr>
-        <w:t>Leap</w:t>
-      </w:r>
-      <w:proofErr w:type="spellEnd"/>
+        <w:t xml:space="preserve">Par la suite nous avons </w:t>
+      </w:r>
+      <w:proofErr w:type="spellStart"/>
       <w:r>
         <w:rPr>
           <w:rFonts w:asciiTheme="majorHAnsi" w:eastAsia="Times New Roman" w:hAnsiTheme="majorHAnsi" w:cstheme="majorHAnsi"/>
@@ -4171,8 +4216,9 @@
           <w:szCs w:val="24"/>
           <w:lang w:eastAsia="fr-FR"/>
         </w:rPr>
-        <w:t xml:space="preserve"> Motion qui est un capteur du mouvement de la main et des doigts comme entrée, à l’instar d’une souris. </w:t>
-      </w:r>
+        <w:t>décider</w:t>
+      </w:r>
+      <w:proofErr w:type="spellEnd"/>
       <w:r>
         <w:rPr>
           <w:rFonts w:asciiTheme="majorHAnsi" w:eastAsia="Times New Roman" w:hAnsiTheme="majorHAnsi" w:cstheme="majorHAnsi"/>
@@ -4181,10 +4227,13 @@
           <w:szCs w:val="24"/>
           <w:lang w:eastAsia="fr-FR"/>
         </w:rPr>
-        <w:t xml:space="preserve">Par la suite nous avons </w:t>
-      </w:r>
-      <w:proofErr w:type="spellStart"/>
-      <w:r>
+        <w:t xml:space="preserve"> de développer un logiciel permettant d’utiliser cet outil.</w:t>
+      </w:r>
+    </w:p>
+    <w:p>
+      <w:pPr>
+        <w:spacing w:after="0" w:line="240" w:lineRule="auto"/>
+        <w:jc w:val="both"/>
         <w:rPr>
           <w:rFonts w:asciiTheme="majorHAnsi" w:eastAsia="Times New Roman" w:hAnsiTheme="majorHAnsi" w:cstheme="majorHAnsi"/>
           <w:color w:val="000000"/>
@@ -4192,10 +4241,12 @@
           <w:szCs w:val="24"/>
           <w:lang w:eastAsia="fr-FR"/>
         </w:rPr>
-        <w:t>décider</w:t>
-      </w:r>
-      <w:proofErr w:type="spellEnd"/>
-      <w:r>
+      </w:pPr>
+    </w:p>
+    <w:p>
+      <w:pPr>
+        <w:spacing w:after="0" w:line="240" w:lineRule="auto"/>
+        <w:jc w:val="both"/>
         <w:rPr>
           <w:rFonts w:asciiTheme="majorHAnsi" w:eastAsia="Times New Roman" w:hAnsiTheme="majorHAnsi" w:cstheme="majorHAnsi"/>
           <w:color w:val="000000"/>
@@ -4203,13 +4254,8 @@
           <w:szCs w:val="24"/>
           <w:lang w:eastAsia="fr-FR"/>
         </w:rPr>
-        <w:t xml:space="preserve"> de développer un logiciel permettant d’utiliser cet outil.</w:t>
-      </w:r>
-    </w:p>
-    <w:p>
-      <w:pPr>
-        <w:spacing w:after="0" w:line="240" w:lineRule="auto"/>
-        <w:jc w:val="both"/>
+      </w:pPr>
+      <w:r>
         <w:rPr>
           <w:rFonts w:asciiTheme="majorHAnsi" w:eastAsia="Times New Roman" w:hAnsiTheme="majorHAnsi" w:cstheme="majorHAnsi"/>
           <w:color w:val="000000"/>
@@ -4217,12 +4263,10 @@
           <w:szCs w:val="24"/>
           <w:lang w:eastAsia="fr-FR"/>
         </w:rPr>
-      </w:pPr>
-    </w:p>
-    <w:p>
-      <w:pPr>
-        <w:spacing w:after="0" w:line="240" w:lineRule="auto"/>
-        <w:jc w:val="both"/>
+        <w:t xml:space="preserve">Ce projet et cette application prendra le nom de </w:t>
+      </w:r>
+      <w:proofErr w:type="spellStart"/>
+      <w:r>
         <w:rPr>
           <w:rFonts w:asciiTheme="majorHAnsi" w:eastAsia="Times New Roman" w:hAnsiTheme="majorHAnsi" w:cstheme="majorHAnsi"/>
           <w:color w:val="000000"/>
@@ -4230,7 +4274,9 @@
           <w:szCs w:val="24"/>
           <w:lang w:eastAsia="fr-FR"/>
         </w:rPr>
-      </w:pPr>
+        <w:t>HandyHand</w:t>
+      </w:r>
+      <w:proofErr w:type="spellEnd"/>
       <w:r>
         <w:rPr>
           <w:rFonts w:asciiTheme="majorHAnsi" w:eastAsia="Times New Roman" w:hAnsiTheme="majorHAnsi" w:cstheme="majorHAnsi"/>
@@ -4239,10 +4285,68 @@
           <w:szCs w:val="24"/>
           <w:lang w:eastAsia="fr-FR"/>
         </w:rPr>
-        <w:t xml:space="preserve">Ce projet et cette application prendra le nom de </w:t>
-      </w:r>
-      <w:proofErr w:type="spellStart"/>
-      <w:r>
+        <w:t>.</w:t>
+      </w:r>
+    </w:p>
+    <w:p>
+      <w:pPr>
+        <w:spacing w:after="0" w:line="240" w:lineRule="auto"/>
+        <w:jc w:val="both"/>
+        <w:rPr>
+          <w:rFonts w:asciiTheme="majorHAnsi" w:eastAsia="Times New Roman" w:hAnsiTheme="majorHAnsi" w:cstheme="majorHAnsi"/>
+          <w:color w:val="000000"/>
+          <w:lang w:eastAsia="fr-FR"/>
+        </w:rPr>
+      </w:pPr>
+    </w:p>
+    <w:p>
+      <w:pPr>
+        <w:spacing w:after="0" w:line="240" w:lineRule="auto"/>
+        <w:ind w:left="720" w:firstLine="696"/>
+        <w:jc w:val="both"/>
+        <w:rPr>
+          <w:rFonts w:asciiTheme="majorHAnsi" w:eastAsia="Times New Roman" w:hAnsiTheme="majorHAnsi" w:cstheme="majorHAnsi"/>
+          <w:color w:val="000000"/>
+          <w:lang w:eastAsia="fr-FR"/>
+        </w:rPr>
+      </w:pPr>
+    </w:p>
+    <w:p>
+      <w:pPr>
+        <w:pStyle w:val="Titre3"/>
+        <w:jc w:val="both"/>
+      </w:pPr>
+      <w:bookmarkStart w:id="6" w:name="_Toc66737481"/>
+      <w:r>
+        <w:t>2.</w:t>
+      </w:r>
+      <w:r>
+        <w:t xml:space="preserve"> </w:t>
+      </w:r>
+      <w:r>
+        <w:t>Contexte</w:t>
+      </w:r>
+      <w:bookmarkEnd w:id="6"/>
+    </w:p>
+    <w:p>
+      <w:pPr>
+        <w:spacing w:after="0" w:line="240" w:lineRule="auto"/>
+        <w:ind w:left="720"/>
+        <w:jc w:val="both"/>
+        <w:rPr>
+          <w:rFonts w:asciiTheme="majorHAnsi" w:eastAsia="Times New Roman" w:hAnsiTheme="majorHAnsi" w:cstheme="majorHAnsi"/>
+          <w:color w:val="000000"/>
+          <w:sz w:val="28"/>
+          <w:szCs w:val="28"/>
+          <w:lang w:eastAsia="fr-FR"/>
+        </w:rPr>
+      </w:pPr>
+    </w:p>
+    <w:p>
+      <w:pPr>
+        <w:spacing w:after="0" w:line="240" w:lineRule="auto"/>
+        <w:ind w:firstLine="708"/>
+        <w:jc w:val="both"/>
         <w:rPr>
           <w:rFonts w:asciiTheme="majorHAnsi" w:eastAsia="Times New Roman" w:hAnsiTheme="majorHAnsi" w:cstheme="majorHAnsi"/>
           <w:color w:val="000000"/>
@@ -4250,9 +4354,7 @@
           <w:szCs w:val="24"/>
           <w:lang w:eastAsia="fr-FR"/>
         </w:rPr>
-        <w:t>HandyHand</w:t>
-      </w:r>
-      <w:proofErr w:type="spellEnd"/>
+      </w:pPr>
       <w:r>
         <w:rPr>
           <w:rFonts w:asciiTheme="majorHAnsi" w:eastAsia="Times New Roman" w:hAnsiTheme="majorHAnsi" w:cstheme="majorHAnsi"/>
@@ -4261,53 +4363,161 @@
           <w:szCs w:val="24"/>
           <w:lang w:eastAsia="fr-FR"/>
         </w:rPr>
-        <w:t>.</w:t>
-      </w:r>
-    </w:p>
-    <w:p>
-      <w:pPr>
-        <w:spacing w:after="0" w:line="240" w:lineRule="auto"/>
-        <w:jc w:val="both"/>
+        <w:t>Le Leap</w:t>
+      </w:r>
+      <w:r>
         <w:rPr>
           <w:rFonts w:asciiTheme="majorHAnsi" w:eastAsia="Times New Roman" w:hAnsiTheme="majorHAnsi" w:cstheme="majorHAnsi"/>
           <w:color w:val="000000"/>
-          <w:lang w:eastAsia="fr-FR"/>
-        </w:rPr>
-      </w:pPr>
-    </w:p>
-    <w:p>
-      <w:pPr>
-        <w:spacing w:after="0" w:line="240" w:lineRule="auto"/>
-        <w:ind w:left="720" w:firstLine="696"/>
-        <w:jc w:val="both"/>
+          <w:sz w:val="24"/>
+          <w:szCs w:val="24"/>
+          <w:lang w:eastAsia="fr-FR"/>
+        </w:rPr>
+        <w:t xml:space="preserve"> </w:t>
+      </w:r>
+      <w:r>
         <w:rPr>
           <w:rFonts w:asciiTheme="majorHAnsi" w:eastAsia="Times New Roman" w:hAnsiTheme="majorHAnsi" w:cstheme="majorHAnsi"/>
           <w:color w:val="000000"/>
-          <w:lang w:eastAsia="fr-FR"/>
-        </w:rPr>
-      </w:pPr>
-    </w:p>
-    <w:p>
-      <w:pPr>
-        <w:pStyle w:val="Titre3"/>
-        <w:jc w:val="both"/>
-      </w:pPr>
-      <w:bookmarkStart w:id="6" w:name="_Toc66737481"/>
-      <w:r>
-        <w:t>2.</w:t>
-      </w:r>
-      <w:r>
-        <w:t xml:space="preserve"> </w:t>
-      </w:r>
-      <w:r>
-        <w:t>Contexte</w:t>
-      </w:r>
-      <w:bookmarkEnd w:id="6"/>
+          <w:sz w:val="24"/>
+          <w:szCs w:val="24"/>
+          <w:lang w:eastAsia="fr-FR"/>
+        </w:rPr>
+        <w:t>Motion est un capteur permettant de virtualiser nos mains. Cela nous permet ainsi de lancer un traitement prédéfini lorsqu'un certain mouvement est reconnu.</w:t>
+      </w:r>
     </w:p>
     <w:p>
       <w:pPr>
         <w:spacing w:after="0" w:line="240" w:lineRule="auto"/>
         <w:ind w:left="720"/>
+        <w:jc w:val="both"/>
+        <w:rPr>
+          <w:rFonts w:asciiTheme="majorHAnsi" w:eastAsia="Times New Roman" w:hAnsiTheme="majorHAnsi" w:cstheme="majorHAnsi"/>
+          <w:color w:val="000000"/>
+          <w:sz w:val="24"/>
+          <w:szCs w:val="24"/>
+          <w:lang w:eastAsia="fr-FR"/>
+        </w:rPr>
+      </w:pPr>
+    </w:p>
+    <w:p>
+      <w:pPr>
+        <w:spacing w:after="0" w:line="240" w:lineRule="auto"/>
+        <w:jc w:val="both"/>
+        <w:rPr>
+          <w:rFonts w:asciiTheme="majorHAnsi" w:eastAsia="Times New Roman" w:hAnsiTheme="majorHAnsi" w:cstheme="majorHAnsi"/>
+          <w:color w:val="000000"/>
+          <w:sz w:val="24"/>
+          <w:szCs w:val="24"/>
+          <w:lang w:eastAsia="fr-FR"/>
+        </w:rPr>
+      </w:pPr>
+      <w:r>
+        <w:rPr>
+          <w:rFonts w:asciiTheme="majorHAnsi" w:eastAsia="Times New Roman" w:hAnsiTheme="majorHAnsi" w:cstheme="majorHAnsi"/>
+          <w:color w:val="000000"/>
+          <w:sz w:val="24"/>
+          <w:szCs w:val="24"/>
+          <w:lang w:eastAsia="fr-FR"/>
+        </w:rPr>
+        <w:t>Ce projet n'est pas une innovation puisque de nombreux autres logiciels sont déjà en circulation sur la plateforme de téléchargement d'application du Leap</w:t>
+      </w:r>
+      <w:r>
+        <w:rPr>
+          <w:rFonts w:asciiTheme="majorHAnsi" w:eastAsia="Times New Roman" w:hAnsiTheme="majorHAnsi" w:cstheme="majorHAnsi"/>
+          <w:color w:val="000000"/>
+          <w:sz w:val="24"/>
+          <w:szCs w:val="24"/>
+          <w:lang w:eastAsia="fr-FR"/>
+        </w:rPr>
+        <w:t xml:space="preserve"> </w:t>
+      </w:r>
+      <w:r>
+        <w:rPr>
+          <w:rFonts w:asciiTheme="majorHAnsi" w:eastAsia="Times New Roman" w:hAnsiTheme="majorHAnsi" w:cstheme="majorHAnsi"/>
+          <w:color w:val="000000"/>
+          <w:sz w:val="24"/>
+          <w:szCs w:val="24"/>
+          <w:lang w:eastAsia="fr-FR"/>
+        </w:rPr>
+        <w:t>Motion (Leap</w:t>
+      </w:r>
+      <w:r>
+        <w:rPr>
+          <w:rFonts w:asciiTheme="majorHAnsi" w:eastAsia="Times New Roman" w:hAnsiTheme="majorHAnsi" w:cstheme="majorHAnsi"/>
+          <w:color w:val="000000"/>
+          <w:sz w:val="24"/>
+          <w:szCs w:val="24"/>
+          <w:lang w:eastAsia="fr-FR"/>
+        </w:rPr>
+        <w:t xml:space="preserve"> </w:t>
+      </w:r>
+      <w:r>
+        <w:rPr>
+          <w:rFonts w:asciiTheme="majorHAnsi" w:eastAsia="Times New Roman" w:hAnsiTheme="majorHAnsi" w:cstheme="majorHAnsi"/>
+          <w:color w:val="000000"/>
+          <w:sz w:val="24"/>
+          <w:szCs w:val="24"/>
+          <w:lang w:eastAsia="fr-FR"/>
+        </w:rPr>
+        <w:t>Motion SDK). Cependant nous ne partons pas d'une base déjà existante pour réaliser notre propre logiciel, nous utilisons seulement la librairie fournie par les développeurs du Leap</w:t>
+      </w:r>
+      <w:r>
+        <w:rPr>
+          <w:rFonts w:asciiTheme="majorHAnsi" w:eastAsia="Times New Roman" w:hAnsiTheme="majorHAnsi" w:cstheme="majorHAnsi"/>
+          <w:color w:val="000000"/>
+          <w:sz w:val="24"/>
+          <w:szCs w:val="24"/>
+          <w:lang w:eastAsia="fr-FR"/>
+        </w:rPr>
+        <w:t xml:space="preserve"> </w:t>
+      </w:r>
+      <w:r>
+        <w:rPr>
+          <w:rFonts w:asciiTheme="majorHAnsi" w:eastAsia="Times New Roman" w:hAnsiTheme="majorHAnsi" w:cstheme="majorHAnsi"/>
+          <w:color w:val="000000"/>
+          <w:sz w:val="24"/>
+          <w:szCs w:val="24"/>
+          <w:lang w:eastAsia="fr-FR"/>
+        </w:rPr>
+        <w:t>Motion.</w:t>
+      </w:r>
+    </w:p>
+    <w:p>
+      <w:pPr>
+        <w:spacing w:after="0" w:line="240" w:lineRule="auto"/>
+        <w:jc w:val="both"/>
+        <w:rPr>
+          <w:rFonts w:asciiTheme="majorHAnsi" w:eastAsia="Times New Roman" w:hAnsiTheme="majorHAnsi" w:cstheme="majorHAnsi"/>
+          <w:color w:val="000000"/>
+          <w:sz w:val="24"/>
+          <w:szCs w:val="24"/>
+          <w:lang w:eastAsia="fr-FR"/>
+        </w:rPr>
+      </w:pPr>
+    </w:p>
+    <w:p>
+      <w:pPr>
+        <w:spacing w:after="0" w:line="240" w:lineRule="auto"/>
+        <w:jc w:val="both"/>
+        <w:rPr>
+          <w:rFonts w:asciiTheme="majorHAnsi" w:hAnsiTheme="majorHAnsi" w:cstheme="majorHAnsi"/>
+          <w:sz w:val="24"/>
+          <w:szCs w:val="24"/>
+        </w:rPr>
+      </w:pPr>
+      <w:r>
+        <w:rPr>
+          <w:rFonts w:asciiTheme="majorHAnsi" w:hAnsiTheme="majorHAnsi" w:cstheme="majorHAnsi"/>
+          <w:sz w:val="24"/>
+          <w:szCs w:val="24"/>
+        </w:rPr>
+        <w:t>Ce projet est réalisé durant la période de la pandémie mondiale du COVID-19. Les cours au DUT Informatique de Clermont-Ferrand sont assurés seulement en distanciel. Le groupe a donc dû s’organiser pour réaliser l’intégralité du projet en distanciel.</w:t>
+      </w:r>
+    </w:p>
+    <w:p>
+      <w:pPr>
+        <w:spacing w:after="0" w:line="240" w:lineRule="auto"/>
         <w:jc w:val="both"/>
         <w:rPr>
           <w:rFonts w:asciiTheme="majorHAnsi" w:eastAsia="Times New Roman" w:hAnsiTheme="majorHAnsi" w:cstheme="majorHAnsi"/>
@@ -4321,7 +4531,6 @@
     <w:p>
       <w:pPr>
         <w:spacing w:after="0" w:line="240" w:lineRule="auto"/>
-        <w:ind w:firstLine="708"/>
         <w:jc w:val="both"/>
         <w:rPr>
           <w:rFonts w:asciiTheme="majorHAnsi" w:eastAsia="Times New Roman" w:hAnsiTheme="majorHAnsi" w:cstheme="majorHAnsi"/>
@@ -4339,7 +4548,7 @@
           <w:szCs w:val="24"/>
           <w:lang w:eastAsia="fr-FR"/>
         </w:rPr>
-        <w:t xml:space="preserve">Le </w:t>
+        <w:t xml:space="preserve">Dans la quête de se mettre le plus possible en situation réelle nous avons demandé à Mr Laurent </w:t>
       </w:r>
       <w:proofErr w:type="spellStart"/>
       <w:r>
@@ -4350,7 +4559,7 @@
           <w:szCs w:val="24"/>
           <w:lang w:eastAsia="fr-FR"/>
         </w:rPr>
-        <w:t>Leap</w:t>
+        <w:t>Provot</w:t>
       </w:r>
       <w:proofErr w:type="spellEnd"/>
       <w:r>
@@ -4361,9 +4570,58 @@
           <w:szCs w:val="24"/>
           <w:lang w:eastAsia="fr-FR"/>
         </w:rPr>
+        <w:t xml:space="preserve"> de se considérer comme l’initiateur de ce projet pour lequel il serait alors le client faisant l’appel d’offre.</w:t>
+      </w:r>
+    </w:p>
+    <w:p>
+      <w:pPr>
+        <w:spacing w:after="0" w:line="240" w:lineRule="auto"/>
+        <w:jc w:val="both"/>
+        <w:rPr>
+          <w:rFonts w:asciiTheme="majorHAnsi" w:eastAsia="Times New Roman" w:hAnsiTheme="majorHAnsi" w:cstheme="majorHAnsi"/>
+          <w:color w:val="000000"/>
+          <w:sz w:val="28"/>
+          <w:szCs w:val="28"/>
+          <w:lang w:eastAsia="fr-FR"/>
+        </w:rPr>
+      </w:pPr>
+    </w:p>
+    <w:p>
+      <w:pPr>
+        <w:pStyle w:val="Titre3"/>
+        <w:jc w:val="both"/>
+      </w:pPr>
+      <w:bookmarkStart w:id="7" w:name="_Toc66737482"/>
+      <w:r>
+        <w:t>3.</w:t>
+      </w:r>
+      <w:r>
         <w:t xml:space="preserve"> </w:t>
       </w:r>
       <w:r>
+        <w:t>Problématique</w:t>
+      </w:r>
+      <w:bookmarkEnd w:id="7"/>
+    </w:p>
+    <w:p>
+      <w:pPr>
+        <w:spacing w:after="0" w:line="240" w:lineRule="auto"/>
+        <w:ind w:left="720"/>
+        <w:jc w:val="both"/>
+        <w:rPr>
+          <w:rFonts w:asciiTheme="majorHAnsi" w:eastAsia="Times New Roman" w:hAnsiTheme="majorHAnsi" w:cstheme="majorHAnsi"/>
+          <w:color w:val="000000"/>
+          <w:sz w:val="28"/>
+          <w:szCs w:val="28"/>
+          <w:lang w:eastAsia="fr-FR"/>
+        </w:rPr>
+      </w:pPr>
+    </w:p>
+    <w:p>
+      <w:pPr>
+        <w:spacing w:after="0" w:line="240" w:lineRule="auto"/>
+        <w:ind w:firstLine="708"/>
+        <w:jc w:val="both"/>
         <w:rPr>
           <w:rFonts w:asciiTheme="majorHAnsi" w:eastAsia="Times New Roman" w:hAnsiTheme="majorHAnsi" w:cstheme="majorHAnsi"/>
           <w:color w:val="000000"/>
@@ -4371,14 +4629,8 @@
           <w:szCs w:val="24"/>
           <w:lang w:eastAsia="fr-FR"/>
         </w:rPr>
-        <w:t>Motion est un capteur permettant de virtualiser nos mains. Cela nous permet ainsi de lancer un traitement prédéfini lorsqu'un certain mouvement est reconnu.</w:t>
-      </w:r>
-    </w:p>
-    <w:p>
-      <w:pPr>
-        <w:spacing w:after="0" w:line="240" w:lineRule="auto"/>
-        <w:ind w:left="720"/>
-        <w:jc w:val="both"/>
+      </w:pPr>
+      <w:r>
         <w:rPr>
           <w:rFonts w:asciiTheme="majorHAnsi" w:eastAsia="Times New Roman" w:hAnsiTheme="majorHAnsi" w:cstheme="majorHAnsi"/>
           <w:color w:val="000000"/>
@@ -4386,12 +4638,9 @@
           <w:szCs w:val="24"/>
           <w:lang w:eastAsia="fr-FR"/>
         </w:rPr>
-      </w:pPr>
-    </w:p>
-    <w:p>
-      <w:pPr>
-        <w:spacing w:after="0" w:line="240" w:lineRule="auto"/>
-        <w:jc w:val="both"/>
+        <w:t>Ce projet réside en la réalisation d'un logiciel permettant d'utiliser l'appareil Leap</w:t>
+      </w:r>
+      <w:r>
         <w:rPr>
           <w:rFonts w:asciiTheme="majorHAnsi" w:eastAsia="Times New Roman" w:hAnsiTheme="majorHAnsi" w:cstheme="majorHAnsi"/>
           <w:color w:val="000000"/>
@@ -4399,7 +4648,8 @@
           <w:szCs w:val="24"/>
           <w:lang w:eastAsia="fr-FR"/>
         </w:rPr>
-      </w:pPr>
+        <w:t xml:space="preserve"> </w:t>
+      </w:r>
       <w:r>
         <w:rPr>
           <w:rFonts w:asciiTheme="majorHAnsi" w:eastAsia="Times New Roman" w:hAnsiTheme="majorHAnsi" w:cstheme="majorHAnsi"/>
@@ -4408,9 +4658,8 @@
           <w:szCs w:val="24"/>
           <w:lang w:eastAsia="fr-FR"/>
         </w:rPr>
-        <w:t xml:space="preserve">Ce projet n'est pas une innovation puisque de nombreux autres logiciels sont déjà en circulation sur la plateforme de téléchargement d'application du </w:t>
-      </w:r>
-      <w:proofErr w:type="spellStart"/>
+        <w:t>Motion pour lancer des scripts à partir de gestes prédéfinis qui seront alors reconnus par l'appareil.</w:t>
+      </w:r>
       <w:r>
         <w:rPr>
           <w:rFonts w:asciiTheme="majorHAnsi" w:eastAsia="Times New Roman" w:hAnsiTheme="majorHAnsi" w:cstheme="majorHAnsi"/>
@@ -4419,129 +4668,13 @@
           <w:szCs w:val="24"/>
           <w:lang w:eastAsia="fr-FR"/>
         </w:rPr>
-        <w:t>Leap</w:t>
-      </w:r>
-      <w:proofErr w:type="spellEnd"/>
-      <w:r>
-        <w:rPr>
-          <w:rFonts w:asciiTheme="majorHAnsi" w:eastAsia="Times New Roman" w:hAnsiTheme="majorHAnsi" w:cstheme="majorHAnsi"/>
-          <w:color w:val="000000"/>
-          <w:sz w:val="24"/>
-          <w:szCs w:val="24"/>
-          <w:lang w:eastAsia="fr-FR"/>
-        </w:rPr>
-        <w:t xml:space="preserve"> </w:t>
-      </w:r>
-      <w:r>
-        <w:rPr>
-          <w:rFonts w:asciiTheme="majorHAnsi" w:eastAsia="Times New Roman" w:hAnsiTheme="majorHAnsi" w:cstheme="majorHAnsi"/>
-          <w:color w:val="000000"/>
-          <w:sz w:val="24"/>
-          <w:szCs w:val="24"/>
-          <w:lang w:eastAsia="fr-FR"/>
-        </w:rPr>
-        <w:t>Motion (</w:t>
-      </w:r>
-      <w:proofErr w:type="spellStart"/>
-      <w:r>
-        <w:rPr>
-          <w:rFonts w:asciiTheme="majorHAnsi" w:eastAsia="Times New Roman" w:hAnsiTheme="majorHAnsi" w:cstheme="majorHAnsi"/>
-          <w:color w:val="000000"/>
-          <w:sz w:val="24"/>
-          <w:szCs w:val="24"/>
-          <w:lang w:eastAsia="fr-FR"/>
-        </w:rPr>
-        <w:t>Leap</w:t>
-      </w:r>
-      <w:proofErr w:type="spellEnd"/>
-      <w:r>
-        <w:rPr>
-          <w:rFonts w:asciiTheme="majorHAnsi" w:eastAsia="Times New Roman" w:hAnsiTheme="majorHAnsi" w:cstheme="majorHAnsi"/>
-          <w:color w:val="000000"/>
-          <w:sz w:val="24"/>
-          <w:szCs w:val="24"/>
-          <w:lang w:eastAsia="fr-FR"/>
-        </w:rPr>
-        <w:t xml:space="preserve"> </w:t>
-      </w:r>
-      <w:r>
-        <w:rPr>
-          <w:rFonts w:asciiTheme="majorHAnsi" w:eastAsia="Times New Roman" w:hAnsiTheme="majorHAnsi" w:cstheme="majorHAnsi"/>
-          <w:color w:val="000000"/>
-          <w:sz w:val="24"/>
-          <w:szCs w:val="24"/>
-          <w:lang w:eastAsia="fr-FR"/>
-        </w:rPr>
-        <w:t xml:space="preserve">Motion SDK). Cependant nous ne partons pas d'une base déjà existante pour réaliser notre propre logiciel, nous utilisons seulement la librairie fournie par les développeurs du </w:t>
-      </w:r>
-      <w:proofErr w:type="spellStart"/>
-      <w:r>
-        <w:rPr>
-          <w:rFonts w:asciiTheme="majorHAnsi" w:eastAsia="Times New Roman" w:hAnsiTheme="majorHAnsi" w:cstheme="majorHAnsi"/>
-          <w:color w:val="000000"/>
-          <w:sz w:val="24"/>
-          <w:szCs w:val="24"/>
-          <w:lang w:eastAsia="fr-FR"/>
-        </w:rPr>
-        <w:t>Leap</w:t>
-      </w:r>
-      <w:proofErr w:type="spellEnd"/>
-      <w:r>
-        <w:rPr>
-          <w:rFonts w:asciiTheme="majorHAnsi" w:eastAsia="Times New Roman" w:hAnsiTheme="majorHAnsi" w:cstheme="majorHAnsi"/>
-          <w:color w:val="000000"/>
-          <w:sz w:val="24"/>
-          <w:szCs w:val="24"/>
-          <w:lang w:eastAsia="fr-FR"/>
-        </w:rPr>
-        <w:t xml:space="preserve"> </w:t>
-      </w:r>
-      <w:r>
-        <w:rPr>
-          <w:rFonts w:asciiTheme="majorHAnsi" w:eastAsia="Times New Roman" w:hAnsiTheme="majorHAnsi" w:cstheme="majorHAnsi"/>
-          <w:color w:val="000000"/>
-          <w:sz w:val="24"/>
-          <w:szCs w:val="24"/>
-          <w:lang w:eastAsia="fr-FR"/>
-        </w:rPr>
-        <w:t>Motion.</w:t>
+        <w:t xml:space="preserve"> Nous devrons utiliser les informations fournit par le Leap Motion afin de les traduire et de pouvoir définir des gestes.</w:t>
       </w:r>
     </w:p>
     <w:p>
       <w:pPr>
         <w:spacing w:after="0" w:line="240" w:lineRule="auto"/>
-        <w:jc w:val="both"/>
-        <w:rPr>
-          <w:rFonts w:asciiTheme="majorHAnsi" w:eastAsia="Times New Roman" w:hAnsiTheme="majorHAnsi" w:cstheme="majorHAnsi"/>
-          <w:color w:val="000000"/>
-          <w:sz w:val="24"/>
-          <w:szCs w:val="24"/>
-          <w:lang w:eastAsia="fr-FR"/>
-        </w:rPr>
-      </w:pPr>
-    </w:p>
-    <w:p>
-      <w:pPr>
-        <w:spacing w:after="0" w:line="240" w:lineRule="auto"/>
-        <w:jc w:val="both"/>
-        <w:rPr>
-          <w:rFonts w:asciiTheme="majorHAnsi" w:hAnsiTheme="majorHAnsi" w:cstheme="majorHAnsi"/>
-          <w:sz w:val="24"/>
-          <w:szCs w:val="24"/>
-        </w:rPr>
-      </w:pPr>
-      <w:r>
-        <w:rPr>
-          <w:rFonts w:asciiTheme="majorHAnsi" w:hAnsiTheme="majorHAnsi" w:cstheme="majorHAnsi"/>
-          <w:sz w:val="24"/>
-          <w:szCs w:val="24"/>
-        </w:rPr>
-        <w:t>Ce projet est réalisé durant la période de la pandémie mondiale du COVID-19. Les cours au DUT Informatique de Clermont-Ferrand sont assurés seulement en distanciel. Le groupe a donc dû s’organiser pour réaliser l’intégralité du projet en distanciel.</w:t>
-      </w:r>
-    </w:p>
-    <w:p>
-      <w:pPr>
-        <w:spacing w:after="0" w:line="240" w:lineRule="auto"/>
+        <w:ind w:left="720"/>
         <w:jc w:val="both"/>
         <w:rPr>
           <w:rFonts w:asciiTheme="majorHAnsi" w:eastAsia="Times New Roman" w:hAnsiTheme="majorHAnsi" w:cstheme="majorHAnsi"/>
@@ -4554,52 +4687,29 @@
     </w:p>
     <w:p>
       <w:pPr>
+        <w:pStyle w:val="Titre3"/>
+        <w:jc w:val="both"/>
+        <w:rPr>
+          <w:sz w:val="32"/>
+          <w:szCs w:val="32"/>
+        </w:rPr>
+      </w:pPr>
+      <w:bookmarkStart w:id="8" w:name="_Toc66737483"/>
+      <w:r>
+        <w:t>4.</w:t>
+      </w:r>
+      <w:r>
+        <w:t xml:space="preserve"> </w:t>
+      </w:r>
+      <w:r>
+        <w:t>Description de l’application</w:t>
+      </w:r>
+      <w:bookmarkEnd w:id="8"/>
+    </w:p>
+    <w:p>
+      <w:pPr>
         <w:spacing w:after="0" w:line="240" w:lineRule="auto"/>
-        <w:jc w:val="both"/>
-        <w:rPr>
-          <w:rFonts w:asciiTheme="majorHAnsi" w:eastAsia="Times New Roman" w:hAnsiTheme="majorHAnsi" w:cstheme="majorHAnsi"/>
-          <w:color w:val="000000"/>
-          <w:sz w:val="24"/>
-          <w:szCs w:val="24"/>
-          <w:lang w:eastAsia="fr-FR"/>
-        </w:rPr>
-      </w:pPr>
-      <w:r>
-        <w:rPr>
-          <w:rFonts w:asciiTheme="majorHAnsi" w:eastAsia="Times New Roman" w:hAnsiTheme="majorHAnsi" w:cstheme="majorHAnsi"/>
-          <w:color w:val="000000"/>
-          <w:sz w:val="24"/>
-          <w:szCs w:val="24"/>
-          <w:lang w:eastAsia="fr-FR"/>
-        </w:rPr>
-        <w:t xml:space="preserve">Dans la quête de se mettre le plus possible en situation réelle nous avons demandé à Mr Laurent </w:t>
-      </w:r>
-      <w:proofErr w:type="spellStart"/>
-      <w:r>
-        <w:rPr>
-          <w:rFonts w:asciiTheme="majorHAnsi" w:eastAsia="Times New Roman" w:hAnsiTheme="majorHAnsi" w:cstheme="majorHAnsi"/>
-          <w:color w:val="000000"/>
-          <w:sz w:val="24"/>
-          <w:szCs w:val="24"/>
-          <w:lang w:eastAsia="fr-FR"/>
-        </w:rPr>
-        <w:t>Provot</w:t>
-      </w:r>
-      <w:proofErr w:type="spellEnd"/>
-      <w:r>
-        <w:rPr>
-          <w:rFonts w:asciiTheme="majorHAnsi" w:eastAsia="Times New Roman" w:hAnsiTheme="majorHAnsi" w:cstheme="majorHAnsi"/>
-          <w:color w:val="000000"/>
-          <w:sz w:val="24"/>
-          <w:szCs w:val="24"/>
-          <w:lang w:eastAsia="fr-FR"/>
-        </w:rPr>
-        <w:t xml:space="preserve"> de se considérer comme l’initiateur de ce projet pour lequel il serait alors le client faisant l’appel d’offre.</w:t>
-      </w:r>
-    </w:p>
-    <w:p>
-      <w:pPr>
-        <w:spacing w:after="0" w:line="240" w:lineRule="auto"/>
+        <w:ind w:left="720"/>
         <w:jc w:val="both"/>
         <w:rPr>
           <w:rFonts w:asciiTheme="majorHAnsi" w:eastAsia="Times New Roman" w:hAnsiTheme="majorHAnsi" w:cstheme="majorHAnsi"/>
@@ -4612,20 +4722,22 @@
     </w:p>
     <w:p>
       <w:pPr>
-        <w:pStyle w:val="Titre3"/>
-        <w:jc w:val="both"/>
-      </w:pPr>
-      <w:bookmarkStart w:id="7" w:name="_Toc66737482"/>
-      <w:r>
-        <w:t>3.</w:t>
-      </w:r>
-      <w:r>
-        <w:t xml:space="preserve"> </w:t>
-      </w:r>
-      <w:r>
-        <w:t>Problématique</w:t>
-      </w:r>
-      <w:bookmarkEnd w:id="7"/>
+        <w:spacing w:after="0" w:line="240" w:lineRule="auto"/>
+        <w:jc w:val="both"/>
+        <w:rPr>
+          <w:rFonts w:asciiTheme="majorHAnsi" w:eastAsia="Times New Roman" w:hAnsiTheme="majorHAnsi" w:cstheme="majorHAnsi"/>
+          <w:color w:val="000000"/>
+          <w:lang w:eastAsia="fr-FR"/>
+        </w:rPr>
+      </w:pPr>
+      <w:r>
+        <w:rPr>
+          <w:rFonts w:asciiTheme="majorHAnsi" w:eastAsia="Times New Roman" w:hAnsiTheme="majorHAnsi" w:cstheme="majorHAnsi"/>
+          <w:color w:val="000000"/>
+          <w:lang w:eastAsia="fr-FR"/>
+        </w:rPr>
+        <w:tab/>
+      </w:r>
     </w:p>
     <w:p>
       <w:pPr>
@@ -4644,94 +4756,6 @@
     <w:p>
       <w:pPr>
         <w:spacing w:after="0" w:line="240" w:lineRule="auto"/>
-        <w:ind w:firstLine="708"/>
-        <w:jc w:val="both"/>
-        <w:rPr>
-          <w:rFonts w:asciiTheme="majorHAnsi" w:eastAsia="Times New Roman" w:hAnsiTheme="majorHAnsi" w:cstheme="majorHAnsi"/>
-          <w:color w:val="000000"/>
-          <w:sz w:val="24"/>
-          <w:szCs w:val="24"/>
-          <w:lang w:eastAsia="fr-FR"/>
-        </w:rPr>
-      </w:pPr>
-      <w:r>
-        <w:rPr>
-          <w:rFonts w:asciiTheme="majorHAnsi" w:eastAsia="Times New Roman" w:hAnsiTheme="majorHAnsi" w:cstheme="majorHAnsi"/>
-          <w:color w:val="000000"/>
-          <w:sz w:val="24"/>
-          <w:szCs w:val="24"/>
-          <w:lang w:eastAsia="fr-FR"/>
-        </w:rPr>
-        <w:t xml:space="preserve">Ce projet réside en la réalisation d'un logiciel permettant d'utiliser l'appareil </w:t>
-      </w:r>
-      <w:proofErr w:type="spellStart"/>
-      <w:r>
-        <w:rPr>
-          <w:rFonts w:asciiTheme="majorHAnsi" w:eastAsia="Times New Roman" w:hAnsiTheme="majorHAnsi" w:cstheme="majorHAnsi"/>
-          <w:color w:val="000000"/>
-          <w:sz w:val="24"/>
-          <w:szCs w:val="24"/>
-          <w:lang w:eastAsia="fr-FR"/>
-        </w:rPr>
-        <w:t>Leap</w:t>
-      </w:r>
-      <w:proofErr w:type="spellEnd"/>
-      <w:r>
-        <w:rPr>
-          <w:rFonts w:asciiTheme="majorHAnsi" w:eastAsia="Times New Roman" w:hAnsiTheme="majorHAnsi" w:cstheme="majorHAnsi"/>
-          <w:color w:val="000000"/>
-          <w:sz w:val="24"/>
-          <w:szCs w:val="24"/>
-          <w:lang w:eastAsia="fr-FR"/>
-        </w:rPr>
-        <w:t xml:space="preserve"> </w:t>
-      </w:r>
-      <w:r>
-        <w:rPr>
-          <w:rFonts w:asciiTheme="majorHAnsi" w:eastAsia="Times New Roman" w:hAnsiTheme="majorHAnsi" w:cstheme="majorHAnsi"/>
-          <w:color w:val="000000"/>
-          <w:sz w:val="24"/>
-          <w:szCs w:val="24"/>
-          <w:lang w:eastAsia="fr-FR"/>
-        </w:rPr>
-        <w:t>Motion pour lancer des scripts à partir de gestes prédéfinis qui seront alors reconnus par l'appareil.</w:t>
-      </w:r>
-      <w:r>
-        <w:rPr>
-          <w:rFonts w:asciiTheme="majorHAnsi" w:eastAsia="Times New Roman" w:hAnsiTheme="majorHAnsi" w:cstheme="majorHAnsi"/>
-          <w:color w:val="000000"/>
-          <w:sz w:val="24"/>
-          <w:szCs w:val="24"/>
-          <w:lang w:eastAsia="fr-FR"/>
-        </w:rPr>
-        <w:t xml:space="preserve"> Nous devrons utiliser les informations fournit par le </w:t>
-      </w:r>
-      <w:proofErr w:type="spellStart"/>
-      <w:r>
-        <w:rPr>
-          <w:rFonts w:asciiTheme="majorHAnsi" w:eastAsia="Times New Roman" w:hAnsiTheme="majorHAnsi" w:cstheme="majorHAnsi"/>
-          <w:color w:val="000000"/>
-          <w:sz w:val="24"/>
-          <w:szCs w:val="24"/>
-          <w:lang w:eastAsia="fr-FR"/>
-        </w:rPr>
-        <w:t>Leap</w:t>
-      </w:r>
-      <w:proofErr w:type="spellEnd"/>
-      <w:r>
-        <w:rPr>
-          <w:rFonts w:asciiTheme="majorHAnsi" w:eastAsia="Times New Roman" w:hAnsiTheme="majorHAnsi" w:cstheme="majorHAnsi"/>
-          <w:color w:val="000000"/>
-          <w:sz w:val="24"/>
-          <w:szCs w:val="24"/>
-          <w:lang w:eastAsia="fr-FR"/>
-        </w:rPr>
-        <w:t xml:space="preserve"> Motion afin de les traduire et de pouvoir définir des gestes.</w:t>
-      </w:r>
-    </w:p>
-    <w:p>
-      <w:pPr>
-        <w:spacing w:after="0" w:line="240" w:lineRule="auto"/>
         <w:ind w:left="720"/>
         <w:jc w:val="both"/>
         <w:rPr>
@@ -4745,27 +4769,6 @@
     </w:p>
     <w:p>
       <w:pPr>
-        <w:pStyle w:val="Titre3"/>
-        <w:jc w:val="both"/>
-        <w:rPr>
-          <w:sz w:val="32"/>
-          <w:szCs w:val="32"/>
-        </w:rPr>
-      </w:pPr>
-      <w:bookmarkStart w:id="8" w:name="_Toc66737483"/>
-      <w:r>
-        <w:t>4.</w:t>
-      </w:r>
-      <w:r>
-        <w:t xml:space="preserve"> </w:t>
-      </w:r>
-      <w:r>
-        <w:t>Description de l’application</w:t>
-      </w:r>
-      <w:bookmarkEnd w:id="8"/>
-    </w:p>
-    <w:p>
-      <w:pPr>
         <w:spacing w:after="0" w:line="240" w:lineRule="auto"/>
         <w:ind w:left="720"/>
         <w:jc w:val="both"/>
@@ -4781,25 +4784,6 @@
     <w:p>
       <w:pPr>
         <w:spacing w:after="0" w:line="240" w:lineRule="auto"/>
-        <w:jc w:val="both"/>
-        <w:rPr>
-          <w:rFonts w:asciiTheme="majorHAnsi" w:eastAsia="Times New Roman" w:hAnsiTheme="majorHAnsi" w:cstheme="majorHAnsi"/>
-          <w:color w:val="000000"/>
-          <w:lang w:eastAsia="fr-FR"/>
-        </w:rPr>
-      </w:pPr>
-      <w:r>
-        <w:rPr>
-          <w:rFonts w:asciiTheme="majorHAnsi" w:eastAsia="Times New Roman" w:hAnsiTheme="majorHAnsi" w:cstheme="majorHAnsi"/>
-          <w:color w:val="000000"/>
-          <w:lang w:eastAsia="fr-FR"/>
-        </w:rPr>
-        <w:tab/>
-      </w:r>
-    </w:p>
-    <w:p>
-      <w:pPr>
-        <w:spacing w:after="0" w:line="240" w:lineRule="auto"/>
         <w:ind w:left="720"/>
         <w:jc w:val="both"/>
         <w:rPr>
@@ -4814,7 +4798,6 @@
     <w:p>
       <w:pPr>
         <w:spacing w:after="0" w:line="240" w:lineRule="auto"/>
-        <w:ind w:left="720"/>
         <w:jc w:val="both"/>
         <w:rPr>
           <w:rFonts w:asciiTheme="majorHAnsi" w:eastAsia="Times New Roman" w:hAnsiTheme="majorHAnsi" w:cstheme="majorHAnsi"/>
@@ -4827,47 +4810,6 @@
     </w:p>
     <w:p>
       <w:pPr>
-        <w:spacing w:after="0" w:line="240" w:lineRule="auto"/>
-        <w:ind w:left="720"/>
-        <w:jc w:val="both"/>
-        <w:rPr>
-          <w:rFonts w:asciiTheme="majorHAnsi" w:eastAsia="Times New Roman" w:hAnsiTheme="majorHAnsi" w:cstheme="majorHAnsi"/>
-          <w:color w:val="000000"/>
-          <w:sz w:val="28"/>
-          <w:szCs w:val="28"/>
-          <w:lang w:eastAsia="fr-FR"/>
-        </w:rPr>
-      </w:pPr>
-    </w:p>
-    <w:p>
-      <w:pPr>
-        <w:spacing w:after="0" w:line="240" w:lineRule="auto"/>
-        <w:ind w:left="720"/>
-        <w:jc w:val="both"/>
-        <w:rPr>
-          <w:rFonts w:asciiTheme="majorHAnsi" w:eastAsia="Times New Roman" w:hAnsiTheme="majorHAnsi" w:cstheme="majorHAnsi"/>
-          <w:color w:val="000000"/>
-          <w:sz w:val="28"/>
-          <w:szCs w:val="28"/>
-          <w:lang w:eastAsia="fr-FR"/>
-        </w:rPr>
-      </w:pPr>
-    </w:p>
-    <w:p>
-      <w:pPr>
-        <w:spacing w:after="0" w:line="240" w:lineRule="auto"/>
-        <w:jc w:val="both"/>
-        <w:rPr>
-          <w:rFonts w:asciiTheme="majorHAnsi" w:eastAsia="Times New Roman" w:hAnsiTheme="majorHAnsi" w:cstheme="majorHAnsi"/>
-          <w:color w:val="000000"/>
-          <w:sz w:val="28"/>
-          <w:szCs w:val="28"/>
-          <w:lang w:eastAsia="fr-FR"/>
-        </w:rPr>
-      </w:pPr>
-    </w:p>
-    <w:p>
-      <w:pPr>
         <w:pStyle w:val="Titre3"/>
         <w:jc w:val="both"/>
       </w:pPr>
@@ -4912,7 +4854,25 @@
           <w:sz w:val="24"/>
           <w:szCs w:val="24"/>
         </w:rPr>
-        <w:t>Nous devrons livrer un logiciel fonctionnel et déployable avec lequel sera disponible une interaction complète via une interface graphique et une interface en ligne de commande (ou CLI) avec le contrôleur LeapMotion. Ces interactions nous permettrons alors de pouvoir lancer un script (suite de commandes) et ainsi de réaliser des tâches à partir d'un seul mouvement.</w:t>
+        <w:t xml:space="preserve">Nous devrons livrer un logiciel fonctionnel et déployable avec lequel sera disponible une interaction complète via une interface graphique et une interface en ligne de commande (ou CLI) avec le contrôleur </w:t>
+      </w:r>
+      <w:proofErr w:type="spellStart"/>
+      <w:r>
+        <w:rPr>
+          <w:rFonts w:asciiTheme="majorHAnsi" w:hAnsiTheme="majorHAnsi" w:cstheme="majorHAnsi"/>
+          <w:sz w:val="24"/>
+          <w:szCs w:val="24"/>
+        </w:rPr>
+        <w:t>LeapMotion</w:t>
+      </w:r>
+      <w:proofErr w:type="spellEnd"/>
+      <w:r>
+        <w:rPr>
+          <w:rFonts w:asciiTheme="majorHAnsi" w:hAnsiTheme="majorHAnsi" w:cstheme="majorHAnsi"/>
+          <w:sz w:val="24"/>
+          <w:szCs w:val="24"/>
+        </w:rPr>
+        <w:t>. Ces interactions nous permettrons alors de pouvoir lancer un script (suite de commandes) et ainsi de réaliser des tâches à partir d'un seul mouvement.</w:t>
       </w:r>
     </w:p>
     <w:p>
@@ -4999,8 +4959,18 @@
           <w:sz w:val="24"/>
           <w:szCs w:val="24"/>
         </w:rPr>
-        <w:t>Gérer la connexion avec le LeapMotion</w:t>
-      </w:r>
+        <w:t xml:space="preserve">Gérer la connexion avec le </w:t>
+      </w:r>
+      <w:proofErr w:type="spellStart"/>
+      <w:r>
+        <w:rPr>
+          <w:rFonts w:asciiTheme="majorHAnsi" w:hAnsiTheme="majorHAnsi" w:cstheme="majorHAnsi"/>
+          <w:sz w:val="24"/>
+          <w:szCs w:val="24"/>
+        </w:rPr>
+        <w:t>LeapMotion</w:t>
+      </w:r>
+      <w:proofErr w:type="spellEnd"/>
     </w:p>
     <w:p>
       <w:pPr>
@@ -5022,8 +4992,18 @@
           <w:sz w:val="24"/>
           <w:szCs w:val="24"/>
         </w:rPr>
-        <w:t>Avoir un retour visuel de ce que perçoit le LeapMotion</w:t>
-      </w:r>
+        <w:t xml:space="preserve">Avoir un retour visuel de ce que perçoit le </w:t>
+      </w:r>
+      <w:proofErr w:type="spellStart"/>
+      <w:r>
+        <w:rPr>
+          <w:rFonts w:asciiTheme="majorHAnsi" w:hAnsiTheme="majorHAnsi" w:cstheme="majorHAnsi"/>
+          <w:sz w:val="24"/>
+          <w:szCs w:val="24"/>
+        </w:rPr>
+        <w:t>LeapMotion</w:t>
+      </w:r>
+      <w:proofErr w:type="spellEnd"/>
     </w:p>
     <w:p>
       <w:pPr>
@@ -6060,7 +6040,15 @@
       </w:pPr>
       <w:r>
         <w:tab/>
-        <w:t xml:space="preserve">Notre projet se base sur le LeapMotion qui nous renvoie certaines informations sur les mains qu’il repère. Cependant, il ne nous permet pas de faire une reconnaissance de gestes que l’utilisateur effectue. En effet, les principales informations qu’il renvoie sont sur les positions et orientations des mains dans l’espace. Ainsi, pour mener à bien notre projet, il a fallu que l’on crée nous même une reconnaissance des gestes que l’utilisateur peut effectuer. </w:t>
+        <w:t xml:space="preserve">Notre projet se base sur le </w:t>
+      </w:r>
+      <w:proofErr w:type="spellStart"/>
+      <w:r>
+        <w:t>LeapMotion</w:t>
+      </w:r>
+      <w:proofErr w:type="spellEnd"/>
+      <w:r>
+        <w:t xml:space="preserve"> qui nous renvoie certaines informations sur les mains qu’il repère. Cependant, il ne nous permet pas de faire une reconnaissance de gestes que l’utilisateur effectue. En effet, les principales informations qu’il renvoie sont sur les positions et orientations des mains dans l’espace. Ainsi, pour mener à bien notre projet, il a fallu que l’on crée nous même une reconnaissance des gestes que l’utilisateur peut effectuer. </w:t>
       </w:r>
     </w:p>
     <w:p>
@@ -6069,7 +6057,15 @@
         <w:jc w:val="both"/>
       </w:pPr>
       <w:r>
-        <w:t>La première tentative fut de calculer différentes informations sur la main et ses doigts, à partir des différentes positions que l’on recevait du LeapMotion.</w:t>
+        <w:t xml:space="preserve">La première tentative fut de calculer différentes informations sur la main et ses doigts, à partir des différentes positions que l’on recevait du </w:t>
+      </w:r>
+      <w:proofErr w:type="spellStart"/>
+      <w:r>
+        <w:t>LeapMotion</w:t>
+      </w:r>
+      <w:proofErr w:type="spellEnd"/>
+      <w:r>
+        <w:t>.</w:t>
       </w:r>
     </w:p>
     <w:p>
@@ -6078,7 +6074,15 @@
         <w:jc w:val="both"/>
       </w:pPr>
       <w:r>
-        <w:t>Nous allons en premier lieu vous présenter les informations utiles sur le LeapMotion.</w:t>
+        <w:t xml:space="preserve">Nous allons en premier lieu vous présenter les informations utiles sur le </w:t>
+      </w:r>
+      <w:proofErr w:type="spellStart"/>
+      <w:r>
+        <w:t>LeapMotion</w:t>
+      </w:r>
+      <w:proofErr w:type="spellEnd"/>
+      <w:r>
+        <w:t>.</w:t>
       </w:r>
     </w:p>
     <w:p>
@@ -6099,7 +6103,15 @@
         <w:jc w:val="both"/>
       </w:pPr>
       <w:r>
-        <w:t>Le LeapMotion nous permet de récupérer différentes coordonnées des mains, doigts et même plus. Pour que ceci soit possible, il utilise un système de coordonnées cartésiennes, avec les distances en millimètres. Ce système est le plus connu du grand publi</w:t>
+        <w:t xml:space="preserve">Le </w:t>
+      </w:r>
+      <w:proofErr w:type="spellStart"/>
+      <w:r>
+        <w:t>LeapMotion</w:t>
+      </w:r>
+      <w:proofErr w:type="spellEnd"/>
+      <w:r>
+        <w:t xml:space="preserve"> nous permet de récupérer différentes coordonnées des mains, doigts et même plus. Pour que ceci soit possible, il utilise un système de coordonnées cartésiennes, avec les distances en millimètres. Ce système est le plus connu du grand publi</w:t>
       </w:r>
       <w:r>
         <w:t>c</w:t>
@@ -6332,7 +6344,15 @@
         <w:jc w:val="both"/>
       </w:pPr>
       <w:r>
-        <w:t xml:space="preserve">Une main est constituée de doigts, qui sont eux-mêmes constitués d’os. En soit, une main est composée de 27 os, cependant, les carpes, c’est-à-dire ceux situés au début de la main, proche du poignet ne sont pas pris en compte par le LeapMotion. En effet, il nous renvoi des informations sur quatre types d’os présents dans les quatre doigts : </w:t>
+        <w:t xml:space="preserve">Une main est constituée de doigts, qui sont eux-mêmes constitués d’os. En soit, une main est composée de 27 os, cependant, les carpes, c’est-à-dire ceux situés au début de la main, proche du poignet ne sont pas pris en compte par le </w:t>
+      </w:r>
+      <w:proofErr w:type="spellStart"/>
+      <w:r>
+        <w:t>LeapMotion</w:t>
+      </w:r>
+      <w:proofErr w:type="spellEnd"/>
+      <w:r>
+        <w:t xml:space="preserve">. En effet, il nous renvoi des informations sur quatre types d’os présents dans les quatre doigts : </w:t>
       </w:r>
     </w:p>
     <w:p>
@@ -6386,7 +6406,15 @@
       </w:pPr>
       <w:r>
         <w:lastRenderedPageBreak/>
-        <w:t xml:space="preserve">Pour être plus précis, le pouce possède uniquement trois os, cependant, pour une histoire de simplicité du code, il est considéré avec quatre os, dont un, le métacarpe, avec une longueur de 0. Ainsi, pour résumer, le LeapMotion considère qu’une main possède cinq doigts, et que chacun de ceux-là possède quatre os, la phalange distale, la phalange intermédiaire, la phalange proximale et le métacarpe. Par conséquent, il nous renvoie, pour chacun des os, la position en son centre ainsi que celle de ses extrémités. </w:t>
+        <w:t xml:space="preserve">Pour être plus précis, le pouce possède uniquement trois os, cependant, pour une histoire de simplicité du code, il est considéré avec quatre os, dont un, le métacarpe, avec une longueur de 0. Ainsi, pour résumer, le </w:t>
+      </w:r>
+      <w:proofErr w:type="spellStart"/>
+      <w:r>
+        <w:t>LeapMotion</w:t>
+      </w:r>
+      <w:proofErr w:type="spellEnd"/>
+      <w:r>
+        <w:t xml:space="preserve"> considère qu’une main possède cinq doigts, et que chacun de ceux-là possède quatre os, la phalange distale, la phalange intermédiaire, la phalange proximale et le métacarpe. Par conséquent, il nous renvoie, pour chacun des os, la position en son centre ainsi que celle de ses extrémités. </w:t>
       </w:r>
     </w:p>
     <w:p>
@@ -6447,7 +6475,15 @@
         <w:jc w:val="both"/>
       </w:pPr>
       <w:r>
-        <w:t>On remarque ainsi que le LeapMotion renvoi des informations utiles pour différentes utilisations.</w:t>
+        <w:t xml:space="preserve">On remarque ainsi que le </w:t>
+      </w:r>
+      <w:proofErr w:type="spellStart"/>
+      <w:r>
+        <w:t>LeapMotion</w:t>
+      </w:r>
+      <w:proofErr w:type="spellEnd"/>
+      <w:r>
+        <w:t xml:space="preserve"> renvoi des informations utiles pour différentes utilisations.</w:t>
       </w:r>
     </w:p>
     <w:p>
@@ -6461,7 +6497,15 @@
       </w:pPr>
       <w:r>
         <w:tab/>
-        <w:t xml:space="preserve">Le LeapMotion est assez complet, cependant, il ne donne pas non plus toutes les informations dont nous avons besoin. En effet, dans notre quête de la reconnaissance de certains gestes, nous devons ajouter des apports personnels. Ainsi, au départ, pour permettre de reconnaître un geste codé, nous avons fait en sorte de créer des informations complémentaires sur la main. </w:t>
+        <w:t xml:space="preserve">Le </w:t>
+      </w:r>
+      <w:proofErr w:type="spellStart"/>
+      <w:r>
+        <w:t>LeapMotion</w:t>
+      </w:r>
+      <w:proofErr w:type="spellEnd"/>
+      <w:r>
+        <w:t xml:space="preserve"> est assez complet, cependant, il ne donne pas non plus toutes les informations dont nous avons besoin. En effet, dans notre quête de la reconnaissance de certains gestes, nous devons ajouter des apports personnels. Ainsi, au départ, pour permettre de reconnaître un geste codé, nous avons fait en sorte de créer des informations complémentaires sur la main. </w:t>
       </w:r>
     </w:p>
     <w:p>
@@ -6784,7 +6828,15 @@
         <w:jc w:val="both"/>
       </w:pPr>
       <w:r>
-        <w:t xml:space="preserve">Le LeapMotion étant dans un repère basé sur les millimètres, les distances sont alors en millimètres également. A partir de ceci, il a fallu faire plusieurs tests pour comparer les distances calculées par rapport à la courbure des doigts. Ces tests consistent à noter la distance séparant les deux vecteurs des os que l’on venait de calculer. Ceux-ci étant fait pour tous les doigts séparément, hormis le pouce, qui est différent, on a pu récupérer les distances lorsque les doigts étaient ouverts et fermés. A partir de ces données, nous avons décidé de trouver le pourcentage de courbure des doigts. Pour ce faire, </w:t>
+        <w:t xml:space="preserve">Le </w:t>
+      </w:r>
+      <w:proofErr w:type="spellStart"/>
+      <w:r>
+        <w:t>LeapMotion</w:t>
+      </w:r>
+      <w:proofErr w:type="spellEnd"/>
+      <w:r>
+        <w:t xml:space="preserve"> étant dans un repère basé sur les millimètres, les distances sont alors en millimètres également. A partir de ceci, il a fallu faire plusieurs tests pour comparer les distances calculées par rapport à la courbure des doigts. Ces tests consistent à noter la distance séparant les deux vecteurs des os que l’on venait de calculer. Ceux-ci étant fait pour tous les doigts séparément, hormis le pouce, qui est différent, on a pu récupérer les distances lorsque les doigts étaient ouverts et fermés. A partir de ces données, nous avons décidé de trouver le pourcentage de courbure des doigts. Pour ce faire, </w:t>
       </w:r>
       <w:r>
         <w:lastRenderedPageBreak/>
@@ -7386,7 +7438,21 @@
         <w:rPr>
           <w:rFonts w:eastAsiaTheme="minorEastAsia"/>
         </w:rPr>
-        <w:t xml:space="preserve">, la distance courante que renvoie le LeapMotion par </w:t>
+        <w:t xml:space="preserve">, la distance courante que renvoie le </w:t>
+      </w:r>
+      <w:proofErr w:type="spellStart"/>
+      <w:r>
+        <w:rPr>
+          <w:rFonts w:eastAsiaTheme="minorEastAsia"/>
+        </w:rPr>
+        <w:t>LeapMotion</w:t>
+      </w:r>
+      <w:proofErr w:type="spellEnd"/>
+      <w:r>
+        <w:rPr>
+          <w:rFonts w:eastAsiaTheme="minorEastAsia"/>
+        </w:rPr>
+        <w:t xml:space="preserve"> par </w:t>
       </w:r>
       <m:oMath>
         <m:r>
@@ -7759,7 +7825,15 @@
         <w:t>Après ces calculs, nous devons mettre les valeurs trouvées à l’échelle</w:t>
       </w:r>
       <w:r>
-        <w:t xml:space="preserve">. Ceci est nécessaire à partir du moment où on compare des valeurs brutes que l’on obtient après des tests, ce qui fait que cela n’est pas forcément généralisable si on a des mains plus grandes par exemple. Cela est aussi utile dans la mesure où le LeapMotion peut parfois renvoyer des valeurs incorrectes. </w:t>
+        <w:t xml:space="preserve">. Ceci est nécessaire à partir du moment où on compare des valeurs brutes que l’on obtient après des tests, ce qui fait que cela n’est pas forcément généralisable si on a des mains plus grandes par exemple. Cela est aussi utile dans la mesure où le </w:t>
+      </w:r>
+      <w:proofErr w:type="spellStart"/>
+      <w:r>
+        <w:t>LeapMotion</w:t>
+      </w:r>
+      <w:proofErr w:type="spellEnd"/>
+      <w:r>
+        <w:t xml:space="preserve"> peut parfois renvoyer des valeurs incorrectes. </w:t>
       </w:r>
       <w:r>
         <w:rPr>
@@ -8039,7 +8113,15 @@
         </m:r>
       </m:oMath>
       <w:r>
-        <w:t xml:space="preserve"> la distance courante que vient de nous renvoyer le LeapMotion et </w:t>
+        <w:t xml:space="preserve"> la distance courante que vient de nous renvoyer le </w:t>
+      </w:r>
+      <w:proofErr w:type="spellStart"/>
+      <w:r>
+        <w:t>LeapMotion</w:t>
+      </w:r>
+      <w:proofErr w:type="spellEnd"/>
+      <w:r>
+        <w:t xml:space="preserve"> et </w:t>
       </w:r>
       <m:oMath>
         <m:r>
@@ -8087,7 +8169,15 @@
       </w:pPr>
       <w:r>
         <w:lastRenderedPageBreak/>
-        <w:t xml:space="preserve">Notre objectif de base est de savoir si un doigt est plié ou tendu. Maintenant que nous avons son pourcentage de courbure, cela nous rend la chose plus aisée. En effet, on sait que quand le pourcentage est à 100%, le doigt est plié, et quand il est à 0%, le doigt est tendu. Cependant, ces valeurs peuvent varier suivant la reconnaissance du LeapMotion, ou encore suivant la forme des mains de la personne. Par conséquent, on va plutôt définir que le doigt est plié lorsque le pourcentage est supérieur à 85%, et qu’il est tendu lorsqu’il est inférieur à 15%. Ainsi, nous savons que le doigt est plié, tendu ou encore aucun des deux. </w:t>
+        <w:t xml:space="preserve">Notre objectif de base est de savoir si un doigt est plié ou tendu. Maintenant que nous avons son pourcentage de courbure, cela nous rend la chose plus aisée. En effet, on sait que quand le pourcentage est à 100%, le doigt est plié, et quand il est à 0%, le doigt est tendu. Cependant, ces valeurs peuvent varier suivant la reconnaissance du </w:t>
+      </w:r>
+      <w:proofErr w:type="spellStart"/>
+      <w:r>
+        <w:t>LeapMotion</w:t>
+      </w:r>
+      <w:proofErr w:type="spellEnd"/>
+      <w:r>
+        <w:t xml:space="preserve">, ou encore suivant la forme des mains de la personne. Par conséquent, on va plutôt définir que le doigt est plié lorsque le pourcentage est supérieur à 85%, et qu’il est tendu lorsqu’il est inférieur à 15%. Ainsi, nous savons que le doigt est plié, tendu ou encore aucun des deux. </w:t>
       </w:r>
     </w:p>
     <w:p>
@@ -8455,7 +8545,21 @@
           <w:rFonts w:eastAsiaTheme="minorEastAsia"/>
         </w:rPr>
         <w:tab/>
-        <w:t>Pour se faire, rappelons que le LeapMotion renvoie plusieurs positions sur chaque os, c’est-à-dire le début, le milieu et la fin. De plus, pour deux os qui se suivent, la position de fin de l’un est celle de début de l’autre. Par exemple, la position du bout de la phalange intermédiaire, est la position de départ de la distale. Nous pouvons ainsi voir chaque os comme un vecteur.</w:t>
+        <w:t xml:space="preserve">Pour se faire, rappelons que le </w:t>
+      </w:r>
+      <w:proofErr w:type="spellStart"/>
+      <w:r>
+        <w:rPr>
+          <w:rFonts w:eastAsiaTheme="minorEastAsia"/>
+        </w:rPr>
+        <w:t>LeapMotion</w:t>
+      </w:r>
+      <w:proofErr w:type="spellEnd"/>
+      <w:r>
+        <w:rPr>
+          <w:rFonts w:eastAsiaTheme="minorEastAsia"/>
+        </w:rPr>
+        <w:t xml:space="preserve"> renvoie plusieurs positions sur chaque os, c’est-à-dire le début, le milieu et la fin. De plus, pour deux os qui se suivent, la position de fin de l’un est celle de début de l’autre. Par exemple, la position du bout de la phalange intermédiaire, est la position de départ de la distale. Nous pouvons ainsi voir chaque os comme un vecteur.</w:t>
       </w:r>
     </w:p>
     <w:p>
@@ -8627,7 +8731,21 @@
           <w:rFonts w:eastAsiaTheme="minorEastAsia"/>
         </w:rPr>
         <w:tab/>
-        <w:t>Le LeapMotion nous renvoie des vecteurs positions pour les os, c’est-à-dire que l’on possède uniquement certaines positions de l’os. Cependant, à partir de celles-ci nous pouvons calculer les vecteurs directeurs des os, soit représenter l’os comme une droite directive. Pour expliquer la démarche suivie, nous pouvons le faire avec la phalange distale ainsi que l’intermédiaire. Évidemment, ceci est également à faire sur les autres os qui sont collés entre eux. Voici un schéma pour mieux comprendre :</w:t>
+        <w:t xml:space="preserve">Le </w:t>
+      </w:r>
+      <w:proofErr w:type="spellStart"/>
+      <w:r>
+        <w:rPr>
+          <w:rFonts w:eastAsiaTheme="minorEastAsia"/>
+        </w:rPr>
+        <w:t>LeapMotion</w:t>
+      </w:r>
+      <w:proofErr w:type="spellEnd"/>
+      <w:r>
+        <w:rPr>
+          <w:rFonts w:eastAsiaTheme="minorEastAsia"/>
+        </w:rPr>
+        <w:t xml:space="preserve"> nous renvoie des vecteurs positions pour les os, c’est-à-dire que l’on possède uniquement certaines positions de l’os. Cependant, à partir de celles-ci nous pouvons calculer les vecteurs directeurs des os, soit représenter l’os comme une droite directive. Pour expliquer la démarche suivie, nous pouvons le faire avec la phalange distale ainsi que l’intermédiaire. Évidemment, ceci est également à faire sur les autres os qui sont collés entre eux. Voici un schéma pour mieux comprendre :</w:t>
       </w:r>
     </w:p>
     <w:p>
@@ -11561,7 +11679,21 @@
         </w:rPr>
         <w:lastRenderedPageBreak/>
         <w:tab/>
-        <w:t xml:space="preserve">Nous avons alors la mesure de l’angle en degré pour chaque couple d’os. Cependant, le LeapMotion ne renvoyant pas des valeurs totalement exactes, l’angle n’est pas forcément correct, dans le sens où il y a un décalage moyen de plusieurs dizaines de degrés pour certains couples d’os. Par conséquent, bien que cela ne soit pas forcément la meilleure des choses, nous sommes contraints à refaire des tests comme au départ, pour trouver entre quelles valeurs d’angles chaque couple d’os oscille, pour ensuite calculer un pourcentage à partir de cela. </w:t>
+        <w:t xml:space="preserve">Nous avons alors la mesure de l’angle en degré pour chaque couple d’os. Cependant, le </w:t>
+      </w:r>
+      <w:proofErr w:type="spellStart"/>
+      <w:r>
+        <w:rPr>
+          <w:rFonts w:eastAsiaTheme="minorEastAsia"/>
+        </w:rPr>
+        <w:t>LeapMotion</w:t>
+      </w:r>
+      <w:proofErr w:type="spellEnd"/>
+      <w:r>
+        <w:rPr>
+          <w:rFonts w:eastAsiaTheme="minorEastAsia"/>
+        </w:rPr>
+        <w:t xml:space="preserve"> ne renvoyant pas des valeurs totalement exactes, l’angle n’est pas forcément correct, dans le sens où il y a un décalage moyen de plusieurs dizaines de degrés pour certains couples d’os. Par conséquent, bien que cela ne soit pas forcément la meilleure des choses, nous sommes contraints à refaire des tests comme au départ, pour trouver entre quelles valeurs d’angles chaque couple d’os oscille, pour ensuite calculer un pourcentage à partir de cela. </w:t>
       </w:r>
     </w:p>
     <w:p>
@@ -11621,7 +11753,35 @@
         <w:rPr>
           <w:rFonts w:eastAsiaTheme="minorEastAsia"/>
         </w:rPr>
-        <w:t>Tout d’abord, pour que le LeapMotion reconnaisse un geste dit complexe (avec par exemple deux mains retournées côte à côte, et dont certains doigts sont pliés et d’autres non), il va falloir s’y reprendre à plusieurs fois, voir même faire une certaine séquence de mouvements pour bien que le LeapMotion remarque le geste correctement (par exemple montrer ses deux mains côté face, plier ses doigts, tourner ses mains et enfin les mettre côte à côte). Ceci est alors complexe et non intuitif pour tout utilisateur.</w:t>
+        <w:t xml:space="preserve">Tout d’abord, pour que le </w:t>
+      </w:r>
+      <w:proofErr w:type="spellStart"/>
+      <w:r>
+        <w:rPr>
+          <w:rFonts w:eastAsiaTheme="minorEastAsia"/>
+        </w:rPr>
+        <w:t>LeapMotion</w:t>
+      </w:r>
+      <w:proofErr w:type="spellEnd"/>
+      <w:r>
+        <w:rPr>
+          <w:rFonts w:eastAsiaTheme="minorEastAsia"/>
+        </w:rPr>
+        <w:t xml:space="preserve"> reconnaisse un geste dit complexe (avec par exemple deux mains retournées côte à côte, et dont certains doigts sont pliés et d’autres non), il va falloir s’y reprendre à plusieurs fois, voir même faire une certaine séquence de mouvements pour bien que le </w:t>
+      </w:r>
+      <w:proofErr w:type="spellStart"/>
+      <w:r>
+        <w:rPr>
+          <w:rFonts w:eastAsiaTheme="minorEastAsia"/>
+        </w:rPr>
+        <w:t>LeapMotion</w:t>
+      </w:r>
+      <w:proofErr w:type="spellEnd"/>
+      <w:r>
+        <w:rPr>
+          <w:rFonts w:eastAsiaTheme="minorEastAsia"/>
+        </w:rPr>
+        <w:t xml:space="preserve"> remarque le geste correctement (par exemple montrer ses deux mains côté face, plier ses doigts, tourner ses mains et enfin les mettre côte à côte). Ceci est alors complexe et non intuitif pour tout utilisateur.</w:t>
       </w:r>
     </w:p>
     <w:p>
@@ -11672,7 +11832,21 @@
           <w:rFonts w:eastAsiaTheme="minorEastAsia"/>
         </w:rPr>
         <w:tab/>
-        <w:t xml:space="preserve">Tout ceci nous amène à devoir réfléchir à une meilleure manière de reconnaissance. Celle-ci devra pouvoir laisser l’utilisateur créer son geste personnalisé, qui sera également conforme à la taille de sa main et facile à utiliser. Étant donné que le LeapMotion nous renvoie des coordonnées de différentes parties de la main, on pourrait se dire qu’il est possible de toutes les comparer avec un autre geste. </w:t>
+        <w:t xml:space="preserve">Tout ceci nous amène à devoir réfléchir à une meilleure manière de reconnaissance. Celle-ci devra pouvoir laisser l’utilisateur créer son geste personnalisé, qui sera également conforme à la taille de sa main et facile à utiliser. Étant donné que le </w:t>
+      </w:r>
+      <w:proofErr w:type="spellStart"/>
+      <w:r>
+        <w:rPr>
+          <w:rFonts w:eastAsiaTheme="minorEastAsia"/>
+        </w:rPr>
+        <w:t>LeapMotion</w:t>
+      </w:r>
+      <w:proofErr w:type="spellEnd"/>
+      <w:r>
+        <w:rPr>
+          <w:rFonts w:eastAsiaTheme="minorEastAsia"/>
+        </w:rPr>
+        <w:t xml:space="preserve"> nous renvoie des coordonnées de différentes parties de la main, on pourrait se dire qu’il est possible de toutes les comparer avec un autre geste. </w:t>
       </w:r>
     </w:p>
     <w:p>
@@ -11721,7 +11895,21 @@
         <w:rPr>
           <w:rFonts w:eastAsiaTheme="minorEastAsia"/>
         </w:rPr>
-        <w:t xml:space="preserve">Enfin, la rotation de la main est prise en compte dans les coordonnées, tandis que nous voulons que le geste soit reconnu quel que soit la direction de la paume de la main (à condition que le LeapMotion puisse détecter correctement la main complète). </w:t>
+        <w:t xml:space="preserve">Enfin, la rotation de la main est prise en compte dans les coordonnées, tandis que nous voulons que le geste soit reconnu quel que soit la direction de la paume de la main (à condition que le </w:t>
+      </w:r>
+      <w:proofErr w:type="spellStart"/>
+      <w:r>
+        <w:rPr>
+          <w:rFonts w:eastAsiaTheme="minorEastAsia"/>
+        </w:rPr>
+        <w:t>LeapMotion</w:t>
+      </w:r>
+      <w:proofErr w:type="spellEnd"/>
+      <w:r>
+        <w:rPr>
+          <w:rFonts w:eastAsiaTheme="minorEastAsia"/>
+        </w:rPr>
+        <w:t xml:space="preserve"> puisse détecter correctement la main complète). </w:t>
       </w:r>
     </w:p>
     <w:p>
@@ -19188,37 +19376,7 @@
           <w:rPr>
             <w:rFonts w:ascii="Cambria Math" w:eastAsiaTheme="minorEastAsia" w:hAnsi="Cambria Math"/>
           </w:rPr>
-          <m:t xml:space="preserve"> </m:t>
-        </m:r>
-        <m:r>
-          <w:rPr>
-            <w:rFonts w:ascii="Cambria Math" w:eastAsiaTheme="minorEastAsia" w:hAnsi="Cambria Math"/>
-          </w:rPr>
-          <m:t>(</m:t>
-        </m:r>
-        <m:r>
-          <w:rPr>
-            <w:rFonts w:ascii="Cambria Math" w:eastAsiaTheme="minorEastAsia" w:hAnsi="Cambria Math"/>
-          </w:rPr>
-          <m:t>i</m:t>
-        </m:r>
-        <m:r>
-          <w:rPr>
-            <w:rFonts w:ascii="Cambria Math" w:eastAsiaTheme="minorEastAsia" w:hAnsi="Cambria Math"/>
-          </w:rPr>
-          <m:t>,</m:t>
-        </m:r>
-        <m:r>
-          <w:rPr>
-            <w:rFonts w:ascii="Cambria Math" w:eastAsiaTheme="minorEastAsia" w:hAnsi="Cambria Math"/>
-          </w:rPr>
-          <m:t>j</m:t>
-        </m:r>
-        <m:r>
-          <w:rPr>
-            <w:rFonts w:ascii="Cambria Math" w:eastAsiaTheme="minorEastAsia" w:hAnsi="Cambria Math"/>
-          </w:rPr>
-          <m:t>)</m:t>
+          <m:t xml:space="preserve"> (i,j)</m:t>
         </m:r>
       </m:oMath>
       <w:r>
@@ -19321,19 +19479,7 @@
                 <w:rPr>
                   <w:rFonts w:ascii="Cambria Math" w:eastAsiaTheme="minorEastAsia" w:hAnsi="Cambria Math"/>
                 </w:rPr>
-                <m:t>i</m:t>
-              </m:r>
-              <m:r>
-                <w:rPr>
-                  <w:rFonts w:ascii="Cambria Math" w:eastAsiaTheme="minorEastAsia" w:hAnsi="Cambria Math"/>
-                </w:rPr>
-                <m:t>,</m:t>
-              </m:r>
-              <m:r>
-                <w:rPr>
-                  <w:rFonts w:ascii="Cambria Math" w:eastAsiaTheme="minorEastAsia" w:hAnsi="Cambria Math"/>
-                </w:rPr>
-                <m:t>1</m:t>
+                <m:t>i,1</m:t>
               </m:r>
             </m:sub>
           </m:sSub>
@@ -19365,19 +19511,7 @@
                 <w:rPr>
                   <w:rFonts w:ascii="Cambria Math" w:eastAsiaTheme="minorEastAsia" w:hAnsi="Cambria Math"/>
                 </w:rPr>
-                <m:t>1</m:t>
-              </m:r>
-              <m:r>
-                <w:rPr>
-                  <w:rFonts w:ascii="Cambria Math" w:eastAsiaTheme="minorEastAsia" w:hAnsi="Cambria Math"/>
-                </w:rPr>
-                <m:t>,</m:t>
-              </m:r>
-              <m:r>
-                <w:rPr>
-                  <w:rFonts w:ascii="Cambria Math" w:eastAsiaTheme="minorEastAsia" w:hAnsi="Cambria Math"/>
-                </w:rPr>
-                <m:t>j</m:t>
+                <m:t>1,j</m:t>
               </m:r>
             </m:sub>
           </m:sSub>
@@ -19421,13 +19555,7 @@
                 <w:rPr>
                   <w:rFonts w:ascii="Cambria Math" w:eastAsiaTheme="minorEastAsia" w:hAnsi="Cambria Math"/>
                 </w:rPr>
-                <m:t>i,</m:t>
-              </m:r>
-              <m:r>
-                <w:rPr>
-                  <w:rFonts w:ascii="Cambria Math" w:eastAsiaTheme="minorEastAsia" w:hAnsi="Cambria Math"/>
-                </w:rPr>
-                <m:t>x</m:t>
+                <m:t>i,x</m:t>
               </m:r>
             </m:sub>
           </m:sSub>
@@ -19459,13 +19587,7 @@
                 <w:rPr>
                   <w:rFonts w:ascii="Cambria Math" w:eastAsiaTheme="minorEastAsia" w:hAnsi="Cambria Math"/>
                 </w:rPr>
-                <m:t>x</m:t>
-              </m:r>
-              <m:r>
-                <w:rPr>
-                  <w:rFonts w:ascii="Cambria Math" w:eastAsiaTheme="minorEastAsia" w:hAnsi="Cambria Math"/>
-                </w:rPr>
-                <m:t>,j</m:t>
+                <m:t>x,j</m:t>
               </m:r>
             </m:sub>
           </m:sSub>
@@ -24031,7 +24153,21 @@
         <w:rPr>
           <w:rFonts w:eastAsiaTheme="minorEastAsia"/>
         </w:rPr>
-        <w:t xml:space="preserve"> soit sa taille de base, ai la même proportion. Pour ce faire, nous allons définir une taille souhaitée à la fin de la mise à l’échelle. Nous allons prendre la taille d’un os comme outil de comparaison. L’os métacarpien du majeur est le plus grand de la main, ce qui permettra d’avoir plus de marge qu’avec une phalange distale par exemple. Ainsi, notre but est qu’à chaque fois que la mise à l’échelle est faite, l’os choisi aura une taille que l’on aura décidé au préalable. Dans notre cas, nous allons dire 75 (il n’y a pas de réelle raison, mais c’est une taille qui ne diffère pas beaucoup de nos mains). Ainsi, nous avons la taille de l’os en entrée (que l’on récupère auprès du LeapMotion), et la taille en sortie souhaitée, ici 75. Alors on cherche </w:t>
+        <w:t xml:space="preserve"> soit sa taille de base, ai la même proportion. Pour ce faire, nous allons définir une taille souhaitée à la fin de la mise à l’échelle. Nous allons prendre la taille d’un os comme outil de comparaison. L’os métacarpien du majeur est le plus grand de la main, ce qui permettra d’avoir plus de marge qu’avec une phalange distale par exemple. Ainsi, notre but est qu’à chaque fois que la mise à l’échelle est faite, l’os choisi aura une taille que l’on aura décidé au préalable. Dans notre cas, nous allons dire 75 (il n’y a pas de réelle raison, mais c’est une taille qui ne diffère pas beaucoup de nos mains). Ainsi, nous avons la taille de l’os en entrée (que l’on récupère auprès du </w:t>
+      </w:r>
+      <w:proofErr w:type="spellStart"/>
+      <w:r>
+        <w:rPr>
+          <w:rFonts w:eastAsiaTheme="minorEastAsia"/>
+        </w:rPr>
+        <w:t>LeapMotion</w:t>
+      </w:r>
+      <w:proofErr w:type="spellEnd"/>
+      <w:r>
+        <w:rPr>
+          <w:rFonts w:eastAsiaTheme="minorEastAsia"/>
+        </w:rPr>
+        <w:t xml:space="preserve">), et la taille en sortie souhaitée, ici 75. Alors on cherche </w:t>
       </w:r>
       <m:oMath>
         <m:r>
@@ -24308,7 +24444,25 @@
           <w:i/>
           <w:iCs/>
         </w:rPr>
-        <w:t>Dire aussi que le LeapMotion renvoie les vecteurs direction…</w:t>
+        <w:t xml:space="preserve">Dire aussi que le </w:t>
+      </w:r>
+      <w:proofErr w:type="spellStart"/>
+      <w:r>
+        <w:rPr>
+          <w:rFonts w:eastAsiaTheme="minorEastAsia"/>
+          <w:i/>
+          <w:iCs/>
+        </w:rPr>
+        <w:t>LeapMotion</w:t>
+      </w:r>
+      <w:proofErr w:type="spellEnd"/>
+      <w:r>
+        <w:rPr>
+          <w:rFonts w:eastAsiaTheme="minorEastAsia"/>
+          <w:i/>
+          <w:iCs/>
+        </w:rPr>
+        <w:t xml:space="preserve"> renvoie les vecteurs direction…</w:t>
       </w:r>
     </w:p>
     <w:p>
@@ -25424,6 +25578,174 @@
     </w:p>
     <w:p>
       <w:pPr>
+        <w:spacing w:after="0" w:line="240" w:lineRule="auto"/>
+        <w:jc w:val="both"/>
+        <w:rPr>
+          <w:rFonts w:ascii="Times New Roman" w:eastAsia="Times New Roman" w:hAnsi="Times New Roman" w:cs="Times New Roman"/>
+          <w:sz w:val="24"/>
+          <w:szCs w:val="24"/>
+          <w:lang w:eastAsia="fr-FR"/>
+        </w:rPr>
+      </w:pPr>
+    </w:p>
+    <w:p>
+      <w:pPr>
+        <w:spacing w:after="0" w:line="240" w:lineRule="auto"/>
+        <w:jc w:val="both"/>
+        <w:rPr>
+          <w:rFonts w:ascii="Times New Roman" w:eastAsia="Times New Roman" w:hAnsi="Times New Roman" w:cs="Times New Roman"/>
+          <w:sz w:val="24"/>
+          <w:szCs w:val="24"/>
+          <w:lang w:eastAsia="fr-FR"/>
+        </w:rPr>
+      </w:pPr>
+    </w:p>
+    <w:p>
+      <w:pPr>
+        <w:spacing w:after="0" w:line="240" w:lineRule="auto"/>
+        <w:jc w:val="both"/>
+        <w:rPr>
+          <w:rFonts w:ascii="Times New Roman" w:eastAsia="Times New Roman" w:hAnsi="Times New Roman" w:cs="Times New Roman"/>
+          <w:sz w:val="24"/>
+          <w:szCs w:val="24"/>
+          <w:lang w:eastAsia="fr-FR"/>
+        </w:rPr>
+      </w:pPr>
+    </w:p>
+    <w:p>
+      <w:pPr>
+        <w:spacing w:after="0" w:line="240" w:lineRule="auto"/>
+        <w:jc w:val="both"/>
+        <w:rPr>
+          <w:rFonts w:ascii="Times New Roman" w:eastAsia="Times New Roman" w:hAnsi="Times New Roman" w:cs="Times New Roman"/>
+          <w:sz w:val="24"/>
+          <w:szCs w:val="24"/>
+          <w:lang w:eastAsia="fr-FR"/>
+        </w:rPr>
+      </w:pPr>
+    </w:p>
+    <w:p>
+      <w:pPr>
+        <w:spacing w:after="0" w:line="240" w:lineRule="auto"/>
+        <w:jc w:val="both"/>
+        <w:rPr>
+          <w:rFonts w:ascii="Times New Roman" w:eastAsia="Times New Roman" w:hAnsi="Times New Roman" w:cs="Times New Roman"/>
+          <w:sz w:val="24"/>
+          <w:szCs w:val="24"/>
+          <w:lang w:eastAsia="fr-FR"/>
+        </w:rPr>
+      </w:pPr>
+    </w:p>
+    <w:p>
+      <w:pPr>
+        <w:spacing w:after="0" w:line="240" w:lineRule="auto"/>
+        <w:jc w:val="both"/>
+        <w:rPr>
+          <w:rFonts w:ascii="Times New Roman" w:eastAsia="Times New Roman" w:hAnsi="Times New Roman" w:cs="Times New Roman"/>
+          <w:sz w:val="24"/>
+          <w:szCs w:val="24"/>
+          <w:lang w:eastAsia="fr-FR"/>
+        </w:rPr>
+      </w:pPr>
+    </w:p>
+    <w:p>
+      <w:pPr>
+        <w:spacing w:after="0" w:line="240" w:lineRule="auto"/>
+        <w:jc w:val="both"/>
+        <w:rPr>
+          <w:rFonts w:ascii="Times New Roman" w:eastAsia="Times New Roman" w:hAnsi="Times New Roman" w:cs="Times New Roman"/>
+          <w:sz w:val="24"/>
+          <w:szCs w:val="24"/>
+          <w:lang w:eastAsia="fr-FR"/>
+        </w:rPr>
+      </w:pPr>
+    </w:p>
+    <w:p>
+      <w:pPr>
+        <w:spacing w:after="0" w:line="240" w:lineRule="auto"/>
+        <w:jc w:val="both"/>
+        <w:rPr>
+          <w:rFonts w:ascii="Times New Roman" w:eastAsia="Times New Roman" w:hAnsi="Times New Roman" w:cs="Times New Roman"/>
+          <w:sz w:val="24"/>
+          <w:szCs w:val="24"/>
+          <w:lang w:eastAsia="fr-FR"/>
+        </w:rPr>
+      </w:pPr>
+    </w:p>
+    <w:p>
+      <w:pPr>
+        <w:spacing w:after="0" w:line="240" w:lineRule="auto"/>
+        <w:jc w:val="both"/>
+        <w:rPr>
+          <w:rFonts w:ascii="Times New Roman" w:eastAsia="Times New Roman" w:hAnsi="Times New Roman" w:cs="Times New Roman"/>
+          <w:sz w:val="24"/>
+          <w:szCs w:val="24"/>
+          <w:lang w:eastAsia="fr-FR"/>
+        </w:rPr>
+      </w:pPr>
+    </w:p>
+    <w:p>
+      <w:pPr>
+        <w:spacing w:after="0" w:line="240" w:lineRule="auto"/>
+        <w:jc w:val="both"/>
+        <w:rPr>
+          <w:rFonts w:ascii="Times New Roman" w:eastAsia="Times New Roman" w:hAnsi="Times New Roman" w:cs="Times New Roman"/>
+          <w:sz w:val="24"/>
+          <w:szCs w:val="24"/>
+          <w:lang w:eastAsia="fr-FR"/>
+        </w:rPr>
+      </w:pPr>
+    </w:p>
+    <w:p>
+      <w:pPr>
+        <w:spacing w:after="0" w:line="240" w:lineRule="auto"/>
+        <w:jc w:val="both"/>
+        <w:rPr>
+          <w:rFonts w:ascii="Times New Roman" w:eastAsia="Times New Roman" w:hAnsi="Times New Roman" w:cs="Times New Roman"/>
+          <w:sz w:val="24"/>
+          <w:szCs w:val="24"/>
+          <w:lang w:eastAsia="fr-FR"/>
+        </w:rPr>
+      </w:pPr>
+    </w:p>
+    <w:p>
+      <w:pPr>
+        <w:spacing w:after="0" w:line="240" w:lineRule="auto"/>
+        <w:jc w:val="both"/>
+        <w:rPr>
+          <w:rFonts w:ascii="Times New Roman" w:eastAsia="Times New Roman" w:hAnsi="Times New Roman" w:cs="Times New Roman"/>
+          <w:sz w:val="24"/>
+          <w:szCs w:val="24"/>
+          <w:lang w:eastAsia="fr-FR"/>
+        </w:rPr>
+      </w:pPr>
+    </w:p>
+    <w:p>
+      <w:pPr>
+        <w:spacing w:after="0" w:line="240" w:lineRule="auto"/>
+        <w:jc w:val="both"/>
+        <w:rPr>
+          <w:rFonts w:ascii="Times New Roman" w:eastAsia="Times New Roman" w:hAnsi="Times New Roman" w:cs="Times New Roman"/>
+          <w:sz w:val="24"/>
+          <w:szCs w:val="24"/>
+          <w:lang w:eastAsia="fr-FR"/>
+        </w:rPr>
+      </w:pPr>
+    </w:p>
+    <w:p>
+      <w:pPr>
+        <w:spacing w:after="0" w:line="240" w:lineRule="auto"/>
+        <w:jc w:val="both"/>
+        <w:rPr>
+          <w:rFonts w:ascii="Times New Roman" w:eastAsia="Times New Roman" w:hAnsi="Times New Roman" w:cs="Times New Roman"/>
+          <w:sz w:val="24"/>
+          <w:szCs w:val="24"/>
+          <w:lang w:eastAsia="fr-FR"/>
+        </w:rPr>
+      </w:pPr>
+    </w:p>
+    <w:p>
+      <w:pPr>
         <w:pStyle w:val="Titre2"/>
         <w:rPr>
           <w:rFonts w:ascii="Times New Roman" w:hAnsi="Times New Roman" w:cs="Times New Roman"/>
@@ -25433,6 +25755,7 @@
       </w:pPr>
       <w:bookmarkStart w:id="27" w:name="_Toc66737499"/>
       <w:r>
+        <w:lastRenderedPageBreak/>
         <w:t>V. Bilan technique</w:t>
       </w:r>
       <w:bookmarkEnd w:id="27"/>
@@ -25441,20 +25764,1620 @@
       <w:pPr>
         <w:pStyle w:val="Titre3"/>
         <w:jc w:val="both"/>
-        <w:rPr>
-          <w:rFonts w:ascii="Times New Roman" w:hAnsi="Times New Roman" w:cs="Times New Roman"/>
+      </w:pPr>
+      <w:bookmarkStart w:id="28" w:name="_Toc66737500"/>
+      <w:r>
+        <w:t>1.</w:t>
+      </w:r>
+      <w:r>
+        <w:t>Protocol expérimentaux</w:t>
+      </w:r>
+      <w:bookmarkEnd w:id="28"/>
+    </w:p>
+    <w:p>
+      <w:pPr>
+        <w:rPr>
+          <w:lang w:eastAsia="fr-FR"/>
+        </w:rPr>
+      </w:pPr>
+    </w:p>
+    <w:p>
+      <w:pPr>
+        <w:jc w:val="both"/>
+        <w:rPr>
+          <w:lang w:eastAsia="fr-FR"/>
+        </w:rPr>
+      </w:pPr>
+      <w:r>
+        <w:rPr>
+          <w:lang w:eastAsia="fr-FR"/>
+        </w:rPr>
+        <w:t xml:space="preserve">Un protocole expérimental a été réalisé lors de ce projet, celui-ci </w:t>
+      </w:r>
+      <w:r>
+        <w:rPr>
+          <w:lang w:eastAsia="fr-FR"/>
+        </w:rPr>
+        <w:t>a</w:t>
+      </w:r>
+      <w:r>
+        <w:rPr>
+          <w:lang w:eastAsia="fr-FR"/>
+        </w:rPr>
+        <w:t xml:space="preserve"> pour but d’évalué </w:t>
+      </w:r>
+      <w:r>
+        <w:rPr>
+          <w:lang w:eastAsia="fr-FR"/>
+        </w:rPr>
+        <w:t>la performance de notre algorithme de reconnaissance des gestes</w:t>
+      </w:r>
+      <w:r>
+        <w:rPr>
+          <w:lang w:eastAsia="fr-FR"/>
+        </w:rPr>
+        <w:t xml:space="preserve">. </w:t>
+      </w:r>
+      <w:r>
+        <w:rPr>
+          <w:lang w:eastAsia="fr-FR"/>
+        </w:rPr>
+        <w:t>D</w:t>
+      </w:r>
+      <w:r>
+        <w:rPr>
+          <w:lang w:eastAsia="fr-FR"/>
+        </w:rPr>
+        <w:t xml:space="preserve">ans ce rapport </w:t>
+      </w:r>
+      <w:r>
+        <w:rPr>
+          <w:lang w:eastAsia="fr-FR"/>
+        </w:rPr>
+        <w:t>se trouve le</w:t>
+      </w:r>
+      <w:r>
+        <w:rPr>
+          <w:lang w:eastAsia="fr-FR"/>
+        </w:rPr>
+        <w:t xml:space="preserve"> condensé </w:t>
+      </w:r>
+      <w:r>
+        <w:rPr>
+          <w:lang w:eastAsia="fr-FR"/>
+        </w:rPr>
+        <w:t>du protocole expérimental réalisé</w:t>
+      </w:r>
+      <w:r>
+        <w:rPr>
+          <w:lang w:eastAsia="fr-FR"/>
+        </w:rPr>
+        <w:t xml:space="preserve">. </w:t>
+      </w:r>
+      <w:r>
+        <w:rPr>
+          <w:lang w:eastAsia="fr-FR"/>
+        </w:rPr>
+        <w:t>Ce protocole est récupérable en entier sur le git du projet dans le dossier conception.</w:t>
+      </w:r>
+    </w:p>
+    <w:p>
+      <w:pPr>
+        <w:jc w:val="both"/>
+        <w:rPr>
+          <w:lang w:eastAsia="fr-FR"/>
+        </w:rPr>
+      </w:pPr>
+      <w:r>
+        <w:rPr>
+          <w:lang w:eastAsia="fr-FR"/>
+        </w:rPr>
+        <w:t>Ci-dessous se trouve les résultats obtenus lors de</w:t>
+      </w:r>
+      <w:r>
+        <w:rPr>
+          <w:lang w:eastAsia="fr-FR"/>
+        </w:rPr>
+        <w:t xml:space="preserve">s </w:t>
+      </w:r>
+      <w:r>
+        <w:rPr>
+          <w:lang w:eastAsia="fr-FR"/>
+        </w:rPr>
+        <w:t>expériences.</w:t>
+      </w:r>
+      <w:r>
+        <w:rPr>
+          <w:lang w:eastAsia="fr-FR"/>
+        </w:rPr>
+        <w:t xml:space="preserve"> Une expérience avec un geste simple tel que la pierre </w:t>
+      </w:r>
+      <w:r>
+        <w:rPr>
+          <w:lang w:eastAsia="fr-FR"/>
+        </w:rPr>
+        <w:t>a</w:t>
+      </w:r>
+      <w:r>
+        <w:rPr>
+          <w:lang w:eastAsia="fr-FR"/>
+        </w:rPr>
+        <w:t xml:space="preserve"> été </w:t>
+      </w:r>
+      <w:r>
+        <w:rPr>
+          <w:lang w:eastAsia="fr-FR"/>
+        </w:rPr>
+        <w:t>choisi</w:t>
+      </w:r>
+      <w:r>
+        <w:rPr>
+          <w:lang w:eastAsia="fr-FR"/>
+        </w:rPr>
+        <w:t>,</w:t>
+      </w:r>
+      <w:r>
+        <w:rPr>
+          <w:lang w:eastAsia="fr-FR"/>
+        </w:rPr>
+        <w:t xml:space="preserve"> et une expérience avec un </w:t>
+      </w:r>
+      <w:r>
+        <w:rPr>
+          <w:lang w:eastAsia="fr-FR"/>
+        </w:rPr>
+        <w:t>geste</w:t>
+      </w:r>
+      <w:r>
+        <w:rPr>
+          <w:lang w:eastAsia="fr-FR"/>
+        </w:rPr>
+        <w:t xml:space="preserve"> dit « compliqué » tel que le cœur </w:t>
+      </w:r>
+      <w:r>
+        <w:rPr>
+          <w:lang w:eastAsia="fr-FR"/>
+        </w:rPr>
+        <w:t>fait avec deux mains</w:t>
+      </w:r>
+      <w:r>
+        <w:rPr>
+          <w:lang w:eastAsia="fr-FR"/>
+        </w:rPr>
+        <w:t xml:space="preserve"> a été choisi</w:t>
+      </w:r>
+      <w:r>
+        <w:rPr>
+          <w:lang w:eastAsia="fr-FR"/>
+        </w:rPr>
+        <w:t>.</w:t>
+      </w:r>
+      <w:r>
+        <w:rPr>
+          <w:lang w:eastAsia="fr-FR"/>
+        </w:rPr>
+        <w:t> </w:t>
+      </w:r>
+      <w:r>
+        <w:rPr>
+          <w:lang w:eastAsia="fr-FR"/>
+        </w:rPr>
+        <w:t xml:space="preserve"> </w:t>
+      </w:r>
+      <w:r>
+        <w:rPr>
+          <w:lang w:eastAsia="fr-FR"/>
+        </w:rPr>
+        <w:t>Tous</w:t>
+      </w:r>
+      <w:r>
+        <w:rPr>
+          <w:lang w:eastAsia="fr-FR"/>
+        </w:rPr>
+        <w:t xml:space="preserve"> deux ont pour but d’évaluer la reconnaissance d’un geste par rapport à un geste prédéfinis. Chaque expérience se déroule en cinq étapes. La première consiste à effectuer le geste enregistré le plus précisément possible pour savoir si l’algorithme reconnait avec ou sans difficulté le geste de base. Ensuite </w:t>
+      </w:r>
+      <w:r>
+        <w:rPr>
+          <w:lang w:eastAsia="fr-FR"/>
+        </w:rPr>
+        <w:t>les quatre dernières étapes consistent à</w:t>
+      </w:r>
+      <w:r>
+        <w:rPr>
+          <w:lang w:eastAsia="fr-FR"/>
+        </w:rPr>
+        <w:t xml:space="preserve"> reproduire le geste enregistré avec différente</w:t>
+      </w:r>
+      <w:r>
+        <w:rPr>
+          <w:lang w:eastAsia="fr-FR"/>
+        </w:rPr>
+        <w:t>s</w:t>
+      </w:r>
+      <w:r>
+        <w:rPr>
+          <w:lang w:eastAsia="fr-FR"/>
+        </w:rPr>
+        <w:t xml:space="preserve"> inclinaison</w:t>
+      </w:r>
+      <w:r>
+        <w:rPr>
+          <w:lang w:eastAsia="fr-FR"/>
+        </w:rPr>
+        <w:t>s</w:t>
+      </w:r>
+      <w:r>
+        <w:rPr>
+          <w:lang w:eastAsia="fr-FR"/>
+        </w:rPr>
+        <w:t xml:space="preserve"> comme le montre les photos présente ci-dessous</w:t>
+      </w:r>
+      <w:r>
+        <w:rPr>
+          <w:lang w:eastAsia="fr-FR"/>
+        </w:rPr>
+        <w:t>. Une batterie de cinquante gestes a été effectué pour chaque étape. Après avoir pris notes des résultats obtenu par l’algorithme ceux-ci ont été transformé en pourcentage que vous pouvez retrouver ci-dessous.</w:t>
+      </w:r>
+    </w:p>
+    <w:p>
+      <w:pPr>
+        <w:jc w:val="both"/>
+        <w:rPr>
+          <w:lang w:eastAsia="fr-FR"/>
+        </w:rPr>
+      </w:pPr>
+      <w:r>
+        <w:rPr>
+          <w:noProof/>
+          <w:lang w:eastAsia="fr-FR"/>
+        </w:rPr>
+        <w:drawing>
+          <wp:anchor distT="0" distB="0" distL="114300" distR="114300" simplePos="0" relativeHeight="251659264" behindDoc="1" locked="0" layoutInCell="1" allowOverlap="1" wp14:anchorId="517366C4" wp14:editId="4BA74325">
+            <wp:simplePos x="0" y="0"/>
+            <wp:positionH relativeFrom="column">
+              <wp:posOffset>2279333</wp:posOffset>
+            </wp:positionH>
+            <wp:positionV relativeFrom="paragraph">
+              <wp:posOffset>343217</wp:posOffset>
+            </wp:positionV>
+            <wp:extent cx="1347470" cy="1010285"/>
+            <wp:effectExtent l="0" t="2858" r="2223" b="2222"/>
+            <wp:wrapTight wrapText="bothSides">
+              <wp:wrapPolygon edited="0">
+                <wp:start x="-46" y="21539"/>
+                <wp:lineTo x="21330" y="21539"/>
+                <wp:lineTo x="21330" y="360"/>
+                <wp:lineTo x="-46" y="360"/>
+                <wp:lineTo x="-46" y="21539"/>
+              </wp:wrapPolygon>
+            </wp:wrapTight>
+            <wp:docPr id="21" name="Image 21"/>
+            <wp:cNvGraphicFramePr>
+              <a:graphicFrameLocks xmlns:a="http://schemas.openxmlformats.org/drawingml/2006/main" noChangeAspect="1"/>
+            </wp:cNvGraphicFramePr>
+            <a:graphic xmlns:a="http://schemas.openxmlformats.org/drawingml/2006/main">
+              <a:graphicData uri="http://schemas.openxmlformats.org/drawingml/2006/picture">
+                <pic:pic xmlns:pic="http://schemas.openxmlformats.org/drawingml/2006/picture">
+                  <pic:nvPicPr>
+                    <pic:cNvPr id="0" name="Picture 2"/>
+                    <pic:cNvPicPr>
+                      <a:picLocks noChangeAspect="1" noChangeArrowheads="1"/>
+                    </pic:cNvPicPr>
+                  </pic:nvPicPr>
+                  <pic:blipFill>
+                    <a:blip r:embed="rId40" cstate="print">
+                      <a:extLst>
+                        <a:ext uri="{28A0092B-C50C-407E-A947-70E740481C1C}">
+                          <a14:useLocalDpi xmlns:a14="http://schemas.microsoft.com/office/drawing/2010/main" val="0"/>
+                        </a:ext>
+                      </a:extLst>
+                    </a:blip>
+                    <a:srcRect/>
+                    <a:stretch>
+                      <a:fillRect/>
+                    </a:stretch>
+                  </pic:blipFill>
+                  <pic:spPr bwMode="auto">
+                    <a:xfrm rot="5400000">
+                      <a:off x="0" y="0"/>
+                      <a:ext cx="1347470" cy="1010285"/>
+                    </a:xfrm>
+                    <a:prstGeom prst="rect">
+                      <a:avLst/>
+                    </a:prstGeom>
+                    <a:noFill/>
+                    <a:ln>
+                      <a:noFill/>
+                    </a:ln>
+                  </pic:spPr>
+                </pic:pic>
+              </a:graphicData>
+            </a:graphic>
+            <wp14:sizeRelH relativeFrom="margin">
+              <wp14:pctWidth>0</wp14:pctWidth>
+            </wp14:sizeRelH>
+            <wp14:sizeRelV relativeFrom="margin">
+              <wp14:pctHeight>0</wp14:pctHeight>
+            </wp14:sizeRelV>
+          </wp:anchor>
+        </w:drawing>
+      </w:r>
+      <w:r>
+        <w:rPr>
+          <w:noProof/>
+          <w:lang w:eastAsia="fr-FR"/>
+        </w:rPr>
+        <w:drawing>
+          <wp:anchor distT="0" distB="0" distL="114300" distR="114300" simplePos="0" relativeHeight="251658240" behindDoc="1" locked="0" layoutInCell="1" allowOverlap="1" wp14:anchorId="74227786" wp14:editId="7C199866">
+            <wp:simplePos x="0" y="0"/>
+            <wp:positionH relativeFrom="margin">
+              <wp:posOffset>1052195</wp:posOffset>
+            </wp:positionH>
+            <wp:positionV relativeFrom="paragraph">
+              <wp:posOffset>340995</wp:posOffset>
+            </wp:positionV>
+            <wp:extent cx="1349375" cy="1011555"/>
+            <wp:effectExtent l="0" t="2540" r="635" b="635"/>
+            <wp:wrapTight wrapText="bothSides">
+              <wp:wrapPolygon edited="0">
+                <wp:start x="-41" y="21546"/>
+                <wp:lineTo x="21305" y="21546"/>
+                <wp:lineTo x="21305" y="393"/>
+                <wp:lineTo x="-41" y="393"/>
+                <wp:lineTo x="-41" y="21546"/>
+              </wp:wrapPolygon>
+            </wp:wrapTight>
+            <wp:docPr id="20" name="Image 20"/>
+            <wp:cNvGraphicFramePr>
+              <a:graphicFrameLocks xmlns:a="http://schemas.openxmlformats.org/drawingml/2006/main" noChangeAspect="1"/>
+            </wp:cNvGraphicFramePr>
+            <a:graphic xmlns:a="http://schemas.openxmlformats.org/drawingml/2006/main">
+              <a:graphicData uri="http://schemas.openxmlformats.org/drawingml/2006/picture">
+                <pic:pic xmlns:pic="http://schemas.openxmlformats.org/drawingml/2006/picture">
+                  <pic:nvPicPr>
+                    <pic:cNvPr id="0" name="Picture 1"/>
+                    <pic:cNvPicPr>
+                      <a:picLocks noChangeAspect="1" noChangeArrowheads="1"/>
+                    </pic:cNvPicPr>
+                  </pic:nvPicPr>
+                  <pic:blipFill>
+                    <a:blip r:embed="rId41" cstate="print">
+                      <a:extLst>
+                        <a:ext uri="{28A0092B-C50C-407E-A947-70E740481C1C}">
+                          <a14:useLocalDpi xmlns:a14="http://schemas.microsoft.com/office/drawing/2010/main" val="0"/>
+                        </a:ext>
+                      </a:extLst>
+                    </a:blip>
+                    <a:srcRect/>
+                    <a:stretch>
+                      <a:fillRect/>
+                    </a:stretch>
+                  </pic:blipFill>
+                  <pic:spPr bwMode="auto">
+                    <a:xfrm rot="5400000">
+                      <a:off x="0" y="0"/>
+                      <a:ext cx="1349375" cy="1011555"/>
+                    </a:xfrm>
+                    <a:prstGeom prst="rect">
+                      <a:avLst/>
+                    </a:prstGeom>
+                    <a:noFill/>
+                    <a:ln>
+                      <a:noFill/>
+                    </a:ln>
+                  </pic:spPr>
+                </pic:pic>
+              </a:graphicData>
+            </a:graphic>
+            <wp14:sizeRelH relativeFrom="margin">
+              <wp14:pctWidth>0</wp14:pctWidth>
+            </wp14:sizeRelH>
+            <wp14:sizeRelV relativeFrom="margin">
+              <wp14:pctHeight>0</wp14:pctHeight>
+            </wp14:sizeRelV>
+          </wp:anchor>
+        </w:drawing>
+      </w:r>
+      <w:r>
+        <w:rPr>
+          <w:noProof/>
+          <w:lang w:eastAsia="fr-FR"/>
+        </w:rPr>
+        <w:drawing>
+          <wp:anchor distT="0" distB="0" distL="114300" distR="114300" simplePos="0" relativeHeight="251660288" behindDoc="1" locked="0" layoutInCell="1" allowOverlap="1" wp14:anchorId="4107D2C1" wp14:editId="7CF88EBE">
+            <wp:simplePos x="0" y="0"/>
+            <wp:positionH relativeFrom="page">
+              <wp:posOffset>721678</wp:posOffset>
+            </wp:positionH>
+            <wp:positionV relativeFrom="paragraph">
+              <wp:posOffset>341312</wp:posOffset>
+            </wp:positionV>
+            <wp:extent cx="1350010" cy="1011555"/>
+            <wp:effectExtent l="0" t="2223" r="318" b="317"/>
+            <wp:wrapTight wrapText="bothSides">
+              <wp:wrapPolygon edited="0">
+                <wp:start x="-36" y="21553"/>
+                <wp:lineTo x="21300" y="21553"/>
+                <wp:lineTo x="21300" y="400"/>
+                <wp:lineTo x="-36" y="400"/>
+                <wp:lineTo x="-36" y="21553"/>
+              </wp:wrapPolygon>
+            </wp:wrapTight>
+            <wp:docPr id="22" name="Image 22"/>
+            <wp:cNvGraphicFramePr>
+              <a:graphicFrameLocks xmlns:a="http://schemas.openxmlformats.org/drawingml/2006/main" noChangeAspect="1"/>
+            </wp:cNvGraphicFramePr>
+            <a:graphic xmlns:a="http://schemas.openxmlformats.org/drawingml/2006/main">
+              <a:graphicData uri="http://schemas.openxmlformats.org/drawingml/2006/picture">
+                <pic:pic xmlns:pic="http://schemas.openxmlformats.org/drawingml/2006/picture">
+                  <pic:nvPicPr>
+                    <pic:cNvPr id="0" name="Picture 3"/>
+                    <pic:cNvPicPr>
+                      <a:picLocks noChangeAspect="1" noChangeArrowheads="1"/>
+                    </pic:cNvPicPr>
+                  </pic:nvPicPr>
+                  <pic:blipFill>
+                    <a:blip r:embed="rId42" cstate="print">
+                      <a:extLst>
+                        <a:ext uri="{28A0092B-C50C-407E-A947-70E740481C1C}">
+                          <a14:useLocalDpi xmlns:a14="http://schemas.microsoft.com/office/drawing/2010/main" val="0"/>
+                        </a:ext>
+                      </a:extLst>
+                    </a:blip>
+                    <a:srcRect/>
+                    <a:stretch>
+                      <a:fillRect/>
+                    </a:stretch>
+                  </pic:blipFill>
+                  <pic:spPr bwMode="auto">
+                    <a:xfrm rot="5400000">
+                      <a:off x="0" y="0"/>
+                      <a:ext cx="1350010" cy="1011555"/>
+                    </a:xfrm>
+                    <a:prstGeom prst="rect">
+                      <a:avLst/>
+                    </a:prstGeom>
+                    <a:noFill/>
+                    <a:ln>
+                      <a:noFill/>
+                    </a:ln>
+                  </pic:spPr>
+                </pic:pic>
+              </a:graphicData>
+            </a:graphic>
+            <wp14:sizeRelH relativeFrom="margin">
+              <wp14:pctWidth>0</wp14:pctWidth>
+            </wp14:sizeRelH>
+            <wp14:sizeRelV relativeFrom="margin">
+              <wp14:pctHeight>0</wp14:pctHeight>
+            </wp14:sizeRelV>
+          </wp:anchor>
+        </w:drawing>
+      </w:r>
+      <w:r>
+        <w:rPr>
+          <w:noProof/>
+          <w:lang w:eastAsia="fr-FR"/>
+        </w:rPr>
+        <w:drawing>
+          <wp:anchor distT="0" distB="0" distL="114300" distR="114300" simplePos="0" relativeHeight="251662336" behindDoc="1" locked="0" layoutInCell="1" allowOverlap="1" wp14:anchorId="7CA19DCB" wp14:editId="33CB5B29">
+            <wp:simplePos x="0" y="0"/>
+            <wp:positionH relativeFrom="margin">
+              <wp:posOffset>3496945</wp:posOffset>
+            </wp:positionH>
+            <wp:positionV relativeFrom="paragraph">
+              <wp:posOffset>344170</wp:posOffset>
+            </wp:positionV>
+            <wp:extent cx="1347470" cy="1010920"/>
+            <wp:effectExtent l="0" t="3175" r="1905" b="1905"/>
+            <wp:wrapTight wrapText="bothSides">
+              <wp:wrapPolygon edited="0">
+                <wp:start x="-51" y="21532"/>
+                <wp:lineTo x="21325" y="21532"/>
+                <wp:lineTo x="21325" y="366"/>
+                <wp:lineTo x="-51" y="366"/>
+                <wp:lineTo x="-51" y="21532"/>
+              </wp:wrapPolygon>
+            </wp:wrapTight>
+            <wp:docPr id="24" name="Image 24"/>
+            <wp:cNvGraphicFramePr>
+              <a:graphicFrameLocks xmlns:a="http://schemas.openxmlformats.org/drawingml/2006/main" noChangeAspect="1"/>
+            </wp:cNvGraphicFramePr>
+            <a:graphic xmlns:a="http://schemas.openxmlformats.org/drawingml/2006/main">
+              <a:graphicData uri="http://schemas.openxmlformats.org/drawingml/2006/picture">
+                <pic:pic xmlns:pic="http://schemas.openxmlformats.org/drawingml/2006/picture">
+                  <pic:nvPicPr>
+                    <pic:cNvPr id="0" name="Picture 5"/>
+                    <pic:cNvPicPr>
+                      <a:picLocks noChangeAspect="1" noChangeArrowheads="1"/>
+                    </pic:cNvPicPr>
+                  </pic:nvPicPr>
+                  <pic:blipFill>
+                    <a:blip r:embed="rId43" cstate="print">
+                      <a:extLst>
+                        <a:ext uri="{28A0092B-C50C-407E-A947-70E740481C1C}">
+                          <a14:useLocalDpi xmlns:a14="http://schemas.microsoft.com/office/drawing/2010/main" val="0"/>
+                        </a:ext>
+                      </a:extLst>
+                    </a:blip>
+                    <a:srcRect/>
+                    <a:stretch>
+                      <a:fillRect/>
+                    </a:stretch>
+                  </pic:blipFill>
+                  <pic:spPr bwMode="auto">
+                    <a:xfrm rot="5400000">
+                      <a:off x="0" y="0"/>
+                      <a:ext cx="1347470" cy="1010920"/>
+                    </a:xfrm>
+                    <a:prstGeom prst="rect">
+                      <a:avLst/>
+                    </a:prstGeom>
+                    <a:noFill/>
+                    <a:ln>
+                      <a:noFill/>
+                    </a:ln>
+                  </pic:spPr>
+                </pic:pic>
+              </a:graphicData>
+            </a:graphic>
+            <wp14:sizeRelH relativeFrom="margin">
+              <wp14:pctWidth>0</wp14:pctWidth>
+            </wp14:sizeRelH>
+            <wp14:sizeRelV relativeFrom="margin">
+              <wp14:pctHeight>0</wp14:pctHeight>
+            </wp14:sizeRelV>
+          </wp:anchor>
+        </w:drawing>
+      </w:r>
+      <w:r>
+        <w:rPr>
+          <w:noProof/>
+          <w:lang w:eastAsia="fr-FR"/>
+        </w:rPr>
+        <w:drawing>
+          <wp:anchor distT="0" distB="0" distL="114300" distR="114300" simplePos="0" relativeHeight="251661312" behindDoc="1" locked="0" layoutInCell="1" allowOverlap="1" wp14:anchorId="318B0B6F" wp14:editId="23BFCDB4">
+            <wp:simplePos x="0" y="0"/>
+            <wp:positionH relativeFrom="margin">
+              <wp:posOffset>4721542</wp:posOffset>
+            </wp:positionH>
+            <wp:positionV relativeFrom="paragraph">
+              <wp:posOffset>345123</wp:posOffset>
+            </wp:positionV>
+            <wp:extent cx="1348105" cy="1010920"/>
+            <wp:effectExtent l="0" t="2857" r="1587" b="1588"/>
+            <wp:wrapTight wrapText="bothSides">
+              <wp:wrapPolygon edited="0">
+                <wp:start x="-46" y="21539"/>
+                <wp:lineTo x="21320" y="21539"/>
+                <wp:lineTo x="21320" y="373"/>
+                <wp:lineTo x="-46" y="373"/>
+                <wp:lineTo x="-46" y="21539"/>
+              </wp:wrapPolygon>
+            </wp:wrapTight>
+            <wp:docPr id="23" name="Image 23"/>
+            <wp:cNvGraphicFramePr>
+              <a:graphicFrameLocks xmlns:a="http://schemas.openxmlformats.org/drawingml/2006/main" noChangeAspect="1"/>
+            </wp:cNvGraphicFramePr>
+            <a:graphic xmlns:a="http://schemas.openxmlformats.org/drawingml/2006/main">
+              <a:graphicData uri="http://schemas.openxmlformats.org/drawingml/2006/picture">
+                <pic:pic xmlns:pic="http://schemas.openxmlformats.org/drawingml/2006/picture">
+                  <pic:nvPicPr>
+                    <pic:cNvPr id="0" name="Picture 4"/>
+                    <pic:cNvPicPr>
+                      <a:picLocks noChangeAspect="1" noChangeArrowheads="1"/>
+                    </pic:cNvPicPr>
+                  </pic:nvPicPr>
+                  <pic:blipFill>
+                    <a:blip r:embed="rId44" cstate="print">
+                      <a:extLst>
+                        <a:ext uri="{28A0092B-C50C-407E-A947-70E740481C1C}">
+                          <a14:useLocalDpi xmlns:a14="http://schemas.microsoft.com/office/drawing/2010/main" val="0"/>
+                        </a:ext>
+                      </a:extLst>
+                    </a:blip>
+                    <a:srcRect/>
+                    <a:stretch>
+                      <a:fillRect/>
+                    </a:stretch>
+                  </pic:blipFill>
+                  <pic:spPr bwMode="auto">
+                    <a:xfrm rot="5400000">
+                      <a:off x="0" y="0"/>
+                      <a:ext cx="1348105" cy="1010920"/>
+                    </a:xfrm>
+                    <a:prstGeom prst="rect">
+                      <a:avLst/>
+                    </a:prstGeom>
+                    <a:noFill/>
+                    <a:ln>
+                      <a:noFill/>
+                    </a:ln>
+                  </pic:spPr>
+                </pic:pic>
+              </a:graphicData>
+            </a:graphic>
+            <wp14:sizeRelH relativeFrom="margin">
+              <wp14:pctWidth>0</wp14:pctWidth>
+            </wp14:sizeRelH>
+            <wp14:sizeRelV relativeFrom="margin">
+              <wp14:pctHeight>0</wp14:pctHeight>
+            </wp14:sizeRelV>
+          </wp:anchor>
+        </w:drawing>
+      </w:r>
+    </w:p>
+    <w:p>
+      <w:pPr>
+        <w:jc w:val="both"/>
+        <w:rPr>
+          <w:lang w:eastAsia="fr-FR"/>
+        </w:rPr>
+      </w:pPr>
+      <w:r>
+        <w:rPr>
+          <w:lang w:eastAsia="fr-FR"/>
+        </w:rPr>
+        <w:t xml:space="preserve"> </w:t>
+      </w:r>
+    </w:p>
+    <w:p>
+      <w:pPr>
+        <w:jc w:val="both"/>
+        <w:rPr>
+          <w:u w:val="single"/>
+          <w:lang w:eastAsia="fr-FR"/>
+        </w:rPr>
+      </w:pPr>
+      <w:r>
+        <w:rPr>
+          <w:u w:val="single"/>
+          <w:lang w:eastAsia="fr-FR"/>
+        </w:rPr>
+        <w:t>Tableau de résultats d’expérience :</w:t>
+      </w:r>
+    </w:p>
+    <w:tbl>
+      <w:tblPr>
+        <w:tblpPr w:leftFromText="141" w:rightFromText="141" w:vertAnchor="text" w:horzAnchor="margin" w:tblpY="341"/>
+        <w:tblW w:w="9781" w:type="dxa"/>
+        <w:tblCellMar>
+          <w:top w:w="15" w:type="dxa"/>
+          <w:left w:w="15" w:type="dxa"/>
+          <w:bottom w:w="15" w:type="dxa"/>
+          <w:right w:w="15" w:type="dxa"/>
+        </w:tblCellMar>
+        <w:tblLook w:val="04A0" w:firstRow="1" w:lastRow="0" w:firstColumn="1" w:lastColumn="0" w:noHBand="0" w:noVBand="1"/>
+      </w:tblPr>
+      <w:tblGrid>
+        <w:gridCol w:w="1272"/>
+        <w:gridCol w:w="897"/>
+        <w:gridCol w:w="1481"/>
+        <w:gridCol w:w="1438"/>
+        <w:gridCol w:w="1466"/>
+        <w:gridCol w:w="1490"/>
+        <w:gridCol w:w="1737"/>
+      </w:tblGrid>
+      <w:tr>
+        <w:trPr>
+          <w:trHeight w:val="569"/>
+        </w:trPr>
+        <w:tc>
+          <w:tcPr>
+            <w:tcW w:w="1272" w:type="dxa"/>
+            <w:tcBorders>
+              <w:top w:val="single" w:sz="8" w:space="0" w:color="000000"/>
+              <w:left w:val="single" w:sz="8" w:space="0" w:color="000000"/>
+              <w:bottom w:val="single" w:sz="8" w:space="0" w:color="000000"/>
+              <w:right w:val="single" w:sz="8" w:space="0" w:color="000000"/>
+            </w:tcBorders>
+          </w:tcPr>
+          <w:p>
+            <w:pPr>
+              <w:jc w:val="center"/>
+              <w:rPr>
+                <w:rFonts w:ascii="Arial" w:eastAsia="Times New Roman" w:hAnsi="Arial" w:cs="Arial"/>
+                <w:lang w:eastAsia="fr-FR"/>
+              </w:rPr>
+            </w:pPr>
+            <w:r>
+              <w:rPr>
+                <w:rFonts w:ascii="Arial" w:eastAsia="Times New Roman" w:hAnsi="Arial" w:cs="Arial"/>
+                <w:lang w:eastAsia="fr-FR"/>
+              </w:rPr>
+              <w:t>Expérience</w:t>
+            </w:r>
+          </w:p>
+        </w:tc>
+        <w:tc>
+          <w:tcPr>
+            <w:tcW w:w="0" w:type="auto"/>
+            <w:tcBorders>
+              <w:top w:val="single" w:sz="8" w:space="0" w:color="000000"/>
+              <w:left w:val="single" w:sz="8" w:space="0" w:color="000000"/>
+              <w:bottom w:val="single" w:sz="8" w:space="0" w:color="000000"/>
+              <w:right w:val="single" w:sz="8" w:space="0" w:color="000000"/>
+            </w:tcBorders>
+            <w:tcMar>
+              <w:top w:w="100" w:type="dxa"/>
+              <w:left w:w="100" w:type="dxa"/>
+              <w:bottom w:w="100" w:type="dxa"/>
+              <w:right w:w="100" w:type="dxa"/>
+            </w:tcMar>
+            <w:hideMark/>
+          </w:tcPr>
+          <w:p>
+            <w:pPr>
+              <w:spacing w:after="0" w:line="240" w:lineRule="auto"/>
+              <w:jc w:val="center"/>
+              <w:rPr>
+                <w:rFonts w:ascii="Times New Roman" w:eastAsia="Times New Roman" w:hAnsi="Times New Roman" w:cs="Times New Roman"/>
+                <w:sz w:val="24"/>
+                <w:szCs w:val="24"/>
+                <w:lang w:eastAsia="fr-FR"/>
+              </w:rPr>
+            </w:pPr>
+            <w:r>
+              <w:rPr>
+                <w:rFonts w:ascii="Arial" w:eastAsia="Times New Roman" w:hAnsi="Arial" w:cs="Arial"/>
+                <w:color w:val="000000"/>
+                <w:lang w:eastAsia="fr-FR"/>
+              </w:rPr>
+              <w:t>Geste</w:t>
+            </w:r>
+            <w:r>
+              <w:rPr>
+                <w:rFonts w:ascii="Arial" w:eastAsia="Times New Roman" w:hAnsi="Arial" w:cs="Arial"/>
+                <w:color w:val="000000"/>
+                <w:lang w:eastAsia="fr-FR"/>
+              </w:rPr>
+              <w:t>s</w:t>
+            </w:r>
+          </w:p>
+        </w:tc>
+        <w:tc>
+          <w:tcPr>
+            <w:tcW w:w="0" w:type="auto"/>
+            <w:tcBorders>
+              <w:top w:val="single" w:sz="8" w:space="0" w:color="000000"/>
+              <w:left w:val="single" w:sz="8" w:space="0" w:color="000000"/>
+              <w:bottom w:val="single" w:sz="8" w:space="0" w:color="000000"/>
+              <w:right w:val="single" w:sz="8" w:space="0" w:color="000000"/>
+            </w:tcBorders>
+            <w:tcMar>
+              <w:top w:w="100" w:type="dxa"/>
+              <w:left w:w="100" w:type="dxa"/>
+              <w:bottom w:w="100" w:type="dxa"/>
+              <w:right w:w="100" w:type="dxa"/>
+            </w:tcMar>
+            <w:hideMark/>
+          </w:tcPr>
+          <w:p>
+            <w:pPr>
+              <w:spacing w:after="0" w:line="240" w:lineRule="auto"/>
+              <w:jc w:val="center"/>
+              <w:rPr>
+                <w:rFonts w:ascii="Times New Roman" w:eastAsia="Times New Roman" w:hAnsi="Times New Roman" w:cs="Times New Roman"/>
+                <w:sz w:val="24"/>
+                <w:szCs w:val="24"/>
+                <w:lang w:eastAsia="fr-FR"/>
+              </w:rPr>
+            </w:pPr>
+            <w:r>
+              <w:rPr>
+                <w:rFonts w:ascii="Arial" w:eastAsia="Times New Roman" w:hAnsi="Arial" w:cs="Arial"/>
+                <w:color w:val="000000"/>
+                <w:lang w:eastAsia="fr-FR"/>
+              </w:rPr>
+              <w:t>Inclinaison à gauche</w:t>
+            </w:r>
+          </w:p>
+        </w:tc>
+        <w:tc>
+          <w:tcPr>
+            <w:tcW w:w="0" w:type="auto"/>
+            <w:tcBorders>
+              <w:top w:val="single" w:sz="8" w:space="0" w:color="000000"/>
+              <w:left w:val="single" w:sz="8" w:space="0" w:color="000000"/>
+              <w:bottom w:val="single" w:sz="8" w:space="0" w:color="000000"/>
+              <w:right w:val="single" w:sz="8" w:space="0" w:color="000000"/>
+            </w:tcBorders>
+            <w:tcMar>
+              <w:top w:w="100" w:type="dxa"/>
+              <w:left w:w="100" w:type="dxa"/>
+              <w:bottom w:w="100" w:type="dxa"/>
+              <w:right w:w="100" w:type="dxa"/>
+            </w:tcMar>
+            <w:hideMark/>
+          </w:tcPr>
+          <w:p>
+            <w:pPr>
+              <w:spacing w:after="0" w:line="240" w:lineRule="auto"/>
+              <w:jc w:val="center"/>
+              <w:rPr>
+                <w:rFonts w:ascii="Times New Roman" w:eastAsia="Times New Roman" w:hAnsi="Times New Roman" w:cs="Times New Roman"/>
+                <w:sz w:val="24"/>
+                <w:szCs w:val="24"/>
+                <w:lang w:eastAsia="fr-FR"/>
+              </w:rPr>
+            </w:pPr>
+            <w:r>
+              <w:rPr>
+                <w:rFonts w:ascii="Arial" w:eastAsia="Times New Roman" w:hAnsi="Arial" w:cs="Arial"/>
+                <w:color w:val="000000"/>
+                <w:lang w:eastAsia="fr-FR"/>
+              </w:rPr>
+              <w:t>Inclinaison à droite</w:t>
+            </w:r>
+          </w:p>
+        </w:tc>
+        <w:tc>
+          <w:tcPr>
+            <w:tcW w:w="0" w:type="auto"/>
+            <w:tcBorders>
+              <w:top w:val="single" w:sz="8" w:space="0" w:color="000000"/>
+              <w:left w:val="single" w:sz="8" w:space="0" w:color="000000"/>
+              <w:bottom w:val="single" w:sz="8" w:space="0" w:color="000000"/>
+              <w:right w:val="single" w:sz="8" w:space="0" w:color="000000"/>
+            </w:tcBorders>
+            <w:tcMar>
+              <w:top w:w="100" w:type="dxa"/>
+              <w:left w:w="100" w:type="dxa"/>
+              <w:bottom w:w="100" w:type="dxa"/>
+              <w:right w:w="100" w:type="dxa"/>
+            </w:tcMar>
+            <w:hideMark/>
+          </w:tcPr>
+          <w:p>
+            <w:pPr>
+              <w:spacing w:after="0" w:line="240" w:lineRule="auto"/>
+              <w:jc w:val="center"/>
+              <w:rPr>
+                <w:rFonts w:ascii="Times New Roman" w:eastAsia="Times New Roman" w:hAnsi="Times New Roman" w:cs="Times New Roman"/>
+                <w:sz w:val="24"/>
+                <w:szCs w:val="24"/>
+                <w:lang w:eastAsia="fr-FR"/>
+              </w:rPr>
+            </w:pPr>
+            <w:r>
+              <w:rPr>
+                <w:rFonts w:ascii="Arial" w:eastAsia="Times New Roman" w:hAnsi="Arial" w:cs="Arial"/>
+                <w:color w:val="000000"/>
+                <w:lang w:eastAsia="fr-FR"/>
+              </w:rPr>
+              <w:t>Inclinaison en avant</w:t>
+            </w:r>
+          </w:p>
+        </w:tc>
+        <w:tc>
+          <w:tcPr>
+            <w:tcW w:w="0" w:type="auto"/>
+            <w:tcBorders>
+              <w:top w:val="single" w:sz="8" w:space="0" w:color="000000"/>
+              <w:left w:val="single" w:sz="8" w:space="0" w:color="000000"/>
+              <w:bottom w:val="single" w:sz="8" w:space="0" w:color="000000"/>
+              <w:right w:val="single" w:sz="8" w:space="0" w:color="000000"/>
+            </w:tcBorders>
+            <w:tcMar>
+              <w:top w:w="100" w:type="dxa"/>
+              <w:left w:w="100" w:type="dxa"/>
+              <w:bottom w:w="100" w:type="dxa"/>
+              <w:right w:w="100" w:type="dxa"/>
+            </w:tcMar>
+            <w:hideMark/>
+          </w:tcPr>
+          <w:p>
+            <w:pPr>
+              <w:spacing w:after="0" w:line="240" w:lineRule="auto"/>
+              <w:jc w:val="center"/>
+              <w:rPr>
+                <w:rFonts w:ascii="Times New Roman" w:eastAsia="Times New Roman" w:hAnsi="Times New Roman" w:cs="Times New Roman"/>
+                <w:sz w:val="24"/>
+                <w:szCs w:val="24"/>
+                <w:lang w:eastAsia="fr-FR"/>
+              </w:rPr>
+            </w:pPr>
+            <w:r>
+              <w:rPr>
+                <w:rFonts w:ascii="Arial" w:eastAsia="Times New Roman" w:hAnsi="Arial" w:cs="Arial"/>
+                <w:color w:val="000000"/>
+                <w:lang w:eastAsia="fr-FR"/>
+              </w:rPr>
+              <w:t>Inclinaison en arrière</w:t>
+            </w:r>
+          </w:p>
+        </w:tc>
+        <w:tc>
+          <w:tcPr>
+            <w:tcW w:w="1737" w:type="dxa"/>
+            <w:tcBorders>
+              <w:top w:val="single" w:sz="8" w:space="0" w:color="000000"/>
+              <w:left w:val="single" w:sz="8" w:space="0" w:color="000000"/>
+              <w:bottom w:val="single" w:sz="8" w:space="0" w:color="000000"/>
+              <w:right w:val="single" w:sz="8" w:space="0" w:color="000000"/>
+            </w:tcBorders>
+            <w:tcMar>
+              <w:top w:w="100" w:type="dxa"/>
+              <w:left w:w="100" w:type="dxa"/>
+              <w:bottom w:w="100" w:type="dxa"/>
+              <w:right w:w="100" w:type="dxa"/>
+            </w:tcMar>
+            <w:hideMark/>
+          </w:tcPr>
+          <w:p>
+            <w:pPr>
+              <w:spacing w:after="0" w:line="240" w:lineRule="auto"/>
+              <w:jc w:val="center"/>
+              <w:rPr>
+                <w:rFonts w:ascii="Times New Roman" w:eastAsia="Times New Roman" w:hAnsi="Times New Roman" w:cs="Times New Roman"/>
+                <w:sz w:val="24"/>
+                <w:szCs w:val="24"/>
+                <w:lang w:eastAsia="fr-FR"/>
+              </w:rPr>
+            </w:pPr>
+            <w:r>
+              <w:rPr>
+                <w:rFonts w:ascii="Arial" w:eastAsia="Times New Roman" w:hAnsi="Arial" w:cs="Arial"/>
+                <w:color w:val="000000"/>
+                <w:lang w:eastAsia="fr-FR"/>
+              </w:rPr>
+              <w:t>Geste effectué avec précision</w:t>
+            </w:r>
+          </w:p>
+        </w:tc>
+      </w:tr>
+      <w:tr>
+        <w:trPr>
+          <w:trHeight w:val="569"/>
+        </w:trPr>
+        <w:tc>
+          <w:tcPr>
+            <w:tcW w:w="1272" w:type="dxa"/>
+            <w:tcBorders>
+              <w:top w:val="single" w:sz="8" w:space="0" w:color="000000"/>
+              <w:left w:val="single" w:sz="8" w:space="0" w:color="000000"/>
+              <w:bottom w:val="single" w:sz="8" w:space="0" w:color="000000"/>
+              <w:right w:val="single" w:sz="8" w:space="0" w:color="000000"/>
+            </w:tcBorders>
+            <w:vAlign w:val="center"/>
+          </w:tcPr>
+          <w:p>
+            <w:pPr>
+              <w:spacing w:after="0" w:line="240" w:lineRule="auto"/>
+              <w:jc w:val="center"/>
+              <w:rPr>
+                <w:rFonts w:ascii="Arial" w:eastAsia="Times New Roman" w:hAnsi="Arial" w:cs="Arial"/>
+                <w:color w:val="000000"/>
+                <w:lang w:eastAsia="fr-FR"/>
+              </w:rPr>
+            </w:pPr>
+            <w:r>
+              <w:rPr>
+                <w:rFonts w:ascii="Arial" w:eastAsia="Times New Roman" w:hAnsi="Arial" w:cs="Arial"/>
+                <w:color w:val="000000"/>
+                <w:lang w:eastAsia="fr-FR"/>
+              </w:rPr>
+              <w:t>N°1</w:t>
+            </w:r>
+          </w:p>
+        </w:tc>
+        <w:tc>
+          <w:tcPr>
+            <w:tcW w:w="0" w:type="auto"/>
+            <w:tcBorders>
+              <w:top w:val="single" w:sz="8" w:space="0" w:color="000000"/>
+              <w:left w:val="single" w:sz="8" w:space="0" w:color="000000"/>
+              <w:bottom w:val="single" w:sz="8" w:space="0" w:color="000000"/>
+              <w:right w:val="single" w:sz="8" w:space="0" w:color="000000"/>
+            </w:tcBorders>
+            <w:tcMar>
+              <w:top w:w="100" w:type="dxa"/>
+              <w:left w:w="100" w:type="dxa"/>
+              <w:bottom w:w="100" w:type="dxa"/>
+              <w:right w:w="100" w:type="dxa"/>
+            </w:tcMar>
+            <w:vAlign w:val="center"/>
+            <w:hideMark/>
+          </w:tcPr>
+          <w:p>
+            <w:pPr>
+              <w:spacing w:after="0" w:line="240" w:lineRule="auto"/>
+              <w:jc w:val="center"/>
+              <w:rPr>
+                <w:rFonts w:ascii="Times New Roman" w:eastAsia="Times New Roman" w:hAnsi="Times New Roman" w:cs="Times New Roman"/>
+                <w:sz w:val="24"/>
+                <w:szCs w:val="24"/>
+                <w:lang w:eastAsia="fr-FR"/>
+              </w:rPr>
+            </w:pPr>
+            <w:r>
+              <w:rPr>
+                <w:rFonts w:ascii="Arial" w:eastAsia="Times New Roman" w:hAnsi="Arial" w:cs="Arial"/>
+                <w:color w:val="000000"/>
+                <w:lang w:eastAsia="fr-FR"/>
+              </w:rPr>
+              <w:t>Pierre</w:t>
+            </w:r>
+          </w:p>
+        </w:tc>
+        <w:tc>
+          <w:tcPr>
+            <w:tcW w:w="0" w:type="auto"/>
+            <w:tcBorders>
+              <w:top w:val="single" w:sz="8" w:space="0" w:color="000000"/>
+              <w:left w:val="single" w:sz="8" w:space="0" w:color="000000"/>
+              <w:bottom w:val="single" w:sz="8" w:space="0" w:color="000000"/>
+              <w:right w:val="single" w:sz="8" w:space="0" w:color="000000"/>
+            </w:tcBorders>
+            <w:tcMar>
+              <w:top w:w="100" w:type="dxa"/>
+              <w:left w:w="100" w:type="dxa"/>
+              <w:bottom w:w="100" w:type="dxa"/>
+              <w:right w:w="100" w:type="dxa"/>
+            </w:tcMar>
+            <w:vAlign w:val="center"/>
+            <w:hideMark/>
+          </w:tcPr>
+          <w:p>
+            <w:pPr>
+              <w:spacing w:after="0" w:line="240" w:lineRule="auto"/>
+              <w:jc w:val="center"/>
+              <w:rPr>
+                <w:rFonts w:ascii="Times New Roman" w:eastAsia="Times New Roman" w:hAnsi="Times New Roman" w:cs="Times New Roman"/>
+                <w:sz w:val="24"/>
+                <w:szCs w:val="24"/>
+                <w:lang w:eastAsia="fr-FR"/>
+              </w:rPr>
+            </w:pPr>
+            <w:r>
+              <w:rPr>
+                <w:rFonts w:ascii="Arial" w:eastAsia="Times New Roman" w:hAnsi="Arial" w:cs="Arial"/>
+                <w:color w:val="000000"/>
+                <w:lang w:eastAsia="fr-FR"/>
+              </w:rPr>
+              <w:t>90%</w:t>
+            </w:r>
+          </w:p>
+        </w:tc>
+        <w:tc>
+          <w:tcPr>
+            <w:tcW w:w="0" w:type="auto"/>
+            <w:tcBorders>
+              <w:top w:val="single" w:sz="8" w:space="0" w:color="000000"/>
+              <w:left w:val="single" w:sz="8" w:space="0" w:color="000000"/>
+              <w:bottom w:val="single" w:sz="8" w:space="0" w:color="000000"/>
+              <w:right w:val="single" w:sz="8" w:space="0" w:color="000000"/>
+            </w:tcBorders>
+            <w:tcMar>
+              <w:top w:w="100" w:type="dxa"/>
+              <w:left w:w="100" w:type="dxa"/>
+              <w:bottom w:w="100" w:type="dxa"/>
+              <w:right w:w="100" w:type="dxa"/>
+            </w:tcMar>
+            <w:vAlign w:val="center"/>
+            <w:hideMark/>
+          </w:tcPr>
+          <w:p>
+            <w:pPr>
+              <w:spacing w:after="0" w:line="240" w:lineRule="auto"/>
+              <w:jc w:val="center"/>
+              <w:rPr>
+                <w:rFonts w:ascii="Times New Roman" w:eastAsia="Times New Roman" w:hAnsi="Times New Roman" w:cs="Times New Roman"/>
+                <w:sz w:val="24"/>
+                <w:szCs w:val="24"/>
+                <w:lang w:eastAsia="fr-FR"/>
+              </w:rPr>
+            </w:pPr>
+            <w:r>
+              <w:rPr>
+                <w:rFonts w:ascii="Arial" w:eastAsia="Times New Roman" w:hAnsi="Arial" w:cs="Arial"/>
+                <w:color w:val="000000"/>
+                <w:lang w:eastAsia="fr-FR"/>
+              </w:rPr>
+              <w:t>72%</w:t>
+            </w:r>
+          </w:p>
+        </w:tc>
+        <w:tc>
+          <w:tcPr>
+            <w:tcW w:w="0" w:type="auto"/>
+            <w:tcBorders>
+              <w:top w:val="single" w:sz="8" w:space="0" w:color="000000"/>
+              <w:left w:val="single" w:sz="8" w:space="0" w:color="000000"/>
+              <w:bottom w:val="single" w:sz="8" w:space="0" w:color="000000"/>
+              <w:right w:val="single" w:sz="8" w:space="0" w:color="000000"/>
+            </w:tcBorders>
+            <w:tcMar>
+              <w:top w:w="100" w:type="dxa"/>
+              <w:left w:w="100" w:type="dxa"/>
+              <w:bottom w:w="100" w:type="dxa"/>
+              <w:right w:w="100" w:type="dxa"/>
+            </w:tcMar>
+            <w:vAlign w:val="center"/>
+            <w:hideMark/>
+          </w:tcPr>
+          <w:p>
+            <w:pPr>
+              <w:spacing w:after="0" w:line="240" w:lineRule="auto"/>
+              <w:jc w:val="center"/>
+              <w:rPr>
+                <w:rFonts w:ascii="Times New Roman" w:eastAsia="Times New Roman" w:hAnsi="Times New Roman" w:cs="Times New Roman"/>
+                <w:sz w:val="24"/>
+                <w:szCs w:val="24"/>
+                <w:lang w:eastAsia="fr-FR"/>
+              </w:rPr>
+            </w:pPr>
+            <w:r>
+              <w:rPr>
+                <w:rFonts w:ascii="Arial" w:eastAsia="Times New Roman" w:hAnsi="Arial" w:cs="Arial"/>
+                <w:color w:val="000000"/>
+                <w:lang w:eastAsia="fr-FR"/>
+              </w:rPr>
+              <w:t>78%</w:t>
+            </w:r>
+          </w:p>
+        </w:tc>
+        <w:tc>
+          <w:tcPr>
+            <w:tcW w:w="0" w:type="auto"/>
+            <w:tcBorders>
+              <w:top w:val="single" w:sz="8" w:space="0" w:color="000000"/>
+              <w:left w:val="single" w:sz="8" w:space="0" w:color="000000"/>
+              <w:bottom w:val="single" w:sz="8" w:space="0" w:color="000000"/>
+              <w:right w:val="single" w:sz="8" w:space="0" w:color="000000"/>
+            </w:tcBorders>
+            <w:tcMar>
+              <w:top w:w="100" w:type="dxa"/>
+              <w:left w:w="100" w:type="dxa"/>
+              <w:bottom w:w="100" w:type="dxa"/>
+              <w:right w:w="100" w:type="dxa"/>
+            </w:tcMar>
+            <w:vAlign w:val="center"/>
+            <w:hideMark/>
+          </w:tcPr>
+          <w:p>
+            <w:pPr>
+              <w:spacing w:after="0" w:line="240" w:lineRule="auto"/>
+              <w:jc w:val="center"/>
+              <w:rPr>
+                <w:rFonts w:ascii="Times New Roman" w:eastAsia="Times New Roman" w:hAnsi="Times New Roman" w:cs="Times New Roman"/>
+                <w:sz w:val="24"/>
+                <w:szCs w:val="24"/>
+                <w:lang w:eastAsia="fr-FR"/>
+              </w:rPr>
+            </w:pPr>
+            <w:r>
+              <w:rPr>
+                <w:rFonts w:ascii="Arial" w:eastAsia="Times New Roman" w:hAnsi="Arial" w:cs="Arial"/>
+                <w:color w:val="000000"/>
+                <w:lang w:eastAsia="fr-FR"/>
+              </w:rPr>
+              <w:t>82%</w:t>
+            </w:r>
+          </w:p>
+        </w:tc>
+        <w:tc>
+          <w:tcPr>
+            <w:tcW w:w="1737" w:type="dxa"/>
+            <w:tcBorders>
+              <w:top w:val="single" w:sz="8" w:space="0" w:color="000000"/>
+              <w:left w:val="single" w:sz="8" w:space="0" w:color="000000"/>
+              <w:bottom w:val="single" w:sz="8" w:space="0" w:color="000000"/>
+              <w:right w:val="single" w:sz="8" w:space="0" w:color="000000"/>
+            </w:tcBorders>
+            <w:tcMar>
+              <w:top w:w="100" w:type="dxa"/>
+              <w:left w:w="100" w:type="dxa"/>
+              <w:bottom w:w="100" w:type="dxa"/>
+              <w:right w:w="100" w:type="dxa"/>
+            </w:tcMar>
+            <w:vAlign w:val="center"/>
+            <w:hideMark/>
+          </w:tcPr>
+          <w:p>
+            <w:pPr>
+              <w:spacing w:after="0" w:line="240" w:lineRule="auto"/>
+              <w:jc w:val="center"/>
+              <w:rPr>
+                <w:rFonts w:ascii="Times New Roman" w:eastAsia="Times New Roman" w:hAnsi="Times New Roman" w:cs="Times New Roman"/>
+                <w:sz w:val="24"/>
+                <w:szCs w:val="24"/>
+                <w:lang w:eastAsia="fr-FR"/>
+              </w:rPr>
+            </w:pPr>
+            <w:r>
+              <w:rPr>
+                <w:rFonts w:ascii="Arial" w:eastAsia="Times New Roman" w:hAnsi="Arial" w:cs="Arial"/>
+                <w:color w:val="000000"/>
+                <w:lang w:eastAsia="fr-FR"/>
+              </w:rPr>
+              <w:t>100%</w:t>
+            </w:r>
+          </w:p>
+        </w:tc>
+      </w:tr>
+      <w:tr>
+        <w:trPr>
+          <w:trHeight w:val="569"/>
+        </w:trPr>
+        <w:tc>
+          <w:tcPr>
+            <w:tcW w:w="1272" w:type="dxa"/>
+            <w:tcBorders>
+              <w:top w:val="single" w:sz="8" w:space="0" w:color="000000"/>
+              <w:left w:val="single" w:sz="8" w:space="0" w:color="000000"/>
+              <w:bottom w:val="single" w:sz="8" w:space="0" w:color="000000"/>
+              <w:right w:val="single" w:sz="8" w:space="0" w:color="000000"/>
+            </w:tcBorders>
+            <w:vAlign w:val="center"/>
+          </w:tcPr>
+          <w:p>
+            <w:pPr>
+              <w:spacing w:after="0" w:line="240" w:lineRule="auto"/>
+              <w:jc w:val="center"/>
+              <w:rPr>
+                <w:rFonts w:ascii="Arial" w:eastAsia="Times New Roman" w:hAnsi="Arial" w:cs="Arial"/>
+                <w:color w:val="000000"/>
+                <w:lang w:eastAsia="fr-FR"/>
+              </w:rPr>
+            </w:pPr>
+            <w:r>
+              <w:rPr>
+                <w:rFonts w:ascii="Arial" w:eastAsia="Times New Roman" w:hAnsi="Arial" w:cs="Arial"/>
+                <w:color w:val="000000"/>
+                <w:lang w:eastAsia="fr-FR"/>
+              </w:rPr>
+              <w:t>N°2</w:t>
+            </w:r>
+          </w:p>
+        </w:tc>
+        <w:tc>
+          <w:tcPr>
+            <w:tcW w:w="0" w:type="auto"/>
+            <w:tcBorders>
+              <w:top w:val="single" w:sz="8" w:space="0" w:color="000000"/>
+              <w:left w:val="single" w:sz="8" w:space="0" w:color="000000"/>
+              <w:bottom w:val="single" w:sz="8" w:space="0" w:color="000000"/>
+              <w:right w:val="single" w:sz="8" w:space="0" w:color="000000"/>
+            </w:tcBorders>
+            <w:tcMar>
+              <w:top w:w="100" w:type="dxa"/>
+              <w:left w:w="100" w:type="dxa"/>
+              <w:bottom w:w="100" w:type="dxa"/>
+              <w:right w:w="100" w:type="dxa"/>
+            </w:tcMar>
+            <w:vAlign w:val="center"/>
+            <w:hideMark/>
+          </w:tcPr>
+          <w:p>
+            <w:pPr>
+              <w:spacing w:after="0" w:line="240" w:lineRule="auto"/>
+              <w:jc w:val="center"/>
+              <w:rPr>
+                <w:rFonts w:ascii="Times New Roman" w:eastAsia="Times New Roman" w:hAnsi="Times New Roman" w:cs="Times New Roman"/>
+                <w:sz w:val="24"/>
+                <w:szCs w:val="24"/>
+                <w:lang w:eastAsia="fr-FR"/>
+              </w:rPr>
+            </w:pPr>
+            <w:r>
+              <w:rPr>
+                <w:rFonts w:ascii="Arial" w:eastAsia="Times New Roman" w:hAnsi="Arial" w:cs="Arial"/>
+                <w:color w:val="000000"/>
+                <w:lang w:eastAsia="fr-FR"/>
+              </w:rPr>
+              <w:t>Cœur</w:t>
+            </w:r>
+          </w:p>
+        </w:tc>
+        <w:tc>
+          <w:tcPr>
+            <w:tcW w:w="0" w:type="auto"/>
+            <w:tcBorders>
+              <w:top w:val="single" w:sz="8" w:space="0" w:color="000000"/>
+              <w:left w:val="single" w:sz="8" w:space="0" w:color="000000"/>
+              <w:bottom w:val="single" w:sz="8" w:space="0" w:color="000000"/>
+              <w:right w:val="single" w:sz="8" w:space="0" w:color="000000"/>
+            </w:tcBorders>
+            <w:tcMar>
+              <w:top w:w="100" w:type="dxa"/>
+              <w:left w:w="100" w:type="dxa"/>
+              <w:bottom w:w="100" w:type="dxa"/>
+              <w:right w:w="100" w:type="dxa"/>
+            </w:tcMar>
+            <w:vAlign w:val="center"/>
+            <w:hideMark/>
+          </w:tcPr>
+          <w:p>
+            <w:pPr>
+              <w:spacing w:after="0" w:line="240" w:lineRule="auto"/>
+              <w:jc w:val="center"/>
+              <w:rPr>
+                <w:rFonts w:ascii="Times New Roman" w:eastAsia="Times New Roman" w:hAnsi="Times New Roman" w:cs="Times New Roman"/>
+                <w:sz w:val="24"/>
+                <w:szCs w:val="24"/>
+                <w:lang w:eastAsia="fr-FR"/>
+              </w:rPr>
+            </w:pPr>
+            <w:r>
+              <w:rPr>
+                <w:rFonts w:ascii="Arial" w:eastAsia="Times New Roman" w:hAnsi="Arial" w:cs="Arial"/>
+                <w:color w:val="000000"/>
+                <w:lang w:eastAsia="fr-FR"/>
+              </w:rPr>
+              <w:t>0%</w:t>
+            </w:r>
+          </w:p>
+        </w:tc>
+        <w:tc>
+          <w:tcPr>
+            <w:tcW w:w="0" w:type="auto"/>
+            <w:tcBorders>
+              <w:top w:val="single" w:sz="8" w:space="0" w:color="000000"/>
+              <w:left w:val="single" w:sz="8" w:space="0" w:color="000000"/>
+              <w:bottom w:val="single" w:sz="8" w:space="0" w:color="000000"/>
+              <w:right w:val="single" w:sz="8" w:space="0" w:color="000000"/>
+            </w:tcBorders>
+            <w:tcMar>
+              <w:top w:w="100" w:type="dxa"/>
+              <w:left w:w="100" w:type="dxa"/>
+              <w:bottom w:w="100" w:type="dxa"/>
+              <w:right w:w="100" w:type="dxa"/>
+            </w:tcMar>
+            <w:vAlign w:val="center"/>
+            <w:hideMark/>
+          </w:tcPr>
+          <w:p>
+            <w:pPr>
+              <w:spacing w:after="0" w:line="240" w:lineRule="auto"/>
+              <w:jc w:val="center"/>
+              <w:rPr>
+                <w:rFonts w:ascii="Times New Roman" w:eastAsia="Times New Roman" w:hAnsi="Times New Roman" w:cs="Times New Roman"/>
+                <w:sz w:val="24"/>
+                <w:szCs w:val="24"/>
+                <w:lang w:eastAsia="fr-FR"/>
+              </w:rPr>
+            </w:pPr>
+            <w:r>
+              <w:rPr>
+                <w:rFonts w:ascii="Arial" w:eastAsia="Times New Roman" w:hAnsi="Arial" w:cs="Arial"/>
+                <w:color w:val="000000"/>
+                <w:lang w:eastAsia="fr-FR"/>
+              </w:rPr>
+              <w:t>0%</w:t>
+            </w:r>
+          </w:p>
+        </w:tc>
+        <w:tc>
+          <w:tcPr>
+            <w:tcW w:w="0" w:type="auto"/>
+            <w:tcBorders>
+              <w:top w:val="single" w:sz="8" w:space="0" w:color="000000"/>
+              <w:left w:val="single" w:sz="8" w:space="0" w:color="000000"/>
+              <w:bottom w:val="single" w:sz="8" w:space="0" w:color="000000"/>
+              <w:right w:val="single" w:sz="8" w:space="0" w:color="000000"/>
+            </w:tcBorders>
+            <w:tcMar>
+              <w:top w:w="100" w:type="dxa"/>
+              <w:left w:w="100" w:type="dxa"/>
+              <w:bottom w:w="100" w:type="dxa"/>
+              <w:right w:w="100" w:type="dxa"/>
+            </w:tcMar>
+            <w:vAlign w:val="center"/>
+            <w:hideMark/>
+          </w:tcPr>
+          <w:p>
+            <w:pPr>
+              <w:spacing w:after="0" w:line="240" w:lineRule="auto"/>
+              <w:jc w:val="center"/>
+              <w:rPr>
+                <w:rFonts w:ascii="Times New Roman" w:eastAsia="Times New Roman" w:hAnsi="Times New Roman" w:cs="Times New Roman"/>
+                <w:sz w:val="24"/>
+                <w:szCs w:val="24"/>
+                <w:lang w:eastAsia="fr-FR"/>
+              </w:rPr>
+            </w:pPr>
+            <w:r>
+              <w:rPr>
+                <w:rFonts w:ascii="Arial" w:eastAsia="Times New Roman" w:hAnsi="Arial" w:cs="Arial"/>
+                <w:color w:val="000000"/>
+                <w:lang w:eastAsia="fr-FR"/>
+              </w:rPr>
+              <w:t>0%</w:t>
+            </w:r>
+          </w:p>
+        </w:tc>
+        <w:tc>
+          <w:tcPr>
+            <w:tcW w:w="0" w:type="auto"/>
+            <w:tcBorders>
+              <w:top w:val="single" w:sz="8" w:space="0" w:color="000000"/>
+              <w:left w:val="single" w:sz="8" w:space="0" w:color="000000"/>
+              <w:bottom w:val="single" w:sz="8" w:space="0" w:color="000000"/>
+              <w:right w:val="single" w:sz="8" w:space="0" w:color="000000"/>
+            </w:tcBorders>
+            <w:tcMar>
+              <w:top w:w="100" w:type="dxa"/>
+              <w:left w:w="100" w:type="dxa"/>
+              <w:bottom w:w="100" w:type="dxa"/>
+              <w:right w:w="100" w:type="dxa"/>
+            </w:tcMar>
+            <w:vAlign w:val="center"/>
+            <w:hideMark/>
+          </w:tcPr>
+          <w:p>
+            <w:pPr>
+              <w:spacing w:after="0" w:line="240" w:lineRule="auto"/>
+              <w:jc w:val="center"/>
+              <w:rPr>
+                <w:rFonts w:ascii="Times New Roman" w:eastAsia="Times New Roman" w:hAnsi="Times New Roman" w:cs="Times New Roman"/>
+                <w:sz w:val="24"/>
+                <w:szCs w:val="24"/>
+                <w:lang w:eastAsia="fr-FR"/>
+              </w:rPr>
+            </w:pPr>
+            <w:r>
+              <w:rPr>
+                <w:rFonts w:ascii="Arial" w:eastAsia="Times New Roman" w:hAnsi="Arial" w:cs="Arial"/>
+                <w:color w:val="000000"/>
+                <w:lang w:eastAsia="fr-FR"/>
+              </w:rPr>
+              <w:t>0%</w:t>
+            </w:r>
+          </w:p>
+        </w:tc>
+        <w:tc>
+          <w:tcPr>
+            <w:tcW w:w="1737" w:type="dxa"/>
+            <w:tcBorders>
+              <w:top w:val="single" w:sz="8" w:space="0" w:color="000000"/>
+              <w:left w:val="single" w:sz="8" w:space="0" w:color="000000"/>
+              <w:bottom w:val="single" w:sz="8" w:space="0" w:color="000000"/>
+              <w:right w:val="single" w:sz="8" w:space="0" w:color="000000"/>
+            </w:tcBorders>
+            <w:tcMar>
+              <w:top w:w="100" w:type="dxa"/>
+              <w:left w:w="100" w:type="dxa"/>
+              <w:bottom w:w="100" w:type="dxa"/>
+              <w:right w:w="100" w:type="dxa"/>
+            </w:tcMar>
+            <w:vAlign w:val="center"/>
+            <w:hideMark/>
+          </w:tcPr>
+          <w:p>
+            <w:pPr>
+              <w:spacing w:after="0" w:line="240" w:lineRule="auto"/>
+              <w:jc w:val="center"/>
+              <w:rPr>
+                <w:rFonts w:ascii="Times New Roman" w:eastAsia="Times New Roman" w:hAnsi="Times New Roman" w:cs="Times New Roman"/>
+                <w:sz w:val="24"/>
+                <w:szCs w:val="24"/>
+                <w:lang w:eastAsia="fr-FR"/>
+              </w:rPr>
+            </w:pPr>
+            <w:r>
+              <w:rPr>
+                <w:rFonts w:ascii="Arial" w:eastAsia="Times New Roman" w:hAnsi="Arial" w:cs="Arial"/>
+                <w:color w:val="000000"/>
+                <w:lang w:eastAsia="fr-FR"/>
+              </w:rPr>
+              <w:t>82%</w:t>
+            </w:r>
+          </w:p>
+        </w:tc>
+      </w:tr>
+    </w:tbl>
+    <w:p>
+      <w:pPr>
+        <w:jc w:val="both"/>
+        <w:rPr>
+          <w:u w:val="single"/>
+          <w:lang w:eastAsia="fr-FR"/>
+        </w:rPr>
+      </w:pPr>
+    </w:p>
+    <w:p>
+      <w:pPr>
+        <w:spacing w:after="0" w:line="240" w:lineRule="auto"/>
+        <w:rPr>
+          <w:rFonts w:ascii="Times New Roman" w:eastAsia="Times New Roman" w:hAnsi="Times New Roman" w:cs="Times New Roman"/>
           <w:sz w:val="24"/>
           <w:szCs w:val="24"/>
-        </w:rPr>
-      </w:pPr>
-      <w:bookmarkStart w:id="28" w:name="_Toc66737500"/>
-      <w:r>
-        <w:t>1.</w:t>
-      </w:r>
-      <w:r>
-        <w:t>Protocol expérimentaux</w:t>
-      </w:r>
-      <w:bookmarkEnd w:id="28"/>
+          <w:lang w:eastAsia="fr-FR"/>
+        </w:rPr>
+      </w:pPr>
+    </w:p>
+    <w:p>
+      <w:pPr>
+        <w:jc w:val="both"/>
+        <w:rPr>
+          <w:i/>
+          <w:iCs/>
+          <w:lang w:eastAsia="fr-FR"/>
+        </w:rPr>
+      </w:pPr>
+      <w:r>
+        <w:rPr>
+          <w:i/>
+          <w:iCs/>
+          <w:lang w:eastAsia="fr-FR"/>
+        </w:rPr>
+        <w:t xml:space="preserve">%=Taux de reconnaissance </w:t>
+      </w:r>
+    </w:p>
+    <w:p>
+      <w:pPr>
+        <w:jc w:val="both"/>
+        <w:rPr>
+          <w:lang w:eastAsia="fr-FR"/>
+        </w:rPr>
+      </w:pPr>
+      <w:r>
+        <w:rPr>
+          <w:lang w:eastAsia="fr-FR"/>
+        </w:rPr>
+        <w:t>Ces expérience</w:t>
+      </w:r>
+      <w:r>
+        <w:rPr>
+          <w:lang w:eastAsia="fr-FR"/>
+        </w:rPr>
+        <w:t>s nous révèlent que notre algorithme est efficace si l’utilisateur reproduit avec le plus de précision possible son geste</w:t>
+      </w:r>
+      <w:r>
+        <w:rPr>
+          <w:lang w:eastAsia="fr-FR"/>
+        </w:rPr>
+        <w:t xml:space="preserve">, 100% de reconnaissance pour la pierre et </w:t>
+      </w:r>
+      <w:r>
+        <w:rPr>
+          <w:lang w:eastAsia="fr-FR"/>
+        </w:rPr>
+        <w:t>82% pour le cœur</w:t>
+      </w:r>
+      <w:r>
+        <w:rPr>
+          <w:lang w:eastAsia="fr-FR"/>
+        </w:rPr>
+        <w:t>. Seulement</w:t>
+      </w:r>
+      <w:r>
+        <w:rPr>
+          <w:lang w:eastAsia="fr-FR"/>
+        </w:rPr>
+        <w:t xml:space="preserve"> </w:t>
+      </w:r>
+      <w:r>
+        <w:rPr>
+          <w:lang w:eastAsia="fr-FR"/>
+        </w:rPr>
+        <w:t>dès que le geste est reproduit avec différentes inclinaison le taux de reconnaissance baisse pour un geste simple et devient nul pour un geste compliqué comme le cœur.</w:t>
+      </w:r>
+    </w:p>
+    <w:p>
+      <w:pPr>
+        <w:jc w:val="both"/>
+        <w:rPr>
+          <w:lang w:eastAsia="fr-FR"/>
+        </w:rPr>
+      </w:pPr>
+    </w:p>
+    <w:p>
+      <w:pPr>
+        <w:jc w:val="both"/>
+        <w:rPr>
+          <w:lang w:eastAsia="fr-FR"/>
+        </w:rPr>
+      </w:pPr>
+    </w:p>
+    <w:p>
+      <w:pPr>
+        <w:jc w:val="both"/>
+        <w:rPr>
+          <w:lang w:eastAsia="fr-FR"/>
+        </w:rPr>
+      </w:pPr>
     </w:p>
     <w:p>
       <w:pPr>
@@ -25468,237 +27391,240 @@
     </w:p>
     <w:p>
       <w:pPr>
-        <w:pStyle w:val="Titre2"/>
-      </w:pPr>
-      <w:bookmarkStart w:id="29" w:name="_Toc66737501"/>
-      <w:r>
-        <w:t>VI. Conclusion</w:t>
-      </w:r>
-      <w:bookmarkEnd w:id="29"/>
-    </w:p>
-    <w:p>
-      <w:pPr>
-        <w:pStyle w:val="Titre3"/>
-        <w:jc w:val="both"/>
-      </w:pPr>
-      <w:bookmarkStart w:id="30" w:name="_Toc66737502"/>
-      <w:r>
-        <w:t>1.</w:t>
-      </w:r>
-      <w:r>
-        <w:t xml:space="preserve"> </w:t>
-      </w:r>
-      <w:r>
-        <w:t>Réalisation final</w:t>
-      </w:r>
-      <w:bookmarkEnd w:id="30"/>
-    </w:p>
-    <w:p>
-      <w:pPr>
-        <w:rPr>
-          <w:lang w:eastAsia="fr-FR"/>
-        </w:rPr>
-      </w:pPr>
-    </w:p>
-    <w:p>
-      <w:pPr>
-        <w:rPr>
-          <w:lang w:eastAsia="fr-FR"/>
-        </w:rPr>
-      </w:pPr>
-    </w:p>
-    <w:p>
-      <w:pPr>
-        <w:pStyle w:val="Titre3"/>
-        <w:jc w:val="both"/>
-      </w:pPr>
-      <w:bookmarkStart w:id="31" w:name="_Toc66737503"/>
-      <w:r>
-        <w:t>2.</w:t>
-      </w:r>
-      <w:r>
-        <w:t xml:space="preserve"> </w:t>
-      </w:r>
-      <w:r>
-        <w:t>Evolution du projet dans le futur</w:t>
-      </w:r>
-      <w:bookmarkEnd w:id="31"/>
-    </w:p>
-    <w:p>
-      <w:pPr>
-        <w:rPr>
-          <w:lang w:eastAsia="fr-FR"/>
-        </w:rPr>
-      </w:pPr>
-    </w:p>
-    <w:p>
-      <w:pPr>
-        <w:ind w:firstLine="708"/>
         <w:jc w:val="both"/>
         <w:rPr>
           <w:rFonts w:asciiTheme="majorHAnsi" w:hAnsiTheme="majorHAnsi" w:cstheme="majorHAnsi"/>
           <w:sz w:val="24"/>
           <w:szCs w:val="24"/>
-          <w:lang w:eastAsia="fr-FR"/>
-        </w:rPr>
-      </w:pPr>
-      <w:r>
+        </w:rPr>
+      </w:pPr>
+    </w:p>
+    <w:p>
+      <w:pPr>
+        <w:jc w:val="both"/>
         <w:rPr>
           <w:rFonts w:asciiTheme="majorHAnsi" w:hAnsiTheme="majorHAnsi" w:cstheme="majorHAnsi"/>
           <w:sz w:val="24"/>
           <w:szCs w:val="24"/>
-          <w:lang w:eastAsia="fr-FR"/>
-        </w:rPr>
-        <w:lastRenderedPageBreak/>
-        <w:t xml:space="preserve">Le projet étant clôturé dans le cadre du DUT nous avons tout de même des idées pour le complété. Nous pensons que la plus grosse amélioration serait de supprimer </w:t>
-      </w:r>
-      <w:r>
+        </w:rPr>
+      </w:pPr>
+    </w:p>
+    <w:p>
+      <w:pPr>
+        <w:jc w:val="both"/>
         <w:rPr>
           <w:rFonts w:asciiTheme="majorHAnsi" w:hAnsiTheme="majorHAnsi" w:cstheme="majorHAnsi"/>
           <w:sz w:val="24"/>
           <w:szCs w:val="24"/>
-          <w:lang w:eastAsia="fr-FR"/>
-        </w:rPr>
-        <w:t>toutes les dépendances</w:t>
-      </w:r>
-      <w:r>
+        </w:rPr>
+      </w:pPr>
+    </w:p>
+    <w:p>
+      <w:pPr>
+        <w:jc w:val="both"/>
         <w:rPr>
           <w:rFonts w:asciiTheme="majorHAnsi" w:hAnsiTheme="majorHAnsi" w:cstheme="majorHAnsi"/>
           <w:sz w:val="24"/>
           <w:szCs w:val="24"/>
-          <w:lang w:eastAsia="fr-FR"/>
-        </w:rPr>
-        <w:t xml:space="preserve"> entre le </w:t>
-      </w:r>
-      <w:proofErr w:type="spellStart"/>
-      <w:r>
+        </w:rPr>
+      </w:pPr>
+    </w:p>
+    <w:p>
+      <w:pPr>
+        <w:jc w:val="both"/>
         <w:rPr>
           <w:rFonts w:asciiTheme="majorHAnsi" w:hAnsiTheme="majorHAnsi" w:cstheme="majorHAnsi"/>
           <w:sz w:val="24"/>
           <w:szCs w:val="24"/>
-          <w:lang w:eastAsia="fr-FR"/>
-        </w:rPr>
-        <w:t>Back-end</w:t>
-      </w:r>
-      <w:proofErr w:type="spellEnd"/>
-      <w:r>
+        </w:rPr>
+      </w:pPr>
+    </w:p>
+    <w:p>
+      <w:pPr>
+        <w:jc w:val="both"/>
         <w:rPr>
           <w:rFonts w:asciiTheme="majorHAnsi" w:hAnsiTheme="majorHAnsi" w:cstheme="majorHAnsi"/>
           <w:sz w:val="24"/>
           <w:szCs w:val="24"/>
-          <w:lang w:eastAsia="fr-FR"/>
-        </w:rPr>
-        <w:t xml:space="preserve"> et le </w:t>
-      </w:r>
-      <w:proofErr w:type="spellStart"/>
-      <w:r>
+        </w:rPr>
+      </w:pPr>
+    </w:p>
+    <w:p>
+      <w:pPr>
+        <w:jc w:val="both"/>
         <w:rPr>
           <w:rFonts w:asciiTheme="majorHAnsi" w:hAnsiTheme="majorHAnsi" w:cstheme="majorHAnsi"/>
           <w:sz w:val="24"/>
           <w:szCs w:val="24"/>
-          <w:lang w:eastAsia="fr-FR"/>
-        </w:rPr>
-        <w:t>Front-end</w:t>
-      </w:r>
-      <w:proofErr w:type="spellEnd"/>
-      <w:r>
+        </w:rPr>
+      </w:pPr>
+    </w:p>
+    <w:p>
+      <w:pPr>
+        <w:jc w:val="both"/>
         <w:rPr>
           <w:rFonts w:asciiTheme="majorHAnsi" w:hAnsiTheme="majorHAnsi" w:cstheme="majorHAnsi"/>
           <w:sz w:val="24"/>
           <w:szCs w:val="24"/>
-          <w:lang w:eastAsia="fr-FR"/>
-        </w:rPr>
-        <w:t>. Cela nous permettrait alors de totalement découpler les deux parties et ainsi de proposer à des utilisateurs une prise en charge des services de reconnaissance à distance permettant alors à la machine de l’utilisateur, potentiellement un mini-</w:t>
-      </w:r>
-      <w:proofErr w:type="spellStart"/>
-      <w:r>
+        </w:rPr>
+      </w:pPr>
+    </w:p>
+    <w:p>
+      <w:pPr>
+        <w:jc w:val="both"/>
         <w:rPr>
           <w:rFonts w:asciiTheme="majorHAnsi" w:hAnsiTheme="majorHAnsi" w:cstheme="majorHAnsi"/>
           <w:sz w:val="24"/>
           <w:szCs w:val="24"/>
-          <w:lang w:eastAsia="fr-FR"/>
-        </w:rPr>
-        <w:t>controleur</w:t>
-      </w:r>
-      <w:proofErr w:type="spellEnd"/>
-      <w:r>
+        </w:rPr>
+      </w:pPr>
+    </w:p>
+    <w:p>
+      <w:pPr>
+        <w:jc w:val="both"/>
         <w:rPr>
           <w:rFonts w:asciiTheme="majorHAnsi" w:hAnsiTheme="majorHAnsi" w:cstheme="majorHAnsi"/>
           <w:sz w:val="24"/>
           <w:szCs w:val="24"/>
-          <w:lang w:eastAsia="fr-FR"/>
-        </w:rPr>
-        <w:t>, de</w:t>
-      </w:r>
-      <w:r>
+        </w:rPr>
+      </w:pPr>
+    </w:p>
+    <w:p>
+      <w:pPr>
+        <w:jc w:val="both"/>
         <w:rPr>
           <w:rFonts w:asciiTheme="majorHAnsi" w:hAnsiTheme="majorHAnsi" w:cstheme="majorHAnsi"/>
           <w:sz w:val="24"/>
           <w:szCs w:val="24"/>
-          <w:lang w:eastAsia="fr-FR"/>
-        </w:rPr>
-        <w:t xml:space="preserve"> seulement avoir à envoyer les images prise par le </w:t>
-      </w:r>
-      <w:proofErr w:type="spellStart"/>
-      <w:r>
+        </w:rPr>
+      </w:pPr>
+    </w:p>
+    <w:p>
+      <w:pPr>
+        <w:jc w:val="both"/>
         <w:rPr>
           <w:rFonts w:asciiTheme="majorHAnsi" w:hAnsiTheme="majorHAnsi" w:cstheme="majorHAnsi"/>
           <w:sz w:val="24"/>
           <w:szCs w:val="24"/>
-          <w:lang w:eastAsia="fr-FR"/>
-        </w:rPr>
-        <w:t>Leap</w:t>
-      </w:r>
-      <w:proofErr w:type="spellEnd"/>
-      <w:r>
+        </w:rPr>
+      </w:pPr>
+    </w:p>
+    <w:p>
+      <w:pPr>
+        <w:jc w:val="both"/>
         <w:rPr>
           <w:rFonts w:asciiTheme="majorHAnsi" w:hAnsiTheme="majorHAnsi" w:cstheme="majorHAnsi"/>
           <w:sz w:val="24"/>
           <w:szCs w:val="24"/>
-          <w:lang w:eastAsia="fr-FR"/>
-        </w:rPr>
-        <w:t xml:space="preserve"> Motion et à exécuter le script lorsqu’un des gestes est reconnu. Cette idée, a été proposé par Mr Bouhours et c’est dans cette ambition que nous avons choisi de faire communiquer le </w:t>
-      </w:r>
-      <w:proofErr w:type="spellStart"/>
-      <w:r>
+        </w:rPr>
+      </w:pPr>
+    </w:p>
+    <w:p>
+      <w:pPr>
+        <w:jc w:val="both"/>
         <w:rPr>
           <w:rFonts w:asciiTheme="majorHAnsi" w:hAnsiTheme="majorHAnsi" w:cstheme="majorHAnsi"/>
           <w:sz w:val="24"/>
           <w:szCs w:val="24"/>
-          <w:lang w:eastAsia="fr-FR"/>
-        </w:rPr>
-        <w:t>Back-End</w:t>
-      </w:r>
-      <w:proofErr w:type="spellEnd"/>
-      <w:r>
+        </w:rPr>
+      </w:pPr>
+    </w:p>
+    <w:p>
+      <w:pPr>
+        <w:jc w:val="both"/>
         <w:rPr>
           <w:rFonts w:asciiTheme="majorHAnsi" w:hAnsiTheme="majorHAnsi" w:cstheme="majorHAnsi"/>
           <w:sz w:val="24"/>
           <w:szCs w:val="24"/>
-          <w:lang w:eastAsia="fr-FR"/>
-        </w:rPr>
-        <w:t xml:space="preserve"> et le </w:t>
-      </w:r>
-      <w:proofErr w:type="spellStart"/>
-      <w:r>
+        </w:rPr>
+      </w:pPr>
+    </w:p>
+    <w:p>
+      <w:pPr>
+        <w:jc w:val="both"/>
         <w:rPr>
           <w:rFonts w:asciiTheme="majorHAnsi" w:hAnsiTheme="majorHAnsi" w:cstheme="majorHAnsi"/>
           <w:sz w:val="24"/>
           <w:szCs w:val="24"/>
-          <w:lang w:eastAsia="fr-FR"/>
-        </w:rPr>
-        <w:t>Front-End</w:t>
-      </w:r>
-      <w:proofErr w:type="spellEnd"/>
-      <w:r>
+        </w:rPr>
+      </w:pPr>
+    </w:p>
+    <w:p>
+      <w:pPr>
+        <w:pStyle w:val="Titre2"/>
+      </w:pPr>
+      <w:bookmarkStart w:id="29" w:name="_Toc66737501"/>
+      <w:r>
+        <w:t>VI. Conclusion</w:t>
+      </w:r>
+      <w:bookmarkEnd w:id="29"/>
+    </w:p>
+    <w:p>
+      <w:pPr>
+        <w:pStyle w:val="Titre3"/>
+        <w:jc w:val="both"/>
+      </w:pPr>
+      <w:bookmarkStart w:id="30" w:name="_Toc66737502"/>
+      <w:r>
+        <w:t>1.</w:t>
+      </w:r>
+      <w:r>
+        <w:t xml:space="preserve"> </w:t>
+      </w:r>
+      <w:r>
+        <w:t>Réalisation final</w:t>
+      </w:r>
+      <w:bookmarkEnd w:id="30"/>
+    </w:p>
+    <w:p>
+      <w:pPr>
+        <w:rPr>
+          <w:lang w:eastAsia="fr-FR"/>
+        </w:rPr>
+      </w:pPr>
+    </w:p>
+    <w:p>
+      <w:pPr>
+        <w:rPr>
+          <w:lang w:eastAsia="fr-FR"/>
+        </w:rPr>
+      </w:pPr>
+    </w:p>
+    <w:p>
+      <w:pPr>
+        <w:pStyle w:val="Titre3"/>
+        <w:jc w:val="both"/>
+      </w:pPr>
+      <w:bookmarkStart w:id="31" w:name="_Toc66737503"/>
+      <w:r>
+        <w:t>2.</w:t>
+      </w:r>
+      <w:r>
+        <w:t xml:space="preserve"> </w:t>
+      </w:r>
+      <w:r>
+        <w:t>Evolution du projet dans le futur</w:t>
+      </w:r>
+      <w:bookmarkEnd w:id="31"/>
+    </w:p>
+    <w:p>
+      <w:pPr>
+        <w:rPr>
+          <w:lang w:eastAsia="fr-FR"/>
+        </w:rPr>
+      </w:pPr>
+    </w:p>
+    <w:p>
+      <w:pPr>
+        <w:ind w:firstLine="708"/>
+        <w:jc w:val="both"/>
         <w:rPr>
           <w:rFonts w:asciiTheme="majorHAnsi" w:hAnsiTheme="majorHAnsi" w:cstheme="majorHAnsi"/>
           <w:sz w:val="24"/>
           <w:szCs w:val="24"/>
           <w:lang w:eastAsia="fr-FR"/>
         </w:rPr>
-        <w:t xml:space="preserve"> avec une API.</w:t>
-      </w:r>
+      </w:pPr>
       <w:r>
         <w:rPr>
           <w:rFonts w:asciiTheme="majorHAnsi" w:hAnsiTheme="majorHAnsi" w:cstheme="majorHAnsi"/>
@@ -25706,7 +27632,7 @@
           <w:szCs w:val="24"/>
           <w:lang w:eastAsia="fr-FR"/>
         </w:rPr>
-        <w:t xml:space="preserve"> Cependant cette un objectif que nous n’avons pas pu atteindre faute de temps. Nous pensons que c’est la principale voie d’amélioration du projet et nous avons déjà mis </w:t>
+        <w:t xml:space="preserve">Le projet étant clôturé dans le cadre du DUT nous avons tout de même des idées pour le complété. Nous pensons que la plus grosse amélioration serait de supprimer </w:t>
       </w:r>
       <w:r>
         <w:rPr>
@@ -25715,7 +27641,7 @@
           <w:szCs w:val="24"/>
           <w:lang w:eastAsia="fr-FR"/>
         </w:rPr>
-        <w:t>des points</w:t>
+        <w:t>toutes les dépendances</w:t>
       </w:r>
       <w:r>
         <w:rPr>
@@ -25724,6 +27650,152 @@
           <w:szCs w:val="24"/>
           <w:lang w:eastAsia="fr-FR"/>
         </w:rPr>
+        <w:t xml:space="preserve"> entre le </w:t>
+      </w:r>
+      <w:proofErr w:type="spellStart"/>
+      <w:r>
+        <w:rPr>
+          <w:rFonts w:asciiTheme="majorHAnsi" w:hAnsiTheme="majorHAnsi" w:cstheme="majorHAnsi"/>
+          <w:sz w:val="24"/>
+          <w:szCs w:val="24"/>
+          <w:lang w:eastAsia="fr-FR"/>
+        </w:rPr>
+        <w:t>Back-end</w:t>
+      </w:r>
+      <w:proofErr w:type="spellEnd"/>
+      <w:r>
+        <w:rPr>
+          <w:rFonts w:asciiTheme="majorHAnsi" w:hAnsiTheme="majorHAnsi" w:cstheme="majorHAnsi"/>
+          <w:sz w:val="24"/>
+          <w:szCs w:val="24"/>
+          <w:lang w:eastAsia="fr-FR"/>
+        </w:rPr>
+        <w:t xml:space="preserve"> et le </w:t>
+      </w:r>
+      <w:proofErr w:type="spellStart"/>
+      <w:r>
+        <w:rPr>
+          <w:rFonts w:asciiTheme="majorHAnsi" w:hAnsiTheme="majorHAnsi" w:cstheme="majorHAnsi"/>
+          <w:sz w:val="24"/>
+          <w:szCs w:val="24"/>
+          <w:lang w:eastAsia="fr-FR"/>
+        </w:rPr>
+        <w:t>Front-end</w:t>
+      </w:r>
+      <w:proofErr w:type="spellEnd"/>
+      <w:r>
+        <w:rPr>
+          <w:rFonts w:asciiTheme="majorHAnsi" w:hAnsiTheme="majorHAnsi" w:cstheme="majorHAnsi"/>
+          <w:sz w:val="24"/>
+          <w:szCs w:val="24"/>
+          <w:lang w:eastAsia="fr-FR"/>
+        </w:rPr>
+        <w:t xml:space="preserve">. Cela nous permettrait alors de totalement découpler les deux parties et ainsi de proposer à des utilisateurs une prise en charge des services de reconnaissance à distance permettant alors à la machine de l’utilisateur, </w:t>
+      </w:r>
+      <w:r>
+        <w:rPr>
+          <w:rFonts w:asciiTheme="majorHAnsi" w:hAnsiTheme="majorHAnsi" w:cstheme="majorHAnsi"/>
+          <w:sz w:val="24"/>
+          <w:szCs w:val="24"/>
+          <w:lang w:eastAsia="fr-FR"/>
+        </w:rPr>
+        <w:lastRenderedPageBreak/>
+        <w:t>potentiellement un mini-</w:t>
+      </w:r>
+      <w:proofErr w:type="spellStart"/>
+      <w:r>
+        <w:rPr>
+          <w:rFonts w:asciiTheme="majorHAnsi" w:hAnsiTheme="majorHAnsi" w:cstheme="majorHAnsi"/>
+          <w:sz w:val="24"/>
+          <w:szCs w:val="24"/>
+          <w:lang w:eastAsia="fr-FR"/>
+        </w:rPr>
+        <w:t>controleur</w:t>
+      </w:r>
+      <w:proofErr w:type="spellEnd"/>
+      <w:r>
+        <w:rPr>
+          <w:rFonts w:asciiTheme="majorHAnsi" w:hAnsiTheme="majorHAnsi" w:cstheme="majorHAnsi"/>
+          <w:sz w:val="24"/>
+          <w:szCs w:val="24"/>
+          <w:lang w:eastAsia="fr-FR"/>
+        </w:rPr>
+        <w:t>, de</w:t>
+      </w:r>
+      <w:r>
+        <w:rPr>
+          <w:rFonts w:asciiTheme="majorHAnsi" w:hAnsiTheme="majorHAnsi" w:cstheme="majorHAnsi"/>
+          <w:sz w:val="24"/>
+          <w:szCs w:val="24"/>
+          <w:lang w:eastAsia="fr-FR"/>
+        </w:rPr>
+        <w:t xml:space="preserve"> seulement avoir à envoyer les images prise par le Leap Motion et à exécuter le script lorsqu’un des gestes est reconnu. Cette idée, a été proposé par Mr Bouhours et c’est dans cette ambition que nous avons choisi de faire communiquer le </w:t>
+      </w:r>
+      <w:proofErr w:type="spellStart"/>
+      <w:r>
+        <w:rPr>
+          <w:rFonts w:asciiTheme="majorHAnsi" w:hAnsiTheme="majorHAnsi" w:cstheme="majorHAnsi"/>
+          <w:sz w:val="24"/>
+          <w:szCs w:val="24"/>
+          <w:lang w:eastAsia="fr-FR"/>
+        </w:rPr>
+        <w:t>Back-End</w:t>
+      </w:r>
+      <w:proofErr w:type="spellEnd"/>
+      <w:r>
+        <w:rPr>
+          <w:rFonts w:asciiTheme="majorHAnsi" w:hAnsiTheme="majorHAnsi" w:cstheme="majorHAnsi"/>
+          <w:sz w:val="24"/>
+          <w:szCs w:val="24"/>
+          <w:lang w:eastAsia="fr-FR"/>
+        </w:rPr>
+        <w:t xml:space="preserve"> et le </w:t>
+      </w:r>
+      <w:proofErr w:type="spellStart"/>
+      <w:r>
+        <w:rPr>
+          <w:rFonts w:asciiTheme="majorHAnsi" w:hAnsiTheme="majorHAnsi" w:cstheme="majorHAnsi"/>
+          <w:sz w:val="24"/>
+          <w:szCs w:val="24"/>
+          <w:lang w:eastAsia="fr-FR"/>
+        </w:rPr>
+        <w:t>Front-End</w:t>
+      </w:r>
+      <w:proofErr w:type="spellEnd"/>
+      <w:r>
+        <w:rPr>
+          <w:rFonts w:asciiTheme="majorHAnsi" w:hAnsiTheme="majorHAnsi" w:cstheme="majorHAnsi"/>
+          <w:sz w:val="24"/>
+          <w:szCs w:val="24"/>
+          <w:lang w:eastAsia="fr-FR"/>
+        </w:rPr>
+        <w:t xml:space="preserve"> avec une API.</w:t>
+      </w:r>
+      <w:r>
+        <w:rPr>
+          <w:rFonts w:asciiTheme="majorHAnsi" w:hAnsiTheme="majorHAnsi" w:cstheme="majorHAnsi"/>
+          <w:sz w:val="24"/>
+          <w:szCs w:val="24"/>
+          <w:lang w:eastAsia="fr-FR"/>
+        </w:rPr>
+        <w:t xml:space="preserve"> Cependant cette un objectif que nous n’avons pas pu atteindre faute de temps. Nous pensons que c’est la principale voie d’amélioration du projet et nous avons déjà mis </w:t>
+      </w:r>
+      <w:r>
+        <w:rPr>
+          <w:rFonts w:asciiTheme="majorHAnsi" w:hAnsiTheme="majorHAnsi" w:cstheme="majorHAnsi"/>
+          <w:sz w:val="24"/>
+          <w:szCs w:val="24"/>
+          <w:lang w:eastAsia="fr-FR"/>
+        </w:rPr>
+        <w:t>des points</w:t>
+      </w:r>
+      <w:r>
+        <w:rPr>
+          <w:rFonts w:asciiTheme="majorHAnsi" w:hAnsiTheme="majorHAnsi" w:cstheme="majorHAnsi"/>
+          <w:sz w:val="24"/>
+          <w:szCs w:val="24"/>
+          <w:lang w:eastAsia="fr-FR"/>
+        </w:rPr>
         <w:t xml:space="preserve"> d’extension permettant d’implémenter cela plutôt facilement.</w:t>
       </w:r>
     </w:p>
@@ -25747,21 +27819,7 @@
         <w:rPr>
           <w:lang w:val="en-GB"/>
         </w:rPr>
-        <w:t xml:space="preserve">VII. Résumé </w:t>
-      </w:r>
-      <w:proofErr w:type="spellStart"/>
-      <w:r>
-        <w:rPr>
-          <w:lang w:val="en-GB"/>
-        </w:rPr>
-        <w:t>en</w:t>
-      </w:r>
-      <w:proofErr w:type="spellEnd"/>
-      <w:r>
-        <w:rPr>
-          <w:lang w:val="en-GB"/>
-        </w:rPr>
-        <w:t xml:space="preserve"> </w:t>
+        <w:t xml:space="preserve">VII. Résumé en </w:t>
       </w:r>
       <w:proofErr w:type="spellStart"/>
       <w:r>
@@ -26147,7 +28205,6 @@
         <w:docPartUnique/>
       </w:docPartObj>
     </w:sdtPr>
-    <w:sdtEndPr/>
     <w:sdtContent>
       <w:p>
         <w:pPr>

</xml_diff>

<commit_message>
Modification du rapport pour la partie reconnaissance
</commit_message>
<xml_diff>
--- a/conception/Rapport de projet tuteuré.docx
+++ b/conception/Rapport de projet tuteuré.docx
@@ -8039,15 +8039,7 @@
         </m:r>
       </m:oMath>
       <w:r>
-        <w:t xml:space="preserve"> la distance courante que vient de nous renv</w:t>
-      </w:r>
-      <w:proofErr w:type="spellStart"/>
-      <w:r>
-        <w:t>oyer</w:t>
-      </w:r>
-      <w:proofErr w:type="spellEnd"/>
-      <w:r>
-        <w:t xml:space="preserve"> le LeapMotion et </w:t>
+        <w:t xml:space="preserve"> la distance courante que vient de nous renvoyer le LeapMotion et </w:t>
       </w:r>
       <m:oMath>
         <m:r>
@@ -10673,21 +10665,7 @@
         <w:rPr>
           <w:rFonts w:eastAsiaTheme="minorEastAsia"/>
         </w:rPr>
-        <w:t xml:space="preserve"> est sa fon</w:t>
-      </w:r>
-      <w:proofErr w:type="spellStart"/>
-      <w:r>
-        <w:rPr>
-          <w:rFonts w:eastAsiaTheme="minorEastAsia"/>
-        </w:rPr>
-        <w:t>ction</w:t>
-      </w:r>
-      <w:proofErr w:type="spellEnd"/>
-      <w:r>
-        <w:rPr>
-          <w:rFonts w:eastAsiaTheme="minorEastAsia"/>
-        </w:rPr>
-        <w:t xml:space="preserve"> réciproque.</w:t>
+        <w:t xml:space="preserve"> est sa fonction réciproque.</w:t>
       </w:r>
     </w:p>
     <w:p>
@@ -19592,21 +19570,7 @@
         <w:rPr>
           <w:rFonts w:eastAsiaTheme="minorEastAsia"/>
         </w:rPr>
-        <w:t xml:space="preserve"> </w:t>
-      </w:r>
-      <w:proofErr w:type="gramStart"/>
-      <w:r>
-        <w:rPr>
-          <w:rFonts w:eastAsiaTheme="minorEastAsia"/>
-        </w:rPr>
-        <w:t>et</w:t>
-      </w:r>
-      <w:proofErr w:type="gramEnd"/>
-      <w:r>
-        <w:rPr>
-          <w:rFonts w:eastAsiaTheme="minorEastAsia"/>
-        </w:rPr>
-        <w:t xml:space="preserve"> </w:t>
+        <w:t xml:space="preserve"> et </w:t>
       </w:r>
       <m:oMath>
         <m:r>
@@ -19651,7 +19615,19 @@
         <w:rPr>
           <w:rFonts w:eastAsiaTheme="minorEastAsia"/>
         </w:rPr>
-        <w:t>Comme vous pouvez vous en douter, pour qu’un vecteur et une matrice puissent être multipliables entre eux (matrice fois vecteur, par l’autre sens), il faut que la taille du vecteur soit égale au nombre de colonne de la matrice. Cependant dans note cas, nous allons rendre le vecteur homogène. Ceci signifie qu’il possèdera une ligne en plus, et donc la matrice devra avoir une colonne supplémentaire.</w:t>
+        <w:t>Comme vous pouvez vous en douter, pour qu’un vecteur et une matrice puissent être multipliables entre eux (matrice fois vecteur, par l’autre sens), il faut que la taille du vecteur soit égale au nombre de colonne de la matrice. Cependant dans not</w:t>
+      </w:r>
+      <w:r>
+        <w:rPr>
+          <w:rFonts w:eastAsiaTheme="minorEastAsia"/>
+        </w:rPr>
+        <w:t>r</w:t>
+      </w:r>
+      <w:r>
+        <w:rPr>
+          <w:rFonts w:eastAsiaTheme="minorEastAsia"/>
+        </w:rPr>
+        <w:t>e cas, nous allons rendre le vecteur homogène. Ceci signifie qu’il possède une ligne en plus, et donc la matrice devra avoir une colonne supplémentaire.</w:t>
       </w:r>
     </w:p>
     <w:p>
@@ -19699,7 +19675,7 @@
         <w:rPr>
           <w:rFonts w:eastAsiaTheme="minorEastAsia"/>
         </w:rPr>
-        <w:t xml:space="preserve">, dans la mesure où l’ordinateur est plus puissant pour les calculs sans virgule. Ainsi, si on a plusieurs calculs à la suite sur ces mêmes nombres, on gagnera en performance. Et lorsque l’on voudra le vrai vecteur, il faudra diviser tous les éléments par </w:t>
+        <w:t xml:space="preserve">, dans la mesure où l’ordinateur est plus puissant pour les calculs sans virgule. Ainsi, si on a plusieurs calculs à la suite sur ces mêmes nombres, on gagne en performance. Et lorsque l’on voudra le vrai vecteur, il faudra diviser tous les éléments par </w:t>
       </w:r>
       <m:oMath>
         <m:sSup>
@@ -19845,7 +19821,19 @@
         <w:rPr>
           <w:rFonts w:eastAsiaTheme="minorEastAsia"/>
         </w:rPr>
-        <w:t>. Pour se faire, nous allons utiliser les coordonnées homogènes. Rien de bien compliquer là-dedans dans la mesure où on vous a déjà introduit toutes les notions nécessaires.</w:t>
+        <w:t>. Pour se faire, nous allons utiliser les coordonnées homogènes. Rien de bien compliqu</w:t>
+      </w:r>
+      <w:r>
+        <w:rPr>
+          <w:rFonts w:eastAsiaTheme="minorEastAsia"/>
+        </w:rPr>
+        <w:t>é</w:t>
+      </w:r>
+      <w:r>
+        <w:rPr>
+          <w:rFonts w:eastAsiaTheme="minorEastAsia"/>
+        </w:rPr>
+        <w:t xml:space="preserve"> là-dedans dans la mesure où on vous a déjà introduit toutes les notions nécessaires.</w:t>
       </w:r>
     </w:p>
     <w:p>
@@ -24238,19 +24226,7 @@
         <w:rPr>
           <w:rFonts w:eastAsiaTheme="minorEastAsia"/>
         </w:rPr>
-        <w:t xml:space="preserve">Voici les matrices de rotations </w:t>
-      </w:r>
-      <w:r>
-        <w:rPr>
-          <w:rFonts w:eastAsiaTheme="minorEastAsia"/>
-        </w:rPr>
-        <w:t>respectivement</w:t>
-      </w:r>
-      <w:r>
-        <w:rPr>
-          <w:rFonts w:eastAsiaTheme="minorEastAsia"/>
-        </w:rPr>
-        <w:t xml:space="preserve"> autour des axes x, y et z :</w:t>
+        <w:t>Voici les matrices de rotations respectivement autour des axes x, y et z :</w:t>
       </w:r>
     </w:p>
     <w:p>
@@ -25267,27 +25243,7 @@
           <w:sz w:val="20"/>
           <w:szCs w:val="20"/>
         </w:rPr>
-        <w:t xml:space="preserve"> </w:t>
-      </w:r>
-      <w:proofErr w:type="gramStart"/>
-      <w:r>
-        <w:rPr>
-          <w:rFonts w:eastAsiaTheme="minorEastAsia"/>
-          <w:i/>
-          <w:sz w:val="20"/>
-          <w:szCs w:val="20"/>
-        </w:rPr>
-        <w:t>tourne</w:t>
-      </w:r>
-      <w:proofErr w:type="gramEnd"/>
-      <w:r>
-        <w:rPr>
-          <w:rFonts w:eastAsiaTheme="minorEastAsia"/>
-          <w:i/>
-          <w:sz w:val="20"/>
-          <w:szCs w:val="20"/>
-        </w:rPr>
-        <w:t xml:space="preserve"> l'axe </w:t>
+        <w:t xml:space="preserve"> tourne l'axe </w:t>
       </w:r>
       <m:oMath>
         <m:r>
@@ -25338,6 +25294,7 @@
       <w:r>
         <w:rPr>
           <w:rFonts w:eastAsiaTheme="minorEastAsia"/>
+          <w:noProof/>
         </w:rPr>
         <w:drawing>
           <wp:inline distT="0" distB="0" distL="0" distR="0" wp14:anchorId="57D819C8" wp14:editId="0E47C56C">
@@ -25427,27 +25384,7 @@
           <w:sz w:val="20"/>
           <w:szCs w:val="20"/>
         </w:rPr>
-        <w:t xml:space="preserve"> </w:t>
-      </w:r>
-      <w:proofErr w:type="gramStart"/>
-      <w:r>
-        <w:rPr>
-          <w:rFonts w:eastAsiaTheme="minorEastAsia"/>
-          <w:i/>
-          <w:sz w:val="20"/>
-          <w:szCs w:val="20"/>
-        </w:rPr>
-        <w:t>tourne</w:t>
-      </w:r>
-      <w:proofErr w:type="gramEnd"/>
-      <w:r>
-        <w:rPr>
-          <w:rFonts w:eastAsiaTheme="minorEastAsia"/>
-          <w:i/>
-          <w:sz w:val="20"/>
-          <w:szCs w:val="20"/>
-        </w:rPr>
-        <w:t xml:space="preserve"> l'axe </w:t>
+        <w:t xml:space="preserve"> tourne l'axe </w:t>
       </w:r>
       <m:oMath>
         <m:r>
@@ -25498,6 +25435,7 @@
       <w:r>
         <w:rPr>
           <w:rFonts w:eastAsiaTheme="minorEastAsia"/>
+          <w:noProof/>
         </w:rPr>
         <w:drawing>
           <wp:inline distT="0" distB="0" distL="0" distR="0" wp14:anchorId="32084032" wp14:editId="13895DE8">
@@ -25587,27 +25525,7 @@
           <w:sz w:val="20"/>
           <w:szCs w:val="20"/>
         </w:rPr>
-        <w:t xml:space="preserve"> </w:t>
-      </w:r>
-      <w:proofErr w:type="gramStart"/>
-      <w:r>
-        <w:rPr>
-          <w:rFonts w:eastAsiaTheme="minorEastAsia"/>
-          <w:i/>
-          <w:sz w:val="20"/>
-          <w:szCs w:val="20"/>
-        </w:rPr>
-        <w:t>tourne</w:t>
-      </w:r>
-      <w:proofErr w:type="gramEnd"/>
-      <w:r>
-        <w:rPr>
-          <w:rFonts w:eastAsiaTheme="minorEastAsia"/>
-          <w:i/>
-          <w:sz w:val="20"/>
-          <w:szCs w:val="20"/>
-        </w:rPr>
-        <w:t xml:space="preserve"> l'axe </w:t>
+        <w:t xml:space="preserve"> tourne l'axe </w:t>
       </w:r>
       <m:oMath>
         <m:r>
@@ -25658,6 +25576,7 @@
       <w:r>
         <w:rPr>
           <w:rFonts w:eastAsiaTheme="minorEastAsia"/>
+          <w:noProof/>
         </w:rPr>
         <w:drawing>
           <wp:inline distT="0" distB="0" distL="0" distR="0" wp14:anchorId="36D34509" wp14:editId="0AE3ED29">
@@ -25880,7 +25799,20 @@
         <w:rPr>
           <w:rFonts w:eastAsiaTheme="minorEastAsia"/>
         </w:rPr>
-        <w:t xml:space="preserve"> (c’est-à-dire que </w:t>
+        <w:t xml:space="preserve"> (c’est-à-dire que</w:t>
+      </w:r>
+    </w:p>
+    <w:p>
+      <w:pPr>
+        <w:rPr>
+          <w:rFonts w:eastAsiaTheme="minorEastAsia"/>
+        </w:rPr>
+      </w:pPr>
+      <w:r>
+        <w:rPr>
+          <w:rFonts w:eastAsiaTheme="minorEastAsia"/>
+        </w:rPr>
+        <w:t xml:space="preserve"> </w:t>
       </w:r>
       <m:oMath>
         <m:sSubSup>
@@ -26950,6 +26882,12 @@
         <w:rPr>
           <w:rFonts w:eastAsiaTheme="minorEastAsia"/>
         </w:rPr>
+        <w:tab/>
+      </w:r>
+      <w:r>
+        <w:rPr>
+          <w:rFonts w:eastAsiaTheme="minorEastAsia"/>
+        </w:rPr>
         <w:t xml:space="preserve">Avec </w:t>
       </w:r>
       <m:oMath>
@@ -27067,7 +27005,19 @@
         <w:rPr>
           <w:rFonts w:eastAsiaTheme="minorEastAsia"/>
         </w:rPr>
-        <w:t xml:space="preserve"> (en radiant)</w:t>
+        <w:t xml:space="preserve"> (en radian</w:t>
+      </w:r>
+      <w:r>
+        <w:rPr>
+          <w:rFonts w:eastAsiaTheme="minorEastAsia"/>
+        </w:rPr>
+        <w:t>s</w:t>
+      </w:r>
+      <w:r>
+        <w:rPr>
+          <w:rFonts w:eastAsiaTheme="minorEastAsia"/>
+        </w:rPr>
+        <w:t>)</w:t>
       </w:r>
       <w:r>
         <w:rPr>
@@ -27128,6 +27078,7 @@
       <w:r>
         <w:rPr>
           <w:rFonts w:eastAsiaTheme="minorEastAsia"/>
+          <w:noProof/>
         </w:rPr>
         <w:lastRenderedPageBreak/>
         <w:drawing>
@@ -27290,6 +27241,7 @@
       <w:r>
         <w:rPr>
           <w:rFonts w:eastAsiaTheme="minorEastAsia"/>
+          <w:noProof/>
         </w:rPr>
         <w:drawing>
           <wp:inline distT="0" distB="0" distL="0" distR="0" wp14:anchorId="2B9AD879" wp14:editId="19E8D4FF">
@@ -27394,7 +27346,19 @@
         <w:rPr>
           <w:rFonts w:eastAsiaTheme="minorEastAsia"/>
         </w:rPr>
-        <w:t xml:space="preserve"> Elle correspond à un axe qui ne nous ait pas donné par le LeapMotion.</w:t>
+        <w:t xml:space="preserve"> Elle correspond à un axe qui ne nous </w:t>
+      </w:r>
+      <w:r>
+        <w:rPr>
+          <w:rFonts w:eastAsiaTheme="minorEastAsia"/>
+        </w:rPr>
+        <w:t>est</w:t>
+      </w:r>
+      <w:r>
+        <w:rPr>
+          <w:rFonts w:eastAsiaTheme="minorEastAsia"/>
+        </w:rPr>
+        <w:t xml:space="preserve"> pas donné par le LeapMotion.</w:t>
       </w:r>
     </w:p>
     <w:p>
@@ -28624,7 +28588,7 @@
           </w14:textOutline>
         </w:rPr>
       </w:pPr>
-      <w:hyperlink r:id="rId53" w:history="1">
+      <w:hyperlink r:id="rId53" w:anchor="Dimensions_embo%C3%AEt%C3%A9es" w:history="1">
         <w:r>
           <w:rPr>
             <w:rStyle w:val="Lienhypertexte"/>
@@ -31373,27 +31337,7 @@
           <w:szCs w:val="24"/>
           <w:lang w:eastAsia="fr-FR"/>
         </w:rPr>
-        <w:t xml:space="preserve"> Cependant cette un objectif que nous n’avons pas pu </w:t>
-      </w:r>
-      <w:proofErr w:type="gramStart"/>
-      <w:r>
-        <w:rPr>
-          <w:rFonts w:asciiTheme="majorHAnsi" w:hAnsiTheme="majorHAnsi" w:cstheme="majorHAnsi"/>
-          <w:sz w:val="24"/>
-          <w:szCs w:val="24"/>
-          <w:lang w:eastAsia="fr-FR"/>
-        </w:rPr>
-        <w:t>atteindre</w:t>
-      </w:r>
-      <w:proofErr w:type="gramEnd"/>
-      <w:r>
-        <w:rPr>
-          <w:rFonts w:asciiTheme="majorHAnsi" w:hAnsiTheme="majorHAnsi" w:cstheme="majorHAnsi"/>
-          <w:sz w:val="24"/>
-          <w:szCs w:val="24"/>
-          <w:lang w:eastAsia="fr-FR"/>
-        </w:rPr>
-        <w:t xml:space="preserve"> faute de temps. Nous pensons que c’est la principale voie d’amélioration du projet et nous avons déjà mis </w:t>
+        <w:t xml:space="preserve"> Cependant cette un objectif que nous n’avons pas pu atteindre faute de temps. Nous pensons que c’est la principale voie d’amélioration du projet et nous avons déjà mis </w:t>
       </w:r>
       <w:r>
         <w:rPr>
@@ -31690,27 +31634,7 @@
           <w:szCs w:val="24"/>
           <w:lang w:val="en-US"/>
         </w:rPr>
-        <w:t xml:space="preserve">what we wanted to do at least but it remains a lot of ideas that came up during the realization. If we had more time, we would have definitely disassociated the </w:t>
-      </w:r>
-      <w:proofErr w:type="gramStart"/>
-      <w:r>
-        <w:rPr>
-          <w:rFonts w:asciiTheme="majorHAnsi" w:hAnsiTheme="majorHAnsi" w:cstheme="majorHAnsi"/>
-          <w:sz w:val="24"/>
-          <w:szCs w:val="24"/>
-          <w:lang w:val="en-US"/>
-        </w:rPr>
-        <w:t>Back-End</w:t>
-      </w:r>
-      <w:proofErr w:type="gramEnd"/>
-      <w:r>
-        <w:rPr>
-          <w:rFonts w:asciiTheme="majorHAnsi" w:hAnsiTheme="majorHAnsi" w:cstheme="majorHAnsi"/>
-          <w:sz w:val="24"/>
-          <w:szCs w:val="24"/>
-          <w:lang w:val="en-US"/>
-        </w:rPr>
-        <w:t xml:space="preserve"> and the Front-End in order that this application would be totally optimized. But after all we are totally </w:t>
+        <w:t xml:space="preserve">what we wanted to do at least but it remains a lot of ideas that came up during the realization. If we had more time, we would have definitely disassociated the Back-End and the Front-End in order that this application would be totally optimized. But after all we are totally </w:t>
       </w:r>
       <w:r>
         <w:rPr>

</xml_diff>

<commit_message>
Compilation deux dernière version
</commit_message>
<xml_diff>
--- a/conception/Rapport de projet tuteuré.docx
+++ b/conception/Rapport de projet tuteuré.docx
@@ -1139,6 +1139,7 @@
           <w:docPartUnique/>
         </w:docPartObj>
       </w:sdtPr>
+      <w:sdtEndPr/>
       <w:sdtContent>
         <w:p>
           <w:pPr>
@@ -2928,14 +2929,10 @@
           <w:szCs w:val="24"/>
           <w:lang w:eastAsia="fr-FR"/>
         </w:rPr>
-        <w:t>Ce rapport s’inscrit dans le cadre du projet tutoré final obligatoire dans le cursus du DUT Informatique de Clermont-Ferrand.</w:t>
-      </w:r>
-    </w:p>
-    <w:p>
-      <w:pPr>
-        <w:spacing w:after="0" w:line="240" w:lineRule="auto"/>
-        <w:ind w:firstLine="696"/>
-        <w:jc w:val="both"/>
+        <w:t xml:space="preserve">Ce rapport s’inscrit dans le cadre du projet tutoré final obligatoire dans le cursus du DUT Informatique de Clermont-Ferrand. Dans le cadre du projet nous nous devions de sélectionner parmi des projets proposés par les professeurs ou bien déterminer par nous même le sujet qui allais être traité. Le sujet a été déterminer par notre groupe et plus particulièrement par Romain OLIVIER et Augustin LABORIE. Par la suite Mr Laurent </w:t>
+      </w:r>
+      <w:proofErr w:type="spellStart"/>
+      <w:r>
         <w:rPr>
           <w:rFonts w:asciiTheme="majorHAnsi" w:eastAsia="Times New Roman" w:hAnsiTheme="majorHAnsi" w:cstheme="majorHAnsi"/>
           <w:color w:val="000000"/>
@@ -2943,12 +2940,10 @@
           <w:szCs w:val="24"/>
           <w:lang w:eastAsia="fr-FR"/>
         </w:rPr>
-      </w:pPr>
-    </w:p>
-    <w:p>
-      <w:pPr>
-        <w:spacing w:after="0" w:line="240" w:lineRule="auto"/>
-        <w:jc w:val="both"/>
+        <w:t>Provot</w:t>
+      </w:r>
+      <w:proofErr w:type="spellEnd"/>
+      <w:r>
         <w:rPr>
           <w:rFonts w:asciiTheme="majorHAnsi" w:eastAsia="Times New Roman" w:hAnsiTheme="majorHAnsi" w:cstheme="majorHAnsi"/>
           <w:color w:val="000000"/>
@@ -2956,7 +2951,9 @@
           <w:szCs w:val="24"/>
           <w:lang w:eastAsia="fr-FR"/>
         </w:rPr>
-      </w:pPr>
+        <w:t xml:space="preserve"> à accepter d’encadrer notre projet. Nous nous sommes intéressés à l’outils disponible au Club Informatique de notre département : le </w:t>
+      </w:r>
+      <w:proofErr w:type="spellStart"/>
       <w:r>
         <w:rPr>
           <w:rFonts w:asciiTheme="majorHAnsi" w:eastAsia="Times New Roman" w:hAnsiTheme="majorHAnsi" w:cstheme="majorHAnsi"/>
@@ -2965,9 +2962,9 @@
           <w:szCs w:val="24"/>
           <w:lang w:eastAsia="fr-FR"/>
         </w:rPr>
-        <w:t xml:space="preserve">Dans le cadre du projet nous nous devions de sélectionner parmi des projets proposés par les professeurs ou bien déterminer par nous même le sujet qui allais être traité. Le sujet a été déterminer par notre groupe et plus particulièrement par Romain OLIVIER et Augustin LABORIE. Par la suite Mr Laurent </w:t>
-      </w:r>
-      <w:proofErr w:type="spellStart"/>
+        <w:t>Leap</w:t>
+      </w:r>
+      <w:proofErr w:type="spellEnd"/>
       <w:r>
         <w:rPr>
           <w:rFonts w:asciiTheme="majorHAnsi" w:eastAsia="Times New Roman" w:hAnsiTheme="majorHAnsi" w:cstheme="majorHAnsi"/>
@@ -2976,9 +2973,9 @@
           <w:szCs w:val="24"/>
           <w:lang w:eastAsia="fr-FR"/>
         </w:rPr>
-        <w:t>Provot</w:t>
-      </w:r>
-      <w:proofErr w:type="spellEnd"/>
+        <w:t xml:space="preserve"> Motion qui est un capteur du mouvement de la main et des doigts comme entrée, à l’instar d’une souris. Par la suite nous avons décidé de développer un logiciel permettant d’utiliser cet outil. Ce projet et cette application prendra le nom de </w:t>
+      </w:r>
+      <w:proofErr w:type="spellStart"/>
       <w:r>
         <w:rPr>
           <w:rFonts w:asciiTheme="majorHAnsi" w:eastAsia="Times New Roman" w:hAnsiTheme="majorHAnsi" w:cstheme="majorHAnsi"/>
@@ -2987,13 +2984,10 @@
           <w:szCs w:val="24"/>
           <w:lang w:eastAsia="fr-FR"/>
         </w:rPr>
-        <w:t xml:space="preserve"> à accepter d’encadrer notre projet.</w:t>
-      </w:r>
-    </w:p>
-    <w:p>
-      <w:pPr>
-        <w:spacing w:after="0" w:line="240" w:lineRule="auto"/>
-        <w:jc w:val="both"/>
+        <w:t>HandyHand</w:t>
+      </w:r>
+      <w:proofErr w:type="spellEnd"/>
+      <w:r>
         <w:rPr>
           <w:rFonts w:asciiTheme="majorHAnsi" w:eastAsia="Times New Roman" w:hAnsiTheme="majorHAnsi" w:cstheme="majorHAnsi"/>
           <w:color w:val="000000"/>
@@ -3001,7 +2995,8 @@
           <w:szCs w:val="24"/>
           <w:lang w:eastAsia="fr-FR"/>
         </w:rPr>
-      </w:pPr>
+        <w:t>.</w:t>
+      </w:r>
     </w:p>
     <w:p>
       <w:pPr>
@@ -3023,7 +3018,7 @@
           <w:szCs w:val="24"/>
           <w:lang w:eastAsia="fr-FR"/>
         </w:rPr>
-        <w:t xml:space="preserve">Nous nous sommes intéressés à l’outils disponible au Club Informatique de notre département : le Leap Motion qui est un capteur du mouvement de la main et des doigts comme entrée, à l’instar d’une souris. Par la suite nous avons décidé de développer un logiciel permettant d’utiliser cet outil. Ce projet et cette application prendra le nom de </w:t>
+        <w:t xml:space="preserve">Nous allons donc nous demander comment utiliser la caméra </w:t>
       </w:r>
       <w:proofErr w:type="spellStart"/>
       <w:r>
@@ -3034,7 +3029,7 @@
           <w:szCs w:val="24"/>
           <w:lang w:eastAsia="fr-FR"/>
         </w:rPr>
-        <w:t>HandyHand</w:t>
+        <w:t>Leap</w:t>
       </w:r>
       <w:proofErr w:type="spellEnd"/>
       <w:r>
@@ -3045,13 +3040,10 @@
           <w:szCs w:val="24"/>
           <w:lang w:eastAsia="fr-FR"/>
         </w:rPr>
-        <w:t>.</w:t>
-      </w:r>
-    </w:p>
-    <w:p>
-      <w:pPr>
-        <w:spacing w:after="0" w:line="240" w:lineRule="auto"/>
-        <w:jc w:val="both"/>
+        <w:t xml:space="preserve"> Motion afin d’exécuter des scripts. Ce projet réside en la réalisation d'un logiciel permettant d'utiliser l'appareil </w:t>
+      </w:r>
+      <w:proofErr w:type="spellStart"/>
+      <w:r>
         <w:rPr>
           <w:rFonts w:asciiTheme="majorHAnsi" w:eastAsia="Times New Roman" w:hAnsiTheme="majorHAnsi" w:cstheme="majorHAnsi"/>
           <w:color w:val="000000"/>
@@ -3059,12 +3051,10 @@
           <w:szCs w:val="24"/>
           <w:lang w:eastAsia="fr-FR"/>
         </w:rPr>
-      </w:pPr>
-    </w:p>
-    <w:p>
-      <w:pPr>
-        <w:spacing w:after="0" w:line="240" w:lineRule="auto"/>
-        <w:jc w:val="both"/>
+        <w:t>Leap</w:t>
+      </w:r>
+      <w:proofErr w:type="spellEnd"/>
+      <w:r>
         <w:rPr>
           <w:rFonts w:asciiTheme="majorHAnsi" w:eastAsia="Times New Roman" w:hAnsiTheme="majorHAnsi" w:cstheme="majorHAnsi"/>
           <w:color w:val="000000"/>
@@ -3072,7 +3062,9 @@
           <w:szCs w:val="24"/>
           <w:lang w:eastAsia="fr-FR"/>
         </w:rPr>
-      </w:pPr>
+        <w:t xml:space="preserve"> Motion pour lancer des scripts à partir de gestes prédéfinis qui seront alors reconnus par l'appareil. Nous devrons utiliser les informations fournit par le </w:t>
+      </w:r>
+      <w:proofErr w:type="spellStart"/>
       <w:r>
         <w:rPr>
           <w:rFonts w:asciiTheme="majorHAnsi" w:eastAsia="Times New Roman" w:hAnsiTheme="majorHAnsi" w:cstheme="majorHAnsi"/>
@@ -3081,13 +3073,10 @@
           <w:szCs w:val="24"/>
           <w:lang w:eastAsia="fr-FR"/>
         </w:rPr>
-        <w:t>Nous allons donc nous demander comment utiliser la caméra Leap Motion afin d’exécuter des scripts.</w:t>
-      </w:r>
-    </w:p>
-    <w:p>
-      <w:pPr>
-        <w:spacing w:after="0" w:line="240" w:lineRule="auto"/>
-        <w:jc w:val="both"/>
+        <w:t>Leap</w:t>
+      </w:r>
+      <w:proofErr w:type="spellEnd"/>
+      <w:r>
         <w:rPr>
           <w:rFonts w:asciiTheme="majorHAnsi" w:eastAsia="Times New Roman" w:hAnsiTheme="majorHAnsi" w:cstheme="majorHAnsi"/>
           <w:color w:val="000000"/>
@@ -3095,12 +3084,10 @@
           <w:szCs w:val="24"/>
           <w:lang w:eastAsia="fr-FR"/>
         </w:rPr>
-      </w:pPr>
-    </w:p>
-    <w:p>
-      <w:pPr>
-        <w:spacing w:after="0" w:line="240" w:lineRule="auto"/>
-        <w:jc w:val="both"/>
+        <w:t xml:space="preserve"> Motion afin de les traduire et de pouvoir définir des gestes. Pour réaliser cette application nous avons choisi de diviser notre équipe en deux. Une équipe sera responsable de la réalisation du </w:t>
+      </w:r>
+      <w:proofErr w:type="spellStart"/>
+      <w:r>
         <w:rPr>
           <w:rFonts w:asciiTheme="majorHAnsi" w:eastAsia="Times New Roman" w:hAnsiTheme="majorHAnsi" w:cstheme="majorHAnsi"/>
           <w:color w:val="000000"/>
@@ -3108,7 +3095,9 @@
           <w:szCs w:val="24"/>
           <w:lang w:eastAsia="fr-FR"/>
         </w:rPr>
-      </w:pPr>
+        <w:t>Front-End</w:t>
+      </w:r>
+      <w:proofErr w:type="spellEnd"/>
       <w:r>
         <w:rPr>
           <w:rFonts w:asciiTheme="majorHAnsi" w:eastAsia="Times New Roman" w:hAnsiTheme="majorHAnsi" w:cstheme="majorHAnsi"/>
@@ -3117,13 +3106,10 @@
           <w:szCs w:val="24"/>
           <w:lang w:eastAsia="fr-FR"/>
         </w:rPr>
-        <w:t>Ce projet réside en la réalisation d'un logiciel permettant d'utiliser l'appareil Leap Motion pour lancer des scripts à partir de gestes prédéfinis qui seront alors reconnus par l'appareil. Nous devrons utiliser les informations fournit par le Leap Motion afin de les traduire et de pouvoir définir des gestes.</w:t>
-      </w:r>
-    </w:p>
-    <w:p>
-      <w:pPr>
-        <w:spacing w:after="0" w:line="240" w:lineRule="auto"/>
-        <w:jc w:val="both"/>
+        <w:t xml:space="preserve"> et </w:t>
+      </w:r>
+      <w:proofErr w:type="spellStart"/>
+      <w:r>
         <w:rPr>
           <w:rFonts w:asciiTheme="majorHAnsi" w:eastAsia="Times New Roman" w:hAnsiTheme="majorHAnsi" w:cstheme="majorHAnsi"/>
           <w:color w:val="000000"/>
@@ -3131,12 +3117,10 @@
           <w:szCs w:val="24"/>
           <w:lang w:eastAsia="fr-FR"/>
         </w:rPr>
-      </w:pPr>
-    </w:p>
-    <w:p>
-      <w:pPr>
-        <w:spacing w:after="0" w:line="240" w:lineRule="auto"/>
-        <w:jc w:val="both"/>
+        <w:t>Back-End</w:t>
+      </w:r>
+      <w:proofErr w:type="spellEnd"/>
+      <w:r>
         <w:rPr>
           <w:rFonts w:asciiTheme="majorHAnsi" w:eastAsia="Times New Roman" w:hAnsiTheme="majorHAnsi" w:cstheme="majorHAnsi"/>
           <w:color w:val="000000"/>
@@ -3144,7 +3128,9 @@
           <w:szCs w:val="24"/>
           <w:lang w:eastAsia="fr-FR"/>
         </w:rPr>
-      </w:pPr>
+        <w:t xml:space="preserve">. Thomas Blanc et Augustin Laborie seront responsable de la réalisation des interfaces tandis que Yoann </w:t>
+      </w:r>
+      <w:proofErr w:type="spellStart"/>
       <w:r>
         <w:rPr>
           <w:rFonts w:asciiTheme="majorHAnsi" w:eastAsia="Times New Roman" w:hAnsiTheme="majorHAnsi" w:cstheme="majorHAnsi"/>
@@ -3153,9 +3139,9 @@
           <w:szCs w:val="24"/>
           <w:lang w:eastAsia="fr-FR"/>
         </w:rPr>
-        <w:t xml:space="preserve">Pour réaliser cette application nous avons choisi de diviser notre équipe en deux. Une équipe sera responsable de la réalisation du </w:t>
-      </w:r>
-      <w:proofErr w:type="spellStart"/>
+        <w:t>Périquoi</w:t>
+      </w:r>
+      <w:proofErr w:type="spellEnd"/>
       <w:r>
         <w:rPr>
           <w:rFonts w:asciiTheme="majorHAnsi" w:eastAsia="Times New Roman" w:hAnsiTheme="majorHAnsi" w:cstheme="majorHAnsi"/>
@@ -3164,9 +3150,9 @@
           <w:szCs w:val="24"/>
           <w:lang w:eastAsia="fr-FR"/>
         </w:rPr>
-        <w:t>Front-End</w:t>
-      </w:r>
-      <w:proofErr w:type="spellEnd"/>
+        <w:t xml:space="preserve"> et </w:t>
+      </w:r>
+      <w:proofErr w:type="spellStart"/>
       <w:r>
         <w:rPr>
           <w:rFonts w:asciiTheme="majorHAnsi" w:eastAsia="Times New Roman" w:hAnsiTheme="majorHAnsi" w:cstheme="majorHAnsi"/>
@@ -3175,9 +3161,9 @@
           <w:szCs w:val="24"/>
           <w:lang w:eastAsia="fr-FR"/>
         </w:rPr>
-        <w:t xml:space="preserve"> et </w:t>
-      </w:r>
-      <w:proofErr w:type="spellStart"/>
+        <w:t>Emrick</w:t>
+      </w:r>
+      <w:proofErr w:type="spellEnd"/>
       <w:r>
         <w:rPr>
           <w:rFonts w:asciiTheme="majorHAnsi" w:eastAsia="Times New Roman" w:hAnsiTheme="majorHAnsi" w:cstheme="majorHAnsi"/>
@@ -3186,9 +3172,9 @@
           <w:szCs w:val="24"/>
           <w:lang w:eastAsia="fr-FR"/>
         </w:rPr>
-        <w:t>Back-End</w:t>
-      </w:r>
-      <w:proofErr w:type="spellEnd"/>
+        <w:t xml:space="preserve"> </w:t>
+      </w:r>
+      <w:proofErr w:type="spellStart"/>
       <w:r>
         <w:rPr>
           <w:rFonts w:asciiTheme="majorHAnsi" w:eastAsia="Times New Roman" w:hAnsiTheme="majorHAnsi" w:cstheme="majorHAnsi"/>
@@ -3197,9 +3183,9 @@
           <w:szCs w:val="24"/>
           <w:lang w:eastAsia="fr-FR"/>
         </w:rPr>
-        <w:t xml:space="preserve">. Thomas Blanc et Augustin Laborie seront responsable de la réalisation des interfaces tandis que Yoann </w:t>
-      </w:r>
-      <w:proofErr w:type="spellStart"/>
+        <w:t>Pesce</w:t>
+      </w:r>
+      <w:proofErr w:type="spellEnd"/>
       <w:r>
         <w:rPr>
           <w:rFonts w:asciiTheme="majorHAnsi" w:eastAsia="Times New Roman" w:hAnsiTheme="majorHAnsi" w:cstheme="majorHAnsi"/>
@@ -3208,10 +3194,13 @@
           <w:szCs w:val="24"/>
           <w:lang w:eastAsia="fr-FR"/>
         </w:rPr>
-        <w:t>Périquoi</w:t>
-      </w:r>
-      <w:proofErr w:type="spellEnd"/>
-      <w:r>
+        <w:t xml:space="preserve"> réaliseront la partie métier. Romain Olivier sera responsable de naviguer entre les deux équipes pour apporter son expertise dans les deux domaines.</w:t>
+      </w:r>
+    </w:p>
+    <w:p>
+      <w:pPr>
+        <w:spacing w:after="0" w:line="240" w:lineRule="auto"/>
+        <w:jc w:val="both"/>
         <w:rPr>
           <w:rFonts w:asciiTheme="majorHAnsi" w:eastAsia="Times New Roman" w:hAnsiTheme="majorHAnsi" w:cstheme="majorHAnsi"/>
           <w:color w:val="000000"/>
@@ -3219,10 +3208,12 @@
           <w:szCs w:val="24"/>
           <w:lang w:eastAsia="fr-FR"/>
         </w:rPr>
-        <w:t xml:space="preserve"> et </w:t>
-      </w:r>
-      <w:proofErr w:type="spellStart"/>
-      <w:r>
+      </w:pPr>
+    </w:p>
+    <w:p>
+      <w:pPr>
+        <w:spacing w:after="0" w:line="240" w:lineRule="auto"/>
+        <w:jc w:val="both"/>
         <w:rPr>
           <w:rFonts w:asciiTheme="majorHAnsi" w:eastAsia="Times New Roman" w:hAnsiTheme="majorHAnsi" w:cstheme="majorHAnsi"/>
           <w:color w:val="000000"/>
@@ -3230,10 +3221,12 @@
           <w:szCs w:val="24"/>
           <w:lang w:eastAsia="fr-FR"/>
         </w:rPr>
-        <w:t>Emrick</w:t>
-      </w:r>
-      <w:proofErr w:type="spellEnd"/>
-      <w:r>
+      </w:pPr>
+    </w:p>
+    <w:p>
+      <w:pPr>
+        <w:spacing w:after="0" w:line="240" w:lineRule="auto"/>
+        <w:jc w:val="both"/>
         <w:rPr>
           <w:rFonts w:asciiTheme="majorHAnsi" w:eastAsia="Times New Roman" w:hAnsiTheme="majorHAnsi" w:cstheme="majorHAnsi"/>
           <w:color w:val="000000"/>
@@ -3241,10 +3234,12 @@
           <w:szCs w:val="24"/>
           <w:lang w:eastAsia="fr-FR"/>
         </w:rPr>
-        <w:t xml:space="preserve"> </w:t>
-      </w:r>
-      <w:proofErr w:type="spellStart"/>
-      <w:r>
+      </w:pPr>
+    </w:p>
+    <w:p>
+      <w:pPr>
+        <w:spacing w:after="0" w:line="240" w:lineRule="auto"/>
+        <w:jc w:val="both"/>
         <w:rPr>
           <w:rFonts w:asciiTheme="majorHAnsi" w:eastAsia="Times New Roman" w:hAnsiTheme="majorHAnsi" w:cstheme="majorHAnsi"/>
           <w:color w:val="000000"/>
@@ -3252,10 +3247,12 @@
           <w:szCs w:val="24"/>
           <w:lang w:eastAsia="fr-FR"/>
         </w:rPr>
-        <w:t>Pesce</w:t>
-      </w:r>
-      <w:proofErr w:type="spellEnd"/>
-      <w:r>
+      </w:pPr>
+    </w:p>
+    <w:p>
+      <w:pPr>
+        <w:spacing w:after="0" w:line="240" w:lineRule="auto"/>
+        <w:jc w:val="both"/>
         <w:rPr>
           <w:rFonts w:asciiTheme="majorHAnsi" w:eastAsia="Times New Roman" w:hAnsiTheme="majorHAnsi" w:cstheme="majorHAnsi"/>
           <w:color w:val="000000"/>
@@ -3263,8 +3260,7 @@
           <w:szCs w:val="24"/>
           <w:lang w:eastAsia="fr-FR"/>
         </w:rPr>
-        <w:t xml:space="preserve"> réaliseront la partie métier. Romain Olivier sera responsable de naviguer entre les deux équipes pour apporter son expertise dans les deux domaines.</w:t>
-      </w:r>
+      </w:pPr>
     </w:p>
     <w:p>
       <w:pPr>
@@ -3450,7 +3446,49 @@
     </w:p>
     <w:p>
       <w:pPr>
+        <w:pStyle w:val="Titre3"/>
+        <w:jc w:val="both"/>
+      </w:pPr>
+    </w:p>
+    <w:p>
+      <w:pPr>
+        <w:pStyle w:val="Titre2"/>
+      </w:pPr>
+      <w:bookmarkStart w:id="4" w:name="_Toc67085088"/>
+      <w:r>
+        <w:t>II. Présentation du projet tuteuré</w:t>
+      </w:r>
+      <w:bookmarkEnd w:id="4"/>
+    </w:p>
+    <w:p>
+      <w:pPr>
+        <w:pStyle w:val="Titre3"/>
+        <w:jc w:val="both"/>
+      </w:pPr>
+      <w:bookmarkStart w:id="5" w:name="_Toc67085089"/>
+      <w:r>
+        <w:t>1. Contexte</w:t>
+      </w:r>
+      <w:bookmarkEnd w:id="5"/>
+    </w:p>
+    <w:p>
+      <w:pPr>
         <w:spacing w:after="0" w:line="240" w:lineRule="auto"/>
+        <w:ind w:left="720"/>
+        <w:jc w:val="both"/>
+        <w:rPr>
+          <w:rFonts w:asciiTheme="majorHAnsi" w:eastAsia="Times New Roman" w:hAnsiTheme="majorHAnsi" w:cstheme="majorHAnsi"/>
+          <w:color w:val="000000"/>
+          <w:sz w:val="28"/>
+          <w:szCs w:val="28"/>
+          <w:lang w:eastAsia="fr-FR"/>
+        </w:rPr>
+      </w:pPr>
+    </w:p>
+    <w:p>
+      <w:pPr>
+        <w:spacing w:after="0" w:line="240" w:lineRule="auto"/>
+        <w:ind w:firstLine="708"/>
         <w:jc w:val="both"/>
         <w:rPr>
           <w:rFonts w:asciiTheme="majorHAnsi" w:eastAsia="Times New Roman" w:hAnsiTheme="majorHAnsi" w:cstheme="majorHAnsi"/>
@@ -3460,11 +3498,7 @@
           <w:lang w:eastAsia="fr-FR"/>
         </w:rPr>
       </w:pPr>
-    </w:p>
-    <w:p>
-      <w:pPr>
-        <w:spacing w:after="0" w:line="240" w:lineRule="auto"/>
-        <w:jc w:val="both"/>
+      <w:r>
         <w:rPr>
           <w:rFonts w:asciiTheme="majorHAnsi" w:eastAsia="Times New Roman" w:hAnsiTheme="majorHAnsi" w:cstheme="majorHAnsi"/>
           <w:color w:val="000000"/>
@@ -3472,12 +3506,10 @@
           <w:szCs w:val="24"/>
           <w:lang w:eastAsia="fr-FR"/>
         </w:rPr>
-      </w:pPr>
-    </w:p>
-    <w:p>
-      <w:pPr>
-        <w:spacing w:after="0" w:line="240" w:lineRule="auto"/>
-        <w:jc w:val="both"/>
+        <w:t xml:space="preserve">Le </w:t>
+      </w:r>
+      <w:proofErr w:type="spellStart"/>
+      <w:r>
         <w:rPr>
           <w:rFonts w:asciiTheme="majorHAnsi" w:eastAsia="Times New Roman" w:hAnsiTheme="majorHAnsi" w:cstheme="majorHAnsi"/>
           <w:color w:val="000000"/>
@@ -3485,12 +3517,10 @@
           <w:szCs w:val="24"/>
           <w:lang w:eastAsia="fr-FR"/>
         </w:rPr>
-      </w:pPr>
-    </w:p>
-    <w:p>
-      <w:pPr>
-        <w:spacing w:after="0" w:line="240" w:lineRule="auto"/>
-        <w:jc w:val="both"/>
+        <w:t>Leap</w:t>
+      </w:r>
+      <w:proofErr w:type="spellEnd"/>
+      <w:r>
         <w:rPr>
           <w:rFonts w:asciiTheme="majorHAnsi" w:eastAsia="Times New Roman" w:hAnsiTheme="majorHAnsi" w:cstheme="majorHAnsi"/>
           <w:color w:val="000000"/>
@@ -3498,40 +3528,147 @@
           <w:szCs w:val="24"/>
           <w:lang w:eastAsia="fr-FR"/>
         </w:rPr>
-      </w:pPr>
-    </w:p>
-    <w:p>
-      <w:pPr>
-        <w:pStyle w:val="Titre3"/>
-        <w:jc w:val="both"/>
-      </w:pPr>
-    </w:p>
-    <w:p>
-      <w:pPr>
-        <w:pStyle w:val="Titre2"/>
-      </w:pPr>
-      <w:bookmarkStart w:id="4" w:name="_Toc67085088"/>
-      <w:r>
-        <w:lastRenderedPageBreak/>
-        <w:t>II. Présentation du projet tuteuré</w:t>
-      </w:r>
-      <w:bookmarkEnd w:id="4"/>
-    </w:p>
-    <w:p>
-      <w:pPr>
-        <w:pStyle w:val="Titre3"/>
-        <w:jc w:val="both"/>
-      </w:pPr>
-      <w:bookmarkStart w:id="5" w:name="_Toc67085089"/>
-      <w:r>
-        <w:t>1. Contexte</w:t>
-      </w:r>
-      <w:bookmarkEnd w:id="5"/>
+        <w:t xml:space="preserve"> Motion est un capteur permettant de virtualiser nos mains. Cela nous permet ainsi de lancer un traitement prédéfini lorsqu'un certain mouvement est reconnu.</w:t>
+      </w:r>
     </w:p>
     <w:p>
       <w:pPr>
         <w:spacing w:after="0" w:line="240" w:lineRule="auto"/>
         <w:ind w:left="720"/>
+        <w:jc w:val="both"/>
+        <w:rPr>
+          <w:rFonts w:asciiTheme="majorHAnsi" w:eastAsia="Times New Roman" w:hAnsiTheme="majorHAnsi" w:cstheme="majorHAnsi"/>
+          <w:color w:val="000000"/>
+          <w:sz w:val="24"/>
+          <w:szCs w:val="24"/>
+          <w:lang w:eastAsia="fr-FR"/>
+        </w:rPr>
+      </w:pPr>
+    </w:p>
+    <w:p>
+      <w:pPr>
+        <w:spacing w:after="0" w:line="240" w:lineRule="auto"/>
+        <w:jc w:val="both"/>
+        <w:rPr>
+          <w:rFonts w:asciiTheme="majorHAnsi" w:eastAsia="Times New Roman" w:hAnsiTheme="majorHAnsi" w:cstheme="majorHAnsi"/>
+          <w:color w:val="000000"/>
+          <w:sz w:val="24"/>
+          <w:szCs w:val="24"/>
+          <w:lang w:eastAsia="fr-FR"/>
+        </w:rPr>
+      </w:pPr>
+      <w:r>
+        <w:rPr>
+          <w:rFonts w:asciiTheme="majorHAnsi" w:eastAsia="Times New Roman" w:hAnsiTheme="majorHAnsi" w:cstheme="majorHAnsi"/>
+          <w:color w:val="000000"/>
+          <w:sz w:val="24"/>
+          <w:szCs w:val="24"/>
+          <w:lang w:eastAsia="fr-FR"/>
+        </w:rPr>
+        <w:t xml:space="preserve">Ce projet n'est pas une innovation puisque de nombreux autres logiciels sont déjà en circulation sur la plateforme de téléchargement d'application du </w:t>
+      </w:r>
+      <w:proofErr w:type="spellStart"/>
+      <w:r>
+        <w:rPr>
+          <w:rFonts w:asciiTheme="majorHAnsi" w:eastAsia="Times New Roman" w:hAnsiTheme="majorHAnsi" w:cstheme="majorHAnsi"/>
+          <w:color w:val="000000"/>
+          <w:sz w:val="24"/>
+          <w:szCs w:val="24"/>
+          <w:lang w:eastAsia="fr-FR"/>
+        </w:rPr>
+        <w:t>Leap</w:t>
+      </w:r>
+      <w:proofErr w:type="spellEnd"/>
+      <w:r>
+        <w:rPr>
+          <w:rFonts w:asciiTheme="majorHAnsi" w:eastAsia="Times New Roman" w:hAnsiTheme="majorHAnsi" w:cstheme="majorHAnsi"/>
+          <w:color w:val="000000"/>
+          <w:sz w:val="24"/>
+          <w:szCs w:val="24"/>
+          <w:lang w:eastAsia="fr-FR"/>
+        </w:rPr>
+        <w:t xml:space="preserve"> Motion (</w:t>
+      </w:r>
+      <w:proofErr w:type="spellStart"/>
+      <w:r>
+        <w:rPr>
+          <w:rFonts w:asciiTheme="majorHAnsi" w:eastAsia="Times New Roman" w:hAnsiTheme="majorHAnsi" w:cstheme="majorHAnsi"/>
+          <w:color w:val="000000"/>
+          <w:sz w:val="24"/>
+          <w:szCs w:val="24"/>
+          <w:lang w:eastAsia="fr-FR"/>
+        </w:rPr>
+        <w:t>Leap</w:t>
+      </w:r>
+      <w:proofErr w:type="spellEnd"/>
+      <w:r>
+        <w:rPr>
+          <w:rFonts w:asciiTheme="majorHAnsi" w:eastAsia="Times New Roman" w:hAnsiTheme="majorHAnsi" w:cstheme="majorHAnsi"/>
+          <w:color w:val="000000"/>
+          <w:sz w:val="24"/>
+          <w:szCs w:val="24"/>
+          <w:lang w:eastAsia="fr-FR"/>
+        </w:rPr>
+        <w:t xml:space="preserve"> Motion SDK). Cependant nous ne partons pas d'une base déjà existante pour réaliser notre propre logiciel, nous utilisons seulement la librairie fournie par les développeurs du </w:t>
+      </w:r>
+      <w:proofErr w:type="spellStart"/>
+      <w:r>
+        <w:rPr>
+          <w:rFonts w:asciiTheme="majorHAnsi" w:eastAsia="Times New Roman" w:hAnsiTheme="majorHAnsi" w:cstheme="majorHAnsi"/>
+          <w:color w:val="000000"/>
+          <w:sz w:val="24"/>
+          <w:szCs w:val="24"/>
+          <w:lang w:eastAsia="fr-FR"/>
+        </w:rPr>
+        <w:t>Leap</w:t>
+      </w:r>
+      <w:proofErr w:type="spellEnd"/>
+      <w:r>
+        <w:rPr>
+          <w:rFonts w:asciiTheme="majorHAnsi" w:eastAsia="Times New Roman" w:hAnsiTheme="majorHAnsi" w:cstheme="majorHAnsi"/>
+          <w:color w:val="000000"/>
+          <w:sz w:val="24"/>
+          <w:szCs w:val="24"/>
+          <w:lang w:eastAsia="fr-FR"/>
+        </w:rPr>
+        <w:t xml:space="preserve"> Motion.</w:t>
+      </w:r>
+    </w:p>
+    <w:p>
+      <w:pPr>
+        <w:spacing w:after="0" w:line="240" w:lineRule="auto"/>
+        <w:jc w:val="both"/>
+        <w:rPr>
+          <w:rFonts w:asciiTheme="majorHAnsi" w:eastAsia="Times New Roman" w:hAnsiTheme="majorHAnsi" w:cstheme="majorHAnsi"/>
+          <w:color w:val="000000"/>
+          <w:sz w:val="24"/>
+          <w:szCs w:val="24"/>
+          <w:lang w:eastAsia="fr-FR"/>
+        </w:rPr>
+      </w:pPr>
+    </w:p>
+    <w:p>
+      <w:pPr>
+        <w:spacing w:after="0" w:line="240" w:lineRule="auto"/>
+        <w:jc w:val="both"/>
+        <w:rPr>
+          <w:rFonts w:asciiTheme="majorHAnsi" w:hAnsiTheme="majorHAnsi" w:cstheme="majorHAnsi"/>
+          <w:sz w:val="24"/>
+          <w:szCs w:val="24"/>
+        </w:rPr>
+      </w:pPr>
+      <w:r>
+        <w:rPr>
+          <w:rFonts w:asciiTheme="majorHAnsi" w:hAnsiTheme="majorHAnsi" w:cstheme="majorHAnsi"/>
+          <w:sz w:val="24"/>
+          <w:szCs w:val="24"/>
+        </w:rPr>
+        <w:t>Ce projet est réalisé durant la période de la pandémie mondiale du COVID-19. Les cours au DUT Informatique de Clermont-Ferrand sont assurés seulement en distanciel. Le groupe a donc dû s’organiser pour réaliser l’intégralité du projet en distanciel.</w:t>
+      </w:r>
+    </w:p>
+    <w:p>
+      <w:pPr>
+        <w:spacing w:after="0" w:line="240" w:lineRule="auto"/>
         <w:jc w:val="both"/>
         <w:rPr>
           <w:rFonts w:asciiTheme="majorHAnsi" w:eastAsia="Times New Roman" w:hAnsiTheme="majorHAnsi" w:cstheme="majorHAnsi"/>
@@ -3545,7 +3682,6 @@
     <w:p>
       <w:pPr>
         <w:spacing w:after="0" w:line="240" w:lineRule="auto"/>
-        <w:ind w:firstLine="708"/>
         <w:jc w:val="both"/>
         <w:rPr>
           <w:rFonts w:asciiTheme="majorHAnsi" w:eastAsia="Times New Roman" w:hAnsiTheme="majorHAnsi" w:cstheme="majorHAnsi"/>
@@ -3563,14 +3699,10 @@
           <w:szCs w:val="24"/>
           <w:lang w:eastAsia="fr-FR"/>
         </w:rPr>
-        <w:t>Le Leap Motion est un capteur permettant de virtualiser nos mains. Cela nous permet ainsi de lancer un traitement prédéfini lorsqu'un certain mouvement est reconnu.</w:t>
-      </w:r>
-    </w:p>
-    <w:p>
-      <w:pPr>
-        <w:spacing w:after="0" w:line="240" w:lineRule="auto"/>
-        <w:ind w:left="720"/>
-        <w:jc w:val="both"/>
+        <w:t xml:space="preserve">Dans la quête de se mettre le plus possible en situation réelle nous avons demandé à Mr Laurent </w:t>
+      </w:r>
+      <w:proofErr w:type="spellStart"/>
+      <w:r>
         <w:rPr>
           <w:rFonts w:asciiTheme="majorHAnsi" w:eastAsia="Times New Roman" w:hAnsiTheme="majorHAnsi" w:cstheme="majorHAnsi"/>
           <w:color w:val="000000"/>
@@ -3578,12 +3710,10 @@
           <w:szCs w:val="24"/>
           <w:lang w:eastAsia="fr-FR"/>
         </w:rPr>
-      </w:pPr>
-    </w:p>
-    <w:p>
-      <w:pPr>
-        <w:spacing w:after="0" w:line="240" w:lineRule="auto"/>
-        <w:jc w:val="both"/>
+        <w:t>Provot</w:t>
+      </w:r>
+      <w:proofErr w:type="spellEnd"/>
+      <w:r>
         <w:rPr>
           <w:rFonts w:asciiTheme="majorHAnsi" w:eastAsia="Times New Roman" w:hAnsiTheme="majorHAnsi" w:cstheme="majorHAnsi"/>
           <w:color w:val="000000"/>
@@ -3591,8 +3721,13 @@
           <w:szCs w:val="24"/>
           <w:lang w:eastAsia="fr-FR"/>
         </w:rPr>
-      </w:pPr>
-      <w:r>
+        <w:t xml:space="preserve"> de se considérer comme l’initiateur de ce projet pour lequel il serait alors le client faisant l’appel d’offre. Il représentera la maitrise d’ouvrage.</w:t>
+      </w:r>
+    </w:p>
+    <w:p>
+      <w:pPr>
+        <w:spacing w:after="0" w:line="240" w:lineRule="auto"/>
+        <w:jc w:val="both"/>
         <w:rPr>
           <w:rFonts w:asciiTheme="majorHAnsi" w:eastAsia="Times New Roman" w:hAnsiTheme="majorHAnsi" w:cstheme="majorHAnsi"/>
           <w:color w:val="000000"/>
@@ -3600,8 +3735,7 @@
           <w:szCs w:val="24"/>
           <w:lang w:eastAsia="fr-FR"/>
         </w:rPr>
-        <w:t>Ce projet n'est pas une innovation puisque de nombreux autres logiciels sont déjà en circulation sur la plateforme de téléchargement d'application du Leap Motion (Leap Motion SDK). Cependant nous ne partons pas d'une base déjà existante pour réaliser notre propre logiciel, nous utilisons seulement la librairie fournie par les développeurs du Leap Motion.</w:t>
-      </w:r>
+      </w:pPr>
     </w:p>
     <w:p>
       <w:pPr>
@@ -3615,24 +3749,37 @@
           <w:lang w:eastAsia="fr-FR"/>
         </w:rPr>
       </w:pPr>
-    </w:p>
-    <w:p>
-      <w:pPr>
-        <w:spacing w:after="0" w:line="240" w:lineRule="auto"/>
-        <w:jc w:val="both"/>
-        <w:rPr>
-          <w:rFonts w:asciiTheme="majorHAnsi" w:hAnsiTheme="majorHAnsi" w:cstheme="majorHAnsi"/>
+      <w:r>
+        <w:rPr>
+          <w:rFonts w:asciiTheme="majorHAnsi" w:eastAsia="Times New Roman" w:hAnsiTheme="majorHAnsi" w:cstheme="majorHAnsi"/>
+          <w:color w:val="000000"/>
           <w:sz w:val="24"/>
           <w:szCs w:val="24"/>
-        </w:rPr>
-      </w:pPr>
-      <w:r>
-        <w:rPr>
-          <w:rFonts w:asciiTheme="majorHAnsi" w:hAnsiTheme="majorHAnsi" w:cstheme="majorHAnsi"/>
+          <w:lang w:eastAsia="fr-FR"/>
+        </w:rPr>
+        <w:t xml:space="preserve">En revanche notre groupe se considéré la maitrise d’œuvre avec comme chef de projet Romain Olivier qui a été élu lors d’un vote par l’équipe pour sa maitrise du sujet abordé. Nous devrions donc suivre les directives données par Mr. </w:t>
+      </w:r>
+      <w:proofErr w:type="spellStart"/>
+      <w:r>
+        <w:rPr>
+          <w:rFonts w:asciiTheme="majorHAnsi" w:eastAsia="Times New Roman" w:hAnsiTheme="majorHAnsi" w:cstheme="majorHAnsi"/>
+          <w:color w:val="000000"/>
           <w:sz w:val="24"/>
           <w:szCs w:val="24"/>
-        </w:rPr>
-        <w:t>Ce projet est réalisé durant la période de la pandémie mondiale du COVID-19. Les cours au DUT Informatique de Clermont-Ferrand sont assurés seulement en distanciel. Le groupe a donc dû s’organiser pour réaliser l’intégralité du projet en distanciel.</w:t>
+          <w:lang w:eastAsia="fr-FR"/>
+        </w:rPr>
+        <w:t>Provot</w:t>
+      </w:r>
+      <w:proofErr w:type="spellEnd"/>
+      <w:r>
+        <w:rPr>
+          <w:rFonts w:asciiTheme="majorHAnsi" w:eastAsia="Times New Roman" w:hAnsiTheme="majorHAnsi" w:cstheme="majorHAnsi"/>
+          <w:color w:val="000000"/>
+          <w:sz w:val="24"/>
+          <w:szCs w:val="24"/>
+          <w:lang w:eastAsia="fr-FR"/>
+        </w:rPr>
+        <w:t xml:space="preserve"> en tant que client pour satisfaire ces requêtes.</w:t>
       </w:r>
     </w:p>
     <w:p>
@@ -3650,64 +3797,6 @@
     </w:p>
     <w:p>
       <w:pPr>
-        <w:spacing w:after="0" w:line="240" w:lineRule="auto"/>
-        <w:jc w:val="both"/>
-        <w:rPr>
-          <w:rFonts w:asciiTheme="majorHAnsi" w:eastAsia="Times New Roman" w:hAnsiTheme="majorHAnsi" w:cstheme="majorHAnsi"/>
-          <w:color w:val="000000"/>
-          <w:sz w:val="24"/>
-          <w:szCs w:val="24"/>
-          <w:lang w:eastAsia="fr-FR"/>
-        </w:rPr>
-      </w:pPr>
-      <w:r>
-        <w:rPr>
-          <w:rFonts w:asciiTheme="majorHAnsi" w:eastAsia="Times New Roman" w:hAnsiTheme="majorHAnsi" w:cstheme="majorHAnsi"/>
-          <w:color w:val="000000"/>
-          <w:sz w:val="24"/>
-          <w:szCs w:val="24"/>
-          <w:lang w:eastAsia="fr-FR"/>
-        </w:rPr>
-        <w:t xml:space="preserve">Dans la quête de se mettre le plus possible en situation réelle nous avons demandé à Mr Laurent </w:t>
-      </w:r>
-      <w:proofErr w:type="spellStart"/>
-      <w:r>
-        <w:rPr>
-          <w:rFonts w:asciiTheme="majorHAnsi" w:eastAsia="Times New Roman" w:hAnsiTheme="majorHAnsi" w:cstheme="majorHAnsi"/>
-          <w:color w:val="000000"/>
-          <w:sz w:val="24"/>
-          <w:szCs w:val="24"/>
-          <w:lang w:eastAsia="fr-FR"/>
-        </w:rPr>
-        <w:t>Provot</w:t>
-      </w:r>
-      <w:proofErr w:type="spellEnd"/>
-      <w:r>
-        <w:rPr>
-          <w:rFonts w:asciiTheme="majorHAnsi" w:eastAsia="Times New Roman" w:hAnsiTheme="majorHAnsi" w:cstheme="majorHAnsi"/>
-          <w:color w:val="000000"/>
-          <w:sz w:val="24"/>
-          <w:szCs w:val="24"/>
-          <w:lang w:eastAsia="fr-FR"/>
-        </w:rPr>
-        <w:t xml:space="preserve"> de se considérer comme l’initiateur de ce projet pour lequel il serait alors le client faisant l’appel d’offre.</w:t>
-      </w:r>
-    </w:p>
-    <w:p>
-      <w:pPr>
-        <w:spacing w:after="0" w:line="240" w:lineRule="auto"/>
-        <w:jc w:val="both"/>
-        <w:rPr>
-          <w:rFonts w:asciiTheme="majorHAnsi" w:eastAsia="Times New Roman" w:hAnsiTheme="majorHAnsi" w:cstheme="majorHAnsi"/>
-          <w:color w:val="000000"/>
-          <w:sz w:val="28"/>
-          <w:szCs w:val="28"/>
-          <w:lang w:eastAsia="fr-FR"/>
-        </w:rPr>
-      </w:pPr>
-    </w:p>
-    <w:p>
-      <w:pPr>
         <w:pStyle w:val="Titre3"/>
         <w:jc w:val="both"/>
       </w:pPr>
@@ -4071,7 +4160,6 @@
           <w:szCs w:val="24"/>
           <w:u w:val="single"/>
         </w:rPr>
-        <w:lastRenderedPageBreak/>
         <w:t xml:space="preserve">Diagramme de cas d’utilisation de l’application </w:t>
       </w:r>
       <w:proofErr w:type="spellStart"/>
@@ -4108,6 +4196,7 @@
         <w:rPr>
           <w:noProof/>
         </w:rPr>
+        <w:lastRenderedPageBreak/>
         <w:drawing>
           <wp:inline distT="0" distB="0" distL="0" distR="0" wp14:anchorId="368CE70B" wp14:editId="568857BA">
             <wp:extent cx="5629275" cy="4663440"/>
@@ -4301,18 +4390,18 @@
       </w:pPr>
       <w:bookmarkStart w:id="7" w:name="_Toc67085091"/>
       <w:r>
+        <w:t>II. Organisation du Projet</w:t>
+      </w:r>
+      <w:bookmarkEnd w:id="7"/>
+    </w:p>
+    <w:p>
+      <w:pPr>
+        <w:pStyle w:val="Titre3"/>
+        <w:jc w:val="both"/>
+      </w:pPr>
+      <w:bookmarkStart w:id="8" w:name="_Toc67085092"/>
+      <w:r>
         <w:lastRenderedPageBreak/>
-        <w:t>II. Organisation du Projet</w:t>
-      </w:r>
-      <w:bookmarkEnd w:id="7"/>
-    </w:p>
-    <w:p>
-      <w:pPr>
-        <w:pStyle w:val="Titre3"/>
-        <w:jc w:val="both"/>
-      </w:pPr>
-      <w:bookmarkStart w:id="8" w:name="_Toc67085092"/>
-      <w:r>
         <w:t>1. Mise place méthode Agile « light »</w:t>
       </w:r>
       <w:bookmarkEnd w:id="8"/>
@@ -4336,6 +4425,7 @@
           <w:lang w:eastAsia="fr-FR"/>
         </w:rPr>
       </w:pPr>
+      <w:bookmarkStart w:id="9" w:name="_Toc67085093"/>
       <w:r>
         <w:rPr>
           <w:rFonts w:asciiTheme="majorHAnsi" w:hAnsiTheme="majorHAnsi" w:cstheme="majorHAnsi"/>
@@ -4363,7 +4453,7 @@
           <w:szCs w:val="24"/>
           <w:lang w:eastAsia="fr-FR"/>
         </w:rPr>
-        <w:t xml:space="preserve"> nous a demandé de suivre une gestion de projet particulière. En effet, celui-ci nous a demandé de suivre une méthode très populaire dans le domaine du développement de logiciel appelé la méthode Agile. Seulement celle-ci serait allégé, d’où l’adjectif anglais « light », c’est-à-dire que tous les rouages ne seront, pas ou peu abordé. Cette méthode réside en la mise en place de « sprints ». Chaque script commence par la définition d’histoire ou « </w:t>
+        <w:t xml:space="preserve"> nous a demandé de suivre une gestion de projet particulière. En effet, celui-ci nous a demandé de suivre une méthode très populaire dans le domaine du développement de logiciel appelé la méthode Agile. Seulement celle-ci serait allégé, d’où l’adjectif anglais « light », c’est-à-dire que tous les rouages ne seront, pas ou peu abordé. Cette méthode réside en la mise en place de « sprints ». Cette organisation commence par la définition d’histoires ou « </w:t>
       </w:r>
       <w:proofErr w:type="spellStart"/>
       <w:r>
@@ -4403,7 +4493,7 @@
           <w:szCs w:val="24"/>
           <w:lang w:eastAsia="fr-FR"/>
         </w:rPr>
-        <w:t>Dès le début du projet toutes les tâches nécessaires à la réalisation de celui-ci été sont dès à présent défini. Par la suite, lors du démarrage de chaque sprint « sprint » lors de la réunion de démarrage, les « </w:t>
+        <w:t>Dès le début du projet toutes les tâches nécessaires à la réalisation de celui-ci été ont dès à présent été défini. Par la suite, lors du démarrage de chaque « sprint » lors de la réunion de démarrage, les « </w:t>
       </w:r>
       <w:proofErr w:type="spellStart"/>
       <w:r>
@@ -4423,7 +4513,7 @@
           <w:szCs w:val="24"/>
           <w:lang w:eastAsia="fr-FR"/>
         </w:rPr>
-        <w:t xml:space="preserve"> » ou tâches vont alors être sélectionné pour être réaliser lors de la période. Nos périodes de « sprint » été de deux semaines, avec une réunion médiane au début de la deuxième semaine. A la fin de ces deux semaines avais alors lieu une « démonstration » où nous avions la mission de présenter ce qui avais été réalisés pendant les deux dernières semaines. Nous faisions alors le bilan et Mr </w:t>
+        <w:t xml:space="preserve"> » ou tâches vont alors être sélectionné pour être réaliser lors de la période. Nos périodes de « sprint » été de deux semaines, avec une réunion médiane au début de la deuxième semaine. A la fin de ces deux semaines avais alors lieu une « démonstration » où nous devions présenter ce qui avais été réalisés pendant les deux dernières semaines. Nous faisions alors le bilan et Mr </w:t>
       </w:r>
       <w:proofErr w:type="spellStart"/>
       <w:r>
@@ -4523,45 +4613,18 @@
           <w:szCs w:val="24"/>
           <w:lang w:eastAsia="fr-FR"/>
         </w:rPr>
-        <w:t>Cette organisation nous a permis de suivre nos objectifs tout au long du projet.</w:t>
-      </w:r>
-    </w:p>
-    <w:p>
-      <w:pPr>
-        <w:pStyle w:val="Titre3"/>
-        <w:jc w:val="both"/>
-      </w:pPr>
-      <w:bookmarkStart w:id="9" w:name="_Toc67085093"/>
-      <w:r>
-        <w:t>2. Gestion de projet</w:t>
-      </w:r>
-      <w:bookmarkEnd w:id="9"/>
-    </w:p>
-    <w:p>
-      <w:pPr>
-        <w:pStyle w:val="Titre3"/>
-        <w:jc w:val="both"/>
-        <w:rPr>
-          <w:rFonts w:ascii="Arial" w:hAnsi="Arial" w:cs="Arial"/>
-        </w:rPr>
-      </w:pPr>
-      <w:r>
-        <w:rPr>
-          <w:rFonts w:ascii="Arial" w:hAnsi="Arial" w:cs="Arial"/>
-        </w:rPr>
-        <w:tab/>
-      </w:r>
-    </w:p>
-    <w:p>
-      <w:pPr>
-        <w:ind w:firstLine="360"/>
+        <w:t xml:space="preserve">Afin de suivre notre avancé, </w:t>
+      </w:r>
+      <w:r>
         <w:rPr>
           <w:rFonts w:asciiTheme="majorHAnsi" w:hAnsiTheme="majorHAnsi" w:cstheme="majorHAnsi"/>
           <w:sz w:val="24"/>
           <w:szCs w:val="24"/>
           <w:lang w:eastAsia="fr-FR"/>
         </w:rPr>
-      </w:pPr>
+        <w:t xml:space="preserve">Mr </w:t>
+      </w:r>
+      <w:proofErr w:type="spellStart"/>
       <w:r>
         <w:rPr>
           <w:rFonts w:asciiTheme="majorHAnsi" w:hAnsiTheme="majorHAnsi" w:cstheme="majorHAnsi"/>
@@ -4569,7 +4632,120 @@
           <w:szCs w:val="24"/>
           <w:lang w:eastAsia="fr-FR"/>
         </w:rPr>
-        <w:t xml:space="preserve">Lors de cette période une matière consistant en la gestion de projet nous a aussi aidé à apporter de l’organisation au projet. En effet, il nous a été demandé de réaliser de nombreux diagrammes de Gantt ainsi qu’un cahier des charges. Un extrait de celui-ci est d’ailleurs utilisé dans la définition des objectifs du projet. Nous allons donc voir </w:t>
+        <w:t>Provot</w:t>
+      </w:r>
+      <w:proofErr w:type="spellEnd"/>
+      <w:r>
+        <w:rPr>
+          <w:rFonts w:asciiTheme="majorHAnsi" w:hAnsiTheme="majorHAnsi" w:cstheme="majorHAnsi"/>
+          <w:sz w:val="24"/>
+          <w:szCs w:val="24"/>
+          <w:lang w:eastAsia="fr-FR"/>
+        </w:rPr>
+        <w:t xml:space="preserve"> nous a aussi</w:t>
+      </w:r>
+      <w:r>
+        <w:rPr>
+          <w:rFonts w:asciiTheme="majorHAnsi" w:hAnsiTheme="majorHAnsi" w:cstheme="majorHAnsi"/>
+          <w:sz w:val="24"/>
+          <w:szCs w:val="24"/>
+          <w:lang w:eastAsia="fr-FR"/>
+        </w:rPr>
+        <w:t xml:space="preserve"> demandé de réaliser individuellement un fichier qui serait tenu à jour tout au long du projet et auquel il aurait accès à tout moment. Celui-ci contient le rapport des sessions de travaux qui ont été réalisé avec la date, le nombre d’heure travaillé et ce qui a été réalisé.</w:t>
+      </w:r>
+    </w:p>
+    <w:p>
+      <w:pPr>
+        <w:pStyle w:val="Titre3"/>
+        <w:jc w:val="both"/>
+        <w:rPr>
+          <w:sz w:val="24"/>
+          <w:szCs w:val="24"/>
+        </w:rPr>
+      </w:pPr>
+      <w:r>
+        <w:rPr>
+          <w:sz w:val="24"/>
+          <w:szCs w:val="24"/>
+        </w:rPr>
+        <w:t>Cette organisation nous a permis de suivre nos objectifs tout au long du projet. Mais ce n’est pas la seule méthode qui nous a permis de structurer notre travail.</w:t>
+      </w:r>
+    </w:p>
+    <w:p>
+      <w:pPr>
+        <w:pStyle w:val="Titre3"/>
+        <w:jc w:val="both"/>
+        <w:rPr>
+          <w:sz w:val="24"/>
+          <w:szCs w:val="24"/>
+        </w:rPr>
+      </w:pPr>
+    </w:p>
+    <w:p>
+      <w:pPr>
+        <w:pStyle w:val="Titre3"/>
+        <w:jc w:val="both"/>
+      </w:pPr>
+      <w:r>
+        <w:t>2. Gestion de projet</w:t>
+      </w:r>
+      <w:bookmarkEnd w:id="9"/>
+    </w:p>
+    <w:p>
+      <w:pPr>
+        <w:pStyle w:val="Titre3"/>
+        <w:jc w:val="both"/>
+        <w:rPr>
+          <w:rFonts w:ascii="Arial" w:hAnsi="Arial" w:cs="Arial"/>
+        </w:rPr>
+      </w:pPr>
+      <w:r>
+        <w:rPr>
+          <w:rFonts w:ascii="Arial" w:hAnsi="Arial" w:cs="Arial"/>
+        </w:rPr>
+        <w:tab/>
+      </w:r>
+    </w:p>
+    <w:p>
+      <w:pPr>
+        <w:ind w:firstLine="360"/>
+        <w:jc w:val="both"/>
+        <w:rPr>
+          <w:rFonts w:asciiTheme="majorHAnsi" w:hAnsiTheme="majorHAnsi" w:cstheme="majorHAnsi"/>
+          <w:sz w:val="24"/>
+          <w:szCs w:val="24"/>
+          <w:lang w:eastAsia="fr-FR"/>
+        </w:rPr>
+      </w:pPr>
+      <w:bookmarkStart w:id="10" w:name="_Toc67085094"/>
+      <w:r>
+        <w:rPr>
+          <w:rFonts w:asciiTheme="majorHAnsi" w:hAnsiTheme="majorHAnsi" w:cstheme="majorHAnsi"/>
+          <w:sz w:val="24"/>
+          <w:szCs w:val="24"/>
+          <w:lang w:eastAsia="fr-FR"/>
+        </w:rPr>
+        <w:t xml:space="preserve">Lors de cette période une matière consistant en la gestion de projet nous a aussi aidé à apporter de l’organisation au projet. En effet, il nous a été demandé de réaliser de nombreux diagrammes de Gantt ainsi que des rapports individuels hebdomadaires à l’image de ceux demandé par Mr. </w:t>
+      </w:r>
+      <w:proofErr w:type="spellStart"/>
+      <w:r>
+        <w:rPr>
+          <w:rFonts w:asciiTheme="majorHAnsi" w:hAnsiTheme="majorHAnsi" w:cstheme="majorHAnsi"/>
+          <w:sz w:val="24"/>
+          <w:szCs w:val="24"/>
+          <w:lang w:eastAsia="fr-FR"/>
+        </w:rPr>
+        <w:t>Provot</w:t>
+      </w:r>
+      <w:proofErr w:type="spellEnd"/>
+      <w:r>
+        <w:rPr>
+          <w:rFonts w:asciiTheme="majorHAnsi" w:hAnsiTheme="majorHAnsi" w:cstheme="majorHAnsi"/>
+          <w:sz w:val="24"/>
+          <w:szCs w:val="24"/>
+          <w:lang w:eastAsia="fr-FR"/>
+        </w:rPr>
+        <w:t>. Nous avons aussi réalisé un cahier des charges encore une fois un peu allégé pour décrire toutes les attentes du projet. Une grande partie de celui-ci est retrouvé dans la partie II.2 Objectif du projet. On y voit toutes les fonctionnalités attendues.</w:t>
       </w:r>
     </w:p>
     <w:p>
@@ -4581,7 +4757,6 @@
           <w:szCs w:val="24"/>
         </w:rPr>
       </w:pPr>
-      <w:bookmarkStart w:id="10" w:name="_Toc67085094"/>
       <w:r>
         <w:t>III. Analyse</w:t>
       </w:r>
@@ -4642,6 +4817,7 @@
       </w:pPr>
       <w:bookmarkStart w:id="13" w:name="_Toc67085097"/>
       <w:r>
+        <w:lastRenderedPageBreak/>
         <w:t>IV. Réalisation de notre application</w:t>
       </w:r>
       <w:bookmarkEnd w:id="13"/>
@@ -4670,7 +4846,6 @@
         <w:jc w:val="both"/>
       </w:pPr>
       <w:r>
-        <w:lastRenderedPageBreak/>
         <w:tab/>
         <w:t xml:space="preserve">Notre projet est avant tout centré sur la reconnaissance de mouvement et de l’attachement d’un script à un mouvement cependant nous souhaitons apporter une approche simple aux potentiels utilisateurs. Pour cela nous avons décidé de concevoir deux environnements orienté </w:t>
       </w:r>
@@ -4723,15 +4898,7 @@
       </w:r>
       <w:proofErr w:type="spellEnd"/>
       <w:r>
-        <w:t xml:space="preserve"> et </w:t>
-      </w:r>
-      <w:proofErr w:type="gramStart"/>
-      <w:r>
-        <w:t>autre contextes</w:t>
-      </w:r>
-      <w:proofErr w:type="gramEnd"/>
-      <w:r>
-        <w:t>.</w:t>
+        <w:t xml:space="preserve"> et autre contextes.</w:t>
       </w:r>
       <w:r>
         <w:br/>
@@ -4945,6 +5112,7 @@
         </w:numPr>
       </w:pPr>
       <w:r>
+        <w:lastRenderedPageBreak/>
         <w:t>Navigation</w:t>
       </w:r>
     </w:p>
@@ -4953,11 +5121,7 @@
         <w:jc w:val="both"/>
       </w:pPr>
       <w:r>
-        <w:t xml:space="preserve">Dans un deuxième temps nous nous sommes penchées sur la réalisation de la navigation dans l’application. Celle-ci se fait par le biais d’un menu déroulable grâce à l’icône la plus en haut à gauche de l’écran.  Ce menu contient autant de partie qu’il y a de page navigable. Seuls les pages de connexion et d’enregistrement ne se trouve pas dans le menu mais directement en haut à gauche dans le header </w:t>
-      </w:r>
-      <w:r>
-        <w:lastRenderedPageBreak/>
-        <w:t>de toutes les pages.</w:t>
+        <w:t>Dans un deuxième temps nous nous sommes penchées sur la réalisation de la navigation dans l’application. Celle-ci se fait par le biais d’un menu déroulable grâce à l’icône la plus en haut à gauche de l’écran.  Ce menu contient autant de partie qu’il y a de page navigable. Seuls les pages de connexion et d’enregistrement ne se trouve pas dans le menu mais directement en haut à gauche dans le header de toutes les pages.</w:t>
       </w:r>
       <w:r>
         <w:t xml:space="preserve"> Ce menu est disponible sur toutes les vues de l’application pour une navigation rapide, sauf sur la page de connexion et d’enregistrement.</w:t>
@@ -5300,6 +5464,7 @@
         <w:jc w:val="both"/>
       </w:pPr>
       <w:r>
+        <w:lastRenderedPageBreak/>
         <w:t>Page Mes Scripts</w:t>
       </w:r>
     </w:p>
@@ -5325,11 +5490,7 @@
         <w:t xml:space="preserve"> que dans la page Script, un titre, une description, un id, et un état. </w:t>
       </w:r>
       <w:r>
-        <w:t xml:space="preserve">Un bouton permettant de rajouter un script à l’application se trouve en dessous du header en haut a gauche. Celui si permet de se diriger vers une </w:t>
-      </w:r>
-      <w:r>
-        <w:lastRenderedPageBreak/>
-        <w:t xml:space="preserve">nouvelle fenêtre où l’on peut retrouver les informations qui suivent. Un formulaire à remplir où est demandé un titre, une description, un chemin d’accès au script fait </w:t>
+        <w:t xml:space="preserve">Un bouton permettant de rajouter un script à l’application se trouve en dessous du header en haut a gauche. Celui si permet de se diriger vers une nouvelle fenêtre où l’on peut retrouver les informations qui suivent. Un formulaire à remplir où est demandé un titre, une description, un chemin d’accès au script fait </w:t>
       </w:r>
       <w:commentRangeStart w:id="20"/>
       <w:r>
@@ -5357,82 +5518,62 @@
         <w:rPr>
           <w:color w:val="C00000"/>
         </w:rPr>
-        <w:t xml:space="preserve">Partie enregistrement du geste </w:t>
-      </w:r>
-      <w:proofErr w:type="gramStart"/>
+        <w:t xml:space="preserve">Partie enregistrement du geste je sais pas comment s </w:t>
+      </w:r>
+      <w:proofErr w:type="spellStart"/>
       <w:r>
         <w:rPr>
           <w:color w:val="C00000"/>
         </w:rPr>
-        <w:t>je sais pas</w:t>
-      </w:r>
-      <w:proofErr w:type="gramEnd"/>
+        <w:t>amarche</w:t>
+      </w:r>
+      <w:proofErr w:type="spellEnd"/>
       <w:r>
         <w:rPr>
           <w:color w:val="C00000"/>
         </w:rPr>
-        <w:t xml:space="preserve"> comment s </w:t>
-      </w:r>
-      <w:proofErr w:type="spellStart"/>
-      <w:r>
+        <w:t xml:space="preserve"> la décrire</w:t>
+      </w:r>
+    </w:p>
+    <w:p>
+      <w:pPr>
+        <w:jc w:val="both"/>
+      </w:pPr>
+      <w:r>
+        <w:t>On retrouve un bouton d</w:t>
+      </w:r>
+      <w:r>
+        <w:t xml:space="preserve">e </w:t>
+      </w:r>
+      <w:r>
+        <w:t xml:space="preserve">validation </w:t>
+      </w:r>
+      <w:r>
+        <w:t>permettant de valider le formulaire. Après le click sur ce bouton l’utilisateur se retrouve sur la page Mes Scripts avec son nouveau script ajouter.</w:t>
+      </w:r>
+    </w:p>
+    <w:p>
+      <w:pPr>
+        <w:jc w:val="both"/>
+      </w:pPr>
+    </w:p>
+    <w:p>
+      <w:pPr>
         <w:rPr>
           <w:color w:val="C00000"/>
         </w:rPr>
-        <w:t>amarche</w:t>
-      </w:r>
-      <w:proofErr w:type="spellEnd"/>
+      </w:pPr>
       <w:r>
         <w:rPr>
           <w:color w:val="C00000"/>
         </w:rPr>
-        <w:t xml:space="preserve"> la décrire</w:t>
-      </w:r>
-    </w:p>
-    <w:p>
-      <w:pPr>
-        <w:jc w:val="both"/>
-      </w:pPr>
-      <w:r>
-        <w:t>On retrouve un bouton d</w:t>
-      </w:r>
-      <w:r>
-        <w:t xml:space="preserve">e </w:t>
-      </w:r>
-      <w:r>
-        <w:t xml:space="preserve">validation </w:t>
-      </w:r>
-      <w:r>
-        <w:t>permettant de valider le formulaire. Après le click sur ce bouton l’utilisateur se retrouve sur la page Mes Scripts avec son nouveau script ajouter.</w:t>
-      </w:r>
-    </w:p>
-    <w:p>
-      <w:pPr>
-        <w:jc w:val="both"/>
-      </w:pPr>
-    </w:p>
-    <w:p>
-      <w:pPr>
+        <w:t xml:space="preserve">Screen page </w:t>
+      </w:r>
+      <w:r>
         <w:rPr>
           <w:color w:val="C00000"/>
         </w:rPr>
-      </w:pPr>
-      <w:r>
-        <w:rPr>
-          <w:color w:val="C00000"/>
-        </w:rPr>
-        <w:t xml:space="preserve">Screen page </w:t>
-      </w:r>
-      <w:r>
-        <w:rPr>
-          <w:color w:val="C00000"/>
-        </w:rPr>
-        <w:t xml:space="preserve">Mes </w:t>
-      </w:r>
-      <w:r>
-        <w:rPr>
-          <w:color w:val="C00000"/>
-        </w:rPr>
-        <w:t>Scripts</w:t>
+        <w:t>Mes Scripts</w:t>
       </w:r>
       <w:r>
         <w:rPr>
@@ -5513,9 +5654,6 @@
         <w:jc w:val="both"/>
       </w:pPr>
       <w:r>
-        <w:rPr>
-          <w:lang w:val="en-GB"/>
-        </w:rPr>
         <w:tab/>
       </w:r>
       <w:r>
@@ -5617,6 +5755,7 @@
         <w:jc w:val="both"/>
       </w:pPr>
       <w:r>
+        <w:lastRenderedPageBreak/>
         <w:tab/>
         <w:t xml:space="preserve">Il est évidemment possible de requête l’API </w:t>
       </w:r>
@@ -5658,7 +5797,6 @@
         <w:jc w:val="both"/>
       </w:pPr>
       <w:r>
-        <w:lastRenderedPageBreak/>
         <w:tab/>
         <w:t>L’API ne fut pas penser dans cette optique là mais le fait est que c’est totalement possible et nous n’y émettons aucun blocage, nous avons nous même beaucoup utilisés ces méthodes durant le processus de développement de l’application.</w:t>
       </w:r>
@@ -17913,21 +18051,7 @@
         <w:rPr>
           <w:rFonts w:eastAsiaTheme="minorEastAsia"/>
         </w:rPr>
-        <w:t xml:space="preserve"> </w:t>
-      </w:r>
-      <w:proofErr w:type="gramStart"/>
-      <w:r>
-        <w:rPr>
-          <w:rFonts w:eastAsiaTheme="minorEastAsia"/>
-        </w:rPr>
-        <w:t>et</w:t>
-      </w:r>
-      <w:proofErr w:type="gramEnd"/>
-      <w:r>
-        <w:rPr>
-          <w:rFonts w:eastAsiaTheme="minorEastAsia"/>
-        </w:rPr>
-        <w:t xml:space="preserve"> </w:t>
+        <w:t xml:space="preserve"> et </w:t>
       </w:r>
       <m:oMath>
         <m:r>
@@ -22289,27 +22413,7 @@
           <w:sz w:val="20"/>
           <w:szCs w:val="20"/>
         </w:rPr>
-        <w:t xml:space="preserve"> </w:t>
-      </w:r>
-      <w:proofErr w:type="gramStart"/>
-      <w:r>
-        <w:rPr>
-          <w:rFonts w:eastAsiaTheme="minorEastAsia"/>
-          <w:i/>
-          <w:sz w:val="20"/>
-          <w:szCs w:val="20"/>
-        </w:rPr>
-        <w:t>tourne</w:t>
-      </w:r>
-      <w:proofErr w:type="gramEnd"/>
-      <w:r>
-        <w:rPr>
-          <w:rFonts w:eastAsiaTheme="minorEastAsia"/>
-          <w:i/>
-          <w:sz w:val="20"/>
-          <w:szCs w:val="20"/>
-        </w:rPr>
-        <w:t xml:space="preserve"> l'axe </w:t>
+        <w:t xml:space="preserve"> tourne l'axe </w:t>
       </w:r>
       <m:oMath>
         <m:r>
@@ -22440,27 +22544,7 @@
           <w:sz w:val="20"/>
           <w:szCs w:val="20"/>
         </w:rPr>
-        <w:t xml:space="preserve"> </w:t>
-      </w:r>
-      <w:proofErr w:type="gramStart"/>
-      <w:r>
-        <w:rPr>
-          <w:rFonts w:eastAsiaTheme="minorEastAsia"/>
-          <w:i/>
-          <w:sz w:val="20"/>
-          <w:szCs w:val="20"/>
-        </w:rPr>
-        <w:t>tourne</w:t>
-      </w:r>
-      <w:proofErr w:type="gramEnd"/>
-      <w:r>
-        <w:rPr>
-          <w:rFonts w:eastAsiaTheme="minorEastAsia"/>
-          <w:i/>
-          <w:sz w:val="20"/>
-          <w:szCs w:val="20"/>
-        </w:rPr>
-        <w:t xml:space="preserve"> l'axe </w:t>
+        <w:t xml:space="preserve"> tourne l'axe </w:t>
       </w:r>
       <m:oMath>
         <m:r>
@@ -22591,27 +22675,7 @@
           <w:sz w:val="20"/>
           <w:szCs w:val="20"/>
         </w:rPr>
-        <w:t xml:space="preserve"> </w:t>
-      </w:r>
-      <w:proofErr w:type="gramStart"/>
-      <w:r>
-        <w:rPr>
-          <w:rFonts w:eastAsiaTheme="minorEastAsia"/>
-          <w:i/>
-          <w:sz w:val="20"/>
-          <w:szCs w:val="20"/>
-        </w:rPr>
-        <w:t>tourne</w:t>
-      </w:r>
-      <w:proofErr w:type="gramEnd"/>
-      <w:r>
-        <w:rPr>
-          <w:rFonts w:eastAsiaTheme="minorEastAsia"/>
-          <w:i/>
-          <w:sz w:val="20"/>
-          <w:szCs w:val="20"/>
-        </w:rPr>
-        <w:t xml:space="preserve"> l'axe </w:t>
+        <w:t xml:space="preserve"> tourne l'axe </w:t>
       </w:r>
       <m:oMath>
         <m:r>
@@ -26890,7 +26954,6 @@
         <w:t xml:space="preserve">    "_class": "</w:t>
       </w:r>
       <w:proofErr w:type="spellStart"/>
-      <w:proofErr w:type="gramStart"/>
       <w:r>
         <w:rPr>
           <w:rFonts w:asciiTheme="majorHAnsi" w:hAnsiTheme="majorHAnsi" w:cstheme="majorHAnsi"/>
@@ -26901,7 +26964,6 @@
         <w:t>Core.Script.Script</w:t>
       </w:r>
       <w:proofErr w:type="spellEnd"/>
-      <w:proofErr w:type="gramEnd"/>
       <w:r>
         <w:rPr>
           <w:rFonts w:asciiTheme="majorHAnsi" w:hAnsiTheme="majorHAnsi" w:cstheme="majorHAnsi"/>
@@ -26920,7 +26982,7 @@
           <w:rFonts w:asciiTheme="majorHAnsi" w:hAnsiTheme="majorHAnsi" w:cstheme="majorHAnsi"/>
           <w:sz w:val="24"/>
           <w:szCs w:val="24"/>
-          <w:lang w:eastAsia="fr-FR"/>
+          <w:lang w:val="en-US" w:eastAsia="fr-FR"/>
         </w:rPr>
       </w:pPr>
       <w:r>
@@ -26928,7 +26990,7 @@
           <w:rFonts w:asciiTheme="majorHAnsi" w:hAnsiTheme="majorHAnsi" w:cstheme="majorHAnsi"/>
           <w:sz w:val="24"/>
           <w:szCs w:val="24"/>
-          <w:lang w:eastAsia="fr-FR"/>
+          <w:lang w:val="en-US" w:eastAsia="fr-FR"/>
         </w:rPr>
         <w:t>}</w:t>
       </w:r>
@@ -26941,7 +27003,7 @@
           <w:rFonts w:asciiTheme="majorHAnsi" w:hAnsiTheme="majorHAnsi" w:cstheme="majorHAnsi"/>
           <w:sz w:val="24"/>
           <w:szCs w:val="24"/>
-          <w:lang w:eastAsia="fr-FR"/>
+          <w:lang w:val="en-US" w:eastAsia="fr-FR"/>
         </w:rPr>
       </w:pPr>
     </w:p>
@@ -28559,7 +28621,21 @@
         <w:rPr>
           <w:lang w:val="en-GB"/>
         </w:rPr>
-        <w:t xml:space="preserve">VII. Résumé en </w:t>
+        <w:t xml:space="preserve">VII. Résumé </w:t>
+      </w:r>
+      <w:proofErr w:type="spellStart"/>
+      <w:r>
+        <w:rPr>
+          <w:lang w:val="en-GB"/>
+        </w:rPr>
+        <w:t>en</w:t>
+      </w:r>
+      <w:proofErr w:type="spellEnd"/>
+      <w:r>
+        <w:rPr>
+          <w:lang w:val="en-GB"/>
+        </w:rPr>
+        <w:t xml:space="preserve"> </w:t>
       </w:r>
       <w:proofErr w:type="spellStart"/>
       <w:r>
@@ -28638,27 +28714,7 @@
           <w:szCs w:val="24"/>
           <w:lang w:val="en-US"/>
         </w:rPr>
-        <w:t xml:space="preserve">In conclusion the project is up to what we wanted to do at least but it remains a lot of ideas that came up during the realization. If we had more time, we would have definitely disassociated the </w:t>
-      </w:r>
-      <w:proofErr w:type="gramStart"/>
-      <w:r>
-        <w:rPr>
-          <w:rFonts w:asciiTheme="majorHAnsi" w:hAnsiTheme="majorHAnsi" w:cstheme="majorHAnsi"/>
-          <w:sz w:val="24"/>
-          <w:szCs w:val="24"/>
-          <w:lang w:val="en-US"/>
-        </w:rPr>
-        <w:t>Back-End</w:t>
-      </w:r>
-      <w:proofErr w:type="gramEnd"/>
-      <w:r>
-        <w:rPr>
-          <w:rFonts w:asciiTheme="majorHAnsi" w:hAnsiTheme="majorHAnsi" w:cstheme="majorHAnsi"/>
-          <w:sz w:val="24"/>
-          <w:szCs w:val="24"/>
-          <w:lang w:val="en-US"/>
-        </w:rPr>
-        <w:t xml:space="preserve"> and the Front-End in order that this application would be totally optimized. But after all we are totally satisfied with what we managed to do in 14 weeks in a group of 5.</w:t>
+        <w:t>In conclusion the project is up to what we wanted to do at least but it remains a lot of ideas that came up during the realization. If we had more time, we would have definitely disassociated the Back-End and the Front-End in order that this application would be totally optimized. But after all we are totally satisfied with what we managed to do in 14 weeks in a group of 5.</w:t>
       </w:r>
     </w:p>
     <w:p>
@@ -29005,13 +29061,8 @@
       <w:r>
         <w:t xml:space="preserve">Voir si </w:t>
       </w:r>
-      <w:proofErr w:type="spellStart"/>
-      <w:r>
-        <w:t>l’id</w:t>
-      </w:r>
-      <w:proofErr w:type="spellEnd"/>
-      <w:r>
-        <w:t xml:space="preserve"> est toujours disponible et si d’autres informations n’ont pas été rajouté</w:t>
+      <w:r>
+        <w:t>l’id est toujours disponible et si d’autres informations n’ont pas été rajouté</w:t>
       </w:r>
     </w:p>
   </w:comment>
@@ -29043,15 +29094,7 @@
         <w:annotationRef/>
       </w:r>
       <w:r>
-        <w:t xml:space="preserve">Voir </w:t>
-      </w:r>
-      <w:proofErr w:type="gramStart"/>
-      <w:r>
-        <w:t>si il</w:t>
-      </w:r>
-      <w:proofErr w:type="gramEnd"/>
-      <w:r>
-        <w:t xml:space="preserve"> n’y a pas plus d’option</w:t>
+        <w:t>Voir si il n’y a pas plus d’option</w:t>
       </w:r>
     </w:p>
     <w:p>
@@ -29131,6 +29174,7 @@
         <w:docPartUnique/>
       </w:docPartObj>
     </w:sdtPr>
+    <w:sdtEndPr/>
     <w:sdtContent>
       <w:p>
         <w:pPr>

</xml_diff>

<commit_message>
Ajout Exec+Param + Images
</commit_message>
<xml_diff>
--- a/conception/Rapport de projet tuteuré.docx
+++ b/conception/Rapport de projet tuteuré.docx
@@ -1433,7 +1433,7 @@
           <w:docPartGallery w:val="Table of Contents"/>
           <w:docPartUnique w:val="true"/>
         </w:docPartObj>
-        <w:id w:val="1921320070"/>
+        <w:id w:val="399309838"/>
       </w:sdtPr>
       <w:sdtContent>
         <w:p>
@@ -5077,14 +5077,6 @@
         </w:rPr>
         <w:t xml:space="preserve"> utile et de l'autre coté avoir un Coeur capable de comprendre et rendre ces données vivantes et utiles.</w:t>
         <w:br/>
-      </w:r>
-      <w:r>
-        <w:rPr>
-          <w:rFonts w:ascii="Calibri Light" w:hAnsi="Calibri Light" w:asciiTheme="majorHAnsi" w:hAnsiTheme="majorHAnsi"/>
-          <w:sz w:val="24"/>
-          <w:szCs w:val="24"/>
-          <w:lang w:eastAsia="fr-FR"/>
-        </w:rPr>
         <w:t>Voici une représentation de cette architecture décrite auparavant :</w:t>
         <w:br/>
       </w:r>
@@ -5099,9 +5091,12 @@
         </w:rPr>
       </w:pPr>
       <w:r>
-        <w:rPr/>
+        <w:rPr>
+          <w:sz w:val="24"/>
+          <w:szCs w:val="24"/>
+        </w:rPr>
         <w:drawing>
-          <wp:anchor behindDoc="0" distT="0" distB="0" distL="0" distR="0" simplePos="0" locked="0" layoutInCell="1" allowOverlap="1" relativeHeight="333">
+          <wp:anchor behindDoc="0" distT="0" distB="0" distL="0" distR="0" simplePos="0" locked="0" layoutInCell="1" allowOverlap="1" relativeHeight="98">
             <wp:simplePos x="0" y="0"/>
             <wp:positionH relativeFrom="column">
               <wp:posOffset>281305</wp:posOffset>
@@ -5166,14 +5161,6 @@
         <w:t>Pour des raisons de temps et de masses de travail, nous n'avons malheureusement pas abouti à cette scission pourtant fortement bénéfique.</w:t>
         <w:br/>
         <w:t>Le "Coeur" du projet est donc toujours en un seul gros bloc.</w:t>
-      </w:r>
-      <w:r>
-        <w:rPr>
-          <w:rFonts w:ascii="Calibri Light" w:hAnsi="Calibri Light" w:asciiTheme="majorHAnsi" w:hAnsiTheme="majorHAnsi"/>
-          <w:sz w:val="24"/>
-          <w:szCs w:val="24"/>
-          <w:lang w:eastAsia="fr-FR"/>
-        </w:rPr>
         <w:br/>
         <w:t>Voici une représentation de l’architecture actuelle du projet :</w:t>
         <w:br/>
@@ -5194,7 +5181,7 @@
           <w:lang w:eastAsia="fr-FR"/>
         </w:rPr>
         <w:drawing>
-          <wp:anchor behindDoc="0" distT="0" distB="0" distL="0" distR="0" simplePos="0" locked="0" layoutInCell="1" allowOverlap="1" relativeHeight="334">
+          <wp:anchor behindDoc="0" distT="0" distB="0" distL="0" distR="0" simplePos="0" locked="0" layoutInCell="1" allowOverlap="1" relativeHeight="99">
             <wp:simplePos x="0" y="0"/>
             <wp:positionH relativeFrom="column">
               <wp:posOffset>172720</wp:posOffset>
@@ -5639,7 +5626,7 @@
           <w:szCs w:val="24"/>
         </w:rPr>
         <w:drawing>
-          <wp:anchor behindDoc="0" distT="0" distB="0" distL="0" distR="0" simplePos="0" locked="0" layoutInCell="1" allowOverlap="1" relativeHeight="94">
+          <wp:anchor behindDoc="0" distT="0" distB="0" distL="0" distR="0" simplePos="0" locked="0" layoutInCell="1" allowOverlap="1" relativeHeight="93">
             <wp:simplePos x="0" y="0"/>
             <wp:positionH relativeFrom="column">
               <wp:align>center</wp:align>
@@ -5893,7 +5880,7 @@
           <w:szCs w:val="24"/>
         </w:rPr>
         <w:drawing>
-          <wp:anchor behindDoc="0" distT="0" distB="0" distL="0" distR="0" simplePos="0" locked="0" layoutInCell="1" allowOverlap="1" relativeHeight="89">
+          <wp:anchor behindDoc="0" distT="0" distB="0" distL="0" distR="0" simplePos="0" locked="0" layoutInCell="1" allowOverlap="1" relativeHeight="61">
             <wp:simplePos x="0" y="0"/>
             <wp:positionH relativeFrom="column">
               <wp:posOffset>0</wp:posOffset>
@@ -5957,7 +5944,7 @@
           <w:szCs w:val="24"/>
         </w:rPr>
         <w:drawing>
-          <wp:anchor behindDoc="0" distT="0" distB="0" distL="0" distR="0" simplePos="0" locked="0" layoutInCell="1" allowOverlap="1" relativeHeight="88">
+          <wp:anchor behindDoc="0" distT="0" distB="0" distL="0" distR="0" simplePos="0" locked="0" layoutInCell="1" allowOverlap="1" relativeHeight="60">
             <wp:simplePos x="0" y="0"/>
             <wp:positionH relativeFrom="column">
               <wp:align>center</wp:align>
@@ -6098,7 +6085,7 @@
           <w:szCs w:val="24"/>
         </w:rPr>
         <w:drawing>
-          <wp:anchor behindDoc="0" distT="0" distB="0" distL="0" distR="0" simplePos="0" locked="0" layoutInCell="1" allowOverlap="1" relativeHeight="90">
+          <wp:anchor behindDoc="0" distT="0" distB="0" distL="0" distR="0" simplePos="0" locked="0" layoutInCell="1" allowOverlap="1" relativeHeight="92">
             <wp:simplePos x="0" y="0"/>
             <wp:positionH relativeFrom="column">
               <wp:align>center</wp:align>
@@ -6239,7 +6226,7 @@
           <w:szCs w:val="24"/>
         </w:rPr>
         <w:drawing>
-          <wp:anchor behindDoc="0" distT="0" distB="0" distL="0" distR="0" simplePos="0" locked="0" layoutInCell="1" allowOverlap="1" relativeHeight="95">
+          <wp:anchor behindDoc="0" distT="0" distB="0" distL="0" distR="0" simplePos="0" locked="0" layoutInCell="1" allowOverlap="1" relativeHeight="94">
             <wp:simplePos x="0" y="0"/>
             <wp:positionH relativeFrom="column">
               <wp:align>center</wp:align>
@@ -6283,6 +6270,51 @@
             </a:graphic>
           </wp:anchor>
         </w:drawing>
+        <w:drawing>
+          <wp:anchor behindDoc="0" distT="0" distB="0" distL="0" distR="0" simplePos="0" locked="0" layoutInCell="1" allowOverlap="1" relativeHeight="337">
+            <wp:simplePos x="0" y="0"/>
+            <wp:positionH relativeFrom="column">
+              <wp:posOffset>13970</wp:posOffset>
+            </wp:positionH>
+            <wp:positionV relativeFrom="paragraph">
+              <wp:posOffset>3061970</wp:posOffset>
+            </wp:positionV>
+            <wp:extent cx="5760720" cy="2993390"/>
+            <wp:effectExtent l="0" t="0" r="0" b="0"/>
+            <wp:wrapSquare wrapText="largest"/>
+            <wp:docPr id="14" name="Image38" descr=""/>
+            <wp:cNvGraphicFramePr>
+              <a:graphicFrameLocks xmlns:a="http://schemas.openxmlformats.org/drawingml/2006/main" noChangeAspect="1"/>
+            </wp:cNvGraphicFramePr>
+            <a:graphic xmlns:a="http://schemas.openxmlformats.org/drawingml/2006/main">
+              <a:graphicData uri="http://schemas.openxmlformats.org/drawingml/2006/picture">
+                <pic:pic xmlns:pic="http://schemas.openxmlformats.org/drawingml/2006/picture">
+                  <pic:nvPicPr>
+                    <pic:cNvPr id="14" name="Image38" descr=""/>
+                    <pic:cNvPicPr>
+                      <a:picLocks noChangeAspect="1" noChangeArrowheads="1"/>
+                    </pic:cNvPicPr>
+                  </pic:nvPicPr>
+                  <pic:blipFill>
+                    <a:blip r:embed="rId17"/>
+                    <a:stretch>
+                      <a:fillRect/>
+                    </a:stretch>
+                  </pic:blipFill>
+                  <pic:spPr bwMode="auto">
+                    <a:xfrm>
+                      <a:off x="0" y="0"/>
+                      <a:ext cx="5760720" cy="2993390"/>
+                    </a:xfrm>
+                    <a:prstGeom prst="rect">
+                      <a:avLst/>
+                    </a:prstGeom>
+                  </pic:spPr>
+                </pic:pic>
+              </a:graphicData>
+            </a:graphic>
+          </wp:anchor>
+        </w:drawing>
       </w:r>
     </w:p>
     <w:p>
@@ -6372,6 +6404,72 @@
         <w:tab/>
         <w:t>Vous pouvez enregistrer un nouveau geste en lui donnant des informations telle qu’un nom, une description, si il contient une ou deux mains, si la distance entre les mains et doigts importe et pour finir vous pouvez valider. Alors un compte à rebours apparaitra et lorsque celui-ci sera fini il sauvegardera la position de vos mains au dessus du leap motion. Vous pouvez à présent relié ce nouveau geste à un script dans les pages dédiés au script</w:t>
       </w:r>
+      <w:r>
+        <w:rPr>
+          <w:rFonts w:eastAsia="" w:cs="" w:ascii="Calibri Light" w:hAnsi="Calibri Light"/>
+          <w:color w:val="000000"/>
+          <w:sz w:val="24"/>
+          <w:szCs w:val="24"/>
+        </w:rPr>
+        <w:t>.</w:t>
+      </w:r>
+    </w:p>
+    <w:p>
+      <w:pPr>
+        <w:pStyle w:val="Normal"/>
+        <w:jc w:val="both"/>
+        <w:rPr>
+          <w:color w:val="000000"/>
+        </w:rPr>
+      </w:pPr>
+      <w:r>
+        <w:rPr/>
+        <w:drawing>
+          <wp:anchor behindDoc="0" distT="0" distB="0" distL="0" distR="0" simplePos="0" locked="0" layoutInCell="1" allowOverlap="1" relativeHeight="338">
+            <wp:simplePos x="0" y="0"/>
+            <wp:positionH relativeFrom="column">
+              <wp:align>center</wp:align>
+            </wp:positionH>
+            <wp:positionV relativeFrom="paragraph">
+              <wp:posOffset>635</wp:posOffset>
+            </wp:positionV>
+            <wp:extent cx="5760720" cy="3007995"/>
+            <wp:effectExtent l="0" t="0" r="0" b="0"/>
+            <wp:wrapSquare wrapText="largest"/>
+            <wp:docPr id="15" name="Image39" descr=""/>
+            <wp:cNvGraphicFramePr>
+              <a:graphicFrameLocks xmlns:a="http://schemas.openxmlformats.org/drawingml/2006/main" noChangeAspect="1"/>
+            </wp:cNvGraphicFramePr>
+            <a:graphic xmlns:a="http://schemas.openxmlformats.org/drawingml/2006/main">
+              <a:graphicData uri="http://schemas.openxmlformats.org/drawingml/2006/picture">
+                <pic:pic xmlns:pic="http://schemas.openxmlformats.org/drawingml/2006/picture">
+                  <pic:nvPicPr>
+                    <pic:cNvPr id="15" name="Image39" descr=""/>
+                    <pic:cNvPicPr>
+                      <a:picLocks noChangeAspect="1" noChangeArrowheads="1"/>
+                    </pic:cNvPicPr>
+                  </pic:nvPicPr>
+                  <pic:blipFill>
+                    <a:blip r:embed="rId18"/>
+                    <a:stretch>
+                      <a:fillRect/>
+                    </a:stretch>
+                  </pic:blipFill>
+                  <pic:spPr bwMode="auto">
+                    <a:xfrm>
+                      <a:off x="0" y="0"/>
+                      <a:ext cx="5760720" cy="3007995"/>
+                    </a:xfrm>
+                    <a:prstGeom prst="rect">
+                      <a:avLst/>
+                    </a:prstGeom>
+                  </pic:spPr>
+                </pic:pic>
+              </a:graphicData>
+            </a:graphic>
+          </wp:anchor>
+        </w:drawing>
+      </w:r>
     </w:p>
     <w:p>
       <w:pPr>
@@ -6418,18 +6516,48 @@
         <w:pStyle w:val="Normal"/>
         <w:jc w:val="both"/>
         <w:rPr>
-          <w:rFonts w:ascii="Calibri Light" w:hAnsi="Calibri Light" w:asciiTheme="majorHAnsi" w:hAnsiTheme="majorHAnsi"/>
-          <w:sz w:val="24"/>
-          <w:szCs w:val="24"/>
-        </w:rPr>
-      </w:pPr>
-      <w:r>
-        <w:rPr>
-          <w:rFonts w:ascii="Calibri Light" w:hAnsi="Calibri Light" w:asciiTheme="majorHAnsi" w:hAnsiTheme="majorHAnsi"/>
-          <w:sz w:val="24"/>
-          <w:szCs w:val="24"/>
-        </w:rPr>
-        <w:t>A faire</w:t>
+          <w:rFonts w:ascii="Calibri Light" w:hAnsi="Calibri Light" w:eastAsia="Calibri" w:cs="" w:asciiTheme="majorHAnsi" w:hAnsiTheme="majorHAnsi"/>
+          <w:color w:val="auto"/>
+          <w:kern w:val="0"/>
+          <w:sz w:val="24"/>
+          <w:szCs w:val="24"/>
+          <w:lang w:val="fr-FR" w:eastAsia="en-US" w:bidi="ar-SA"/>
+        </w:rPr>
+      </w:pPr>
+      <w:r>
+        <w:rPr>
+          <w:rFonts w:eastAsia="Calibri" w:cs="" w:ascii="Calibri Light" w:hAnsi="Calibri Light"/>
+          <w:color w:val="auto"/>
+          <w:kern w:val="0"/>
+          <w:sz w:val="24"/>
+          <w:szCs w:val="24"/>
+          <w:lang w:val="fr-FR" w:eastAsia="en-US" w:bidi="ar-SA"/>
+        </w:rPr>
+        <w:t>Une page de réglages est aussi présente et vous permet de gérer les paramètres générales de l’application. Actuellement cette page permet simplement de modifié l’adresse sur laquelle l’API doit être appelé (étant donné que c’est le seul paramètre général que nous ayons à traiter)</w:t>
+      </w:r>
+    </w:p>
+    <w:p>
+      <w:pPr>
+        <w:pStyle w:val="Normal"/>
+        <w:jc w:val="both"/>
+        <w:rPr>
+          <w:rFonts w:ascii="Calibri Light" w:hAnsi="Calibri Light" w:eastAsia="Calibri" w:cs="" w:asciiTheme="majorHAnsi" w:hAnsiTheme="majorHAnsi"/>
+          <w:color w:val="auto"/>
+          <w:kern w:val="0"/>
+          <w:sz w:val="24"/>
+          <w:szCs w:val="24"/>
+          <w:lang w:val="fr-FR" w:eastAsia="en-US" w:bidi="ar-SA"/>
+        </w:rPr>
+      </w:pPr>
+      <w:r>
+        <w:rPr>
+          <w:rFonts w:eastAsia="Calibri" w:cs="" w:ascii="Calibri Light" w:hAnsi="Calibri Light"/>
+          <w:color w:val="auto"/>
+          <w:kern w:val="0"/>
+          <w:sz w:val="24"/>
+          <w:szCs w:val="24"/>
+          <w:lang w:val="fr-FR" w:eastAsia="en-US" w:bidi="ar-SA"/>
+        </w:rPr>
       </w:r>
     </w:p>
     <w:p>
@@ -6450,6 +6578,146 @@
           <w:sz w:val="24"/>
           <w:szCs w:val="24"/>
         </w:rPr>
+        <w:t xml:space="preserve">Page </w:t>
+      </w:r>
+      <w:r>
+        <w:rPr>
+          <w:rFonts w:eastAsia="" w:cs="" w:cstheme="majorBidi" w:eastAsiaTheme="majorEastAsia"/>
+          <w:color w:val="1F3763" w:themeColor="accent1" w:themeShade="7f"/>
+          <w:kern w:val="0"/>
+          <w:sz w:val="24"/>
+          <w:szCs w:val="24"/>
+          <w:lang w:val="fr-FR" w:eastAsia="en-US" w:bidi="ar-SA"/>
+        </w:rPr>
+        <w:t>Exécutables</w:t>
+      </w:r>
+    </w:p>
+    <w:p>
+      <w:pPr>
+        <w:pStyle w:val="Normal"/>
+        <w:jc w:val="both"/>
+        <w:rPr>
+          <w:color w:val="000000"/>
+        </w:rPr>
+      </w:pPr>
+      <w:r>
+        <w:rPr>
+          <w:rFonts w:eastAsia="" w:cs="" w:ascii="Calibri Light" w:hAnsi="Calibri Light" w:asciiTheme="majorHAnsi" w:cstheme="majorBidi" w:eastAsiaTheme="majorEastAsia" w:hAnsiTheme="majorHAnsi"/>
+          <w:color w:val="000000" w:themeShade="7f"/>
+          <w:kern w:val="0"/>
+          <w:sz w:val="24"/>
+          <w:szCs w:val="24"/>
+          <w:lang w:val="fr-FR" w:eastAsia="en-US" w:bidi="ar-SA"/>
+        </w:rPr>
+        <w:t>Afin de contrôler les différents exécutables qui prendront en charge l’exécution des scripts nous avons mis en place une page dédié aux exécutables, celles-ci vous fait apparaître l’ensemble des exécutables disponibles avec une association d’un type mimes et d’un path, vous pouvez modifier le path pour permettre à l’application de lancer vos script avec exécutable souhaitée</w:t>
+      </w:r>
+    </w:p>
+    <w:p>
+      <w:pPr>
+        <w:pStyle w:val="Normal"/>
+        <w:jc w:val="both"/>
+        <w:rPr>
+          <w:rFonts w:ascii="Calibri Light" w:hAnsi="Calibri Light" w:eastAsia="" w:cs="" w:asciiTheme="majorHAnsi" w:cstheme="majorBidi" w:eastAsiaTheme="majorEastAsia" w:hAnsiTheme="majorHAnsi"/>
+          <w:color w:themeColor="accent1" w:themeShade="7f"/>
+          <w:kern w:val="0"/>
+          <w:sz w:val="24"/>
+          <w:szCs w:val="24"/>
+          <w:lang w:val="fr-FR" w:eastAsia="en-US" w:bidi="ar-SA"/>
+        </w:rPr>
+      </w:pPr>
+      <w:r>
+        <w:rPr>
+          <w:color w:val="000000"/>
+        </w:rPr>
+        <w:drawing>
+          <wp:anchor behindDoc="0" distT="0" distB="0" distL="0" distR="0" simplePos="0" locked="0" layoutInCell="1" allowOverlap="1" relativeHeight="341">
+            <wp:simplePos x="0" y="0"/>
+            <wp:positionH relativeFrom="column">
+              <wp:align>center</wp:align>
+            </wp:positionH>
+            <wp:positionV relativeFrom="paragraph">
+              <wp:posOffset>635</wp:posOffset>
+            </wp:positionV>
+            <wp:extent cx="5760720" cy="3014980"/>
+            <wp:effectExtent l="0" t="0" r="0" b="0"/>
+            <wp:wrapSquare wrapText="largest"/>
+            <wp:docPr id="16" name="Image51" descr=""/>
+            <wp:cNvGraphicFramePr>
+              <a:graphicFrameLocks xmlns:a="http://schemas.openxmlformats.org/drawingml/2006/main" noChangeAspect="1"/>
+            </wp:cNvGraphicFramePr>
+            <a:graphic xmlns:a="http://schemas.openxmlformats.org/drawingml/2006/main">
+              <a:graphicData uri="http://schemas.openxmlformats.org/drawingml/2006/picture">
+                <pic:pic xmlns:pic="http://schemas.openxmlformats.org/drawingml/2006/picture">
+                  <pic:nvPicPr>
+                    <pic:cNvPr id="16" name="Image51" descr=""/>
+                    <pic:cNvPicPr>
+                      <a:picLocks noChangeAspect="1" noChangeArrowheads="1"/>
+                    </pic:cNvPicPr>
+                  </pic:nvPicPr>
+                  <pic:blipFill>
+                    <a:blip r:embed="rId19"/>
+                    <a:stretch>
+                      <a:fillRect/>
+                    </a:stretch>
+                  </pic:blipFill>
+                  <pic:spPr bwMode="auto">
+                    <a:xfrm>
+                      <a:off x="0" y="0"/>
+                      <a:ext cx="5760720" cy="3014980"/>
+                    </a:xfrm>
+                    <a:prstGeom prst="rect">
+                      <a:avLst/>
+                    </a:prstGeom>
+                  </pic:spPr>
+                </pic:pic>
+              </a:graphicData>
+            </a:graphic>
+          </wp:anchor>
+        </w:drawing>
+      </w:r>
+    </w:p>
+    <w:p>
+      <w:pPr>
+        <w:pStyle w:val="Normal"/>
+        <w:jc w:val="both"/>
+        <w:rPr>
+          <w:rFonts w:ascii="Calibri Light" w:hAnsi="Calibri Light" w:eastAsia="Calibri" w:cs="" w:asciiTheme="majorHAnsi" w:hAnsiTheme="majorHAnsi"/>
+          <w:color w:val="auto"/>
+          <w:kern w:val="0"/>
+          <w:sz w:val="24"/>
+          <w:szCs w:val="24"/>
+          <w:lang w:val="fr-FR" w:eastAsia="en-US" w:bidi="ar-SA"/>
+        </w:rPr>
+      </w:pPr>
+      <w:r>
+        <w:rPr>
+          <w:rFonts w:eastAsia="Calibri" w:cs="" w:ascii="Calibri Light" w:hAnsi="Calibri Light"/>
+          <w:color w:val="auto"/>
+          <w:kern w:val="0"/>
+          <w:sz w:val="24"/>
+          <w:szCs w:val="24"/>
+          <w:lang w:val="fr-FR" w:eastAsia="en-US" w:bidi="ar-SA"/>
+        </w:rPr>
+      </w:r>
+    </w:p>
+    <w:p>
+      <w:pPr>
+        <w:pStyle w:val="Titre6"/>
+        <w:numPr>
+          <w:ilvl w:val="0"/>
+          <w:numId w:val="6"/>
+        </w:numPr>
+        <w:jc w:val="both"/>
+        <w:rPr>
+          <w:sz w:val="24"/>
+          <w:szCs w:val="24"/>
+        </w:rPr>
+      </w:pPr>
+      <w:r>
+        <w:rPr>
+          <w:sz w:val="24"/>
+          <w:szCs w:val="24"/>
+        </w:rPr>
         <w:t>Page Connexion et Enregistrement</w:t>
       </w:r>
     </w:p>
@@ -6501,11 +6769,114 @@
         </w:rPr>
       </w:pPr>
       <w:r>
+        <w:rPr/>
+        <w:drawing>
+          <wp:anchor behindDoc="0" distT="0" distB="0" distL="0" distR="0" simplePos="0" locked="0" layoutInCell="1" allowOverlap="1" relativeHeight="339">
+            <wp:simplePos x="0" y="0"/>
+            <wp:positionH relativeFrom="column">
+              <wp:align>center</wp:align>
+            </wp:positionH>
+            <wp:positionV relativeFrom="paragraph">
+              <wp:posOffset>635</wp:posOffset>
+            </wp:positionV>
+            <wp:extent cx="5760720" cy="2986405"/>
+            <wp:effectExtent l="0" t="0" r="0" b="0"/>
+            <wp:wrapSquare wrapText="largest"/>
+            <wp:docPr id="17" name="Image49" descr=""/>
+            <wp:cNvGraphicFramePr>
+              <a:graphicFrameLocks xmlns:a="http://schemas.openxmlformats.org/drawingml/2006/main" noChangeAspect="1"/>
+            </wp:cNvGraphicFramePr>
+            <a:graphic xmlns:a="http://schemas.openxmlformats.org/drawingml/2006/main">
+              <a:graphicData uri="http://schemas.openxmlformats.org/drawingml/2006/picture">
+                <pic:pic xmlns:pic="http://schemas.openxmlformats.org/drawingml/2006/picture">
+                  <pic:nvPicPr>
+                    <pic:cNvPr id="17" name="Image49" descr=""/>
+                    <pic:cNvPicPr>
+                      <a:picLocks noChangeAspect="1" noChangeArrowheads="1"/>
+                    </pic:cNvPicPr>
+                  </pic:nvPicPr>
+                  <pic:blipFill>
+                    <a:blip r:embed="rId20"/>
+                    <a:stretch>
+                      <a:fillRect/>
+                    </a:stretch>
+                  </pic:blipFill>
+                  <pic:spPr bwMode="auto">
+                    <a:xfrm>
+                      <a:off x="0" y="0"/>
+                      <a:ext cx="5760720" cy="2986405"/>
+                    </a:xfrm>
+                    <a:prstGeom prst="rect">
+                      <a:avLst/>
+                    </a:prstGeom>
+                  </pic:spPr>
+                </pic:pic>
+              </a:graphicData>
+            </a:graphic>
+          </wp:anchor>
+        </w:drawing>
+      </w:r>
+    </w:p>
+    <w:p>
+      <w:pPr>
+        <w:pStyle w:val="Normal"/>
+        <w:rPr>
+          <w:rFonts w:ascii="Calibri Light" w:hAnsi="Calibri Light" w:asciiTheme="majorHAnsi" w:hAnsiTheme="majorHAnsi"/>
+          <w:sz w:val="24"/>
+          <w:szCs w:val="24"/>
+        </w:rPr>
+      </w:pPr>
+      <w:r>
         <w:rPr>
           <w:rFonts w:asciiTheme="majorHAnsi" w:hAnsiTheme="majorHAnsi" w:ascii="Calibri Light" w:hAnsi="Calibri Light"/>
           <w:sz w:val="24"/>
           <w:szCs w:val="24"/>
         </w:rPr>
+        <w:drawing>
+          <wp:anchor behindDoc="0" distT="0" distB="0" distL="0" distR="0" simplePos="0" locked="0" layoutInCell="1" allowOverlap="1" relativeHeight="340">
+            <wp:simplePos x="0" y="0"/>
+            <wp:positionH relativeFrom="column">
+              <wp:posOffset>13335</wp:posOffset>
+            </wp:positionH>
+            <wp:positionV relativeFrom="paragraph">
+              <wp:posOffset>176530</wp:posOffset>
+            </wp:positionV>
+            <wp:extent cx="5760720" cy="3002915"/>
+            <wp:effectExtent l="0" t="0" r="0" b="0"/>
+            <wp:wrapSquare wrapText="largest"/>
+            <wp:docPr id="18" name="Image50" descr=""/>
+            <wp:cNvGraphicFramePr>
+              <a:graphicFrameLocks xmlns:a="http://schemas.openxmlformats.org/drawingml/2006/main" noChangeAspect="1"/>
+            </wp:cNvGraphicFramePr>
+            <a:graphic xmlns:a="http://schemas.openxmlformats.org/drawingml/2006/main">
+              <a:graphicData uri="http://schemas.openxmlformats.org/drawingml/2006/picture">
+                <pic:pic xmlns:pic="http://schemas.openxmlformats.org/drawingml/2006/picture">
+                  <pic:nvPicPr>
+                    <pic:cNvPr id="18" name="Image50" descr=""/>
+                    <pic:cNvPicPr>
+                      <a:picLocks noChangeAspect="1" noChangeArrowheads="1"/>
+                    </pic:cNvPicPr>
+                  </pic:nvPicPr>
+                  <pic:blipFill>
+                    <a:blip r:embed="rId21"/>
+                    <a:stretch>
+                      <a:fillRect/>
+                    </a:stretch>
+                  </pic:blipFill>
+                  <pic:spPr bwMode="auto">
+                    <a:xfrm>
+                      <a:off x="0" y="0"/>
+                      <a:ext cx="5760720" cy="3002915"/>
+                    </a:xfrm>
+                    <a:prstGeom prst="rect">
+                      <a:avLst/>
+                    </a:prstGeom>
+                  </pic:spPr>
+                </pic:pic>
+              </a:graphicData>
+            </a:graphic>
+          </wp:anchor>
+        </w:drawing>
       </w:r>
     </w:p>
     <w:p>
@@ -7047,7 +7418,7 @@
           <wp:inline distT="0" distB="0" distL="0" distR="0">
             <wp:extent cx="1961515" cy="1111885"/>
             <wp:effectExtent l="0" t="0" r="0" b="0"/>
-            <wp:docPr id="14" name="Image 11" descr=""/>
+            <wp:docPr id="19" name="Image 11" descr=""/>
             <wp:cNvGraphicFramePr>
               <a:graphicFrameLocks xmlns:a="http://schemas.openxmlformats.org/drawingml/2006/main" noChangeAspect="1"/>
             </wp:cNvGraphicFramePr>
@@ -7055,13 +7426,13 @@
               <a:graphicData uri="http://schemas.openxmlformats.org/drawingml/2006/picture">
                 <pic:pic xmlns:pic="http://schemas.openxmlformats.org/drawingml/2006/picture">
                   <pic:nvPicPr>
-                    <pic:cNvPr id="14" name="Image 11" descr=""/>
+                    <pic:cNvPr id="19" name="Image 11" descr=""/>
                     <pic:cNvPicPr>
                       <a:picLocks noChangeAspect="1" noChangeArrowheads="1"/>
                     </pic:cNvPicPr>
                   </pic:nvPicPr>
                   <pic:blipFill>
-                    <a:blip r:embed="rId17"/>
+                    <a:blip r:embed="rId22"/>
                     <a:stretch>
                       <a:fillRect/>
                     </a:stretch>
@@ -7105,7 +7476,7 @@
           <wp:inline distT="0" distB="0" distL="0" distR="0">
             <wp:extent cx="2384425" cy="1662430"/>
             <wp:effectExtent l="0" t="0" r="0" b="0"/>
-            <wp:docPr id="15" name="Image 18" descr=""/>
+            <wp:docPr id="20" name="Image 18" descr=""/>
             <wp:cNvGraphicFramePr>
               <a:graphicFrameLocks xmlns:a="http://schemas.openxmlformats.org/drawingml/2006/main" noChangeAspect="1"/>
             </wp:cNvGraphicFramePr>
@@ -7113,13 +7484,13 @@
               <a:graphicData uri="http://schemas.openxmlformats.org/drawingml/2006/picture">
                 <pic:pic xmlns:pic="http://schemas.openxmlformats.org/drawingml/2006/picture">
                   <pic:nvPicPr>
-                    <pic:cNvPr id="15" name="Image 18" descr=""/>
+                    <pic:cNvPr id="20" name="Image 18" descr=""/>
                     <pic:cNvPicPr>
                       <a:picLocks noChangeAspect="1" noChangeArrowheads="1"/>
                     </pic:cNvPicPr>
                   </pic:nvPicPr>
                   <pic:blipFill>
-                    <a:blip r:embed="rId18"/>
+                    <a:blip r:embed="rId23"/>
                     <a:stretch>
                       <a:fillRect/>
                     </a:stretch>
@@ -7174,7 +7545,7 @@
           <wp:inline distT="0" distB="0" distL="0" distR="0">
             <wp:extent cx="2084705" cy="1019810"/>
             <wp:effectExtent l="0" t="0" r="0" b="0"/>
-            <wp:docPr id="16" name="Image 3" descr=""/>
+            <wp:docPr id="21" name="Image 3" descr=""/>
             <wp:cNvGraphicFramePr>
               <a:graphicFrameLocks xmlns:a="http://schemas.openxmlformats.org/drawingml/2006/main" noChangeAspect="1"/>
             </wp:cNvGraphicFramePr>
@@ -7182,13 +7553,13 @@
               <a:graphicData uri="http://schemas.openxmlformats.org/drawingml/2006/picture">
                 <pic:pic xmlns:pic="http://schemas.openxmlformats.org/drawingml/2006/picture">
                   <pic:nvPicPr>
-                    <pic:cNvPr id="16" name="Image 3" descr=""/>
+                    <pic:cNvPr id="21" name="Image 3" descr=""/>
                     <pic:cNvPicPr>
                       <a:picLocks noChangeAspect="1" noChangeArrowheads="1"/>
                     </pic:cNvPicPr>
                   </pic:nvPicPr>
                   <pic:blipFill>
-                    <a:blip r:embed="rId19"/>
+                    <a:blip r:embed="rId24"/>
                     <a:stretch>
                       <a:fillRect/>
                     </a:stretch>
@@ -9397,7 +9768,7 @@
           <wp:inline distT="0" distB="0" distL="0" distR="0">
             <wp:extent cx="2528570" cy="1762125"/>
             <wp:effectExtent l="0" t="0" r="0" b="0"/>
-            <wp:docPr id="17" name="Image 5" descr=""/>
+            <wp:docPr id="22" name="Image 5" descr=""/>
             <wp:cNvGraphicFramePr>
               <a:graphicFrameLocks xmlns:a="http://schemas.openxmlformats.org/drawingml/2006/main" noChangeAspect="1"/>
             </wp:cNvGraphicFramePr>
@@ -9405,13 +9776,13 @@
               <a:graphicData uri="http://schemas.openxmlformats.org/drawingml/2006/picture">
                 <pic:pic xmlns:pic="http://schemas.openxmlformats.org/drawingml/2006/picture">
                   <pic:nvPicPr>
-                    <pic:cNvPr id="17" name="Image 5" descr=""/>
+                    <pic:cNvPr id="22" name="Image 5" descr=""/>
                     <pic:cNvPicPr>
                       <a:picLocks noChangeAspect="1" noChangeArrowheads="1"/>
                     </pic:cNvPicPr>
                   </pic:nvPicPr>
                   <pic:blipFill>
-                    <a:blip r:embed="rId20"/>
+                    <a:blip r:embed="rId25"/>
                     <a:stretch>
                       <a:fillRect/>
                     </a:stretch>
@@ -9521,7 +9892,7 @@
           <wp:inline distT="0" distB="0" distL="0" distR="0">
             <wp:extent cx="1375410" cy="884555"/>
             <wp:effectExtent l="0" t="0" r="0" b="0"/>
-            <wp:docPr id="18" name="Image 6" descr="Les 20 plus belles citations d'amour | Bio à la une"/>
+            <wp:docPr id="23" name="Image 6" descr="Les 20 plus belles citations d'amour | Bio à la une"/>
             <wp:cNvGraphicFramePr>
               <a:graphicFrameLocks xmlns:a="http://schemas.openxmlformats.org/drawingml/2006/main" noChangeAspect="1"/>
             </wp:cNvGraphicFramePr>
@@ -9529,13 +9900,13 @@
               <a:graphicData uri="http://schemas.openxmlformats.org/drawingml/2006/picture">
                 <pic:pic xmlns:pic="http://schemas.openxmlformats.org/drawingml/2006/picture">
                   <pic:nvPicPr>
-                    <pic:cNvPr id="18" name="Image 6" descr="Les 20 plus belles citations d'amour | Bio à la une"/>
+                    <pic:cNvPr id="23" name="Image 6" descr="Les 20 plus belles citations d'amour | Bio à la une"/>
                     <pic:cNvPicPr>
                       <a:picLocks noChangeAspect="1" noChangeArrowheads="1"/>
                     </pic:cNvPicPr>
                   </pic:nvPicPr>
                   <pic:blipFill>
-                    <a:blip r:embed="rId21"/>
+                    <a:blip r:embed="rId26"/>
                     <a:srcRect l="20583" t="9957" r="19102" b="20237"/>
                     <a:stretch>
                       <a:fillRect/>
@@ -9570,7 +9941,7 @@
           <wp:inline distT="0" distB="0" distL="0" distR="0">
             <wp:extent cx="632460" cy="837565"/>
             <wp:effectExtent l="0" t="0" r="0" b="0"/>
-            <wp:docPr id="19" name="Image 4" descr="L'émoji OK considéré comme un symbole haineux"/>
+            <wp:docPr id="24" name="Image 4" descr="L'émoji OK considéré comme un symbole haineux"/>
             <wp:cNvGraphicFramePr>
               <a:graphicFrameLocks xmlns:a="http://schemas.openxmlformats.org/drawingml/2006/main" noChangeAspect="1"/>
             </wp:cNvGraphicFramePr>
@@ -9578,13 +9949,13 @@
               <a:graphicData uri="http://schemas.openxmlformats.org/drawingml/2006/picture">
                 <pic:pic xmlns:pic="http://schemas.openxmlformats.org/drawingml/2006/picture">
                   <pic:nvPicPr>
-                    <pic:cNvPr id="19" name="Image 4" descr="L'émoji OK considéré comme un symbole haineux"/>
+                    <pic:cNvPr id="24" name="Image 4" descr="L'émoji OK considéré comme un symbole haineux"/>
                     <pic:cNvPicPr>
                       <a:picLocks noChangeAspect="1" noChangeArrowheads="1"/>
                     </pic:cNvPicPr>
                   </pic:nvPicPr>
                   <pic:blipFill>
-                    <a:blip r:embed="rId22"/>
+                    <a:blip r:embed="rId27"/>
                     <a:srcRect l="31194" t="2799" r="22847" b="2194"/>
                     <a:stretch>
                       <a:fillRect/>
@@ -9959,7 +10330,7 @@
           <wp:inline distT="0" distB="0" distL="0" distR="0">
             <wp:extent cx="1914525" cy="1867535"/>
             <wp:effectExtent l="0" t="0" r="0" b="0"/>
-            <wp:docPr id="20" name="Image 8" descr=""/>
+            <wp:docPr id="25" name="Image 8" descr=""/>
             <wp:cNvGraphicFramePr>
               <a:graphicFrameLocks xmlns:a="http://schemas.openxmlformats.org/drawingml/2006/main" noChangeAspect="1"/>
             </wp:cNvGraphicFramePr>
@@ -9967,13 +10338,13 @@
               <a:graphicData uri="http://schemas.openxmlformats.org/drawingml/2006/picture">
                 <pic:pic xmlns:pic="http://schemas.openxmlformats.org/drawingml/2006/picture">
                   <pic:nvPicPr>
-                    <pic:cNvPr id="20" name="Image 8" descr=""/>
+                    <pic:cNvPr id="25" name="Image 8" descr=""/>
                     <pic:cNvPicPr>
                       <a:picLocks noChangeAspect="1" noChangeArrowheads="1"/>
                     </pic:cNvPicPr>
                   </pic:nvPicPr>
                   <pic:blipFill>
-                    <a:blip r:embed="rId23"/>
+                    <a:blip r:embed="rId28"/>
                     <a:stretch>
                       <a:fillRect/>
                     </a:stretch>
@@ -10436,7 +10807,7 @@
           <wp:inline distT="0" distB="0" distL="0" distR="0">
             <wp:extent cx="1932305" cy="1332230"/>
             <wp:effectExtent l="0" t="0" r="0" b="0"/>
-            <wp:docPr id="21" name="Image 9" descr=""/>
+            <wp:docPr id="26" name="Image 9" descr=""/>
             <wp:cNvGraphicFramePr>
               <a:graphicFrameLocks xmlns:a="http://schemas.openxmlformats.org/drawingml/2006/main" noChangeAspect="1"/>
             </wp:cNvGraphicFramePr>
@@ -10444,13 +10815,13 @@
               <a:graphicData uri="http://schemas.openxmlformats.org/drawingml/2006/picture">
                 <pic:pic xmlns:pic="http://schemas.openxmlformats.org/drawingml/2006/picture">
                   <pic:nvPicPr>
-                    <pic:cNvPr id="21" name="Image 9" descr=""/>
+                    <pic:cNvPr id="26" name="Image 9" descr=""/>
                     <pic:cNvPicPr>
                       <a:picLocks noChangeAspect="1" noChangeArrowheads="1"/>
                     </pic:cNvPicPr>
                   </pic:nvPicPr>
                   <pic:blipFill>
-                    <a:blip r:embed="rId24"/>
+                    <a:blip r:embed="rId29"/>
                     <a:stretch>
                       <a:fillRect/>
                     </a:stretch>
@@ -10483,7 +10854,7 @@
           <wp:inline distT="0" distB="0" distL="0" distR="0">
             <wp:extent cx="1399540" cy="1240155"/>
             <wp:effectExtent l="0" t="0" r="0" b="0"/>
-            <wp:docPr id="22" name="Image 12" descr=""/>
+            <wp:docPr id="27" name="Image 12" descr=""/>
             <wp:cNvGraphicFramePr>
               <a:graphicFrameLocks xmlns:a="http://schemas.openxmlformats.org/drawingml/2006/main" noChangeAspect="1"/>
             </wp:cNvGraphicFramePr>
@@ -10491,13 +10862,13 @@
               <a:graphicData uri="http://schemas.openxmlformats.org/drawingml/2006/picture">
                 <pic:pic xmlns:pic="http://schemas.openxmlformats.org/drawingml/2006/picture">
                   <pic:nvPicPr>
-                    <pic:cNvPr id="22" name="Image 12" descr=""/>
+                    <pic:cNvPr id="27" name="Image 12" descr=""/>
                     <pic:cNvPicPr>
                       <a:picLocks noChangeAspect="1" noChangeArrowheads="1"/>
                     </pic:cNvPicPr>
                   </pic:nvPicPr>
                   <pic:blipFill>
-                    <a:blip r:embed="rId25"/>
+                    <a:blip r:embed="rId30"/>
                     <a:stretch>
                       <a:fillRect/>
                     </a:stretch>
@@ -10534,7 +10905,7 @@
           <wp:inline distT="0" distB="0" distL="0" distR="0">
             <wp:extent cx="692150" cy="1916430"/>
             <wp:effectExtent l="0" t="0" r="0" b="0"/>
-            <wp:docPr id="23" name="Image 14" descr=""/>
+            <wp:docPr id="28" name="Image 14" descr=""/>
             <wp:cNvGraphicFramePr>
               <a:graphicFrameLocks xmlns:a="http://schemas.openxmlformats.org/drawingml/2006/main" noChangeAspect="1"/>
             </wp:cNvGraphicFramePr>
@@ -10542,13 +10913,13 @@
               <a:graphicData uri="http://schemas.openxmlformats.org/drawingml/2006/picture">
                 <pic:pic xmlns:pic="http://schemas.openxmlformats.org/drawingml/2006/picture">
                   <pic:nvPicPr>
-                    <pic:cNvPr id="23" name="Image 14" descr=""/>
+                    <pic:cNvPr id="28" name="Image 14" descr=""/>
                     <pic:cNvPicPr>
                       <a:picLocks noChangeAspect="1" noChangeArrowheads="1"/>
                     </pic:cNvPicPr>
                   </pic:nvPicPr>
                   <pic:blipFill>
-                    <a:blip r:embed="rId26"/>
+                    <a:blip r:embed="rId31"/>
                     <a:stretch>
                       <a:fillRect/>
                     </a:stretch>
@@ -10578,7 +10949,7 @@
           <wp:inline distT="0" distB="0" distL="0" distR="0">
             <wp:extent cx="688340" cy="1916430"/>
             <wp:effectExtent l="0" t="0" r="0" b="0"/>
-            <wp:docPr id="24" name="Image 17" descr=""/>
+            <wp:docPr id="29" name="Image 17" descr=""/>
             <wp:cNvGraphicFramePr>
               <a:graphicFrameLocks xmlns:a="http://schemas.openxmlformats.org/drawingml/2006/main" noChangeAspect="1"/>
             </wp:cNvGraphicFramePr>
@@ -10586,13 +10957,13 @@
               <a:graphicData uri="http://schemas.openxmlformats.org/drawingml/2006/picture">
                 <pic:pic xmlns:pic="http://schemas.openxmlformats.org/drawingml/2006/picture">
                   <pic:nvPicPr>
-                    <pic:cNvPr id="24" name="Image 17" descr=""/>
+                    <pic:cNvPr id="29" name="Image 17" descr=""/>
                     <pic:cNvPicPr>
                       <a:picLocks noChangeAspect="1" noChangeArrowheads="1"/>
                     </pic:cNvPicPr>
                   </pic:nvPicPr>
                   <pic:blipFill>
-                    <a:blip r:embed="rId27"/>
+                    <a:blip r:embed="rId32"/>
                     <a:stretch>
                       <a:fillRect/>
                     </a:stretch>
@@ -10622,7 +10993,7 @@
           <wp:inline distT="0" distB="0" distL="0" distR="0">
             <wp:extent cx="693420" cy="1948180"/>
             <wp:effectExtent l="0" t="0" r="0" b="0"/>
-            <wp:docPr id="25" name="Image 16" descr=""/>
+            <wp:docPr id="30" name="Image 16" descr=""/>
             <wp:cNvGraphicFramePr>
               <a:graphicFrameLocks xmlns:a="http://schemas.openxmlformats.org/drawingml/2006/main" noChangeAspect="1"/>
             </wp:cNvGraphicFramePr>
@@ -10630,13 +11001,13 @@
               <a:graphicData uri="http://schemas.openxmlformats.org/drawingml/2006/picture">
                 <pic:pic xmlns:pic="http://schemas.openxmlformats.org/drawingml/2006/picture">
                   <pic:nvPicPr>
-                    <pic:cNvPr id="25" name="Image 16" descr=""/>
+                    <pic:cNvPr id="30" name="Image 16" descr=""/>
                     <pic:cNvPicPr>
                       <a:picLocks noChangeAspect="1" noChangeArrowheads="1"/>
                     </pic:cNvPicPr>
                   </pic:nvPicPr>
                   <pic:blipFill>
-                    <a:blip r:embed="rId28"/>
+                    <a:blip r:embed="rId33"/>
                     <a:stretch>
                       <a:fillRect/>
                     </a:stretch>
@@ -10666,7 +11037,7 @@
           <wp:inline distT="0" distB="0" distL="0" distR="0">
             <wp:extent cx="713740" cy="1972310"/>
             <wp:effectExtent l="0" t="0" r="0" b="0"/>
-            <wp:docPr id="26" name="Image 15" descr=""/>
+            <wp:docPr id="31" name="Image 15" descr=""/>
             <wp:cNvGraphicFramePr>
               <a:graphicFrameLocks xmlns:a="http://schemas.openxmlformats.org/drawingml/2006/main" noChangeAspect="1"/>
             </wp:cNvGraphicFramePr>
@@ -10674,13 +11045,13 @@
               <a:graphicData uri="http://schemas.openxmlformats.org/drawingml/2006/picture">
                 <pic:pic xmlns:pic="http://schemas.openxmlformats.org/drawingml/2006/picture">
                   <pic:nvPicPr>
-                    <pic:cNvPr id="26" name="Image 15" descr=""/>
+                    <pic:cNvPr id="31" name="Image 15" descr=""/>
                     <pic:cNvPicPr>
                       <a:picLocks noChangeAspect="1" noChangeArrowheads="1"/>
                     </pic:cNvPicPr>
                   </pic:nvPicPr>
                   <pic:blipFill>
-                    <a:blip r:embed="rId29"/>
+                    <a:blip r:embed="rId34"/>
                     <a:stretch>
                       <a:fillRect/>
                     </a:stretch>
@@ -10704,8 +11075,8 @@
     <w:p>
       <w:pPr>
         <w:sectPr>
-          <w:headerReference w:type="default" r:id="rId30"/>
-          <w:footerReference w:type="default" r:id="rId31"/>
+          <w:headerReference w:type="default" r:id="rId35"/>
+          <w:footerReference w:type="default" r:id="rId36"/>
           <w:type w:val="nextPage"/>
           <w:pgSz w:w="11906" w:h="16838"/>
           <w:pgMar w:left="1417" w:right="1417" w:header="708" w:top="1417" w:footer="708" w:bottom="1417" w:gutter="0"/>
@@ -12963,7 +13334,7 @@
           <wp:inline distT="0" distB="0" distL="0" distR="0">
             <wp:extent cx="1266825" cy="1277620"/>
             <wp:effectExtent l="0" t="0" r="0" b="0"/>
-            <wp:docPr id="28" name="Image 19" descr="Sujet et corrigé de l'exercice 4 du bac S de maths d'avril 2015 à Pondichéry"/>
+            <wp:docPr id="33" name="Image 19" descr="Sujet et corrigé de l'exercice 4 du bac S de maths d'avril 2015 à Pondichéry"/>
             <wp:cNvGraphicFramePr>
               <a:graphicFrameLocks xmlns:a="http://schemas.openxmlformats.org/drawingml/2006/main" noChangeAspect="1"/>
             </wp:cNvGraphicFramePr>
@@ -12971,13 +13342,13 @@
               <a:graphicData uri="http://schemas.openxmlformats.org/drawingml/2006/picture">
                 <pic:pic xmlns:pic="http://schemas.openxmlformats.org/drawingml/2006/picture">
                   <pic:nvPicPr>
-                    <pic:cNvPr id="28" name="Image 19" descr="Sujet et corrigé de l'exercice 4 du bac S de maths d'avril 2015 à Pondichéry"/>
+                    <pic:cNvPr id="33" name="Image 19" descr="Sujet et corrigé de l'exercice 4 du bac S de maths d'avril 2015 à Pondichéry"/>
                     <pic:cNvPicPr>
                       <a:picLocks noChangeAspect="1" noChangeArrowheads="1"/>
                     </pic:cNvPicPr>
                   </pic:nvPicPr>
                   <pic:blipFill>
-                    <a:blip r:embed="rId32"/>
+                    <a:blip r:embed="rId37"/>
                     <a:stretch>
                       <a:fillRect/>
                     </a:stretch>
@@ -13027,7 +13398,7 @@
           <wp:inline distT="0" distB="0" distL="0" distR="0">
             <wp:extent cx="1355725" cy="1209675"/>
             <wp:effectExtent l="0" t="0" r="0" b="0"/>
-            <wp:docPr id="29" name="Image 10" descr="Auto-Math"/>
+            <wp:docPr id="34" name="Image 10" descr="Auto-Math"/>
             <wp:cNvGraphicFramePr>
               <a:graphicFrameLocks xmlns:a="http://schemas.openxmlformats.org/drawingml/2006/main" noChangeAspect="1"/>
             </wp:cNvGraphicFramePr>
@@ -13035,13 +13406,13 @@
               <a:graphicData uri="http://schemas.openxmlformats.org/drawingml/2006/picture">
                 <pic:pic xmlns:pic="http://schemas.openxmlformats.org/drawingml/2006/picture">
                   <pic:nvPicPr>
-                    <pic:cNvPr id="29" name="Image 10" descr="Auto-Math"/>
+                    <pic:cNvPr id="34" name="Image 10" descr="Auto-Math"/>
                     <pic:cNvPicPr>
                       <a:picLocks noChangeAspect="1" noChangeArrowheads="1"/>
                     </pic:cNvPicPr>
                   </pic:nvPicPr>
                   <pic:blipFill>
-                    <a:blip r:embed="rId33"/>
+                    <a:blip r:embed="rId38"/>
                     <a:stretch>
                       <a:fillRect/>
                     </a:stretch>
@@ -16145,7 +16516,7 @@
           <wp:inline distT="0" distB="0" distL="0" distR="0">
             <wp:extent cx="1788795" cy="1788795"/>
             <wp:effectExtent l="0" t="0" r="0" b="0"/>
-            <wp:docPr id="30" name="Image 13" descr=""/>
+            <wp:docPr id="35" name="Image 13" descr=""/>
             <wp:cNvGraphicFramePr>
               <a:graphicFrameLocks xmlns:a="http://schemas.openxmlformats.org/drawingml/2006/main" noChangeAspect="1"/>
             </wp:cNvGraphicFramePr>
@@ -16153,13 +16524,13 @@
               <a:graphicData uri="http://schemas.openxmlformats.org/drawingml/2006/picture">
                 <pic:pic xmlns:pic="http://schemas.openxmlformats.org/drawingml/2006/picture">
                   <pic:nvPicPr>
-                    <pic:cNvPr id="30" name="Image 13" descr=""/>
+                    <pic:cNvPr id="35" name="Image 13" descr=""/>
                     <pic:cNvPicPr>
                       <a:picLocks noChangeAspect="1" noChangeArrowheads="1"/>
                     </pic:cNvPicPr>
                   </pic:nvPicPr>
                   <pic:blipFill>
-                    <a:blip r:embed="rId34"/>
+                    <a:blip r:embed="rId39"/>
                     <a:stretch>
                       <a:fillRect/>
                     </a:stretch>
@@ -24596,7 +24967,7 @@
           <wp:inline distT="0" distB="0" distL="0" distR="0">
             <wp:extent cx="1731010" cy="1552575"/>
             <wp:effectExtent l="0" t="0" r="0" b="0"/>
-            <wp:docPr id="31" name="Image 41" descr=""/>
+            <wp:docPr id="36" name="Image 41" descr=""/>
             <wp:cNvGraphicFramePr>
               <a:graphicFrameLocks xmlns:a="http://schemas.openxmlformats.org/drawingml/2006/main" noChangeAspect="1"/>
             </wp:cNvGraphicFramePr>
@@ -24604,13 +24975,13 @@
               <a:graphicData uri="http://schemas.openxmlformats.org/drawingml/2006/picture">
                 <pic:pic xmlns:pic="http://schemas.openxmlformats.org/drawingml/2006/picture">
                   <pic:nvPicPr>
-                    <pic:cNvPr id="31" name="Image 41" descr=""/>
+                    <pic:cNvPr id="36" name="Image 41" descr=""/>
                     <pic:cNvPicPr>
                       <a:picLocks noChangeAspect="1" noChangeArrowheads="1"/>
                     </pic:cNvPicPr>
                   </pic:nvPicPr>
                   <pic:blipFill>
-                    <a:blip r:embed="rId35"/>
+                    <a:blip r:embed="rId40"/>
                     <a:stretch>
                       <a:fillRect/>
                     </a:stretch>
@@ -24739,7 +25110,7 @@
           <wp:inline distT="0" distB="0" distL="0" distR="0">
             <wp:extent cx="1760220" cy="1518285"/>
             <wp:effectExtent l="0" t="0" r="0" b="0"/>
-            <wp:docPr id="32" name="Image20" descr=""/>
+            <wp:docPr id="37" name="Image20" descr=""/>
             <wp:cNvGraphicFramePr>
               <a:graphicFrameLocks xmlns:a="http://schemas.openxmlformats.org/drawingml/2006/main" noChangeAspect="1"/>
             </wp:cNvGraphicFramePr>
@@ -24747,13 +25118,13 @@
               <a:graphicData uri="http://schemas.openxmlformats.org/drawingml/2006/picture">
                 <pic:pic xmlns:pic="http://schemas.openxmlformats.org/drawingml/2006/picture">
                   <pic:nvPicPr>
-                    <pic:cNvPr id="32" name="Image20" descr=""/>
+                    <pic:cNvPr id="37" name="Image20" descr=""/>
                     <pic:cNvPicPr>
                       <a:picLocks noChangeAspect="1" noChangeArrowheads="1"/>
                     </pic:cNvPicPr>
                   </pic:nvPicPr>
                   <pic:blipFill>
-                    <a:blip r:embed="rId36"/>
+                    <a:blip r:embed="rId41"/>
                     <a:stretch>
                       <a:fillRect/>
                     </a:stretch>
@@ -24882,7 +25253,7 @@
           <wp:inline distT="0" distB="0" distL="0" distR="0">
             <wp:extent cx="1769745" cy="1492250"/>
             <wp:effectExtent l="0" t="0" r="0" b="0"/>
-            <wp:docPr id="33" name="Image 45" descr=""/>
+            <wp:docPr id="38" name="Image 45" descr=""/>
             <wp:cNvGraphicFramePr>
               <a:graphicFrameLocks xmlns:a="http://schemas.openxmlformats.org/drawingml/2006/main" noChangeAspect="1"/>
             </wp:cNvGraphicFramePr>
@@ -24890,13 +25261,13 @@
               <a:graphicData uri="http://schemas.openxmlformats.org/drawingml/2006/picture">
                 <pic:pic xmlns:pic="http://schemas.openxmlformats.org/drawingml/2006/picture">
                   <pic:nvPicPr>
-                    <pic:cNvPr id="33" name="Image 45" descr=""/>
+                    <pic:cNvPr id="38" name="Image 45" descr=""/>
                     <pic:cNvPicPr>
                       <a:picLocks noChangeAspect="1" noChangeArrowheads="1"/>
                     </pic:cNvPicPr>
                   </pic:nvPicPr>
                   <pic:blipFill>
-                    <a:blip r:embed="rId37"/>
+                    <a:blip r:embed="rId42"/>
                     <a:stretch>
                       <a:fillRect/>
                     </a:stretch>
@@ -24925,8 +25296,8 @@
           <w:pgMar w:left="1417" w:right="1417" w:header="708" w:top="1417" w:footer="708" w:bottom="1417" w:gutter="0"/>
           <w:cols w:num="3" w:equalWidth="false" w:sep="false">
             <w:col w:w="2669" w:space="708"/>
-            <w:col w:w="2312" w:space="708"/>
-            <w:col w:w="2674"/>
+            <w:col w:w="2311" w:space="708"/>
+            <w:col w:w="2675"/>
           </w:cols>
           <w:formProt w:val="false"/>
           <w:textDirection w:val="lrTb"/>
@@ -26094,7 +26465,7 @@
           <wp:inline distT="0" distB="0" distL="0" distR="0">
             <wp:extent cx="3070860" cy="1370330"/>
             <wp:effectExtent l="0" t="0" r="0" b="0"/>
-            <wp:docPr id="34" name="Image 42" descr=""/>
+            <wp:docPr id="39" name="Image 42" descr=""/>
             <wp:cNvGraphicFramePr>
               <a:graphicFrameLocks xmlns:a="http://schemas.openxmlformats.org/drawingml/2006/main" noChangeAspect="1"/>
             </wp:cNvGraphicFramePr>
@@ -26102,13 +26473,13 @@
               <a:graphicData uri="http://schemas.openxmlformats.org/drawingml/2006/picture">
                 <pic:pic xmlns:pic="http://schemas.openxmlformats.org/drawingml/2006/picture">
                   <pic:nvPicPr>
-                    <pic:cNvPr id="34" name="Image 42" descr=""/>
+                    <pic:cNvPr id="39" name="Image 42" descr=""/>
                     <pic:cNvPicPr>
                       <a:picLocks noChangeAspect="1" noChangeArrowheads="1"/>
                     </pic:cNvPicPr>
                   </pic:nvPicPr>
                   <pic:blipFill>
-                    <a:blip r:embed="rId38"/>
+                    <a:blip r:embed="rId43"/>
                     <a:stretch>
                       <a:fillRect/>
                     </a:stretch>
@@ -26158,7 +26529,7 @@
           <wp:inline distT="0" distB="0" distL="0" distR="0">
             <wp:extent cx="3062605" cy="1555115"/>
             <wp:effectExtent l="0" t="0" r="0" b="0"/>
-            <wp:docPr id="35" name="Image21" descr=""/>
+            <wp:docPr id="40" name="Image21" descr=""/>
             <wp:cNvGraphicFramePr>
               <a:graphicFrameLocks xmlns:a="http://schemas.openxmlformats.org/drawingml/2006/main" noChangeAspect="1"/>
             </wp:cNvGraphicFramePr>
@@ -26166,13 +26537,13 @@
               <a:graphicData uri="http://schemas.openxmlformats.org/drawingml/2006/picture">
                 <pic:pic xmlns:pic="http://schemas.openxmlformats.org/drawingml/2006/picture">
                   <pic:nvPicPr>
-                    <pic:cNvPr id="35" name="Image21" descr=""/>
+                    <pic:cNvPr id="40" name="Image21" descr=""/>
                     <pic:cNvPicPr>
                       <a:picLocks noChangeAspect="1" noChangeArrowheads="1"/>
                     </pic:cNvPicPr>
                   </pic:nvPicPr>
                   <pic:blipFill>
-                    <a:blip r:embed="rId39"/>
+                    <a:blip r:embed="rId44"/>
                     <a:stretch>
                       <a:fillRect/>
                     </a:stretch>
@@ -26222,7 +26593,7 @@
           <wp:inline distT="0" distB="0" distL="0" distR="0">
             <wp:extent cx="3091180" cy="2115820"/>
             <wp:effectExtent l="0" t="0" r="0" b="0"/>
-            <wp:docPr id="36" name="Image 48" descr=""/>
+            <wp:docPr id="41" name="Image 48" descr=""/>
             <wp:cNvGraphicFramePr>
               <a:graphicFrameLocks xmlns:a="http://schemas.openxmlformats.org/drawingml/2006/main" noChangeAspect="1"/>
             </wp:cNvGraphicFramePr>
@@ -26230,13 +26601,13 @@
               <a:graphicData uri="http://schemas.openxmlformats.org/drawingml/2006/picture">
                 <pic:pic xmlns:pic="http://schemas.openxmlformats.org/drawingml/2006/picture">
                   <pic:nvPicPr>
-                    <pic:cNvPr id="36" name="Image 48" descr=""/>
+                    <pic:cNvPr id="41" name="Image 48" descr=""/>
                     <pic:cNvPicPr>
                       <a:picLocks noChangeAspect="1" noChangeArrowheads="1"/>
                     </pic:cNvPicPr>
                   </pic:nvPicPr>
                   <pic:blipFill>
-                    <a:blip r:embed="rId40"/>
+                    <a:blip r:embed="rId45"/>
                     <a:stretch>
                       <a:fillRect/>
                     </a:stretch>
@@ -26407,7 +26778,7 @@
           <wp:inline distT="0" distB="0" distL="0" distR="0">
             <wp:extent cx="1687830" cy="1397000"/>
             <wp:effectExtent l="0" t="0" r="0" b="0"/>
-            <wp:docPr id="37" name="Image 46" descr=""/>
+            <wp:docPr id="42" name="Image 46" descr=""/>
             <wp:cNvGraphicFramePr>
               <a:graphicFrameLocks xmlns:a="http://schemas.openxmlformats.org/drawingml/2006/main" noChangeAspect="1"/>
             </wp:cNvGraphicFramePr>
@@ -26415,13 +26786,13 @@
               <a:graphicData uri="http://schemas.openxmlformats.org/drawingml/2006/picture">
                 <pic:pic xmlns:pic="http://schemas.openxmlformats.org/drawingml/2006/picture">
                   <pic:nvPicPr>
-                    <pic:cNvPr id="37" name="Image 46" descr=""/>
+                    <pic:cNvPr id="42" name="Image 46" descr=""/>
                     <pic:cNvPicPr>
                       <a:picLocks noChangeAspect="1" noChangeArrowheads="1"/>
                     </pic:cNvPicPr>
                   </pic:nvPicPr>
                   <pic:blipFill>
-                    <a:blip r:embed="rId41"/>
+                    <a:blip r:embed="rId46"/>
                     <a:stretch>
                       <a:fillRect/>
                     </a:stretch>
@@ -26786,7 +27157,7 @@
           <wp:inline distT="0" distB="0" distL="0" distR="0">
             <wp:extent cx="1718945" cy="1334770"/>
             <wp:effectExtent l="0" t="0" r="0" b="0"/>
-            <wp:docPr id="38" name="Image 47" descr=""/>
+            <wp:docPr id="43" name="Image 47" descr=""/>
             <wp:cNvGraphicFramePr>
               <a:graphicFrameLocks xmlns:a="http://schemas.openxmlformats.org/drawingml/2006/main" noChangeAspect="1"/>
             </wp:cNvGraphicFramePr>
@@ -26794,13 +27165,13 @@
               <a:graphicData uri="http://schemas.openxmlformats.org/drawingml/2006/picture">
                 <pic:pic xmlns:pic="http://schemas.openxmlformats.org/drawingml/2006/picture">
                   <pic:nvPicPr>
-                    <pic:cNvPr id="38" name="Image 47" descr=""/>
+                    <pic:cNvPr id="43" name="Image 47" descr=""/>
                     <pic:cNvPicPr>
                       <a:picLocks noChangeAspect="1" noChangeArrowheads="1"/>
                     </pic:cNvPicPr>
                   </pic:nvPicPr>
                   <pic:blipFill>
-                    <a:blip r:embed="rId42"/>
+                    <a:blip r:embed="rId47"/>
                     <a:stretch>
                       <a:fillRect/>
                     </a:stretch>
@@ -27066,7 +27437,7 @@
           <wp:inline distT="0" distB="0" distL="0" distR="0">
             <wp:extent cx="1781175" cy="1456690"/>
             <wp:effectExtent l="0" t="0" r="0" b="0"/>
-            <wp:docPr id="39" name="Image 40" descr=""/>
+            <wp:docPr id="44" name="Image 40" descr=""/>
             <wp:cNvGraphicFramePr>
               <a:graphicFrameLocks xmlns:a="http://schemas.openxmlformats.org/drawingml/2006/main" noChangeAspect="1"/>
             </wp:cNvGraphicFramePr>
@@ -27074,13 +27445,13 @@
               <a:graphicData uri="http://schemas.openxmlformats.org/drawingml/2006/picture">
                 <pic:pic xmlns:pic="http://schemas.openxmlformats.org/drawingml/2006/picture">
                   <pic:nvPicPr>
-                    <pic:cNvPr id="39" name="Image 40" descr=""/>
+                    <pic:cNvPr id="44" name="Image 40" descr=""/>
                     <pic:cNvPicPr>
                       <a:picLocks noChangeAspect="1" noChangeArrowheads="1"/>
                     </pic:cNvPicPr>
                   </pic:nvPicPr>
                   <pic:blipFill>
-                    <a:blip r:embed="rId43"/>
+                    <a:blip r:embed="rId48"/>
                     <a:srcRect l="21530" t="9488" r="23628" b="15072"/>
                     <a:stretch>
                       <a:fillRect/>
@@ -27355,7 +27726,7 @@
           <wp:inline distT="0" distB="0" distL="0" distR="0">
             <wp:extent cx="3199130" cy="2704465"/>
             <wp:effectExtent l="0" t="0" r="0" b="0"/>
-            <wp:docPr id="40" name="Image 26" descr=""/>
+            <wp:docPr id="45" name="Image 26" descr=""/>
             <wp:cNvGraphicFramePr>
               <a:graphicFrameLocks xmlns:a="http://schemas.openxmlformats.org/drawingml/2006/main" noChangeAspect="1"/>
             </wp:cNvGraphicFramePr>
@@ -27363,13 +27734,13 @@
               <a:graphicData uri="http://schemas.openxmlformats.org/drawingml/2006/picture">
                 <pic:pic xmlns:pic="http://schemas.openxmlformats.org/drawingml/2006/picture">
                   <pic:nvPicPr>
-                    <pic:cNvPr id="40" name="Image 26" descr=""/>
+                    <pic:cNvPr id="45" name="Image 26" descr=""/>
                     <pic:cNvPicPr>
                       <a:picLocks noChangeAspect="1" noChangeArrowheads="1"/>
                     </pic:cNvPicPr>
                   </pic:nvPicPr>
                   <pic:blipFill>
-                    <a:blip r:embed="rId44"/>
+                    <a:blip r:embed="rId49"/>
                     <a:stretch>
                       <a:fillRect/>
                     </a:stretch>
@@ -27419,7 +27790,7 @@
           <wp:inline distT="0" distB="0" distL="0" distR="0">
             <wp:extent cx="2326005" cy="2225040"/>
             <wp:effectExtent l="0" t="0" r="0" b="0"/>
-            <wp:docPr id="41" name="Image 27" descr=""/>
+            <wp:docPr id="46" name="Image 27" descr=""/>
             <wp:cNvGraphicFramePr>
               <a:graphicFrameLocks xmlns:a="http://schemas.openxmlformats.org/drawingml/2006/main" noChangeAspect="1"/>
             </wp:cNvGraphicFramePr>
@@ -27427,13 +27798,13 @@
               <a:graphicData uri="http://schemas.openxmlformats.org/drawingml/2006/picture">
                 <pic:pic xmlns:pic="http://schemas.openxmlformats.org/drawingml/2006/picture">
                   <pic:nvPicPr>
-                    <pic:cNvPr id="41" name="Image 27" descr=""/>
+                    <pic:cNvPr id="46" name="Image 27" descr=""/>
                     <pic:cNvPicPr>
                       <a:picLocks noChangeAspect="1" noChangeArrowheads="1"/>
                     </pic:cNvPicPr>
                   </pic:nvPicPr>
                   <pic:blipFill>
-                    <a:blip r:embed="rId45"/>
+                    <a:blip r:embed="rId50"/>
                     <a:stretch>
                       <a:fillRect/>
                     </a:stretch>
@@ -27483,7 +27854,7 @@
           <wp:inline distT="0" distB="0" distL="0" distR="0">
             <wp:extent cx="2360295" cy="1729740"/>
             <wp:effectExtent l="0" t="0" r="0" b="0"/>
-            <wp:docPr id="42" name="Image 28" descr=""/>
+            <wp:docPr id="47" name="Image 28" descr=""/>
             <wp:cNvGraphicFramePr>
               <a:graphicFrameLocks xmlns:a="http://schemas.openxmlformats.org/drawingml/2006/main" noChangeAspect="1"/>
             </wp:cNvGraphicFramePr>
@@ -27491,13 +27862,13 @@
               <a:graphicData uri="http://schemas.openxmlformats.org/drawingml/2006/picture">
                 <pic:pic xmlns:pic="http://schemas.openxmlformats.org/drawingml/2006/picture">
                   <pic:nvPicPr>
-                    <pic:cNvPr id="42" name="Image 28" descr=""/>
+                    <pic:cNvPr id="47" name="Image 28" descr=""/>
                     <pic:cNvPicPr>
                       <a:picLocks noChangeAspect="1" noChangeArrowheads="1"/>
                     </pic:cNvPicPr>
                   </pic:nvPicPr>
                   <pic:blipFill>
-                    <a:blip r:embed="rId46"/>
+                    <a:blip r:embed="rId51"/>
                     <a:stretch>
                       <a:fillRect/>
                     </a:stretch>
@@ -27547,7 +27918,7 @@
           <wp:inline distT="0" distB="0" distL="0" distR="0">
             <wp:extent cx="2516505" cy="2160905"/>
             <wp:effectExtent l="0" t="0" r="0" b="0"/>
-            <wp:docPr id="43" name="Image 29" descr=""/>
+            <wp:docPr id="48" name="Image 29" descr=""/>
             <wp:cNvGraphicFramePr>
               <a:graphicFrameLocks xmlns:a="http://schemas.openxmlformats.org/drawingml/2006/main" noChangeAspect="1"/>
             </wp:cNvGraphicFramePr>
@@ -27555,13 +27926,13 @@
               <a:graphicData uri="http://schemas.openxmlformats.org/drawingml/2006/picture">
                 <pic:pic xmlns:pic="http://schemas.openxmlformats.org/drawingml/2006/picture">
                   <pic:nvPicPr>
-                    <pic:cNvPr id="43" name="Image 29" descr=""/>
+                    <pic:cNvPr id="48" name="Image 29" descr=""/>
                     <pic:cNvPicPr>
                       <a:picLocks noChangeAspect="1" noChangeArrowheads="1"/>
                     </pic:cNvPicPr>
                   </pic:nvPicPr>
                   <pic:blipFill>
-                    <a:blip r:embed="rId47"/>
+                    <a:blip r:embed="rId52"/>
                     <a:stretch>
                       <a:fillRect/>
                     </a:stretch>
@@ -27624,7 +27995,7 @@
           <wp:inline distT="0" distB="0" distL="0" distR="0">
             <wp:extent cx="5201920" cy="2165985"/>
             <wp:effectExtent l="0" t="0" r="0" b="0"/>
-            <wp:docPr id="44" name="Image 30" descr=""/>
+            <wp:docPr id="49" name="Image 30" descr=""/>
             <wp:cNvGraphicFramePr>
               <a:graphicFrameLocks xmlns:a="http://schemas.openxmlformats.org/drawingml/2006/main" noChangeAspect="1"/>
             </wp:cNvGraphicFramePr>
@@ -27632,13 +28003,13 @@
               <a:graphicData uri="http://schemas.openxmlformats.org/drawingml/2006/picture">
                 <pic:pic xmlns:pic="http://schemas.openxmlformats.org/drawingml/2006/picture">
                   <pic:nvPicPr>
-                    <pic:cNvPr id="44" name="Image 30" descr=""/>
+                    <pic:cNvPr id="49" name="Image 30" descr=""/>
                     <pic:cNvPicPr>
                       <a:picLocks noChangeAspect="1" noChangeArrowheads="1"/>
                     </pic:cNvPicPr>
                   </pic:nvPicPr>
                   <pic:blipFill>
-                    <a:blip r:embed="rId48"/>
+                    <a:blip r:embed="rId53"/>
                     <a:stretch>
                       <a:fillRect/>
                     </a:stretch>
@@ -27673,7 +28044,7 @@
           <wp:inline distT="0" distB="0" distL="0" distR="0">
             <wp:extent cx="5218430" cy="1912620"/>
             <wp:effectExtent l="0" t="0" r="0" b="0"/>
-            <wp:docPr id="45" name="Image 31" descr=""/>
+            <wp:docPr id="50" name="Image 31" descr=""/>
             <wp:cNvGraphicFramePr>
               <a:graphicFrameLocks xmlns:a="http://schemas.openxmlformats.org/drawingml/2006/main" noChangeAspect="1"/>
             </wp:cNvGraphicFramePr>
@@ -27681,13 +28052,13 @@
               <a:graphicData uri="http://schemas.openxmlformats.org/drawingml/2006/picture">
                 <pic:pic xmlns:pic="http://schemas.openxmlformats.org/drawingml/2006/picture">
                   <pic:nvPicPr>
-                    <pic:cNvPr id="45" name="Image 31" descr=""/>
+                    <pic:cNvPr id="50" name="Image 31" descr=""/>
                     <pic:cNvPicPr>
                       <a:picLocks noChangeAspect="1" noChangeArrowheads="1"/>
                     </pic:cNvPicPr>
                   </pic:nvPicPr>
                   <pic:blipFill>
-                    <a:blip r:embed="rId49"/>
+                    <a:blip r:embed="rId54"/>
                     <a:stretch>
                       <a:fillRect/>
                     </a:stretch>
@@ -27722,7 +28093,7 @@
           <wp:inline distT="0" distB="0" distL="0" distR="0">
             <wp:extent cx="5760720" cy="1930400"/>
             <wp:effectExtent l="0" t="0" r="0" b="0"/>
-            <wp:docPr id="46" name="Image 32" descr=""/>
+            <wp:docPr id="51" name="Image 32" descr=""/>
             <wp:cNvGraphicFramePr>
               <a:graphicFrameLocks xmlns:a="http://schemas.openxmlformats.org/drawingml/2006/main" noChangeAspect="1"/>
             </wp:cNvGraphicFramePr>
@@ -27730,13 +28101,13 @@
               <a:graphicData uri="http://schemas.openxmlformats.org/drawingml/2006/picture">
                 <pic:pic xmlns:pic="http://schemas.openxmlformats.org/drawingml/2006/picture">
                   <pic:nvPicPr>
-                    <pic:cNvPr id="46" name="Image 32" descr=""/>
+                    <pic:cNvPr id="51" name="Image 32" descr=""/>
                     <pic:cNvPicPr>
                       <a:picLocks noChangeAspect="1" noChangeArrowheads="1"/>
                     </pic:cNvPicPr>
                   </pic:nvPicPr>
                   <pic:blipFill>
-                    <a:blip r:embed="rId50"/>
+                    <a:blip r:embed="rId55"/>
                     <a:stretch>
                       <a:fillRect/>
                     </a:stretch>
@@ -28022,7 +28393,7 @@
           </w14:textOutline>
         </w:rPr>
       </w:pPr>
-      <w:hyperlink r:id="rId51">
+      <w:hyperlink r:id="rId56">
         <w:r>
           <w:rPr>
             <w:rStyle w:val="LienInternet"/>
@@ -28065,7 +28436,7 @@
           </w14:textOutline>
         </w:rPr>
       </w:pPr>
-      <w:hyperlink r:id="rId52">
+      <w:hyperlink r:id="rId57">
         <w:r>
           <w:rPr>
             <w:rStyle w:val="LienInternet"/>
@@ -28108,7 +28479,7 @@
           </w14:textOutline>
         </w:rPr>
       </w:pPr>
-      <w:hyperlink r:id="rId53">
+      <w:hyperlink r:id="rId58">
         <w:r>
           <w:rPr>
             <w:rStyle w:val="LienInternet"/>
@@ -28151,7 +28522,7 @@
           </w14:textOutline>
         </w:rPr>
       </w:pPr>
-      <w:hyperlink r:id="rId54">
+      <w:hyperlink r:id="rId59">
         <w:r>
           <w:rPr>
             <w:rStyle w:val="LienInternet"/>
@@ -28194,7 +28565,7 @@
           </w14:textOutline>
         </w:rPr>
       </w:pPr>
-      <w:hyperlink r:id="rId55">
+      <w:hyperlink r:id="rId60">
         <w:r>
           <w:rPr>
             <w:rStyle w:val="LienInternet"/>
@@ -28255,7 +28626,7 @@
           </w14:textOutline>
         </w:rPr>
       </w:pPr>
-      <w:hyperlink r:id="rId56">
+      <w:hyperlink r:id="rId61">
         <w:r>
           <w:rPr>
             <w:rStyle w:val="LienInternet"/>
@@ -28298,7 +28669,7 @@
           </w14:textOutline>
         </w:rPr>
       </w:pPr>
-      <w:hyperlink r:id="rId57">
+      <w:hyperlink r:id="rId62">
         <w:r>
           <w:rPr>
             <w:rStyle w:val="LienInternet"/>
@@ -28341,7 +28712,7 @@
           </w14:textOutline>
         </w:rPr>
       </w:pPr>
-      <w:hyperlink r:id="rId58">
+      <w:hyperlink r:id="rId63">
         <w:r>
           <w:rPr>
             <w:rStyle w:val="LienInternet"/>
@@ -28384,7 +28755,7 @@
           </w14:textOutline>
         </w:rPr>
       </w:pPr>
-      <w:hyperlink r:id="rId59">
+      <w:hyperlink r:id="rId64">
         <w:r>
           <w:rPr>
             <w:rStyle w:val="LienInternet"/>
@@ -28498,7 +28869,7 @@
           </w14:textOutline>
         </w:rPr>
       </w:pPr>
-      <w:hyperlink r:id="rId60">
+      <w:hyperlink r:id="rId65">
         <w:r>
           <w:rPr>
             <w:rStyle w:val="LienInternet"/>
@@ -28541,7 +28912,7 @@
           </w14:textOutline>
         </w:rPr>
       </w:pPr>
-      <w:hyperlink r:id="rId61">
+      <w:hyperlink r:id="rId66">
         <w:r>
           <w:rPr>
             <w:rStyle w:val="LienInternet"/>
@@ -28655,7 +29026,7 @@
           </w14:textOutline>
         </w:rPr>
       </w:pPr>
-      <w:hyperlink r:id="rId62">
+      <w:hyperlink r:id="rId67">
         <w:r>
           <w:rPr>
             <w:rStyle w:val="LienInternet"/>
@@ -28698,7 +29069,7 @@
           </w14:textOutline>
         </w:rPr>
       </w:pPr>
-      <w:hyperlink r:id="rId63">
+      <w:hyperlink r:id="rId68">
         <w:r>
           <w:rPr>
             <w:rStyle w:val="LienInternet"/>
@@ -29448,7 +29819,7 @@
           <wp:inline distT="0" distB="0" distL="0" distR="0">
             <wp:extent cx="4582160" cy="3591560"/>
             <wp:effectExtent l="0" t="0" r="0" b="0"/>
-            <wp:docPr id="47" name="Image22" descr=""/>
+            <wp:docPr id="52" name="Image22" descr=""/>
             <wp:cNvGraphicFramePr>
               <a:graphicFrameLocks xmlns:a="http://schemas.openxmlformats.org/drawingml/2006/main" noChangeAspect="1"/>
             </wp:cNvGraphicFramePr>
@@ -29456,13 +29827,13 @@
               <a:graphicData uri="http://schemas.openxmlformats.org/drawingml/2006/picture">
                 <pic:pic xmlns:pic="http://schemas.openxmlformats.org/drawingml/2006/picture">
                   <pic:nvPicPr>
-                    <pic:cNvPr id="47" name="Image22" descr=""/>
+                    <pic:cNvPr id="52" name="Image22" descr=""/>
                     <pic:cNvPicPr>
                       <a:picLocks noChangeAspect="1" noChangeArrowheads="1"/>
                     </pic:cNvPicPr>
                   </pic:nvPicPr>
                   <pic:blipFill>
-                    <a:blip r:embed="rId64"/>
+                    <a:blip r:embed="rId69"/>
                     <a:stretch>
                       <a:fillRect/>
                     </a:stretch>
@@ -29768,7 +30139,7 @@
     <w:p>
       <w:pPr>
         <w:pStyle w:val="Normal"/>
-        <w:spacing w:before="7986" w:after="160"/>
+        <w:spacing w:before="7991" w:after="160"/>
         <w:jc w:val="both"/>
         <w:rPr>
           <w:lang w:eastAsia="fr-FR"/>
@@ -29784,12 +30155,12 @@
               <wp:anchor behindDoc="1" distT="0" distB="0" distL="114300" distR="114300" simplePos="0" locked="0" layoutInCell="1" allowOverlap="1" relativeHeight="2" wp14:anchorId="4D449F32">
                 <wp:simplePos x="0" y="0"/>
                 <wp:positionH relativeFrom="margin">
-                  <wp:posOffset>1050290</wp:posOffset>
+                  <wp:posOffset>1049655</wp:posOffset>
                 </wp:positionH>
                 <wp:positionV relativeFrom="paragraph">
                   <wp:posOffset>340995</wp:posOffset>
                 </wp:positionV>
-                <wp:extent cx="1353185" cy="1015365"/>
+                <wp:extent cx="1353820" cy="1016000"/>
                 <wp:effectExtent l="0" t="2540" r="635" b="635"/>
                 <wp:wrapTight wrapText="bothSides">
                   <wp:wrapPolygon edited="0">
@@ -29800,7 +30171,7 @@
                     <wp:lineTo x="-41" y="21546"/>
                   </wp:wrapPolygon>
                 </wp:wrapTight>
-                <wp:docPr id="48" name="Image 20"/>
+                <wp:docPr id="53" name="Image 20"/>
                 <a:graphic xmlns:a="http://schemas.openxmlformats.org/drawingml/2006/main">
                   <a:graphicData uri="http://schemas.openxmlformats.org/drawingml/2006/picture">
                     <pic:pic xmlns:pic="http://schemas.openxmlformats.org/drawingml/2006/picture">
@@ -29809,13 +30180,13 @@
                         <pic:cNvPicPr/>
                       </pic:nvPicPr>
                       <pic:blipFill>
-                        <a:blip r:embed="rId65"/>
+                        <a:blip r:embed="rId70"/>
                         <a:stretch/>
                       </pic:blipFill>
                       <pic:spPr>
                         <a:xfrm rot="5400000">
                           <a:off x="0" y="0"/>
-                          <a:ext cx="1352520" cy="1014840"/>
+                          <a:ext cx="1353240" cy="1015200"/>
                         </a:xfrm>
                         <a:prstGeom prst="rect">
                           <a:avLst/>
@@ -29851,8 +30222,8 @@
                 <v:path o:extrusionok="f" gradientshapeok="t" o:connecttype="rect"/>
                 <o:lock v:ext="edit" aspectratio="t"/>
               </v:shapetype>
-              <v:shape id="shape_0" ID="Image 20" stroked="f" style="position:absolute;margin-left:82.75pt;margin-top:26.85pt;width:106.45pt;height:79.85pt;rotation:90;mso-position-horizontal-relative:margin" wp14:anchorId="4D449F32" type="shapetype_75">
-                <v:imagedata r:id="rId65" o:detectmouseclick="t"/>
+              <v:shape id="shape_0" ID="Image 20" stroked="f" style="position:absolute;margin-left:82.7pt;margin-top:26.85pt;width:106.5pt;height:79.9pt;rotation:90;mso-position-horizontal-relative:margin" wp14:anchorId="4D449F32" type="shapetype_75">
+                <v:imagedata r:id="rId70" o:detectmouseclick="t"/>
                 <w10:wrap type="none"/>
                 <v:stroke color="#3465a4" joinstyle="round" endcap="flat"/>
               </v:shape>
@@ -29865,12 +30236,12 @@
               <wp:anchor behindDoc="1" distT="0" distB="0" distL="114300" distR="114300" simplePos="0" locked="0" layoutInCell="1" allowOverlap="1" relativeHeight="4" wp14:anchorId="6F373F54">
                 <wp:simplePos x="0" y="0"/>
                 <wp:positionH relativeFrom="column">
-                  <wp:posOffset>2275205</wp:posOffset>
+                  <wp:posOffset>2274570</wp:posOffset>
                 </wp:positionH>
                 <wp:positionV relativeFrom="paragraph">
-                  <wp:posOffset>340995</wp:posOffset>
+                  <wp:posOffset>340360</wp:posOffset>
                 </wp:positionV>
-                <wp:extent cx="1351280" cy="1014095"/>
+                <wp:extent cx="1351915" cy="1014730"/>
                 <wp:effectExtent l="0" t="2858" r="2223" b="2222"/>
                 <wp:wrapTight wrapText="bothSides">
                   <wp:wrapPolygon edited="0">
@@ -29881,7 +30252,7 @@
                     <wp:lineTo x="-46" y="21539"/>
                   </wp:wrapPolygon>
                 </wp:wrapTight>
-                <wp:docPr id="49" name="Image 21"/>
+                <wp:docPr id="54" name="Image 21"/>
                 <a:graphic xmlns:a="http://schemas.openxmlformats.org/drawingml/2006/main">
                   <a:graphicData uri="http://schemas.openxmlformats.org/drawingml/2006/picture">
                     <pic:pic xmlns:pic="http://schemas.openxmlformats.org/drawingml/2006/picture">
@@ -29890,131 +30261,7 @@
                         <pic:cNvPicPr/>
                       </pic:nvPicPr>
                       <pic:blipFill>
-                        <a:blip r:embed="rId66"/>
-                        <a:stretch/>
-                      </pic:blipFill>
-                      <pic:spPr>
-                        <a:xfrm rot="5400000">
-                          <a:off x="0" y="0"/>
-                          <a:ext cx="1350720" cy="1013400"/>
-                        </a:xfrm>
-                        <a:prstGeom prst="rect">
-                          <a:avLst/>
-                        </a:prstGeom>
-                        <a:ln>
-                          <a:noFill/>
-                        </a:ln>
-                      </pic:spPr>
-                    </pic:pic>
-                  </a:graphicData>
-                </a:graphic>
-              </wp:anchor>
-            </w:drawing>
-          </mc:Choice>
-          <mc:Fallback>
-            <w:pict>
-              <v:shape id="shape_0" ID="Image 21" stroked="f" style="position:absolute;margin-left:179.2pt;margin-top:26.85pt;width:106.3pt;height:79.75pt;rotation:90" wp14:anchorId="6F373F54" type="shapetype_75">
-                <v:imagedata r:id="rId66" o:detectmouseclick="t"/>
-                <w10:wrap type="none"/>
-                <v:stroke color="#3465a4" joinstyle="round" endcap="flat"/>
-              </v:shape>
-            </w:pict>
-          </mc:Fallback>
-        </mc:AlternateContent>
-        <mc:AlternateContent>
-          <mc:Choice Requires="wps">
-            <w:drawing>
-              <wp:anchor behindDoc="1" distT="0" distB="0" distL="114300" distR="114300" simplePos="0" locked="0" layoutInCell="1" allowOverlap="1" relativeHeight="5" wp14:anchorId="5CA9B8DE">
-                <wp:simplePos x="0" y="0"/>
-                <wp:positionH relativeFrom="page">
-                  <wp:posOffset>718185</wp:posOffset>
-                </wp:positionH>
-                <wp:positionV relativeFrom="paragraph">
-                  <wp:posOffset>339090</wp:posOffset>
-                </wp:positionV>
-                <wp:extent cx="1353820" cy="1015365"/>
-                <wp:effectExtent l="0" t="2223" r="318" b="317"/>
-                <wp:wrapTight wrapText="bothSides">
-                  <wp:wrapPolygon edited="0">
-                    <wp:start x="-36" y="21553"/>
-                    <wp:lineTo x="21300" y="21553"/>
-                    <wp:lineTo x="21300" y="400"/>
-                    <wp:lineTo x="-36" y="400"/>
-                    <wp:lineTo x="-36" y="21553"/>
-                  </wp:wrapPolygon>
-                </wp:wrapTight>
-                <wp:docPr id="50" name="Image 22"/>
-                <a:graphic xmlns:a="http://schemas.openxmlformats.org/drawingml/2006/main">
-                  <a:graphicData uri="http://schemas.openxmlformats.org/drawingml/2006/picture">
-                    <pic:pic xmlns:pic="http://schemas.openxmlformats.org/drawingml/2006/picture">
-                      <pic:nvPicPr>
-                        <pic:cNvPr id="2" name="Image 22" descr=""/>
-                        <pic:cNvPicPr/>
-                      </pic:nvPicPr>
-                      <pic:blipFill>
-                        <a:blip r:embed="rId67"/>
-                        <a:stretch/>
-                      </pic:blipFill>
-                      <pic:spPr>
-                        <a:xfrm rot="5400000">
-                          <a:off x="0" y="0"/>
-                          <a:ext cx="1353240" cy="1014840"/>
-                        </a:xfrm>
-                        <a:prstGeom prst="rect">
-                          <a:avLst/>
-                        </a:prstGeom>
-                        <a:ln>
-                          <a:noFill/>
-                        </a:ln>
-                      </pic:spPr>
-                    </pic:pic>
-                  </a:graphicData>
-                </a:graphic>
-              </wp:anchor>
-            </w:drawing>
-          </mc:Choice>
-          <mc:Fallback>
-            <w:pict>
-              <v:shape id="shape_0" ID="Image 22" stroked="f" style="position:absolute;margin-left:56.6pt;margin-top:26.7pt;width:106.5pt;height:79.85pt;rotation:90;mso-position-horizontal-relative:page" wp14:anchorId="5CA9B8DE" type="shapetype_75">
-                <v:imagedata r:id="rId67" o:detectmouseclick="t"/>
-                <w10:wrap type="none"/>
-                <v:stroke color="#3465a4" joinstyle="round" endcap="flat"/>
-              </v:shape>
-            </w:pict>
-          </mc:Fallback>
-        </mc:AlternateContent>
-        <mc:AlternateContent>
-          <mc:Choice Requires="wps">
-            <w:drawing>
-              <wp:anchor behindDoc="1" distT="0" distB="0" distL="114300" distR="114300" simplePos="0" locked="0" layoutInCell="1" allowOverlap="1" relativeHeight="6" wp14:anchorId="2C05ED36">
-                <wp:simplePos x="0" y="0"/>
-                <wp:positionH relativeFrom="margin">
-                  <wp:posOffset>4717415</wp:posOffset>
-                </wp:positionH>
-                <wp:positionV relativeFrom="paragraph">
-                  <wp:posOffset>343535</wp:posOffset>
-                </wp:positionV>
-                <wp:extent cx="1351915" cy="1014730"/>
-                <wp:effectExtent l="0" t="2857" r="1587" b="1588"/>
-                <wp:wrapTight wrapText="bothSides">
-                  <wp:wrapPolygon edited="0">
-                    <wp:start x="-46" y="21539"/>
-                    <wp:lineTo x="21320" y="21539"/>
-                    <wp:lineTo x="21320" y="373"/>
-                    <wp:lineTo x="-46" y="373"/>
-                    <wp:lineTo x="-46" y="21539"/>
-                  </wp:wrapPolygon>
-                </wp:wrapTight>
-                <wp:docPr id="51" name="Image 23"/>
-                <a:graphic xmlns:a="http://schemas.openxmlformats.org/drawingml/2006/main">
-                  <a:graphicData uri="http://schemas.openxmlformats.org/drawingml/2006/picture">
-                    <pic:pic xmlns:pic="http://schemas.openxmlformats.org/drawingml/2006/picture">
-                      <pic:nvPicPr>
-                        <pic:cNvPr id="3" name="Image 23" descr=""/>
-                        <pic:cNvPicPr/>
-                      </pic:nvPicPr>
-                      <pic:blipFill>
-                        <a:blip r:embed="rId68"/>
+                        <a:blip r:embed="rId71"/>
                         <a:stretch/>
                       </pic:blipFill>
                       <pic:spPr>
@@ -30037,8 +30284,132 @@
           </mc:Choice>
           <mc:Fallback>
             <w:pict>
-              <v:shape id="shape_0" ID="Image 23" stroked="f" style="position:absolute;margin-left:371.5pt;margin-top:27.05pt;width:106.35pt;height:79.8pt;rotation:90;mso-position-horizontal-relative:margin" wp14:anchorId="2C05ED36" type="shapetype_75">
-                <v:imagedata r:id="rId68" o:detectmouseclick="t"/>
+              <v:shape id="shape_0" ID="Image 21" stroked="f" style="position:absolute;margin-left:179.15pt;margin-top:26.8pt;width:106.35pt;height:79.8pt;rotation:90" wp14:anchorId="6F373F54" type="shapetype_75">
+                <v:imagedata r:id="rId71" o:detectmouseclick="t"/>
+                <w10:wrap type="none"/>
+                <v:stroke color="#3465a4" joinstyle="round" endcap="flat"/>
+              </v:shape>
+            </w:pict>
+          </mc:Fallback>
+        </mc:AlternateContent>
+        <mc:AlternateContent>
+          <mc:Choice Requires="wps">
+            <w:drawing>
+              <wp:anchor behindDoc="1" distT="0" distB="0" distL="114300" distR="114300" simplePos="0" locked="0" layoutInCell="1" allowOverlap="1" relativeHeight="5" wp14:anchorId="5CA9B8DE">
+                <wp:simplePos x="0" y="0"/>
+                <wp:positionH relativeFrom="page">
+                  <wp:posOffset>717550</wp:posOffset>
+                </wp:positionH>
+                <wp:positionV relativeFrom="paragraph">
+                  <wp:posOffset>338455</wp:posOffset>
+                </wp:positionV>
+                <wp:extent cx="1354455" cy="1016000"/>
+                <wp:effectExtent l="0" t="2223" r="318" b="317"/>
+                <wp:wrapTight wrapText="bothSides">
+                  <wp:wrapPolygon edited="0">
+                    <wp:start x="-36" y="21553"/>
+                    <wp:lineTo x="21300" y="21553"/>
+                    <wp:lineTo x="21300" y="400"/>
+                    <wp:lineTo x="-36" y="400"/>
+                    <wp:lineTo x="-36" y="21553"/>
+                  </wp:wrapPolygon>
+                </wp:wrapTight>
+                <wp:docPr id="55" name="Image 22"/>
+                <a:graphic xmlns:a="http://schemas.openxmlformats.org/drawingml/2006/main">
+                  <a:graphicData uri="http://schemas.openxmlformats.org/drawingml/2006/picture">
+                    <pic:pic xmlns:pic="http://schemas.openxmlformats.org/drawingml/2006/picture">
+                      <pic:nvPicPr>
+                        <pic:cNvPr id="2" name="Image 22" descr=""/>
+                        <pic:cNvPicPr/>
+                      </pic:nvPicPr>
+                      <pic:blipFill>
+                        <a:blip r:embed="rId72"/>
+                        <a:stretch/>
+                      </pic:blipFill>
+                      <pic:spPr>
+                        <a:xfrm rot="5400000">
+                          <a:off x="0" y="0"/>
+                          <a:ext cx="1353960" cy="1015200"/>
+                        </a:xfrm>
+                        <a:prstGeom prst="rect">
+                          <a:avLst/>
+                        </a:prstGeom>
+                        <a:ln>
+                          <a:noFill/>
+                        </a:ln>
+                      </pic:spPr>
+                    </pic:pic>
+                  </a:graphicData>
+                </a:graphic>
+              </wp:anchor>
+            </w:drawing>
+          </mc:Choice>
+          <mc:Fallback>
+            <w:pict>
+              <v:shape id="shape_0" ID="Image 22" stroked="f" style="position:absolute;margin-left:56.55pt;margin-top:26.65pt;width:106.55pt;height:79.9pt;rotation:90;mso-position-horizontal-relative:page" wp14:anchorId="5CA9B8DE" type="shapetype_75">
+                <v:imagedata r:id="rId72" o:detectmouseclick="t"/>
+                <w10:wrap type="none"/>
+                <v:stroke color="#3465a4" joinstyle="round" endcap="flat"/>
+              </v:shape>
+            </w:pict>
+          </mc:Fallback>
+        </mc:AlternateContent>
+        <mc:AlternateContent>
+          <mc:Choice Requires="wps">
+            <w:drawing>
+              <wp:anchor behindDoc="1" distT="0" distB="0" distL="114300" distR="114300" simplePos="0" locked="0" layoutInCell="1" allowOverlap="1" relativeHeight="6" wp14:anchorId="2C05ED36">
+                <wp:simplePos x="0" y="0"/>
+                <wp:positionH relativeFrom="margin">
+                  <wp:posOffset>4716780</wp:posOffset>
+                </wp:positionH>
+                <wp:positionV relativeFrom="paragraph">
+                  <wp:posOffset>343535</wp:posOffset>
+                </wp:positionV>
+                <wp:extent cx="1352550" cy="1015365"/>
+                <wp:effectExtent l="0" t="2857" r="1587" b="1588"/>
+                <wp:wrapTight wrapText="bothSides">
+                  <wp:wrapPolygon edited="0">
+                    <wp:start x="-46" y="21539"/>
+                    <wp:lineTo x="21320" y="21539"/>
+                    <wp:lineTo x="21320" y="373"/>
+                    <wp:lineTo x="-46" y="373"/>
+                    <wp:lineTo x="-46" y="21539"/>
+                  </wp:wrapPolygon>
+                </wp:wrapTight>
+                <wp:docPr id="56" name="Image 23"/>
+                <a:graphic xmlns:a="http://schemas.openxmlformats.org/drawingml/2006/main">
+                  <a:graphicData uri="http://schemas.openxmlformats.org/drawingml/2006/picture">
+                    <pic:pic xmlns:pic="http://schemas.openxmlformats.org/drawingml/2006/picture">
+                      <pic:nvPicPr>
+                        <pic:cNvPr id="3" name="Image 23" descr=""/>
+                        <pic:cNvPicPr/>
+                      </pic:nvPicPr>
+                      <pic:blipFill>
+                        <a:blip r:embed="rId73"/>
+                        <a:stretch/>
+                      </pic:blipFill>
+                      <pic:spPr>
+                        <a:xfrm rot="5400000">
+                          <a:off x="0" y="0"/>
+                          <a:ext cx="1351800" cy="1014840"/>
+                        </a:xfrm>
+                        <a:prstGeom prst="rect">
+                          <a:avLst/>
+                        </a:prstGeom>
+                        <a:ln>
+                          <a:noFill/>
+                        </a:ln>
+                      </pic:spPr>
+                    </pic:pic>
+                  </a:graphicData>
+                </a:graphic>
+              </wp:anchor>
+            </w:drawing>
+          </mc:Choice>
+          <mc:Fallback>
+            <w:pict>
+              <v:shape id="shape_0" ID="Image 23" stroked="f" style="position:absolute;margin-left:371.45pt;margin-top:27.05pt;width:106.4pt;height:79.85pt;rotation:90;mso-position-horizontal-relative:margin" wp14:anchorId="2C05ED36" type="shapetype_75">
+                <v:imagedata r:id="rId73" o:detectmouseclick="t"/>
                 <w10:wrap type="none"/>
                 <v:stroke color="#3465a4" joinstyle="round" endcap="flat"/>
               </v:shape>
@@ -30056,7 +30427,7 @@
                 <wp:positionV relativeFrom="paragraph">
                   <wp:posOffset>344170</wp:posOffset>
                 </wp:positionV>
-                <wp:extent cx="1351280" cy="1014730"/>
+                <wp:extent cx="1351915" cy="1015365"/>
                 <wp:effectExtent l="0" t="3175" r="1905" b="1905"/>
                 <wp:wrapTight wrapText="bothSides">
                   <wp:wrapPolygon edited="0">
@@ -30067,7 +30438,7 @@
                     <wp:lineTo x="-51" y="21532"/>
                   </wp:wrapPolygon>
                 </wp:wrapTight>
-                <wp:docPr id="52" name="Image 24"/>
+                <wp:docPr id="57" name="Image 24"/>
                 <a:graphic xmlns:a="http://schemas.openxmlformats.org/drawingml/2006/main">
                   <a:graphicData uri="http://schemas.openxmlformats.org/drawingml/2006/picture">
                     <pic:pic xmlns:pic="http://schemas.openxmlformats.org/drawingml/2006/picture">
@@ -30076,13 +30447,13 @@
                         <pic:cNvPicPr/>
                       </pic:nvPicPr>
                       <pic:blipFill>
-                        <a:blip r:embed="rId69"/>
+                        <a:blip r:embed="rId74"/>
                         <a:stretch/>
                       </pic:blipFill>
                       <pic:spPr>
                         <a:xfrm rot="5400000">
                           <a:off x="0" y="0"/>
-                          <a:ext cx="1350720" cy="1014120"/>
+                          <a:ext cx="1351440" cy="1014840"/>
                         </a:xfrm>
                         <a:prstGeom prst="rect">
                           <a:avLst/>
@@ -30099,8 +30470,8 @@
           </mc:Choice>
           <mc:Fallback>
             <w:pict>
-              <v:shape id="shape_0" ID="Image 24" stroked="f" style="position:absolute;margin-left:275.25pt;margin-top:27.1pt;width:106.3pt;height:79.8pt;rotation:90;mso-position-horizontal-relative:margin" wp14:anchorId="4C62F2C0" type="shapetype_75">
-                <v:imagedata r:id="rId69" o:detectmouseclick="t"/>
+              <v:shape id="shape_0" ID="Image 24" stroked="f" style="position:absolute;margin-left:275.25pt;margin-top:27.1pt;width:106.35pt;height:79.85pt;rotation:90;mso-position-horizontal-relative:margin" wp14:anchorId="4C62F2C0" type="shapetype_75">
+                <v:imagedata r:id="rId74" o:detectmouseclick="t"/>
                 <w10:wrap type="none"/>
                 <v:stroke color="#3465a4" joinstyle="round" endcap="flat"/>
               </v:shape>
@@ -31558,7 +31929,7 @@
         <w:docPartGallery w:val="Page Numbers (Bottom of Page)"/>
         <w:docPartUnique w:val="true"/>
       </w:docPartObj>
-      <w:id w:val="1395526188"/>
+      <w:id w:val="1052196729"/>
     </w:sdtPr>
     <w:sdtContent>
       <w:p>
@@ -31640,7 +32011,7 @@
             <w:b/>
             <w:bCs/>
           </w:rPr>
-          <w:t>52</w:t>
+          <w:t>54</w:t>
         </w:r>
         <w:r>
           <w:rPr>
@@ -31702,7 +32073,7 @@
         <w:b/>
         <w:bCs/>
       </w:rPr>
-      <w:t>18</w:t>
+      <w:t>22</w:t>
     </w:r>
     <w:r>
       <w:rPr>
@@ -31741,7 +32112,7 @@
         <w:b/>
         <w:bCs/>
       </w:rPr>
-      <w:t>52</w:t>
+      <w:t>54</w:t>
     </w:r>
     <w:r>
       <w:rPr>
@@ -31835,7 +32206,7 @@
     </w:pPr>
     <w:r>
       <w:drawing>
-        <wp:anchor behindDoc="1" distT="0" distB="0" distL="114300" distR="114300" simplePos="0" locked="0" layoutInCell="1" allowOverlap="1" relativeHeight="57">
+        <wp:anchor behindDoc="1" distT="0" distB="0" distL="114300" distR="114300" simplePos="0" locked="0" layoutInCell="1" allowOverlap="1" relativeHeight="59">
           <wp:simplePos x="0" y="0"/>
           <wp:positionH relativeFrom="rightMargin">
             <wp:posOffset>-97790</wp:posOffset>
@@ -31846,7 +32217,7 @@
           <wp:extent cx="638175" cy="638175"/>
           <wp:effectExtent l="0" t="0" r="0" b="0"/>
           <wp:wrapSquare wrapText="bothSides"/>
-          <wp:docPr id="27" name="Image10" descr="DUT Informatique - IUT - Université Clermont Auvergne : IUT – Université  Clermont Auvergne"/>
+          <wp:docPr id="32" name="Image10" descr="DUT Informatique - IUT - Université Clermont Auvergne : IUT – Université  Clermont Auvergne"/>
           <wp:cNvGraphicFramePr>
             <a:graphicFrameLocks xmlns:a="http://schemas.openxmlformats.org/drawingml/2006/main" noChangeAspect="1"/>
           </wp:cNvGraphicFramePr>
@@ -31854,7 +32225,7 @@
             <a:graphicData uri="http://schemas.openxmlformats.org/drawingml/2006/picture">
               <pic:pic xmlns:pic="http://schemas.openxmlformats.org/drawingml/2006/picture">
                 <pic:nvPicPr>
-                  <pic:cNvPr id="27" name="Image10" descr="DUT Informatique - IUT - Université Clermont Auvergne : IUT – Université  Clermont Auvergne"/>
+                  <pic:cNvPr id="32" name="Image10" descr="DUT Informatique - IUT - Université Clermont Auvergne : IUT – Université  Clermont Auvergne"/>
                   <pic:cNvPicPr>
                     <a:picLocks noChangeAspect="1" noChangeArrowheads="1"/>
                   </pic:cNvPicPr>

</xml_diff>